<commit_message>
Update : Software Architectural Design Requirements.docx Software Detailed Design Requirements.docx
</commit_message>
<xml_diff>
--- a/Software Architectural Design Requirements.docx
+++ b/Software Architectural Design Requirements.docx
@@ -1,6 +1,6 @@
 
 <file path=word/document.xml><?xml version="1.0" encoding="utf-8"?>
-<w:document xmlns:wpc="http://schemas.microsoft.com/office/word/2010/wordprocessingCanvas" xmlns:cx="http://schemas.microsoft.com/office/drawing/2014/chartex" xmlns:cx1="http://schemas.microsoft.com/office/drawing/2015/9/8/chartex" xmlns:mc="http://schemas.openxmlformats.org/markup-compatibility/2006" xmlns:o="urn:schemas-microsoft-com:office:office" xmlns:r="http://schemas.openxmlformats.org/officeDocument/2006/relationships" xmlns:m="http://schemas.openxmlformats.org/officeDocument/2006/math" xmlns:v="urn:schemas-microsoft-com:vml" xmlns:wp14="http://schemas.microsoft.com/office/word/2010/wordprocessingDrawing" xmlns:wp="http://schemas.openxmlformats.org/drawingml/2006/wordprocessingDrawing" xmlns:w10="urn:schemas-microsoft-com:office:word" xmlns:w="http://schemas.openxmlformats.org/wordprocessingml/2006/main" xmlns:w14="http://schemas.microsoft.com/office/word/2010/wordml" xmlns:w15="http://schemas.microsoft.com/office/word/2012/wordml" xmlns:w16se="http://schemas.microsoft.com/office/word/2015/wordml/symex" xmlns:wpg="http://schemas.microsoft.com/office/word/2010/wordprocessingGroup" xmlns:wpi="http://schemas.microsoft.com/office/word/2010/wordprocessingInk" xmlns:wne="http://schemas.microsoft.com/office/word/2006/wordml" xmlns:wps="http://schemas.microsoft.com/office/word/2010/wordprocessingShape" mc:Ignorable="w14 w15 w16se wp14">
+<w:document xmlns:wpc="http://schemas.microsoft.com/office/word/2010/wordprocessingCanvas" xmlns:cx="http://schemas.microsoft.com/office/drawing/2014/chartex" xmlns:cx1="http://schemas.microsoft.com/office/drawing/2015/9/8/chartex" xmlns:cx2="http://schemas.microsoft.com/office/drawing/2015/10/21/chartex" xmlns:cx3="http://schemas.microsoft.com/office/drawing/2016/5/9/chartex" xmlns:cx4="http://schemas.microsoft.com/office/drawing/2016/5/10/chartex" xmlns:cx5="http://schemas.microsoft.com/office/drawing/2016/5/11/chartex" xmlns:cx6="http://schemas.microsoft.com/office/drawing/2016/5/12/chartex" xmlns:cx7="http://schemas.microsoft.com/office/drawing/2016/5/13/chartex" xmlns:cx8="http://schemas.microsoft.com/office/drawing/2016/5/14/chartex" xmlns:mc="http://schemas.openxmlformats.org/markup-compatibility/2006" xmlns:aink="http://schemas.microsoft.com/office/drawing/2016/ink" xmlns:am3d="http://schemas.microsoft.com/office/drawing/2017/model3d" xmlns:o="urn:schemas-microsoft-com:office:office" xmlns:r="http://schemas.openxmlformats.org/officeDocument/2006/relationships" xmlns:m="http://schemas.openxmlformats.org/officeDocument/2006/math" xmlns:v="urn:schemas-microsoft-com:vml" xmlns:wp14="http://schemas.microsoft.com/office/word/2010/wordprocessingDrawing" xmlns:wp="http://schemas.openxmlformats.org/drawingml/2006/wordprocessingDrawing" xmlns:w10="urn:schemas-microsoft-com:office:word" xmlns:w="http://schemas.openxmlformats.org/wordprocessingml/2006/main" xmlns:w14="http://schemas.microsoft.com/office/word/2010/wordml" xmlns:w15="http://schemas.microsoft.com/office/word/2012/wordml" xmlns:w16cid="http://schemas.microsoft.com/office/word/2016/wordml/cid" xmlns:w16se="http://schemas.microsoft.com/office/word/2015/wordml/symex" xmlns:wpg="http://schemas.microsoft.com/office/word/2010/wordprocessingGroup" xmlns:wpi="http://schemas.microsoft.com/office/word/2010/wordprocessingInk" xmlns:wne="http://schemas.microsoft.com/office/word/2006/wordml" xmlns:wps="http://schemas.microsoft.com/office/word/2010/wordprocessingShape" mc:Ignorable="w14 w15 w16se w16cid wp14">
   <w:body>
     <w:p>
       <w:pPr>
@@ -192,14 +192,7 @@
           <w:b/>
           <w:lang w:val="en-GB" w:eastAsia="fr-FR"/>
         </w:rPr>
-        <w:t xml:space="preserve">software </w:t>
-      </w:r>
-      <w:r>
-        <w:rPr>
-          <w:b/>
-          <w:lang w:val="en-GB" w:eastAsia="fr-FR"/>
-        </w:rPr>
-        <w:t>architectural design.</w:t>
+        <w:t>software architectural design.</w:t>
       </w:r>
     </w:p>
     <w:p>
@@ -338,7 +331,19 @@
           <w:lang w:val="en-GB"/>
         </w:rPr>
         <w:lastRenderedPageBreak/>
-        <w:t>Software Detailed Design Requirements</w:t>
+        <w:t xml:space="preserve">Software </w:t>
+      </w:r>
+      <w:r>
+        <w:rPr>
+          <w:lang w:val="en-GB"/>
+        </w:rPr>
+        <w:t>Architectural</w:t>
+      </w:r>
+      <w:r>
+        <w:rPr>
+          <w:lang w:val="en-GB"/>
+        </w:rPr>
+        <w:t xml:space="preserve"> Design Requirements</w:t>
       </w:r>
       <w:bookmarkEnd w:id="0"/>
     </w:p>
@@ -495,8 +500,947 @@
       <w:pPr>
         <w:pStyle w:val="RequirementID"/>
       </w:pPr>
-      <w:r>
-        <w:t>HLR_00200</w:t>
+      <w:bookmarkStart w:id="1" w:name="_Hlk35511003"/>
+      <w:r>
+        <w:t>HLR</w:t>
+      </w:r>
+      <w:r>
+        <w:t>_00200</w:t>
+      </w:r>
+    </w:p>
+    <w:p>
+      <w:pPr>
+        <w:spacing w:after="0"/>
+        <w:rPr>
+          <w:lang w:val="en-GB"/>
+        </w:rPr>
+      </w:pPr>
+      <w:r>
+        <w:rPr>
+          <w:lang w:val="en-GB"/>
+        </w:rPr>
+        <w:t>Name: Detect obstacle</w:t>
+      </w:r>
+    </w:p>
+    <w:p>
+      <w:pPr>
+        <w:spacing w:after="0"/>
+        <w:rPr>
+          <w:rFonts w:ascii="Calibri" w:eastAsia="Times New Roman" w:hAnsi="Calibri" w:cs="Times New Roman"/>
+          <w:color w:val="000000"/>
+          <w:lang w:val="en-GB" w:eastAsia="fr-FR"/>
+        </w:rPr>
+      </w:pPr>
+      <w:r>
+        <w:rPr>
+          <w:lang w:val="en-GB"/>
+        </w:rPr>
+        <w:t xml:space="preserve">Text: </w:t>
+      </w:r>
+      <w:r>
+        <w:rPr>
+          <w:rFonts w:ascii="Calibri" w:eastAsia="Times New Roman" w:hAnsi="Calibri" w:cs="Times New Roman"/>
+          <w:color w:val="000000"/>
+          <w:lang w:val="en-GB" w:eastAsia="fr-FR"/>
+        </w:rPr>
+        <w:t xml:space="preserve">When the ultrasound sensor returns a value under 5cm, an obstacle can be considered detected. </w:t>
+      </w:r>
+    </w:p>
+    <w:p>
+      <w:pPr>
+        <w:spacing w:after="0"/>
+        <w:rPr>
+          <w:rFonts w:ascii="Calibri" w:eastAsia="Times New Roman" w:hAnsi="Calibri" w:cs="Times New Roman"/>
+          <w:color w:val="000000"/>
+          <w:lang w:eastAsia="fr-FR"/>
+        </w:rPr>
+      </w:pPr>
+      <w:r>
+        <w:t>Covers:</w:t>
+      </w:r>
+      <w:r>
+        <w:rPr>
+          <w:rFonts w:ascii="Calibri" w:hAnsi="Calibri"/>
+          <w:color w:val="000000"/>
+        </w:rPr>
+        <w:t xml:space="preserve"> </w:t>
+      </w:r>
+      <w:r>
+        <w:rPr>
+          <w:rFonts w:ascii="Calibri" w:eastAsia="Times New Roman" w:hAnsi="Calibri" w:cs="Times New Roman"/>
+          <w:color w:val="000000"/>
+          <w:lang w:eastAsia="fr-FR"/>
+        </w:rPr>
+        <w:t>SYS_00200</w:t>
+      </w:r>
+    </w:p>
+    <w:p>
+      <w:pPr>
+        <w:spacing w:after="0"/>
+        <w:rPr>
+          <w:rFonts w:ascii="Calibri" w:eastAsia="Times New Roman" w:hAnsi="Calibri" w:cs="Times New Roman"/>
+          <w:color w:val="000000"/>
+          <w:lang w:eastAsia="fr-FR"/>
+        </w:rPr>
+      </w:pPr>
+      <w:r>
+        <w:rPr>
+          <w:rFonts w:ascii="Calibri" w:eastAsia="Times New Roman" w:hAnsi="Calibri" w:cs="Times New Roman"/>
+          <w:color w:val="000000"/>
+          <w:lang w:eastAsia="fr-FR"/>
+        </w:rPr>
+        <w:t>Module:</w:t>
+      </w:r>
+      <w:r>
+        <w:rPr>
+          <w:rFonts w:ascii="Calibri" w:hAnsi="Calibri"/>
+          <w:color w:val="000000"/>
+        </w:rPr>
+        <w:t xml:space="preserve"> </w:t>
+      </w:r>
+      <w:r>
+        <w:rPr>
+          <w:rFonts w:ascii="Calibri" w:eastAsia="Times New Roman" w:hAnsi="Calibri" w:cs="Times New Roman"/>
+          <w:color w:val="000000"/>
+          <w:lang w:eastAsia="fr-FR"/>
+        </w:rPr>
+        <w:t>Capteur_u</w:t>
+      </w:r>
+      <w:r>
+        <w:rPr>
+          <w:rFonts w:ascii="Calibri" w:eastAsia="Times New Roman" w:hAnsi="Calibri" w:cs="Times New Roman"/>
+          <w:color w:val="000000"/>
+          <w:lang w:eastAsia="fr-FR"/>
+        </w:rPr>
+        <w:t>ltrason</w:t>
+      </w:r>
+    </w:p>
+    <w:p>
+      <w:pPr>
+        <w:spacing w:after="0"/>
+        <w:rPr>
+          <w:rFonts w:ascii="Calibri" w:eastAsia="Times New Roman" w:hAnsi="Calibri" w:cs="Times New Roman"/>
+          <w:color w:val="000000"/>
+          <w:lang w:eastAsia="fr-FR"/>
+        </w:rPr>
+      </w:pPr>
+    </w:p>
+    <w:p>
+      <w:pPr>
+        <w:pStyle w:val="RequirementID"/>
+      </w:pPr>
+      <w:r>
+        <w:t>DDR_00210</w:t>
+      </w:r>
+    </w:p>
+    <w:p>
+      <w:pPr>
+        <w:spacing w:after="0"/>
+        <w:rPr>
+          <w:lang w:val="en-GB"/>
+        </w:rPr>
+      </w:pPr>
+      <w:r>
+        <w:rPr>
+          <w:lang w:val="en-GB"/>
+        </w:rPr>
+        <w:t>Name: Sweep obstacle sensor</w:t>
+      </w:r>
+    </w:p>
+    <w:p>
+      <w:pPr>
+        <w:spacing w:after="0"/>
+        <w:rPr>
+          <w:rFonts w:ascii="Calibri" w:eastAsia="Times New Roman" w:hAnsi="Calibri" w:cs="Times New Roman"/>
+          <w:color w:val="000000"/>
+          <w:lang w:val="en-GB" w:eastAsia="fr-FR"/>
+        </w:rPr>
+      </w:pPr>
+      <w:r>
+        <w:rPr>
+          <w:lang w:val="en-GB"/>
+        </w:rPr>
+        <w:t xml:space="preserve">Text: </w:t>
+      </w:r>
+      <w:r>
+        <w:rPr>
+          <w:rFonts w:ascii="Calibri" w:eastAsia="Times New Roman" w:hAnsi="Calibri" w:cs="Times New Roman"/>
+          <w:color w:val="000000"/>
+          <w:lang w:val="en-GB" w:eastAsia="fr-FR"/>
+        </w:rPr>
+        <w:t>The servomotor shall rotate in a range of [-45°; +45°] in order to have an obstacle scan of 90 degrees in front of the bot</w:t>
+      </w:r>
+    </w:p>
+    <w:p>
+      <w:pPr>
+        <w:spacing w:after="0"/>
+        <w:rPr>
+          <w:rFonts w:ascii="Calibri" w:eastAsia="Times New Roman" w:hAnsi="Calibri" w:cs="Times New Roman"/>
+          <w:color w:val="000000"/>
+          <w:lang w:val="en-GB" w:eastAsia="fr-FR"/>
+        </w:rPr>
+      </w:pPr>
+      <w:r>
+        <w:rPr>
+          <w:lang w:val="en-GB"/>
+        </w:rPr>
+        <w:t>Covers:</w:t>
+      </w:r>
+      <w:r>
+        <w:rPr>
+          <w:rFonts w:ascii="Calibri" w:hAnsi="Calibri"/>
+          <w:color w:val="000000"/>
+          <w:lang w:val="en-GB"/>
+        </w:rPr>
+        <w:t xml:space="preserve"> </w:t>
+      </w:r>
+      <w:r>
+        <w:rPr>
+          <w:rFonts w:ascii="Calibri" w:eastAsia="Times New Roman" w:hAnsi="Calibri" w:cs="Times New Roman"/>
+          <w:color w:val="000000"/>
+          <w:lang w:val="en-GB" w:eastAsia="fr-FR"/>
+        </w:rPr>
+        <w:t>SYS_00200</w:t>
+      </w:r>
+    </w:p>
+    <w:p>
+      <w:pPr>
+        <w:spacing w:after="0"/>
+        <w:rPr>
+          <w:rFonts w:ascii="Calibri" w:eastAsia="Times New Roman" w:hAnsi="Calibri" w:cs="Times New Roman"/>
+          <w:color w:val="000000"/>
+          <w:lang w:val="en-US" w:eastAsia="fr-FR"/>
+        </w:rPr>
+      </w:pPr>
+      <w:r>
+        <w:rPr>
+          <w:rFonts w:ascii="Calibri" w:eastAsia="Times New Roman" w:hAnsi="Calibri" w:cs="Times New Roman"/>
+          <w:color w:val="000000"/>
+          <w:lang w:val="en-GB" w:eastAsia="fr-FR"/>
+        </w:rPr>
+        <w:t>Module:</w:t>
+      </w:r>
+      <w:r>
+        <w:rPr>
+          <w:rFonts w:ascii="Calibri" w:hAnsi="Calibri"/>
+          <w:color w:val="000000"/>
+          <w:lang w:val="en-US"/>
+        </w:rPr>
+        <w:t xml:space="preserve"> </w:t>
+      </w:r>
+      <w:r>
+        <w:rPr>
+          <w:rFonts w:ascii="Calibri" w:eastAsia="Times New Roman" w:hAnsi="Calibri" w:cs="Times New Roman"/>
+          <w:color w:val="000000"/>
+          <w:lang w:val="en-US" w:eastAsia="fr-FR"/>
+        </w:rPr>
+        <w:t>Servomoteur</w:t>
+      </w:r>
+    </w:p>
+    <w:bookmarkEnd w:id="1"/>
+    <w:p>
+      <w:pPr>
+        <w:spacing w:after="0"/>
+        <w:rPr>
+          <w:rFonts w:ascii="Calibri" w:eastAsia="Times New Roman" w:hAnsi="Calibri" w:cs="Times New Roman"/>
+          <w:color w:val="000000"/>
+          <w:lang w:val="en-US" w:eastAsia="fr-FR"/>
+        </w:rPr>
+      </w:pPr>
+    </w:p>
+    <w:p>
+      <w:pPr>
+        <w:spacing w:after="0"/>
+        <w:rPr>
+          <w:rFonts w:ascii="Calibri" w:eastAsia="Times New Roman" w:hAnsi="Calibri" w:cs="Times New Roman"/>
+          <w:color w:val="000000"/>
+          <w:lang w:val="en-US" w:eastAsia="fr-FR"/>
+        </w:rPr>
+      </w:pPr>
+    </w:p>
+    <w:p>
+      <w:pPr>
+        <w:pStyle w:val="RequirementID"/>
+      </w:pPr>
+      <w:r>
+        <w:t>HLR_00210</w:t>
+      </w:r>
+    </w:p>
+    <w:p>
+      <w:pPr>
+        <w:spacing w:after="0"/>
+        <w:rPr>
+          <w:lang w:val="en-GB"/>
+        </w:rPr>
+      </w:pPr>
+      <w:r>
+        <w:rPr>
+          <w:lang w:val="en-GB"/>
+        </w:rPr>
+        <w:t>Name: Sweep obstacle sensor</w:t>
+      </w:r>
+    </w:p>
+    <w:p>
+      <w:pPr>
+        <w:spacing w:after="0"/>
+        <w:rPr>
+          <w:rFonts w:ascii="Calibri" w:eastAsia="Times New Roman" w:hAnsi="Calibri" w:cs="Times New Roman"/>
+          <w:color w:val="000000"/>
+          <w:lang w:val="en-GB" w:eastAsia="fr-FR"/>
+        </w:rPr>
+      </w:pPr>
+      <w:r>
+        <w:rPr>
+          <w:lang w:val="en-GB"/>
+        </w:rPr>
+        <w:t xml:space="preserve">Text: </w:t>
+      </w:r>
+      <w:r>
+        <w:rPr>
+          <w:rFonts w:ascii="Calibri" w:eastAsia="Times New Roman" w:hAnsi="Calibri" w:cs="Times New Roman"/>
+          <w:color w:val="000000"/>
+          <w:lang w:val="en-GB" w:eastAsia="fr-FR"/>
+        </w:rPr>
+        <w:t>The servomotor shall rotate in a range of [-45°; +45°] in order to have an obstacle scan of 90 degrees in front of the bot</w:t>
+      </w:r>
+    </w:p>
+    <w:p>
+      <w:pPr>
+        <w:spacing w:after="0"/>
+        <w:rPr>
+          <w:rFonts w:ascii="Calibri" w:eastAsia="Times New Roman" w:hAnsi="Calibri" w:cs="Times New Roman"/>
+          <w:color w:val="000000"/>
+          <w:lang w:val="en-GB" w:eastAsia="fr-FR"/>
+        </w:rPr>
+      </w:pPr>
+      <w:r>
+        <w:rPr>
+          <w:lang w:val="en-GB"/>
+        </w:rPr>
+        <w:t>Covers:</w:t>
+      </w:r>
+      <w:r>
+        <w:rPr>
+          <w:rFonts w:ascii="Calibri" w:hAnsi="Calibri"/>
+          <w:color w:val="000000"/>
+          <w:lang w:val="en-GB"/>
+        </w:rPr>
+        <w:t xml:space="preserve"> </w:t>
+      </w:r>
+      <w:r>
+        <w:rPr>
+          <w:rFonts w:ascii="Calibri" w:eastAsia="Times New Roman" w:hAnsi="Calibri" w:cs="Times New Roman"/>
+          <w:color w:val="000000"/>
+          <w:lang w:val="en-GB" w:eastAsia="fr-FR"/>
+        </w:rPr>
+        <w:t>SYS_00200</w:t>
+      </w:r>
+    </w:p>
+    <w:p>
+      <w:pPr>
+        <w:spacing w:after="0"/>
+        <w:rPr>
+          <w:rFonts w:ascii="Calibri" w:eastAsia="Times New Roman" w:hAnsi="Calibri" w:cs="Times New Roman"/>
+          <w:color w:val="000000"/>
+          <w:lang w:val="en-US" w:eastAsia="fr-FR"/>
+        </w:rPr>
+      </w:pPr>
+      <w:r>
+        <w:rPr>
+          <w:rFonts w:ascii="Calibri" w:eastAsia="Times New Roman" w:hAnsi="Calibri" w:cs="Times New Roman"/>
+          <w:color w:val="000000"/>
+          <w:lang w:val="en-GB" w:eastAsia="fr-FR"/>
+        </w:rPr>
+        <w:t>Module:</w:t>
+      </w:r>
+      <w:r>
+        <w:rPr>
+          <w:rFonts w:ascii="Calibri" w:hAnsi="Calibri"/>
+          <w:color w:val="000000"/>
+          <w:lang w:val="en-US"/>
+        </w:rPr>
+        <w:t xml:space="preserve"> </w:t>
+      </w:r>
+      <w:r>
+        <w:rPr>
+          <w:rFonts w:ascii="Calibri" w:eastAsia="Times New Roman" w:hAnsi="Calibri" w:cs="Times New Roman"/>
+          <w:color w:val="000000"/>
+          <w:lang w:val="en-US" w:eastAsia="fr-FR"/>
+        </w:rPr>
+        <w:t>Servomoteur</w:t>
+      </w:r>
+    </w:p>
+    <w:p>
+      <w:pPr>
+        <w:spacing w:after="0"/>
+        <w:rPr>
+          <w:rFonts w:ascii="Calibri" w:eastAsia="Times New Roman" w:hAnsi="Calibri" w:cs="Times New Roman"/>
+          <w:color w:val="000000"/>
+          <w:lang w:val="en-US" w:eastAsia="fr-FR"/>
+        </w:rPr>
+      </w:pPr>
+    </w:p>
+    <w:p>
+      <w:pPr>
+        <w:pStyle w:val="RequirementID"/>
+      </w:pPr>
+      <w:r>
+        <w:t>HLR_00300</w:t>
+      </w:r>
+    </w:p>
+    <w:p>
+      <w:pPr>
+        <w:spacing w:after="0"/>
+        <w:rPr>
+          <w:lang w:val="en-GB"/>
+        </w:rPr>
+      </w:pPr>
+      <w:r>
+        <w:rPr>
+          <w:lang w:val="en-GB"/>
+        </w:rPr>
+        <w:t>Name: Detect hole</w:t>
+      </w:r>
+    </w:p>
+    <w:p>
+      <w:pPr>
+        <w:spacing w:after="0"/>
+        <w:rPr>
+          <w:rFonts w:ascii="Calibri" w:eastAsia="Times New Roman" w:hAnsi="Calibri" w:cs="Times New Roman"/>
+          <w:color w:val="000000"/>
+          <w:lang w:val="en-GB" w:eastAsia="fr-FR"/>
+        </w:rPr>
+      </w:pPr>
+      <w:r>
+        <w:rPr>
+          <w:lang w:val="en-GB"/>
+        </w:rPr>
+        <w:t xml:space="preserve">Text: </w:t>
+      </w:r>
+      <w:r>
+        <w:rPr>
+          <w:rFonts w:ascii="Calibri" w:eastAsia="Times New Roman" w:hAnsi="Calibri" w:cs="Times New Roman"/>
+          <w:color w:val="000000"/>
+          <w:lang w:val="en-GB" w:eastAsia="fr-FR"/>
+        </w:rPr>
+        <w:t>When the infrared sensor return a value over 4cm, a hole can be considered detected.</w:t>
+      </w:r>
+      <w:r>
+        <w:rPr>
+          <w:rFonts w:ascii="Calibri" w:eastAsia="Times New Roman" w:hAnsi="Calibri" w:cs="Times New Roman"/>
+          <w:color w:val="000000"/>
+          <w:lang w:val="en-GB" w:eastAsia="fr-FR"/>
+        </w:rPr>
+        <w:t xml:space="preserve"> </w:t>
+      </w:r>
+    </w:p>
+    <w:p>
+      <w:pPr>
+        <w:spacing w:after="0"/>
+        <w:rPr>
+          <w:rFonts w:ascii="Calibri" w:eastAsia="Times New Roman" w:hAnsi="Calibri" w:cs="Times New Roman"/>
+          <w:color w:val="000000"/>
+          <w:lang w:val="en-GB" w:eastAsia="fr-FR"/>
+        </w:rPr>
+      </w:pPr>
+      <w:r>
+        <w:rPr>
+          <w:lang w:val="en-GB"/>
+        </w:rPr>
+        <w:t>Covers:</w:t>
+      </w:r>
+      <w:r>
+        <w:rPr>
+          <w:rFonts w:ascii="Calibri" w:hAnsi="Calibri"/>
+          <w:color w:val="000000"/>
+          <w:lang w:val="en-GB"/>
+        </w:rPr>
+        <w:t xml:space="preserve"> </w:t>
+      </w:r>
+      <w:r>
+        <w:rPr>
+          <w:rFonts w:ascii="Calibri" w:eastAsia="Times New Roman" w:hAnsi="Calibri" w:cs="Times New Roman"/>
+          <w:color w:val="000000"/>
+          <w:lang w:val="en-GB" w:eastAsia="fr-FR"/>
+        </w:rPr>
+        <w:t>SYS_003</w:t>
+      </w:r>
+      <w:r>
+        <w:rPr>
+          <w:rFonts w:ascii="Calibri" w:eastAsia="Times New Roman" w:hAnsi="Calibri" w:cs="Times New Roman"/>
+          <w:color w:val="000000"/>
+          <w:lang w:val="en-GB" w:eastAsia="fr-FR"/>
+        </w:rPr>
+        <w:t>00</w:t>
+      </w:r>
+    </w:p>
+    <w:p>
+      <w:pPr>
+        <w:spacing w:after="0"/>
+        <w:rPr>
+          <w:rFonts w:ascii="Calibri" w:eastAsia="Times New Roman" w:hAnsi="Calibri" w:cs="Times New Roman"/>
+          <w:color w:val="000000"/>
+          <w:lang w:val="en-US" w:eastAsia="fr-FR"/>
+        </w:rPr>
+      </w:pPr>
+      <w:r>
+        <w:rPr>
+          <w:rFonts w:ascii="Calibri" w:eastAsia="Times New Roman" w:hAnsi="Calibri" w:cs="Times New Roman"/>
+          <w:color w:val="000000"/>
+          <w:lang w:val="en-GB" w:eastAsia="fr-FR"/>
+        </w:rPr>
+        <w:t>Module:</w:t>
+      </w:r>
+      <w:r>
+        <w:rPr>
+          <w:rFonts w:ascii="Calibri" w:hAnsi="Calibri"/>
+          <w:color w:val="000000"/>
+          <w:lang w:val="en-US"/>
+        </w:rPr>
+        <w:t xml:space="preserve"> </w:t>
+      </w:r>
+      <w:r>
+        <w:rPr>
+          <w:rFonts w:ascii="Calibri" w:eastAsia="Times New Roman" w:hAnsi="Calibri" w:cs="Times New Roman"/>
+          <w:color w:val="000000"/>
+          <w:lang w:eastAsia="fr-FR"/>
+        </w:rPr>
+        <w:t>Capteur_infra</w:t>
+      </w:r>
+    </w:p>
+    <w:p>
+      <w:pPr>
+        <w:spacing w:after="0"/>
+        <w:rPr>
+          <w:rFonts w:ascii="Calibri" w:eastAsia="Times New Roman" w:hAnsi="Calibri" w:cs="Times New Roman"/>
+          <w:color w:val="000000"/>
+          <w:lang w:val="en-US" w:eastAsia="fr-FR"/>
+        </w:rPr>
+      </w:pPr>
+    </w:p>
+    <w:p>
+      <w:pPr>
+        <w:pStyle w:val="RequirementID"/>
+      </w:pPr>
+      <w:r>
+        <w:t>HLR_006</w:t>
+      </w:r>
+      <w:r>
+        <w:t>00</w:t>
+      </w:r>
+    </w:p>
+    <w:p>
+      <w:pPr>
+        <w:spacing w:after="0"/>
+        <w:rPr>
+          <w:lang w:val="en-GB"/>
+        </w:rPr>
+      </w:pPr>
+      <w:r>
+        <w:rPr>
+          <w:lang w:val="en-GB"/>
+        </w:rPr>
+        <w:t>Name: Bot start-up</w:t>
+      </w:r>
+    </w:p>
+    <w:p>
+      <w:pPr>
+        <w:spacing w:after="0"/>
+        <w:rPr>
+          <w:rFonts w:ascii="Calibri" w:eastAsia="Times New Roman" w:hAnsi="Calibri" w:cs="Times New Roman"/>
+          <w:color w:val="000000"/>
+          <w:lang w:val="en-GB" w:eastAsia="fr-FR"/>
+        </w:rPr>
+      </w:pPr>
+      <w:r>
+        <w:rPr>
+          <w:lang w:val="en-GB"/>
+        </w:rPr>
+        <w:t xml:space="preserve">Text: </w:t>
+      </w:r>
+      <w:r>
+        <w:rPr>
+          <w:rFonts w:ascii="Calibri" w:eastAsia="Times New Roman" w:hAnsi="Calibri" w:cs="Times New Roman"/>
+          <w:color w:val="000000"/>
+          <w:lang w:val="en-GB" w:eastAsia="fr-FR"/>
+        </w:rPr>
+        <w:t>When the start-up command is send from the computer to the MSP430G2553 the bot should start to move in its environment.</w:t>
+      </w:r>
+    </w:p>
+    <w:p>
+      <w:pPr>
+        <w:spacing w:after="0"/>
+        <w:rPr>
+          <w:rFonts w:ascii="Calibri" w:eastAsia="Times New Roman" w:hAnsi="Calibri" w:cs="Times New Roman"/>
+          <w:color w:val="000000"/>
+          <w:lang w:val="en-GB" w:eastAsia="fr-FR"/>
+        </w:rPr>
+      </w:pPr>
+      <w:r>
+        <w:rPr>
+          <w:lang w:val="en-GB"/>
+        </w:rPr>
+        <w:t>Covers:</w:t>
+      </w:r>
+      <w:r>
+        <w:rPr>
+          <w:rFonts w:ascii="Calibri" w:hAnsi="Calibri"/>
+          <w:color w:val="000000"/>
+          <w:lang w:val="en-GB"/>
+        </w:rPr>
+        <w:t xml:space="preserve"> </w:t>
+      </w:r>
+      <w:r>
+        <w:rPr>
+          <w:rFonts w:ascii="Calibri" w:eastAsia="Times New Roman" w:hAnsi="Calibri" w:cs="Times New Roman"/>
+          <w:color w:val="000000"/>
+          <w:lang w:val="en-GB" w:eastAsia="fr-FR"/>
+        </w:rPr>
+        <w:t>SYS_00600</w:t>
+      </w:r>
+    </w:p>
+    <w:p>
+      <w:pPr>
+        <w:spacing w:after="0"/>
+        <w:rPr>
+          <w:rFonts w:ascii="Calibri" w:eastAsia="Times New Roman" w:hAnsi="Calibri" w:cs="Times New Roman"/>
+          <w:color w:val="000000"/>
+          <w:lang w:val="en-US" w:eastAsia="fr-FR"/>
+        </w:rPr>
+      </w:pPr>
+      <w:r>
+        <w:rPr>
+          <w:rFonts w:ascii="Calibri" w:eastAsia="Times New Roman" w:hAnsi="Calibri" w:cs="Times New Roman"/>
+          <w:color w:val="000000"/>
+          <w:lang w:val="en-GB" w:eastAsia="fr-FR"/>
+        </w:rPr>
+        <w:t>Module:</w:t>
+      </w:r>
+      <w:r>
+        <w:rPr>
+          <w:rFonts w:ascii="Calibri" w:hAnsi="Calibri"/>
+          <w:color w:val="000000"/>
+          <w:lang w:val="en-US"/>
+        </w:rPr>
+        <w:t xml:space="preserve"> </w:t>
+      </w:r>
+      <w:r>
+        <w:rPr>
+          <w:rFonts w:ascii="Calibri" w:eastAsia="Times New Roman" w:hAnsi="Calibri" w:cs="Times New Roman"/>
+          <w:color w:val="000000"/>
+          <w:lang w:val="en-US" w:eastAsia="fr-FR"/>
+        </w:rPr>
+        <w:t>Main_2553</w:t>
+      </w:r>
+    </w:p>
+    <w:p>
+      <w:pPr>
+        <w:spacing w:after="0"/>
+        <w:rPr>
+          <w:rFonts w:ascii="Calibri" w:eastAsia="Times New Roman" w:hAnsi="Calibri" w:cs="Times New Roman"/>
+          <w:color w:val="000000"/>
+          <w:lang w:val="en-US" w:eastAsia="fr-FR"/>
+        </w:rPr>
+      </w:pPr>
+    </w:p>
+    <w:p>
+      <w:pPr>
+        <w:pStyle w:val="RequirementID"/>
+      </w:pPr>
+      <w:r>
+        <w:t>HLR_0061</w:t>
+      </w:r>
+      <w:r>
+        <w:t>0</w:t>
+      </w:r>
+    </w:p>
+    <w:p>
+      <w:pPr>
+        <w:spacing w:after="0"/>
+        <w:rPr>
+          <w:lang w:val="en-GB"/>
+        </w:rPr>
+      </w:pPr>
+      <w:r>
+        <w:rPr>
+          <w:lang w:val="en-GB"/>
+        </w:rPr>
+        <w:t xml:space="preserve">Name: Bot </w:t>
+      </w:r>
+      <w:r>
+        <w:rPr>
+          <w:lang w:val="en-GB"/>
+        </w:rPr>
+        <w:t>stop</w:t>
+      </w:r>
+    </w:p>
+    <w:p>
+      <w:pPr>
+        <w:spacing w:after="0"/>
+        <w:rPr>
+          <w:rFonts w:ascii="Calibri" w:eastAsia="Times New Roman" w:hAnsi="Calibri" w:cs="Times New Roman"/>
+          <w:color w:val="000000"/>
+          <w:lang w:val="en-GB" w:eastAsia="fr-FR"/>
+        </w:rPr>
+      </w:pPr>
+      <w:r>
+        <w:rPr>
+          <w:lang w:val="en-GB"/>
+        </w:rPr>
+        <w:t xml:space="preserve">Text: </w:t>
+      </w:r>
+      <w:r>
+        <w:rPr>
+          <w:rFonts w:ascii="Calibri" w:eastAsia="Times New Roman" w:hAnsi="Calibri" w:cs="Times New Roman"/>
+          <w:color w:val="000000"/>
+          <w:lang w:val="en-GB" w:eastAsia="fr-FR"/>
+        </w:rPr>
+        <w:t xml:space="preserve">When the </w:t>
+      </w:r>
+      <w:r>
+        <w:rPr>
+          <w:rFonts w:ascii="Calibri" w:eastAsia="Times New Roman" w:hAnsi="Calibri" w:cs="Times New Roman"/>
+          <w:color w:val="000000"/>
+          <w:lang w:val="en-GB" w:eastAsia="fr-FR"/>
+        </w:rPr>
+        <w:t>stop</w:t>
+      </w:r>
+      <w:r>
+        <w:rPr>
+          <w:rFonts w:ascii="Calibri" w:eastAsia="Times New Roman" w:hAnsi="Calibri" w:cs="Times New Roman"/>
+          <w:color w:val="000000"/>
+          <w:lang w:val="en-GB" w:eastAsia="fr-FR"/>
+        </w:rPr>
+        <w:t xml:space="preserve"> command is send from the computer to the MSP430G2553 the bot should stop moving and wait for next command to be read.</w:t>
+      </w:r>
+    </w:p>
+    <w:p>
+      <w:pPr>
+        <w:spacing w:after="0"/>
+        <w:rPr>
+          <w:rFonts w:ascii="Calibri" w:eastAsia="Times New Roman" w:hAnsi="Calibri" w:cs="Times New Roman"/>
+          <w:color w:val="000000"/>
+          <w:lang w:val="en-GB" w:eastAsia="fr-FR"/>
+        </w:rPr>
+      </w:pPr>
+      <w:r>
+        <w:rPr>
+          <w:lang w:val="en-GB"/>
+        </w:rPr>
+        <w:t>Covers:</w:t>
+      </w:r>
+      <w:r>
+        <w:rPr>
+          <w:rFonts w:ascii="Calibri" w:hAnsi="Calibri"/>
+          <w:color w:val="000000"/>
+          <w:lang w:val="en-GB"/>
+        </w:rPr>
+        <w:t xml:space="preserve"> </w:t>
+      </w:r>
+      <w:r>
+        <w:rPr>
+          <w:rFonts w:ascii="Calibri" w:eastAsia="Times New Roman" w:hAnsi="Calibri" w:cs="Times New Roman"/>
+          <w:color w:val="000000"/>
+          <w:lang w:val="en-GB" w:eastAsia="fr-FR"/>
+        </w:rPr>
+        <w:t>SYS_00600</w:t>
+      </w:r>
+    </w:p>
+    <w:p>
+      <w:pPr>
+        <w:spacing w:after="0"/>
+        <w:rPr>
+          <w:rFonts w:ascii="Calibri" w:eastAsia="Times New Roman" w:hAnsi="Calibri" w:cs="Times New Roman"/>
+          <w:color w:val="000000"/>
+          <w:lang w:val="en-US" w:eastAsia="fr-FR"/>
+        </w:rPr>
+      </w:pPr>
+      <w:r>
+        <w:rPr>
+          <w:rFonts w:ascii="Calibri" w:eastAsia="Times New Roman" w:hAnsi="Calibri" w:cs="Times New Roman"/>
+          <w:color w:val="000000"/>
+          <w:lang w:val="en-GB" w:eastAsia="fr-FR"/>
+        </w:rPr>
+        <w:lastRenderedPageBreak/>
+        <w:t>Module:</w:t>
+      </w:r>
+      <w:r>
+        <w:rPr>
+          <w:rFonts w:ascii="Calibri" w:hAnsi="Calibri"/>
+          <w:color w:val="000000"/>
+          <w:lang w:val="en-US"/>
+        </w:rPr>
+        <w:t xml:space="preserve"> </w:t>
+      </w:r>
+      <w:r>
+        <w:rPr>
+          <w:rFonts w:ascii="Calibri" w:eastAsia="Times New Roman" w:hAnsi="Calibri" w:cs="Times New Roman"/>
+          <w:color w:val="000000"/>
+          <w:lang w:val="en-US" w:eastAsia="fr-FR"/>
+        </w:rPr>
+        <w:t>Main_2553</w:t>
+      </w:r>
+    </w:p>
+    <w:p>
+      <w:pPr>
+        <w:spacing w:after="0"/>
+        <w:rPr>
+          <w:rFonts w:ascii="Calibri" w:eastAsia="Times New Roman" w:hAnsi="Calibri" w:cs="Times New Roman"/>
+          <w:color w:val="000000"/>
+          <w:lang w:val="en-US" w:eastAsia="fr-FR"/>
+        </w:rPr>
+      </w:pPr>
+    </w:p>
+    <w:p>
+      <w:pPr>
+        <w:pStyle w:val="RequirementID"/>
+      </w:pPr>
+      <w:r>
+        <w:t>HLR_00</w:t>
+      </w:r>
+      <w:r>
+        <w:t>62</w:t>
+      </w:r>
+      <w:r>
+        <w:t>0</w:t>
+      </w:r>
+    </w:p>
+    <w:p>
+      <w:pPr>
+        <w:spacing w:after="0"/>
+        <w:rPr>
+          <w:lang w:val="en-GB"/>
+        </w:rPr>
+      </w:pPr>
+      <w:r>
+        <w:rPr>
+          <w:lang w:val="en-GB"/>
+        </w:rPr>
+        <w:t>Name: Bot stop</w:t>
+      </w:r>
+    </w:p>
+    <w:p>
+      <w:pPr>
+        <w:spacing w:after="0"/>
+        <w:rPr>
+          <w:rFonts w:ascii="Calibri" w:eastAsia="Times New Roman" w:hAnsi="Calibri" w:cs="Times New Roman"/>
+          <w:color w:val="000000"/>
+          <w:lang w:val="en-GB" w:eastAsia="fr-FR"/>
+        </w:rPr>
+      </w:pPr>
+      <w:r>
+        <w:rPr>
+          <w:lang w:val="en-GB"/>
+        </w:rPr>
+        <w:t xml:space="preserve">Text: </w:t>
+      </w:r>
+      <w:r>
+        <w:rPr>
+          <w:rFonts w:ascii="Calibri" w:eastAsia="Times New Roman" w:hAnsi="Calibri" w:cs="Times New Roman"/>
+          <w:color w:val="000000"/>
+          <w:lang w:val="en-GB" w:eastAsia="fr-FR"/>
+        </w:rPr>
+        <w:t>When the stop command is send from the computer to the MSP430G2553 the bot should stop moving and wait for next command to be read.</w:t>
+      </w:r>
+    </w:p>
+    <w:p>
+      <w:pPr>
+        <w:spacing w:after="0"/>
+        <w:rPr>
+          <w:rFonts w:ascii="Calibri" w:eastAsia="Times New Roman" w:hAnsi="Calibri" w:cs="Times New Roman"/>
+          <w:color w:val="000000"/>
+          <w:lang w:val="en-GB" w:eastAsia="fr-FR"/>
+        </w:rPr>
+      </w:pPr>
+      <w:r>
+        <w:rPr>
+          <w:lang w:val="en-GB"/>
+        </w:rPr>
+        <w:t>Covers:</w:t>
+      </w:r>
+      <w:r>
+        <w:rPr>
+          <w:rFonts w:ascii="Calibri" w:hAnsi="Calibri"/>
+          <w:color w:val="000000"/>
+          <w:lang w:val="en-GB"/>
+        </w:rPr>
+        <w:t xml:space="preserve"> </w:t>
+      </w:r>
+      <w:r>
+        <w:rPr>
+          <w:rFonts w:ascii="Calibri" w:eastAsia="Times New Roman" w:hAnsi="Calibri" w:cs="Times New Roman"/>
+          <w:color w:val="000000"/>
+          <w:lang w:val="en-GB" w:eastAsia="fr-FR"/>
+        </w:rPr>
+        <w:t>SYS_00600</w:t>
+      </w:r>
+    </w:p>
+    <w:p>
+      <w:pPr>
+        <w:spacing w:after="0"/>
+        <w:rPr>
+          <w:rFonts w:ascii="Calibri" w:eastAsia="Times New Roman" w:hAnsi="Calibri" w:cs="Times New Roman"/>
+          <w:color w:val="000000"/>
+          <w:lang w:val="en-US" w:eastAsia="fr-FR"/>
+        </w:rPr>
+      </w:pPr>
+      <w:r>
+        <w:rPr>
+          <w:rFonts w:ascii="Calibri" w:eastAsia="Times New Roman" w:hAnsi="Calibri" w:cs="Times New Roman"/>
+          <w:color w:val="000000"/>
+          <w:lang w:val="en-GB" w:eastAsia="fr-FR"/>
+        </w:rPr>
+        <w:t>Module:</w:t>
+      </w:r>
+      <w:r>
+        <w:rPr>
+          <w:rFonts w:ascii="Calibri" w:hAnsi="Calibri"/>
+          <w:color w:val="000000"/>
+          <w:lang w:val="en-US"/>
+        </w:rPr>
+        <w:t xml:space="preserve"> </w:t>
+      </w:r>
+      <w:r>
+        <w:rPr>
+          <w:rFonts w:ascii="Calibri" w:eastAsia="Times New Roman" w:hAnsi="Calibri" w:cs="Times New Roman"/>
+          <w:color w:val="000000"/>
+          <w:lang w:val="en-US" w:eastAsia="fr-FR"/>
+        </w:rPr>
+        <w:t>Main_2553</w:t>
+      </w:r>
+    </w:p>
+    <w:p>
+      <w:pPr>
+        <w:spacing w:after="0"/>
+        <w:rPr>
+          <w:rFonts w:ascii="Calibri" w:eastAsia="Times New Roman" w:hAnsi="Calibri" w:cs="Times New Roman"/>
+          <w:color w:val="000000"/>
+          <w:lang w:val="en-US" w:eastAsia="fr-FR"/>
+        </w:rPr>
+      </w:pPr>
+    </w:p>
+    <w:p>
+      <w:pPr>
+        <w:spacing w:after="0"/>
+        <w:rPr>
+          <w:rFonts w:ascii="Calibri" w:eastAsia="Times New Roman" w:hAnsi="Calibri" w:cs="Times New Roman"/>
+          <w:color w:val="000000"/>
+          <w:lang w:val="en-US" w:eastAsia="fr-FR"/>
+        </w:rPr>
+      </w:pPr>
+    </w:p>
+    <w:p>
+      <w:pPr>
+        <w:pStyle w:val="RequirementID"/>
+      </w:pPr>
+      <w:r>
+        <w:t>HLR_00</w:t>
+      </w:r>
+      <w:r>
+        <w:t>7</w:t>
+      </w:r>
+      <w:r>
+        <w:t>00</w:t>
       </w:r>
     </w:p>
     <w:p>
@@ -514,18 +1458,18 @@
       </w:r>
       <w:r>
         <w:rPr>
-          <w:lang w:val="en-GB"/>
-        </w:rPr>
-        <w:t>Detect obstacle</w:t>
-      </w:r>
-    </w:p>
-    <w:p>
-      <w:pPr>
-        <w:spacing w:after="0"/>
-        <w:rPr>
-          <w:rFonts w:ascii="Calibri" w:eastAsia="Times New Roman" w:hAnsi="Calibri" w:cs="Times New Roman"/>
-          <w:color w:val="000000"/>
-          <w:lang w:val="en-GB" w:eastAsia="fr-FR"/>
+          <w:lang w:val="en-US"/>
+        </w:rPr>
+        <w:t>Data display</w:t>
+      </w:r>
+    </w:p>
+    <w:p>
+      <w:pPr>
+        <w:spacing w:after="0"/>
+        <w:rPr>
+          <w:rFonts w:ascii="Calibri" w:eastAsia="Times New Roman" w:hAnsi="Calibri" w:cs="Times New Roman"/>
+          <w:color w:val="000000"/>
+          <w:lang w:val="en-US" w:eastAsia="fr-FR"/>
         </w:rPr>
       </w:pPr>
       <w:r>
@@ -536,20 +1480,60 @@
       </w:r>
       <w:r>
         <w:rPr>
-          <w:rFonts w:ascii="Calibri" w:eastAsia="Times New Roman" w:hAnsi="Calibri" w:cs="Times New Roman"/>
-          <w:color w:val="000000"/>
-          <w:lang w:val="en-GB" w:eastAsia="fr-FR"/>
-        </w:rPr>
-        <w:t>When the ultrasound sensor returns a value under 5cm, an obstacle can be considered detected.</w:t>
-      </w:r>
-      <w:r>
-        <w:rPr>
-          <w:rFonts w:ascii="Calibri" w:eastAsia="Times New Roman" w:hAnsi="Calibri" w:cs="Times New Roman"/>
-          <w:color w:val="000000"/>
-          <w:lang w:val="en-GB" w:eastAsia="fr-FR"/>
+          <w:lang w:val="en-GB"/>
         </w:rPr>
         <w:t xml:space="preserve"> </w:t>
       </w:r>
+      <w:r>
+        <w:rPr>
+          <w:lang w:val="en-GB"/>
+        </w:rPr>
+        <w:t xml:space="preserve">When the display command is </w:t>
+      </w:r>
+      <w:r>
+        <w:rPr>
+          <w:lang w:val="en-GB"/>
+        </w:rPr>
+        <w:t>sent</w:t>
+      </w:r>
+      <w:r>
+        <w:rPr>
+          <w:lang w:val="en-GB"/>
+        </w:rPr>
+        <w:t xml:space="preserve"> from the </w:t>
+      </w:r>
+      <w:r>
+        <w:rPr>
+          <w:lang w:val="en-GB"/>
+        </w:rPr>
+        <w:t xml:space="preserve">user, the computer shall </w:t>
+      </w:r>
+      <w:r>
+        <w:rPr>
+          <w:lang w:val="en-GB"/>
+        </w:rPr>
+        <w:t>display sensors</w:t>
+      </w:r>
+      <w:r>
+        <w:rPr>
+          <w:lang w:val="en-GB"/>
+        </w:rPr>
+        <w:t xml:space="preserve"> </w:t>
+      </w:r>
+      <w:r>
+        <w:rPr>
+          <w:rFonts w:ascii="Calibri" w:eastAsia="Times New Roman" w:hAnsi="Calibri" w:cs="Times New Roman"/>
+          <w:color w:val="000000"/>
+          <w:lang w:val="en-US" w:eastAsia="fr-FR"/>
+        </w:rPr>
+        <w:t>data</w:t>
+      </w:r>
+      <w:r>
+        <w:rPr>
+          <w:lang w:val="en-GB"/>
+        </w:rPr>
+        <w:t xml:space="preserve"> information</w:t>
+      </w:r>
     </w:p>
     <w:p>
       <w:pPr>
@@ -580,15 +1564,15 @@
           <w:color w:val="000000"/>
           <w:lang w:val="en-GB" w:eastAsia="fr-FR"/>
         </w:rPr>
-        <w:t>SYS_002</w:t>
-      </w:r>
-      <w:r>
-        <w:rPr>
-          <w:rFonts w:ascii="Calibri" w:eastAsia="Times New Roman" w:hAnsi="Calibri" w:cs="Times New Roman"/>
-          <w:color w:val="000000"/>
-          <w:lang w:val="en-GB" w:eastAsia="fr-FR"/>
-        </w:rPr>
-        <w:t>00</w:t>
+        <w:t>SYS_00</w:t>
+      </w:r>
+      <w:r>
+        <w:rPr>
+          <w:rFonts w:ascii="Calibri" w:eastAsia="Times New Roman" w:hAnsi="Calibri" w:cs="Times New Roman"/>
+          <w:color w:val="000000"/>
+          <w:lang w:val="en-GB" w:eastAsia="fr-FR"/>
+        </w:rPr>
+        <w:t>700</w:t>
       </w:r>
     </w:p>
     <w:p>
@@ -622,48 +1606,37 @@
           <w:color w:val="000000"/>
           <w:lang w:val="en-US" w:eastAsia="fr-FR"/>
         </w:rPr>
-        <w:t>Bot</w:t>
-      </w:r>
-    </w:p>
-    <w:p>
-      <w:pPr>
-        <w:spacing w:after="0"/>
-        <w:rPr>
-          <w:rFonts w:ascii="Calibri" w:eastAsia="Times New Roman" w:hAnsi="Calibri" w:cs="Times New Roman"/>
-          <w:color w:val="000000"/>
-          <w:lang w:val="en-US" w:eastAsia="fr-FR"/>
-        </w:rPr>
-      </w:pPr>
+        <w:t>Display</w:t>
+      </w:r>
     </w:p>
     <w:p>
       <w:pPr>
         <w:pStyle w:val="RequirementID"/>
       </w:pPr>
-      <w:r>
-        <w:t>HLR_0021</w:t>
-      </w:r>
-      <w:r>
-        <w:t>0</w:t>
-      </w:r>
-    </w:p>
-    <w:p>
-      <w:pPr>
-        <w:spacing w:after="0"/>
-        <w:rPr>
-          <w:lang w:val="en-GB"/>
-        </w:rPr>
-      </w:pPr>
-      <w:r>
-        <w:rPr>
-          <w:lang w:val="en-GB"/>
-        </w:rPr>
-        <w:t xml:space="preserve">Name: </w:t>
-      </w:r>
-      <w:r>
-        <w:rPr>
-          <w:lang w:val="en-GB"/>
-        </w:rPr>
-        <w:t>Sweep obstacle sensor</w:t>
+    </w:p>
+    <w:p>
+      <w:pPr>
+        <w:pStyle w:val="RequirementID"/>
+      </w:pPr>
+      <w:r>
+        <w:t>HLR_00</w:t>
+      </w:r>
+      <w:r>
+        <w:t>800</w:t>
+      </w:r>
+    </w:p>
+    <w:p>
+      <w:pPr>
+        <w:spacing w:after="0"/>
+        <w:rPr>
+          <w:lang w:val="en-GB"/>
+        </w:rPr>
+      </w:pPr>
+      <w:r>
+        <w:rPr>
+          <w:lang w:val="en-GB"/>
+        </w:rPr>
+        <w:t>Name: Make a 90 degree turn</w:t>
       </w:r>
     </w:p>
     <w:p>
@@ -683,17 +1656,67 @@
       </w:r>
       <w:r>
         <w:rPr>
-          <w:rFonts w:ascii="Calibri" w:eastAsia="Times New Roman" w:hAnsi="Calibri" w:cs="Times New Roman"/>
-          <w:color w:val="000000"/>
-          <w:lang w:val="en-GB" w:eastAsia="fr-FR"/>
-        </w:rPr>
-        <w:t>The servomotor shall rotate in a range of [-45°; +45°]</w:t>
-      </w:r>
-      <w:r>
-        <w:rPr>
-          <w:rFonts w:ascii="Calibri" w:eastAsia="Times New Roman" w:hAnsi="Calibri" w:cs="Times New Roman"/>
-          <w:color w:val="000000"/>
-          <w:lang w:val="en-GB" w:eastAsia="fr-FR"/>
+          <w:lang w:val="en-GB"/>
+        </w:rPr>
+        <w:t xml:space="preserve">When the display command is </w:t>
+      </w:r>
+      <w:r>
+        <w:rPr>
+          <w:lang w:val="en-GB"/>
+        </w:rPr>
+        <w:t>sent</w:t>
+      </w:r>
+      <w:r>
+        <w:rPr>
+          <w:lang w:val="en-GB"/>
+        </w:rPr>
+        <w:t xml:space="preserve"> from the computer to the MSP430G2553</w:t>
+      </w:r>
+      <w:r>
+        <w:rPr>
+          <w:lang w:val="en-GB"/>
+        </w:rPr>
+        <w:t xml:space="preserve">, the </w:t>
+      </w:r>
+      <w:r>
+        <w:rPr>
+          <w:lang w:val="en-GB"/>
+        </w:rPr>
+        <w:t xml:space="preserve">bot shall make a </w:t>
+      </w:r>
+      <w:r>
+        <w:rPr>
+          <w:lang w:val="en-GB"/>
+        </w:rPr>
+        <w:t>90 degree</w:t>
+      </w:r>
+      <w:r>
+        <w:rPr>
+          <w:lang w:val="en-GB"/>
+        </w:rPr>
+        <w:t xml:space="preserve"> turn</w:t>
+      </w:r>
+    </w:p>
+    <w:p>
+      <w:pPr>
+        <w:spacing w:after="0"/>
+        <w:rPr>
+          <w:rFonts w:ascii="Calibri" w:eastAsia="Times New Roman" w:hAnsi="Calibri" w:cs="Times New Roman"/>
+          <w:color w:val="000000"/>
+          <w:lang w:val="en-GB" w:eastAsia="fr-FR"/>
+        </w:rPr>
+      </w:pPr>
+      <w:r>
+        <w:rPr>
+          <w:lang w:val="en-GB"/>
+        </w:rPr>
+        <w:t>Covers:</w:t>
+      </w:r>
+      <w:r>
+        <w:rPr>
+          <w:rFonts w:ascii="Calibri" w:hAnsi="Calibri"/>
+          <w:color w:val="000000"/>
+          <w:lang w:val="en-GB"/>
         </w:rPr>
         <w:t xml:space="preserve"> </w:t>
       </w:r>
@@ -703,29 +1726,31 @@
           <w:color w:val="000000"/>
           <w:lang w:val="en-GB" w:eastAsia="fr-FR"/>
         </w:rPr>
-        <w:t>in order to have an obstacle scan of 90 degrees in front of the bot</w:t>
-      </w:r>
-    </w:p>
-    <w:p>
-      <w:pPr>
-        <w:spacing w:after="0"/>
-        <w:rPr>
-          <w:rFonts w:ascii="Calibri" w:eastAsia="Times New Roman" w:hAnsi="Calibri" w:cs="Times New Roman"/>
-          <w:color w:val="000000"/>
-          <w:lang w:val="en-GB" w:eastAsia="fr-FR"/>
-        </w:rPr>
-      </w:pPr>
-      <w:r>
-        <w:rPr>
-          <w:lang w:val="en-GB"/>
-        </w:rPr>
-        <w:t>Covers:</w:t>
+        <w:t>SYS_00700</w:t>
+      </w:r>
+    </w:p>
+    <w:p>
+      <w:pPr>
+        <w:spacing w:after="0"/>
+        <w:rPr>
+          <w:rFonts w:ascii="Calibri" w:eastAsia="Times New Roman" w:hAnsi="Calibri" w:cs="Times New Roman"/>
+          <w:color w:val="000000"/>
+          <w:lang w:val="en-US" w:eastAsia="fr-FR"/>
+        </w:rPr>
+      </w:pPr>
+      <w:r>
+        <w:rPr>
+          <w:rFonts w:ascii="Calibri" w:eastAsia="Times New Roman" w:hAnsi="Calibri" w:cs="Times New Roman"/>
+          <w:color w:val="000000"/>
+          <w:lang w:val="en-GB" w:eastAsia="fr-FR"/>
+        </w:rPr>
+        <w:t>Module:</w:t>
       </w:r>
       <w:r>
         <w:rPr>
           <w:rFonts w:ascii="Calibri" w:hAnsi="Calibri"/>
           <w:color w:val="000000"/>
-          <w:lang w:val="en-GB"/>
+          <w:lang w:val="en-US"/>
         </w:rPr>
         <w:t xml:space="preserve"> </w:t>
       </w:r>
@@ -733,742 +1758,20 @@
         <w:rPr>
           <w:rFonts w:ascii="Calibri" w:eastAsia="Times New Roman" w:hAnsi="Calibri" w:cs="Times New Roman"/>
           <w:color w:val="000000"/>
-          <w:lang w:val="en-GB" w:eastAsia="fr-FR"/>
-        </w:rPr>
-        <w:t>SYS_00200</w:t>
-      </w:r>
-    </w:p>
-    <w:p>
-      <w:pPr>
-        <w:spacing w:after="0"/>
-        <w:rPr>
-          <w:rFonts w:ascii="Calibri" w:eastAsia="Times New Roman" w:hAnsi="Calibri" w:cs="Times New Roman"/>
-          <w:color w:val="000000"/>
-          <w:lang w:val="en-US" w:eastAsia="fr-FR"/>
-        </w:rPr>
-      </w:pPr>
-      <w:r>
-        <w:rPr>
-          <w:rFonts w:ascii="Calibri" w:eastAsia="Times New Roman" w:hAnsi="Calibri" w:cs="Times New Roman"/>
-          <w:color w:val="000000"/>
-          <w:lang w:val="en-GB" w:eastAsia="fr-FR"/>
-        </w:rPr>
-        <w:t>Module:</w:t>
-      </w:r>
-      <w:r>
-        <w:rPr>
-          <w:rFonts w:ascii="Calibri" w:hAnsi="Calibri"/>
-          <w:color w:val="000000"/>
-          <w:lang w:val="en-US"/>
-        </w:rPr>
-        <w:t xml:space="preserve"> </w:t>
-      </w:r>
-      <w:r>
-        <w:rPr>
-          <w:rFonts w:ascii="Calibri" w:eastAsia="Times New Roman" w:hAnsi="Calibri" w:cs="Times New Roman"/>
-          <w:color w:val="000000"/>
-          <w:lang w:val="en-US" w:eastAsia="fr-FR"/>
-        </w:rPr>
-        <w:t>Bot</w:t>
-      </w:r>
-    </w:p>
-    <w:p>
-      <w:pPr>
-        <w:spacing w:after="0"/>
-        <w:rPr>
-          <w:rFonts w:ascii="Calibri" w:eastAsia="Times New Roman" w:hAnsi="Calibri" w:cs="Times New Roman"/>
-          <w:color w:val="000000"/>
-          <w:lang w:val="en-US" w:eastAsia="fr-FR"/>
-        </w:rPr>
-      </w:pPr>
-    </w:p>
-    <w:p>
-      <w:pPr>
-        <w:pStyle w:val="RequirementID"/>
-      </w:pPr>
-      <w:r>
-        <w:t>HLR_003</w:t>
-      </w:r>
-      <w:r>
-        <w:t>00</w:t>
-      </w:r>
-    </w:p>
-    <w:p>
-      <w:pPr>
-        <w:spacing w:after="0"/>
-        <w:rPr>
-          <w:lang w:val="en-GB"/>
-        </w:rPr>
-      </w:pPr>
-      <w:r>
-        <w:rPr>
-          <w:lang w:val="en-GB"/>
-        </w:rPr>
-        <w:t xml:space="preserve">Name: Detect </w:t>
-      </w:r>
-      <w:r>
-        <w:rPr>
-          <w:lang w:val="en-GB"/>
-        </w:rPr>
-        <w:t>hole</w:t>
-      </w:r>
-    </w:p>
-    <w:p>
-      <w:pPr>
-        <w:spacing w:after="0"/>
-        <w:rPr>
-          <w:rFonts w:ascii="Calibri" w:eastAsia="Times New Roman" w:hAnsi="Calibri" w:cs="Times New Roman"/>
-          <w:color w:val="000000"/>
-          <w:lang w:val="en-GB" w:eastAsia="fr-FR"/>
-        </w:rPr>
-      </w:pPr>
-      <w:r>
-        <w:rPr>
-          <w:lang w:val="en-GB"/>
-        </w:rPr>
-        <w:t xml:space="preserve">Text: </w:t>
-      </w:r>
-      <w:r>
-        <w:rPr>
-          <w:rFonts w:ascii="Calibri" w:eastAsia="Times New Roman" w:hAnsi="Calibri" w:cs="Times New Roman"/>
-          <w:color w:val="000000"/>
-          <w:lang w:val="en-GB" w:eastAsia="fr-FR"/>
-        </w:rPr>
-        <w:t>When the infrared sensor return a value over 4cm, a hole can be considered detected.</w:t>
-      </w:r>
-      <w:r>
-        <w:rPr>
-          <w:rFonts w:ascii="Calibri" w:eastAsia="Times New Roman" w:hAnsi="Calibri" w:cs="Times New Roman"/>
-          <w:color w:val="000000"/>
-          <w:lang w:val="en-GB" w:eastAsia="fr-FR"/>
-        </w:rPr>
-        <w:t xml:space="preserve"> </w:t>
-      </w:r>
-    </w:p>
-    <w:p>
-      <w:pPr>
-        <w:spacing w:after="0"/>
-        <w:rPr>
-          <w:rFonts w:ascii="Calibri" w:eastAsia="Times New Roman" w:hAnsi="Calibri" w:cs="Times New Roman"/>
-          <w:color w:val="000000"/>
-          <w:lang w:val="en-GB" w:eastAsia="fr-FR"/>
-        </w:rPr>
-      </w:pPr>
-      <w:r>
-        <w:rPr>
-          <w:lang w:val="en-GB"/>
-        </w:rPr>
-        <w:t>Covers:</w:t>
-      </w:r>
-      <w:r>
-        <w:rPr>
-          <w:rFonts w:ascii="Calibri" w:hAnsi="Calibri"/>
-          <w:color w:val="000000"/>
-          <w:lang w:val="en-GB"/>
-        </w:rPr>
-        <w:t xml:space="preserve"> </w:t>
-      </w:r>
-      <w:r>
-        <w:rPr>
-          <w:rFonts w:ascii="Calibri" w:eastAsia="Times New Roman" w:hAnsi="Calibri" w:cs="Times New Roman"/>
-          <w:color w:val="000000"/>
-          <w:lang w:val="en-GB" w:eastAsia="fr-FR"/>
-        </w:rPr>
-        <w:t>SYS_003</w:t>
-      </w:r>
-      <w:r>
-        <w:rPr>
-          <w:rFonts w:ascii="Calibri" w:eastAsia="Times New Roman" w:hAnsi="Calibri" w:cs="Times New Roman"/>
-          <w:color w:val="000000"/>
-          <w:lang w:val="en-GB" w:eastAsia="fr-FR"/>
-        </w:rPr>
-        <w:t>00</w:t>
-      </w:r>
-    </w:p>
-    <w:p>
-      <w:pPr>
-        <w:spacing w:after="0"/>
-        <w:rPr>
-          <w:rFonts w:ascii="Calibri" w:eastAsia="Times New Roman" w:hAnsi="Calibri" w:cs="Times New Roman"/>
-          <w:color w:val="000000"/>
-          <w:lang w:val="en-US" w:eastAsia="fr-FR"/>
-        </w:rPr>
-      </w:pPr>
-      <w:r>
-        <w:rPr>
-          <w:rFonts w:ascii="Calibri" w:eastAsia="Times New Roman" w:hAnsi="Calibri" w:cs="Times New Roman"/>
-          <w:color w:val="000000"/>
-          <w:lang w:val="en-GB" w:eastAsia="fr-FR"/>
-        </w:rPr>
-        <w:t>Module:</w:t>
-      </w:r>
-      <w:r>
-        <w:rPr>
-          <w:rFonts w:ascii="Calibri" w:hAnsi="Calibri"/>
-          <w:color w:val="000000"/>
-          <w:lang w:val="en-US"/>
-        </w:rPr>
-        <w:t xml:space="preserve"> </w:t>
-      </w:r>
-      <w:r>
-        <w:rPr>
-          <w:rFonts w:ascii="Calibri" w:eastAsia="Times New Roman" w:hAnsi="Calibri" w:cs="Times New Roman"/>
-          <w:color w:val="000000"/>
-          <w:lang w:val="en-US" w:eastAsia="fr-FR"/>
-        </w:rPr>
-        <w:t>Bot</w:t>
-      </w:r>
-    </w:p>
-    <w:p>
-      <w:pPr>
-        <w:spacing w:after="0"/>
-        <w:rPr>
-          <w:rFonts w:ascii="Calibri" w:eastAsia="Times New Roman" w:hAnsi="Calibri" w:cs="Times New Roman"/>
-          <w:color w:val="000000"/>
-          <w:lang w:val="en-US" w:eastAsia="fr-FR"/>
-        </w:rPr>
-      </w:pPr>
-    </w:p>
-    <w:p>
-      <w:pPr>
-        <w:pStyle w:val="RequirementID"/>
-      </w:pPr>
-      <w:r>
-        <w:t>HLR_006</w:t>
-      </w:r>
-      <w:r>
-        <w:t>00</w:t>
-      </w:r>
-    </w:p>
-    <w:p>
-      <w:pPr>
-        <w:spacing w:after="0"/>
-        <w:rPr>
-          <w:lang w:val="en-GB"/>
-        </w:rPr>
-      </w:pPr>
-      <w:r>
-        <w:rPr>
-          <w:lang w:val="en-GB"/>
-        </w:rPr>
-        <w:t xml:space="preserve">Name: </w:t>
-      </w:r>
-      <w:r>
-        <w:rPr>
-          <w:lang w:val="en-GB"/>
-        </w:rPr>
-        <w:t>Bot start-up</w:t>
-      </w:r>
-    </w:p>
-    <w:p>
-      <w:pPr>
-        <w:spacing w:after="0"/>
-        <w:rPr>
-          <w:rFonts w:ascii="Calibri" w:eastAsia="Times New Roman" w:hAnsi="Calibri" w:cs="Times New Roman"/>
-          <w:color w:val="000000"/>
-          <w:lang w:val="en-GB" w:eastAsia="fr-FR"/>
-        </w:rPr>
-      </w:pPr>
-      <w:r>
-        <w:rPr>
-          <w:lang w:val="en-GB"/>
-        </w:rPr>
-        <w:t xml:space="preserve">Text: </w:t>
-      </w:r>
-      <w:r>
-        <w:rPr>
-          <w:rFonts w:ascii="Calibri" w:eastAsia="Times New Roman" w:hAnsi="Calibri" w:cs="Times New Roman"/>
-          <w:color w:val="000000"/>
-          <w:lang w:val="en-GB" w:eastAsia="fr-FR"/>
-        </w:rPr>
-        <w:t>When the start-up command is send from the computer to the MSP430G2553 the bot should start to move in its environment.</w:t>
-      </w:r>
-    </w:p>
-    <w:p>
-      <w:pPr>
-        <w:spacing w:after="0"/>
-        <w:rPr>
-          <w:rFonts w:ascii="Calibri" w:eastAsia="Times New Roman" w:hAnsi="Calibri" w:cs="Times New Roman"/>
-          <w:color w:val="000000"/>
-          <w:lang w:val="en-GB" w:eastAsia="fr-FR"/>
-        </w:rPr>
-      </w:pPr>
-      <w:r>
-        <w:rPr>
-          <w:lang w:val="en-GB"/>
-        </w:rPr>
-        <w:t>Covers:</w:t>
-      </w:r>
-      <w:r>
-        <w:rPr>
-          <w:rFonts w:ascii="Calibri" w:hAnsi="Calibri"/>
-          <w:color w:val="000000"/>
-          <w:lang w:val="en-GB"/>
-        </w:rPr>
-        <w:t xml:space="preserve"> </w:t>
-      </w:r>
-      <w:r>
-        <w:rPr>
-          <w:rFonts w:ascii="Calibri" w:eastAsia="Times New Roman" w:hAnsi="Calibri" w:cs="Times New Roman"/>
-          <w:color w:val="000000"/>
-          <w:lang w:val="en-GB" w:eastAsia="fr-FR"/>
-        </w:rPr>
-        <w:t>SYS_00</w:t>
-      </w:r>
-      <w:r>
-        <w:rPr>
-          <w:rFonts w:ascii="Calibri" w:eastAsia="Times New Roman" w:hAnsi="Calibri" w:cs="Times New Roman"/>
-          <w:color w:val="000000"/>
-          <w:lang w:val="en-GB" w:eastAsia="fr-FR"/>
-        </w:rPr>
-        <w:t>600</w:t>
-      </w:r>
-    </w:p>
-    <w:p>
-      <w:pPr>
-        <w:spacing w:after="0"/>
-        <w:rPr>
-          <w:rFonts w:ascii="Calibri" w:eastAsia="Times New Roman" w:hAnsi="Calibri" w:cs="Times New Roman"/>
-          <w:color w:val="000000"/>
-          <w:lang w:val="en-US" w:eastAsia="fr-FR"/>
-        </w:rPr>
-      </w:pPr>
-      <w:r>
-        <w:rPr>
-          <w:rFonts w:ascii="Calibri" w:eastAsia="Times New Roman" w:hAnsi="Calibri" w:cs="Times New Roman"/>
-          <w:color w:val="000000"/>
-          <w:lang w:val="en-GB" w:eastAsia="fr-FR"/>
-        </w:rPr>
-        <w:t>Module:</w:t>
-      </w:r>
-      <w:r>
-        <w:rPr>
-          <w:rFonts w:ascii="Calibri" w:hAnsi="Calibri"/>
-          <w:color w:val="000000"/>
-          <w:lang w:val="en-US"/>
-        </w:rPr>
-        <w:t xml:space="preserve"> </w:t>
-      </w:r>
-      <w:r>
-        <w:rPr>
-          <w:rFonts w:ascii="Calibri" w:eastAsia="Times New Roman" w:hAnsi="Calibri" w:cs="Times New Roman"/>
-          <w:color w:val="000000"/>
-          <w:lang w:val="en-US" w:eastAsia="fr-FR"/>
-        </w:rPr>
-        <w:t>Bot</w:t>
-      </w:r>
-    </w:p>
-    <w:p>
-      <w:pPr>
-        <w:spacing w:after="0"/>
-        <w:rPr>
-          <w:rFonts w:ascii="Calibri" w:eastAsia="Times New Roman" w:hAnsi="Calibri" w:cs="Times New Roman"/>
-          <w:color w:val="000000"/>
-          <w:lang w:val="en-US" w:eastAsia="fr-FR"/>
-        </w:rPr>
-      </w:pPr>
-    </w:p>
-    <w:p>
-      <w:pPr>
-        <w:pStyle w:val="RequirementID"/>
-      </w:pPr>
-      <w:r>
-        <w:t>HLR_0061</w:t>
-      </w:r>
-      <w:r>
-        <w:t>0</w:t>
-      </w:r>
-    </w:p>
-    <w:p>
-      <w:pPr>
-        <w:spacing w:after="0"/>
-        <w:rPr>
-          <w:lang w:val="en-GB"/>
-        </w:rPr>
-      </w:pPr>
-      <w:r>
-        <w:rPr>
-          <w:lang w:val="en-GB"/>
-        </w:rPr>
-        <w:t xml:space="preserve">Name: Bot </w:t>
-      </w:r>
-      <w:r>
-        <w:rPr>
-          <w:lang w:val="en-GB"/>
-        </w:rPr>
-        <w:t>stop</w:t>
-      </w:r>
-    </w:p>
-    <w:p>
-      <w:pPr>
-        <w:spacing w:after="0"/>
-        <w:rPr>
-          <w:rFonts w:ascii="Calibri" w:eastAsia="Times New Roman" w:hAnsi="Calibri" w:cs="Times New Roman"/>
-          <w:color w:val="000000"/>
-          <w:lang w:val="en-GB" w:eastAsia="fr-FR"/>
-        </w:rPr>
-      </w:pPr>
-      <w:r>
-        <w:rPr>
-          <w:lang w:val="en-GB"/>
-        </w:rPr>
-        <w:t xml:space="preserve">Text: </w:t>
-      </w:r>
-      <w:r>
-        <w:rPr>
-          <w:rFonts w:ascii="Calibri" w:eastAsia="Times New Roman" w:hAnsi="Calibri" w:cs="Times New Roman"/>
-          <w:color w:val="000000"/>
-          <w:lang w:val="en-GB" w:eastAsia="fr-FR"/>
-        </w:rPr>
-        <w:t xml:space="preserve">When the </w:t>
-      </w:r>
-      <w:r>
-        <w:rPr>
-          <w:rFonts w:ascii="Calibri" w:eastAsia="Times New Roman" w:hAnsi="Calibri" w:cs="Times New Roman"/>
-          <w:color w:val="000000"/>
-          <w:lang w:val="en-GB" w:eastAsia="fr-FR"/>
-        </w:rPr>
-        <w:t>stop</w:t>
-      </w:r>
-      <w:r>
-        <w:rPr>
-          <w:rFonts w:ascii="Calibri" w:eastAsia="Times New Roman" w:hAnsi="Calibri" w:cs="Times New Roman"/>
-          <w:color w:val="000000"/>
-          <w:lang w:val="en-GB" w:eastAsia="fr-FR"/>
-        </w:rPr>
-        <w:t xml:space="preserve"> command is send from the computer to the MSP430G2553 the bot should </w:t>
-      </w:r>
-      <w:r>
-        <w:rPr>
-          <w:rFonts w:ascii="Calibri" w:eastAsia="Times New Roman" w:hAnsi="Calibri" w:cs="Times New Roman"/>
-          <w:color w:val="000000"/>
-          <w:lang w:val="en-GB" w:eastAsia="fr-FR"/>
-        </w:rPr>
-        <w:t>stop moving and wait for next command to be read.</w:t>
-      </w:r>
-    </w:p>
-    <w:p>
-      <w:pPr>
-        <w:spacing w:after="0"/>
-        <w:rPr>
-          <w:rFonts w:ascii="Calibri" w:eastAsia="Times New Roman" w:hAnsi="Calibri" w:cs="Times New Roman"/>
-          <w:color w:val="000000"/>
-          <w:lang w:val="en-GB" w:eastAsia="fr-FR"/>
-        </w:rPr>
-      </w:pPr>
-      <w:r>
-        <w:rPr>
-          <w:lang w:val="en-GB"/>
-        </w:rPr>
-        <w:t>Covers:</w:t>
-      </w:r>
-      <w:r>
-        <w:rPr>
-          <w:rFonts w:ascii="Calibri" w:hAnsi="Calibri"/>
-          <w:color w:val="000000"/>
-          <w:lang w:val="en-GB"/>
-        </w:rPr>
-        <w:t xml:space="preserve"> </w:t>
-      </w:r>
-      <w:r>
-        <w:rPr>
-          <w:rFonts w:ascii="Calibri" w:eastAsia="Times New Roman" w:hAnsi="Calibri" w:cs="Times New Roman"/>
-          <w:color w:val="000000"/>
-          <w:lang w:val="en-GB" w:eastAsia="fr-FR"/>
-        </w:rPr>
-        <w:t>SYS_00600</w:t>
-      </w:r>
-    </w:p>
-    <w:p>
-      <w:pPr>
-        <w:spacing w:after="0"/>
-        <w:rPr>
-          <w:rFonts w:ascii="Calibri" w:eastAsia="Times New Roman" w:hAnsi="Calibri" w:cs="Times New Roman"/>
-          <w:color w:val="000000"/>
-          <w:lang w:val="en-US" w:eastAsia="fr-FR"/>
-        </w:rPr>
-      </w:pPr>
-      <w:r>
-        <w:rPr>
-          <w:rFonts w:ascii="Calibri" w:eastAsia="Times New Roman" w:hAnsi="Calibri" w:cs="Times New Roman"/>
-          <w:color w:val="000000"/>
-          <w:lang w:val="en-GB" w:eastAsia="fr-FR"/>
-        </w:rPr>
-        <w:t>Module:</w:t>
-      </w:r>
-      <w:r>
-        <w:rPr>
-          <w:rFonts w:ascii="Calibri" w:hAnsi="Calibri"/>
-          <w:color w:val="000000"/>
-          <w:lang w:val="en-US"/>
-        </w:rPr>
-        <w:t xml:space="preserve"> </w:t>
-      </w:r>
-      <w:r>
-        <w:rPr>
-          <w:rFonts w:ascii="Calibri" w:eastAsia="Times New Roman" w:hAnsi="Calibri" w:cs="Times New Roman"/>
-          <w:color w:val="000000"/>
-          <w:lang w:val="en-US" w:eastAsia="fr-FR"/>
-        </w:rPr>
-        <w:t>Bot</w:t>
-      </w:r>
-    </w:p>
-    <w:p>
-      <w:pPr>
-        <w:spacing w:after="0"/>
-        <w:rPr>
-          <w:rFonts w:ascii="Calibri" w:eastAsia="Times New Roman" w:hAnsi="Calibri" w:cs="Times New Roman"/>
-          <w:color w:val="000000"/>
-          <w:lang w:val="en-US" w:eastAsia="fr-FR"/>
-        </w:rPr>
-      </w:pPr>
-    </w:p>
-    <w:p>
-      <w:pPr>
-        <w:pStyle w:val="RequirementID"/>
-      </w:pPr>
-      <w:r>
-        <w:t>HLR_00700</w:t>
-      </w:r>
-      <w:bookmarkStart w:id="1" w:name="_GoBack"/>
-      <w:bookmarkEnd w:id="1"/>
-    </w:p>
-    <w:p>
-      <w:pPr>
-        <w:spacing w:after="0"/>
-        <w:rPr>
-          <w:lang w:val="en-GB"/>
-        </w:rPr>
-      </w:pPr>
-      <w:r>
-        <w:rPr>
-          <w:lang w:val="en-GB"/>
-        </w:rPr>
-        <w:t>Name: Bot stop</w:t>
-      </w:r>
-    </w:p>
-    <w:p>
-      <w:pPr>
-        <w:spacing w:after="0"/>
-        <w:rPr>
-          <w:rFonts w:ascii="Calibri" w:eastAsia="Times New Roman" w:hAnsi="Calibri" w:cs="Times New Roman"/>
-          <w:color w:val="000000"/>
-          <w:lang w:val="en-GB" w:eastAsia="fr-FR"/>
-        </w:rPr>
-      </w:pPr>
-      <w:r>
-        <w:rPr>
-          <w:lang w:val="en-GB"/>
-        </w:rPr>
-        <w:t xml:space="preserve">Text: </w:t>
-      </w:r>
-      <w:r>
-        <w:rPr>
-          <w:rFonts w:ascii="Calibri" w:eastAsia="Times New Roman" w:hAnsi="Calibri" w:cs="Times New Roman"/>
-          <w:color w:val="000000"/>
-          <w:lang w:val="en-GB" w:eastAsia="fr-FR"/>
-        </w:rPr>
-        <w:t>When the stop command is send from the computer to the MSP430G2553 the bot should stop moving and wait for next command to be read.</w:t>
-      </w:r>
-    </w:p>
-    <w:p>
-      <w:pPr>
-        <w:spacing w:after="0"/>
-        <w:rPr>
-          <w:rFonts w:ascii="Calibri" w:eastAsia="Times New Roman" w:hAnsi="Calibri" w:cs="Times New Roman"/>
-          <w:color w:val="000000"/>
-          <w:lang w:val="en-GB" w:eastAsia="fr-FR"/>
-        </w:rPr>
-      </w:pPr>
-      <w:r>
-        <w:rPr>
-          <w:lang w:val="en-GB"/>
-        </w:rPr>
-        <w:t>Covers:</w:t>
-      </w:r>
-      <w:r>
-        <w:rPr>
-          <w:rFonts w:ascii="Calibri" w:hAnsi="Calibri"/>
-          <w:color w:val="000000"/>
-          <w:lang w:val="en-GB"/>
-        </w:rPr>
-        <w:t xml:space="preserve"> </w:t>
-      </w:r>
-      <w:r>
-        <w:rPr>
-          <w:rFonts w:ascii="Calibri" w:eastAsia="Times New Roman" w:hAnsi="Calibri" w:cs="Times New Roman"/>
-          <w:color w:val="000000"/>
-          <w:lang w:val="en-GB" w:eastAsia="fr-FR"/>
-        </w:rPr>
-        <w:t>SYS_00600</w:t>
-      </w:r>
-    </w:p>
-    <w:p>
-      <w:pPr>
-        <w:spacing w:after="0"/>
-        <w:rPr>
-          <w:rFonts w:ascii="Calibri" w:eastAsia="Times New Roman" w:hAnsi="Calibri" w:cs="Times New Roman"/>
-          <w:color w:val="000000"/>
-          <w:lang w:val="en-US" w:eastAsia="fr-FR"/>
-        </w:rPr>
-      </w:pPr>
-      <w:r>
-        <w:rPr>
-          <w:rFonts w:ascii="Calibri" w:eastAsia="Times New Roman" w:hAnsi="Calibri" w:cs="Times New Roman"/>
-          <w:color w:val="000000"/>
-          <w:lang w:val="en-GB" w:eastAsia="fr-FR"/>
-        </w:rPr>
-        <w:t>Module:</w:t>
-      </w:r>
-      <w:r>
-        <w:rPr>
-          <w:rFonts w:ascii="Calibri" w:hAnsi="Calibri"/>
-          <w:color w:val="000000"/>
-          <w:lang w:val="en-US"/>
-        </w:rPr>
-        <w:t xml:space="preserve"> </w:t>
-      </w:r>
-      <w:r>
-        <w:rPr>
-          <w:rFonts w:ascii="Calibri" w:eastAsia="Times New Roman" w:hAnsi="Calibri" w:cs="Times New Roman"/>
-          <w:color w:val="000000"/>
-          <w:lang w:val="en-US" w:eastAsia="fr-FR"/>
-        </w:rPr>
-        <w:t>Bot</w:t>
-      </w:r>
-    </w:p>
-    <w:p>
-      <w:pPr>
-        <w:spacing w:after="0"/>
-        <w:rPr>
-          <w:rFonts w:ascii="Calibri" w:eastAsia="Times New Roman" w:hAnsi="Calibri" w:cs="Times New Roman"/>
-          <w:color w:val="000000"/>
-          <w:lang w:val="en-US" w:eastAsia="fr-FR"/>
-        </w:rPr>
-      </w:pPr>
-    </w:p>
-    <w:p>
-      <w:pPr>
-        <w:spacing w:after="0"/>
-        <w:rPr>
-          <w:rFonts w:ascii="Calibri" w:eastAsia="Times New Roman" w:hAnsi="Calibri" w:cs="Times New Roman"/>
-          <w:color w:val="000000"/>
-          <w:lang w:val="en-US" w:eastAsia="fr-FR"/>
-        </w:rPr>
-      </w:pPr>
-    </w:p>
-    <w:p>
-      <w:pPr>
-        <w:pStyle w:val="RequirementID"/>
-      </w:pPr>
-      <w:r>
-        <w:t>HLR_00</w:t>
-      </w:r>
-      <w:r>
-        <w:t>800</w:t>
-      </w:r>
-    </w:p>
-    <w:p>
-      <w:pPr>
-        <w:spacing w:after="0"/>
-        <w:rPr>
-          <w:lang w:val="en-GB"/>
-        </w:rPr>
-      </w:pPr>
-      <w:r>
-        <w:rPr>
-          <w:lang w:val="en-GB"/>
-        </w:rPr>
-        <w:t>Name: Make a 90 degree turn</w:t>
-      </w:r>
-    </w:p>
-    <w:p>
-      <w:pPr>
-        <w:spacing w:after="0"/>
-        <w:rPr>
-          <w:rFonts w:ascii="Calibri" w:eastAsia="Times New Roman" w:hAnsi="Calibri" w:cs="Times New Roman"/>
-          <w:color w:val="000000"/>
-          <w:lang w:val="en-GB" w:eastAsia="fr-FR"/>
-        </w:rPr>
-      </w:pPr>
-      <w:r>
-        <w:rPr>
-          <w:lang w:val="en-GB"/>
-        </w:rPr>
-        <w:t xml:space="preserve">Text: </w:t>
-      </w:r>
-      <w:r>
-        <w:rPr>
-          <w:lang w:val="en-GB"/>
-        </w:rPr>
-        <w:t>When the display command is send from the computer to the MSP430G2553</w:t>
-      </w:r>
-    </w:p>
-    <w:p>
-      <w:pPr>
-        <w:spacing w:after="0"/>
-        <w:rPr>
-          <w:rFonts w:ascii="Calibri" w:eastAsia="Times New Roman" w:hAnsi="Calibri" w:cs="Times New Roman"/>
-          <w:color w:val="000000"/>
-          <w:lang w:val="en-GB" w:eastAsia="fr-FR"/>
-        </w:rPr>
-      </w:pPr>
-      <w:r>
-        <w:rPr>
-          <w:lang w:val="en-GB"/>
-        </w:rPr>
-        <w:t>Covers:</w:t>
-      </w:r>
-      <w:r>
-        <w:rPr>
-          <w:rFonts w:ascii="Calibri" w:hAnsi="Calibri"/>
-          <w:color w:val="000000"/>
-          <w:lang w:val="en-GB"/>
-        </w:rPr>
-        <w:t xml:space="preserve"> </w:t>
-      </w:r>
-      <w:r>
-        <w:rPr>
-          <w:rFonts w:ascii="Calibri" w:eastAsia="Times New Roman" w:hAnsi="Calibri" w:cs="Times New Roman"/>
-          <w:color w:val="000000"/>
-          <w:lang w:val="en-GB" w:eastAsia="fr-FR"/>
-        </w:rPr>
-        <w:t>SYS_00700</w:t>
-      </w:r>
-    </w:p>
-    <w:p>
-      <w:pPr>
-        <w:spacing w:after="0"/>
-        <w:rPr>
-          <w:rFonts w:ascii="Calibri" w:eastAsia="Times New Roman" w:hAnsi="Calibri" w:cs="Times New Roman"/>
-          <w:color w:val="000000"/>
-          <w:lang w:val="en-US" w:eastAsia="fr-FR"/>
-        </w:rPr>
-      </w:pPr>
-      <w:r>
-        <w:rPr>
-          <w:rFonts w:ascii="Calibri" w:eastAsia="Times New Roman" w:hAnsi="Calibri" w:cs="Times New Roman"/>
-          <w:color w:val="000000"/>
-          <w:lang w:val="en-GB" w:eastAsia="fr-FR"/>
-        </w:rPr>
-        <w:t>Module:</w:t>
-      </w:r>
-      <w:r>
-        <w:rPr>
-          <w:rFonts w:ascii="Calibri" w:hAnsi="Calibri"/>
-          <w:color w:val="000000"/>
-          <w:lang w:val="en-US"/>
-        </w:rPr>
-        <w:t xml:space="preserve"> </w:t>
-      </w:r>
-      <w:r>
-        <w:rPr>
-          <w:rFonts w:ascii="Calibri" w:eastAsia="Times New Roman" w:hAnsi="Calibri" w:cs="Times New Roman"/>
-          <w:color w:val="000000"/>
-          <w:lang w:val="en-US" w:eastAsia="fr-FR"/>
-        </w:rPr>
-        <w:t>Bot</w:t>
-      </w:r>
+          <w:lang w:val="en-US" w:eastAsia="fr-FR"/>
+        </w:rPr>
+        <w:t>Main_25</w:t>
+      </w:r>
+      <w:r>
+        <w:rPr>
+          <w:rFonts w:ascii="Calibri" w:eastAsia="Times New Roman" w:hAnsi="Calibri" w:cs="Times New Roman"/>
+          <w:color w:val="000000"/>
+          <w:lang w:val="en-US" w:eastAsia="fr-FR"/>
+        </w:rPr>
+        <w:t>53</w:t>
+      </w:r>
+      <w:bookmarkStart w:id="2" w:name="_GoBack"/>
+      <w:bookmarkEnd w:id="2"/>
     </w:p>
     <w:p>
       <w:pPr>
@@ -1552,7 +1855,7 @@
 </file>
 
 <file path=word/numbering.xml><?xml version="1.0" encoding="utf-8"?>
-<w:numbering xmlns:wpc="http://schemas.microsoft.com/office/word/2010/wordprocessingCanvas" xmlns:cx="http://schemas.microsoft.com/office/drawing/2014/chartex" xmlns:cx1="http://schemas.microsoft.com/office/drawing/2015/9/8/chartex" xmlns:mc="http://schemas.openxmlformats.org/markup-compatibility/2006" xmlns:o="urn:schemas-microsoft-com:office:office" xmlns:r="http://schemas.openxmlformats.org/officeDocument/2006/relationships" xmlns:m="http://schemas.openxmlformats.org/officeDocument/2006/math" xmlns:v="urn:schemas-microsoft-com:vml" xmlns:wp14="http://schemas.microsoft.com/office/word/2010/wordprocessingDrawing" xmlns:wp="http://schemas.openxmlformats.org/drawingml/2006/wordprocessingDrawing" xmlns:w10="urn:schemas-microsoft-com:office:word" xmlns:w="http://schemas.openxmlformats.org/wordprocessingml/2006/main" xmlns:w14="http://schemas.microsoft.com/office/word/2010/wordml" xmlns:w15="http://schemas.microsoft.com/office/word/2012/wordml" xmlns:w16se="http://schemas.microsoft.com/office/word/2015/wordml/symex" xmlns:wpg="http://schemas.microsoft.com/office/word/2010/wordprocessingGroup" xmlns:wpi="http://schemas.microsoft.com/office/word/2010/wordprocessingInk" xmlns:wne="http://schemas.microsoft.com/office/word/2006/wordml" xmlns:wps="http://schemas.microsoft.com/office/word/2010/wordprocessingShape" mc:Ignorable="w14 w15 w16se wp14">
+<w:numbering xmlns:wpc="http://schemas.microsoft.com/office/word/2010/wordprocessingCanvas" xmlns:cx="http://schemas.microsoft.com/office/drawing/2014/chartex" xmlns:cx1="http://schemas.microsoft.com/office/drawing/2015/9/8/chartex" xmlns:cx2="http://schemas.microsoft.com/office/drawing/2015/10/21/chartex" xmlns:cx3="http://schemas.microsoft.com/office/drawing/2016/5/9/chartex" xmlns:cx4="http://schemas.microsoft.com/office/drawing/2016/5/10/chartex" xmlns:cx5="http://schemas.microsoft.com/office/drawing/2016/5/11/chartex" xmlns:cx6="http://schemas.microsoft.com/office/drawing/2016/5/12/chartex" xmlns:cx7="http://schemas.microsoft.com/office/drawing/2016/5/13/chartex" xmlns:cx8="http://schemas.microsoft.com/office/drawing/2016/5/14/chartex" xmlns:mc="http://schemas.openxmlformats.org/markup-compatibility/2006" xmlns:aink="http://schemas.microsoft.com/office/drawing/2016/ink" xmlns:am3d="http://schemas.microsoft.com/office/drawing/2017/model3d" xmlns:o="urn:schemas-microsoft-com:office:office" xmlns:r="http://schemas.openxmlformats.org/officeDocument/2006/relationships" xmlns:m="http://schemas.openxmlformats.org/officeDocument/2006/math" xmlns:v="urn:schemas-microsoft-com:vml" xmlns:wp14="http://schemas.microsoft.com/office/word/2010/wordprocessingDrawing" xmlns:wp="http://schemas.openxmlformats.org/drawingml/2006/wordprocessingDrawing" xmlns:w10="urn:schemas-microsoft-com:office:word" xmlns:w="http://schemas.openxmlformats.org/wordprocessingml/2006/main" xmlns:w14="http://schemas.microsoft.com/office/word/2010/wordml" xmlns:w15="http://schemas.microsoft.com/office/word/2012/wordml" xmlns:w16cid="http://schemas.microsoft.com/office/word/2016/wordml/cid" xmlns:w16se="http://schemas.microsoft.com/office/word/2015/wordml/symex" xmlns:wpg="http://schemas.microsoft.com/office/word/2010/wordprocessingGroup" xmlns:wpi="http://schemas.microsoft.com/office/word/2010/wordprocessingInk" xmlns:wne="http://schemas.microsoft.com/office/word/2006/wordml" xmlns:wps="http://schemas.microsoft.com/office/word/2010/wordprocessingShape" mc:Ignorable="w14 w15 w16se w16cid wp14">
   <w:abstractNum w:abstractNumId="0" w15:restartNumberingAfterBreak="0">
     <w:nsid w:val="66CF546B"/>
     <w:multiLevelType w:val="hybridMultilevel"/>
@@ -1672,7 +1975,7 @@
 </file>
 
 <file path=word/styles.xml><?xml version="1.0" encoding="utf-8"?>
-<w:styles xmlns:mc="http://schemas.openxmlformats.org/markup-compatibility/2006" xmlns:r="http://schemas.openxmlformats.org/officeDocument/2006/relationships" xmlns:w="http://schemas.openxmlformats.org/wordprocessingml/2006/main" xmlns:w14="http://schemas.microsoft.com/office/word/2010/wordml" xmlns:w15="http://schemas.microsoft.com/office/word/2012/wordml" xmlns:w16se="http://schemas.microsoft.com/office/word/2015/wordml/symex" mc:Ignorable="w14 w15 w16se">
+<w:styles xmlns:mc="http://schemas.openxmlformats.org/markup-compatibility/2006" xmlns:r="http://schemas.openxmlformats.org/officeDocument/2006/relationships" xmlns:w="http://schemas.openxmlformats.org/wordprocessingml/2006/main" xmlns:w14="http://schemas.microsoft.com/office/word/2010/wordml" xmlns:w15="http://schemas.microsoft.com/office/word/2012/wordml" xmlns:w16cid="http://schemas.microsoft.com/office/word/2016/wordml/cid" xmlns:w16se="http://schemas.microsoft.com/office/word/2015/wordml/symex" mc:Ignorable="w14 w15 w16se w16cid">
   <w:docDefaults>
     <w:rPrDefault>
       <w:rPr>
@@ -1688,7 +1991,7 @@
       </w:pPr>
     </w:pPrDefault>
   </w:docDefaults>
-  <w:latentStyles w:defLockedState="0" w:defUIPriority="99" w:defSemiHidden="0" w:defUnhideWhenUsed="0" w:defQFormat="0" w:count="371">
+  <w:latentStyles w:defLockedState="0" w:defUIPriority="99" w:defSemiHidden="0" w:defUnhideWhenUsed="0" w:defQFormat="0" w:count="377">
     <w:lsdException w:name="Normal" w:uiPriority="0" w:qFormat="1"/>
     <w:lsdException w:name="heading 1" w:uiPriority="9" w:qFormat="1"/>
     <w:lsdException w:name="heading 2" w:semiHidden="1" w:uiPriority="9" w:unhideWhenUsed="1" w:qFormat="1"/>
@@ -1836,11 +2139,8 @@
     <w:lsdException w:name="Table 3D effects 3" w:semiHidden="1" w:unhideWhenUsed="1"/>
     <w:lsdException w:name="Table Contemporary" w:semiHidden="1" w:unhideWhenUsed="1"/>
     <w:lsdException w:name="Table Elegant" w:semiHidden="1" w:unhideWhenUsed="1"/>
-    <w:lsdException w:name="Table Professional" w:semiHidden="1" w:unhideWhenUsed="1"/>
     <w:lsdException w:name="Table Subtle 1" w:semiHidden="1" w:unhideWhenUsed="1"/>
     <w:lsdException w:name="Table Subtle 2" w:semiHidden="1" w:unhideWhenUsed="1"/>
-    <w:lsdException w:name="Table Web 1" w:semiHidden="1" w:unhideWhenUsed="1"/>
-    <w:lsdException w:name="Table Web 2" w:semiHidden="1" w:unhideWhenUsed="1"/>
     <w:lsdException w:name="Table Web 3" w:semiHidden="1" w:unhideWhenUsed="1"/>
     <w:lsdException w:name="Balloon Text" w:semiHidden="1" w:unhideWhenUsed="1"/>
     <w:lsdException w:name="Table Grid" w:uiPriority="39"/>
@@ -2060,6 +2360,12 @@
     <w:lsdException w:name="List Table 5 Dark Accent 6" w:uiPriority="50"/>
     <w:lsdException w:name="List Table 6 Colorful Accent 6" w:uiPriority="51"/>
     <w:lsdException w:name="List Table 7 Colorful Accent 6" w:uiPriority="52"/>
+    <w:lsdException w:name="Mention" w:semiHidden="1" w:unhideWhenUsed="1"/>
+    <w:lsdException w:name="Smart Hyperlink" w:semiHidden="1" w:unhideWhenUsed="1"/>
+    <w:lsdException w:name="Hashtag" w:semiHidden="1" w:unhideWhenUsed="1"/>
+    <w:lsdException w:name="Unresolved Mention" w:semiHidden="1" w:unhideWhenUsed="1"/>
+    <w:lsdException w:name="Smart Link" w:semiHidden="1" w:unhideWhenUsed="1"/>
+    <w:lsdException w:name="Smart Link Error" w:semiHidden="1" w:unhideWhenUsed="1"/>
   </w:latentStyles>
   <w:style w:type="paragraph" w:default="1" w:styleId="Normal">
     <w:name w:val="Normal"/>

</xml_diff>

<commit_message>
(Last commit failed too -_-)
Architectural :

- Add 180 degree turn

Detailed :
- Add Bot start-up
- Add Bot stop
- Add Data stop display
- Add Data start display
- Add Make a 90 degree turn
- Add Make a 180 degree turn

Code :
- Add project for the MSP430G2231
- Add project for the MSP430G2553
</commit_message>
<xml_diff>
--- a/Software Architectural Design Requirements.docx
+++ b/Software Architectural Design Requirements.docx
@@ -1,6 +1,6 @@
 
 <file path=word/document.xml><?xml version="1.0" encoding="utf-8"?>
-<w:document xmlns:wpc="http://schemas.microsoft.com/office/word/2010/wordprocessingCanvas" xmlns:mc="http://schemas.openxmlformats.org/markup-compatibility/2006" xmlns:o="urn:schemas-microsoft-com:office:office" xmlns:r="http://schemas.openxmlformats.org/officeDocument/2006/relationships" xmlns:m="http://schemas.openxmlformats.org/officeDocument/2006/math" xmlns:v="urn:schemas-microsoft-com:vml" xmlns:wp14="http://schemas.microsoft.com/office/word/2010/wordprocessingDrawing" xmlns:wp="http://schemas.openxmlformats.org/drawingml/2006/wordprocessingDrawing" xmlns:w10="urn:schemas-microsoft-com:office:word" xmlns:w="http://schemas.openxmlformats.org/wordprocessingml/2006/main" xmlns:w14="http://schemas.microsoft.com/office/word/2010/wordml" xmlns:w15="http://schemas.microsoft.com/office/word/2012/wordml" xmlns:wpg="http://schemas.microsoft.com/office/word/2010/wordprocessingGroup" xmlns:wpi="http://schemas.microsoft.com/office/word/2010/wordprocessingInk" xmlns:wne="http://schemas.microsoft.com/office/word/2006/wordml" xmlns:wps="http://schemas.microsoft.com/office/word/2010/wordprocessingShape" mc:Ignorable="w14 w15 wp14">
+<w:document xmlns:wpc="http://schemas.microsoft.com/office/word/2010/wordprocessingCanvas" xmlns:cx="http://schemas.microsoft.com/office/drawing/2014/chartex" xmlns:cx1="http://schemas.microsoft.com/office/drawing/2015/9/8/chartex" xmlns:cx2="http://schemas.microsoft.com/office/drawing/2015/10/21/chartex" xmlns:cx3="http://schemas.microsoft.com/office/drawing/2016/5/9/chartex" xmlns:cx4="http://schemas.microsoft.com/office/drawing/2016/5/10/chartex" xmlns:cx5="http://schemas.microsoft.com/office/drawing/2016/5/11/chartex" xmlns:cx6="http://schemas.microsoft.com/office/drawing/2016/5/12/chartex" xmlns:cx7="http://schemas.microsoft.com/office/drawing/2016/5/13/chartex" xmlns:cx8="http://schemas.microsoft.com/office/drawing/2016/5/14/chartex" xmlns:mc="http://schemas.openxmlformats.org/markup-compatibility/2006" xmlns:aink="http://schemas.microsoft.com/office/drawing/2016/ink" xmlns:am3d="http://schemas.microsoft.com/office/drawing/2017/model3d" xmlns:o="urn:schemas-microsoft-com:office:office" xmlns:r="http://schemas.openxmlformats.org/officeDocument/2006/relationships" xmlns:m="http://schemas.openxmlformats.org/officeDocument/2006/math" xmlns:v="urn:schemas-microsoft-com:vml" xmlns:wp14="http://schemas.microsoft.com/office/word/2010/wordprocessingDrawing" xmlns:wp="http://schemas.openxmlformats.org/drawingml/2006/wordprocessingDrawing" xmlns:w10="urn:schemas-microsoft-com:office:word" xmlns:w="http://schemas.openxmlformats.org/wordprocessingml/2006/main" xmlns:w14="http://schemas.microsoft.com/office/word/2010/wordml" xmlns:w15="http://schemas.microsoft.com/office/word/2012/wordml" xmlns:w16cid="http://schemas.microsoft.com/office/word/2016/wordml/cid" xmlns:w16se="http://schemas.microsoft.com/office/word/2015/wordml/symex" xmlns:wpg="http://schemas.microsoft.com/office/word/2010/wordprocessingGroup" xmlns:wpi="http://schemas.microsoft.com/office/word/2010/wordprocessingInk" xmlns:wne="http://schemas.microsoft.com/office/word/2006/wordml" xmlns:wps="http://schemas.microsoft.com/office/word/2010/wordprocessingShape" mc:Ignorable="w14 w15 w16se w16cid wp14">
   <w:body>
     <w:p>
       <w:pPr>
@@ -534,49 +534,1069 @@
         </w:rPr>
         <w:t>Name: Detect obstacle</w:t>
       </w:r>
+    </w:p>
+    <w:p>
+      <w:pPr>
+        <w:spacing w:after="0"/>
+        <w:rPr>
+          <w:rFonts w:ascii="Calibri" w:eastAsia="Times New Roman" w:hAnsi="Calibri" w:cs="Times New Roman"/>
+          <w:color w:val="000000"/>
+          <w:lang w:val="en-GB" w:eastAsia="fr-FR"/>
+        </w:rPr>
+      </w:pPr>
+      <w:r>
+        <w:rPr>
+          <w:lang w:val="en-GB"/>
+        </w:rPr>
+        <w:t xml:space="preserve">Text: </w:t>
+      </w:r>
+      <w:r>
+        <w:rPr>
+          <w:rFonts w:ascii="Calibri" w:eastAsia="Times New Roman" w:hAnsi="Calibri" w:cs="Times New Roman"/>
+          <w:color w:val="000000"/>
+          <w:lang w:val="en-GB" w:eastAsia="fr-FR"/>
+        </w:rPr>
+        <w:t xml:space="preserve">When the ultrasound sensor returns a value under 5cm, an obstacle can be considered detected. </w:t>
+      </w:r>
+    </w:p>
+    <w:p>
+      <w:pPr>
+        <w:spacing w:after="0"/>
+        <w:rPr>
+          <w:rFonts w:ascii="Calibri" w:eastAsia="Times New Roman" w:hAnsi="Calibri" w:cs="Times New Roman"/>
+          <w:color w:val="000000"/>
+          <w:lang w:eastAsia="fr-FR"/>
+        </w:rPr>
+      </w:pPr>
+      <w:r>
+        <w:t>Covers:</w:t>
+      </w:r>
+      <w:r>
+        <w:rPr>
+          <w:rFonts w:ascii="Calibri" w:hAnsi="Calibri"/>
+          <w:color w:val="000000"/>
+        </w:rPr>
+        <w:t xml:space="preserve"> </w:t>
+      </w:r>
+      <w:r>
+        <w:rPr>
+          <w:rFonts w:ascii="Calibri" w:eastAsia="Times New Roman" w:hAnsi="Calibri" w:cs="Times New Roman"/>
+          <w:color w:val="000000"/>
+          <w:lang w:eastAsia="fr-FR"/>
+        </w:rPr>
+        <w:t>SYS_00200</w:t>
+      </w:r>
+    </w:p>
+    <w:p>
+      <w:pPr>
+        <w:spacing w:after="0"/>
+        <w:rPr>
+          <w:rFonts w:ascii="Calibri" w:eastAsia="Times New Roman" w:hAnsi="Calibri" w:cs="Times New Roman"/>
+          <w:color w:val="000000"/>
+          <w:lang w:eastAsia="fr-FR"/>
+        </w:rPr>
+      </w:pPr>
+      <w:r>
+        <w:rPr>
+          <w:rFonts w:ascii="Calibri" w:eastAsia="Times New Roman" w:hAnsi="Calibri" w:cs="Times New Roman"/>
+          <w:color w:val="000000"/>
+          <w:lang w:eastAsia="fr-FR"/>
+        </w:rPr>
+        <w:t>Module:</w:t>
+      </w:r>
+      <w:r>
+        <w:rPr>
+          <w:rFonts w:ascii="Calibri" w:hAnsi="Calibri"/>
+          <w:color w:val="000000"/>
+        </w:rPr>
+        <w:t xml:space="preserve"> </w:t>
+      </w:r>
+      <w:proofErr w:type="spellStart"/>
+      <w:r>
+        <w:rPr>
+          <w:rFonts w:ascii="Calibri" w:eastAsia="Times New Roman" w:hAnsi="Calibri" w:cs="Times New Roman"/>
+          <w:color w:val="000000"/>
+          <w:lang w:eastAsia="fr-FR"/>
+        </w:rPr>
+        <w:t>Capteur_u</w:t>
+      </w:r>
+      <w:r>
+        <w:rPr>
+          <w:rFonts w:ascii="Calibri" w:eastAsia="Times New Roman" w:hAnsi="Calibri" w:cs="Times New Roman"/>
+          <w:color w:val="000000"/>
+          <w:lang w:eastAsia="fr-FR"/>
+        </w:rPr>
+        <w:t>ltrason</w:t>
+      </w:r>
+      <w:proofErr w:type="spellEnd"/>
+    </w:p>
+    <w:p>
+      <w:pPr>
+        <w:spacing w:after="0"/>
+        <w:rPr>
+          <w:rFonts w:ascii="Calibri" w:eastAsia="Times New Roman" w:hAnsi="Calibri" w:cs="Times New Roman"/>
+          <w:color w:val="000000"/>
+          <w:lang w:eastAsia="fr-FR"/>
+        </w:rPr>
+      </w:pPr>
+    </w:p>
+    <w:p>
+      <w:pPr>
+        <w:pStyle w:val="RequirementID"/>
+      </w:pPr>
+      <w:r>
+        <w:t>HLR</w:t>
+      </w:r>
+      <w:r>
+        <w:t>_00210</w:t>
+      </w:r>
+    </w:p>
+    <w:p>
+      <w:pPr>
+        <w:spacing w:after="0"/>
+        <w:rPr>
+          <w:lang w:val="en-GB"/>
+        </w:rPr>
+      </w:pPr>
+      <w:r>
+        <w:rPr>
+          <w:lang w:val="en-GB"/>
+        </w:rPr>
+        <w:t>Name: Sweep obstacle sensor</w:t>
+      </w:r>
+    </w:p>
+    <w:p>
+      <w:pPr>
+        <w:spacing w:after="0"/>
+        <w:rPr>
+          <w:rFonts w:ascii="Calibri" w:eastAsia="Times New Roman" w:hAnsi="Calibri" w:cs="Times New Roman"/>
+          <w:color w:val="000000"/>
+          <w:lang w:val="en-GB" w:eastAsia="fr-FR"/>
+        </w:rPr>
+      </w:pPr>
+      <w:r>
+        <w:rPr>
+          <w:lang w:val="en-GB"/>
+        </w:rPr>
+        <w:t xml:space="preserve">Text: </w:t>
+      </w:r>
+      <w:r>
+        <w:rPr>
+          <w:rFonts w:ascii="Calibri" w:eastAsia="Times New Roman" w:hAnsi="Calibri" w:cs="Times New Roman"/>
+          <w:color w:val="000000"/>
+          <w:lang w:val="en-GB" w:eastAsia="fr-FR"/>
+        </w:rPr>
+        <w:t>The servomotor shall rotate in a range of [-45°; +45°] in order to have an obstacle scan of 90 degrees in front of the bot</w:t>
+      </w:r>
+    </w:p>
+    <w:p>
+      <w:pPr>
+        <w:spacing w:after="0"/>
+        <w:rPr>
+          <w:rFonts w:ascii="Calibri" w:eastAsia="Times New Roman" w:hAnsi="Calibri" w:cs="Times New Roman"/>
+          <w:color w:val="000000"/>
+          <w:lang w:val="en-GB" w:eastAsia="fr-FR"/>
+        </w:rPr>
+      </w:pPr>
+      <w:r>
+        <w:rPr>
+          <w:lang w:val="en-GB"/>
+        </w:rPr>
+        <w:t>Covers:</w:t>
+      </w:r>
+      <w:r>
+        <w:rPr>
+          <w:rFonts w:ascii="Calibri" w:hAnsi="Calibri"/>
+          <w:color w:val="000000"/>
+          <w:lang w:val="en-GB"/>
+        </w:rPr>
+        <w:t xml:space="preserve"> </w:t>
+      </w:r>
+      <w:r>
+        <w:rPr>
+          <w:rFonts w:ascii="Calibri" w:eastAsia="Times New Roman" w:hAnsi="Calibri" w:cs="Times New Roman"/>
+          <w:color w:val="000000"/>
+          <w:lang w:val="en-GB" w:eastAsia="fr-FR"/>
+        </w:rPr>
+        <w:t>SYS_00200</w:t>
+      </w:r>
+    </w:p>
+    <w:p>
+      <w:pPr>
+        <w:spacing w:after="0"/>
+        <w:rPr>
+          <w:rFonts w:ascii="Calibri" w:eastAsia="Times New Roman" w:hAnsi="Calibri" w:cs="Times New Roman"/>
+          <w:color w:val="000000"/>
+          <w:lang w:val="en-US" w:eastAsia="fr-FR"/>
+        </w:rPr>
+      </w:pPr>
+      <w:r>
+        <w:rPr>
+          <w:rFonts w:ascii="Calibri" w:eastAsia="Times New Roman" w:hAnsi="Calibri" w:cs="Times New Roman"/>
+          <w:color w:val="000000"/>
+          <w:lang w:val="en-GB" w:eastAsia="fr-FR"/>
+        </w:rPr>
+        <w:t>Module:</w:t>
+      </w:r>
+      <w:r>
+        <w:rPr>
+          <w:rFonts w:ascii="Calibri" w:hAnsi="Calibri"/>
+          <w:color w:val="000000"/>
+          <w:lang w:val="en-US"/>
+        </w:rPr>
+        <w:t xml:space="preserve"> </w:t>
+      </w:r>
+      <w:r>
+        <w:rPr>
+          <w:rFonts w:ascii="Calibri" w:eastAsia="Times New Roman" w:hAnsi="Calibri" w:cs="Times New Roman"/>
+          <w:color w:val="000000"/>
+          <w:lang w:val="en-US" w:eastAsia="fr-FR"/>
+        </w:rPr>
+        <w:t>Servomoteur</w:t>
+      </w:r>
+    </w:p>
+    <w:bookmarkEnd w:id="1"/>
+    <w:p>
+      <w:pPr>
+        <w:spacing w:after="0"/>
+        <w:rPr>
+          <w:rFonts w:ascii="Calibri" w:eastAsia="Times New Roman" w:hAnsi="Calibri" w:cs="Times New Roman"/>
+          <w:color w:val="000000"/>
+          <w:lang w:val="en-US" w:eastAsia="fr-FR"/>
+        </w:rPr>
+      </w:pPr>
+    </w:p>
+    <w:p>
+      <w:pPr>
+        <w:pStyle w:val="RequirementID"/>
+      </w:pPr>
+      <w:r>
+        <w:t>HLR_00300</w:t>
+      </w:r>
+    </w:p>
+    <w:p>
+      <w:pPr>
+        <w:spacing w:after="0"/>
+        <w:rPr>
+          <w:lang w:val="en-GB"/>
+        </w:rPr>
+      </w:pPr>
+      <w:r>
+        <w:rPr>
+          <w:lang w:val="en-GB"/>
+        </w:rPr>
+        <w:t>Name: Detect hole</w:t>
+      </w:r>
+    </w:p>
+    <w:p>
+      <w:pPr>
+        <w:spacing w:after="0"/>
+        <w:rPr>
+          <w:rFonts w:ascii="Calibri" w:eastAsia="Times New Roman" w:hAnsi="Calibri" w:cs="Times New Roman"/>
+          <w:color w:val="000000"/>
+          <w:lang w:val="en-GB" w:eastAsia="fr-FR"/>
+        </w:rPr>
+      </w:pPr>
+      <w:r>
+        <w:rPr>
+          <w:lang w:val="en-GB"/>
+        </w:rPr>
+        <w:t xml:space="preserve">Text: </w:t>
+      </w:r>
+      <w:r>
+        <w:rPr>
+          <w:rFonts w:ascii="Calibri" w:eastAsia="Times New Roman" w:hAnsi="Calibri" w:cs="Times New Roman"/>
+          <w:color w:val="000000"/>
+          <w:lang w:val="en-GB" w:eastAsia="fr-FR"/>
+        </w:rPr>
+        <w:t>When the infrared sensor return a value over 4cm, a hole can be considered detected.</w:t>
+      </w:r>
+      <w:r>
+        <w:rPr>
+          <w:rFonts w:ascii="Calibri" w:eastAsia="Times New Roman" w:hAnsi="Calibri" w:cs="Times New Roman"/>
+          <w:color w:val="000000"/>
+          <w:lang w:val="en-GB" w:eastAsia="fr-FR"/>
+        </w:rPr>
+        <w:t xml:space="preserve"> </w:t>
+      </w:r>
+    </w:p>
+    <w:p>
+      <w:pPr>
+        <w:spacing w:after="0"/>
+        <w:rPr>
+          <w:rFonts w:ascii="Calibri" w:eastAsia="Times New Roman" w:hAnsi="Calibri" w:cs="Times New Roman"/>
+          <w:color w:val="000000"/>
+          <w:lang w:val="en-GB" w:eastAsia="fr-FR"/>
+        </w:rPr>
+      </w:pPr>
+      <w:r>
+        <w:rPr>
+          <w:lang w:val="en-GB"/>
+        </w:rPr>
+        <w:t>Covers:</w:t>
+      </w:r>
+      <w:r>
+        <w:rPr>
+          <w:rFonts w:ascii="Calibri" w:hAnsi="Calibri"/>
+          <w:color w:val="000000"/>
+          <w:lang w:val="en-GB"/>
+        </w:rPr>
+        <w:t xml:space="preserve"> </w:t>
+      </w:r>
+      <w:r>
+        <w:rPr>
+          <w:rFonts w:ascii="Calibri" w:eastAsia="Times New Roman" w:hAnsi="Calibri" w:cs="Times New Roman"/>
+          <w:color w:val="000000"/>
+          <w:lang w:val="en-GB" w:eastAsia="fr-FR"/>
+        </w:rPr>
+        <w:t>SYS_003</w:t>
+      </w:r>
+      <w:r>
+        <w:rPr>
+          <w:rFonts w:ascii="Calibri" w:eastAsia="Times New Roman" w:hAnsi="Calibri" w:cs="Times New Roman"/>
+          <w:color w:val="000000"/>
+          <w:lang w:val="en-GB" w:eastAsia="fr-FR"/>
+        </w:rPr>
+        <w:t>00</w:t>
+      </w:r>
+    </w:p>
+    <w:p>
+      <w:pPr>
+        <w:spacing w:after="0"/>
+        <w:rPr>
+          <w:rFonts w:ascii="Calibri" w:eastAsia="Times New Roman" w:hAnsi="Calibri" w:cs="Times New Roman"/>
+          <w:color w:val="000000"/>
+          <w:lang w:val="en-US" w:eastAsia="fr-FR"/>
+        </w:rPr>
+      </w:pPr>
+      <w:r>
+        <w:rPr>
+          <w:rFonts w:ascii="Calibri" w:eastAsia="Times New Roman" w:hAnsi="Calibri" w:cs="Times New Roman"/>
+          <w:color w:val="000000"/>
+          <w:lang w:val="en-GB" w:eastAsia="fr-FR"/>
+        </w:rPr>
+        <w:t>Module:</w:t>
+      </w:r>
+      <w:r>
+        <w:rPr>
+          <w:rFonts w:ascii="Calibri" w:hAnsi="Calibri"/>
+          <w:color w:val="000000"/>
+          <w:lang w:val="en-US"/>
+        </w:rPr>
+        <w:t xml:space="preserve"> </w:t>
+      </w:r>
+      <w:r>
+        <w:rPr>
+          <w:rFonts w:ascii="Calibri" w:eastAsia="Times New Roman" w:hAnsi="Calibri" w:cs="Times New Roman"/>
+          <w:color w:val="000000"/>
+          <w:lang w:eastAsia="fr-FR"/>
+        </w:rPr>
+        <w:t>Capteur_infra</w:t>
+      </w:r>
+    </w:p>
+    <w:p>
+      <w:pPr>
+        <w:spacing w:after="0"/>
+        <w:rPr>
+          <w:rFonts w:ascii="Calibri" w:eastAsia="Times New Roman" w:hAnsi="Calibri" w:cs="Times New Roman"/>
+          <w:color w:val="000000"/>
+          <w:lang w:val="en-US" w:eastAsia="fr-FR"/>
+        </w:rPr>
+      </w:pPr>
+    </w:p>
+    <w:p>
+      <w:pPr>
+        <w:pStyle w:val="RequirementID"/>
+      </w:pPr>
+      <w:r>
+        <w:t>HLR_006</w:t>
+      </w:r>
+      <w:r>
+        <w:t>00</w:t>
+      </w:r>
+    </w:p>
+    <w:p>
+      <w:pPr>
+        <w:spacing w:after="0"/>
+        <w:rPr>
+          <w:lang w:val="en-GB"/>
+        </w:rPr>
+      </w:pPr>
+      <w:r>
+        <w:rPr>
+          <w:lang w:val="en-GB"/>
+        </w:rPr>
+        <w:t>Name: Bot start-up</w:t>
+      </w:r>
+    </w:p>
+    <w:p>
+      <w:pPr>
+        <w:spacing w:after="0"/>
+        <w:rPr>
+          <w:rFonts w:ascii="Calibri" w:eastAsia="Times New Roman" w:hAnsi="Calibri" w:cs="Times New Roman"/>
+          <w:color w:val="000000"/>
+          <w:lang w:val="en-GB" w:eastAsia="fr-FR"/>
+        </w:rPr>
+      </w:pPr>
+      <w:r>
+        <w:rPr>
+          <w:lang w:val="en-GB"/>
+        </w:rPr>
+        <w:t xml:space="preserve">Text: </w:t>
+      </w:r>
+      <w:r>
+        <w:rPr>
+          <w:rFonts w:ascii="Calibri" w:eastAsia="Times New Roman" w:hAnsi="Calibri" w:cs="Times New Roman"/>
+          <w:color w:val="000000"/>
+          <w:lang w:val="en-GB" w:eastAsia="fr-FR"/>
+        </w:rPr>
+        <w:t>When the start-up command is send from the computer to the MSP430G2553 the bot should start to move in its environment.</w:t>
+      </w:r>
+    </w:p>
+    <w:p>
+      <w:pPr>
+        <w:spacing w:after="0"/>
+        <w:rPr>
+          <w:rFonts w:ascii="Calibri" w:eastAsia="Times New Roman" w:hAnsi="Calibri" w:cs="Times New Roman"/>
+          <w:color w:val="000000"/>
+          <w:lang w:val="en-GB" w:eastAsia="fr-FR"/>
+        </w:rPr>
+      </w:pPr>
+      <w:r>
+        <w:rPr>
+          <w:lang w:val="en-GB"/>
+        </w:rPr>
+        <w:t>Covers:</w:t>
+      </w:r>
+      <w:r>
+        <w:rPr>
+          <w:rFonts w:ascii="Calibri" w:hAnsi="Calibri"/>
+          <w:color w:val="000000"/>
+          <w:lang w:val="en-GB"/>
+        </w:rPr>
+        <w:t xml:space="preserve"> </w:t>
+      </w:r>
+      <w:r>
+        <w:rPr>
+          <w:rFonts w:ascii="Calibri" w:eastAsia="Times New Roman" w:hAnsi="Calibri" w:cs="Times New Roman"/>
+          <w:color w:val="000000"/>
+          <w:lang w:val="en-GB" w:eastAsia="fr-FR"/>
+        </w:rPr>
+        <w:t>SYS_00600</w:t>
+      </w:r>
+    </w:p>
+    <w:p>
+      <w:pPr>
+        <w:spacing w:after="0"/>
+        <w:rPr>
+          <w:rFonts w:ascii="Calibri" w:eastAsia="Times New Roman" w:hAnsi="Calibri" w:cs="Times New Roman"/>
+          <w:color w:val="000000"/>
+          <w:lang w:val="en-US" w:eastAsia="fr-FR"/>
+        </w:rPr>
+      </w:pPr>
+      <w:r>
+        <w:rPr>
+          <w:rFonts w:ascii="Calibri" w:eastAsia="Times New Roman" w:hAnsi="Calibri" w:cs="Times New Roman"/>
+          <w:color w:val="000000"/>
+          <w:lang w:val="en-GB" w:eastAsia="fr-FR"/>
+        </w:rPr>
+        <w:t>Module:</w:t>
+      </w:r>
+      <w:r>
+        <w:rPr>
+          <w:rFonts w:ascii="Calibri" w:hAnsi="Calibri"/>
+          <w:color w:val="000000"/>
+          <w:lang w:val="en-US"/>
+        </w:rPr>
+        <w:t xml:space="preserve"> </w:t>
+      </w:r>
+      <w:r>
+        <w:rPr>
+          <w:rFonts w:ascii="Calibri" w:eastAsia="Times New Roman" w:hAnsi="Calibri" w:cs="Times New Roman"/>
+          <w:color w:val="000000"/>
+          <w:lang w:val="en-US" w:eastAsia="fr-FR"/>
+        </w:rPr>
+        <w:t>Main_2553</w:t>
+      </w:r>
+    </w:p>
+    <w:p>
+      <w:pPr>
+        <w:spacing w:after="0"/>
+        <w:rPr>
+          <w:rFonts w:ascii="Calibri" w:eastAsia="Times New Roman" w:hAnsi="Calibri" w:cs="Times New Roman"/>
+          <w:color w:val="000000"/>
+          <w:lang w:val="en-US" w:eastAsia="fr-FR"/>
+        </w:rPr>
+      </w:pPr>
+    </w:p>
+    <w:p>
+      <w:pPr>
+        <w:pStyle w:val="RequirementID"/>
+      </w:pPr>
+      <w:r>
+        <w:t>HLR_0061</w:t>
+      </w:r>
+      <w:r>
+        <w:t>0</w:t>
+      </w:r>
+    </w:p>
+    <w:p>
+      <w:pPr>
+        <w:spacing w:after="0"/>
+        <w:rPr>
+          <w:lang w:val="en-GB"/>
+        </w:rPr>
+      </w:pPr>
+      <w:r>
+        <w:rPr>
+          <w:lang w:val="en-GB"/>
+        </w:rPr>
+        <w:t xml:space="preserve">Name: Bot </w:t>
+      </w:r>
+      <w:r>
+        <w:rPr>
+          <w:lang w:val="en-GB"/>
+        </w:rPr>
+        <w:t>stop</w:t>
+      </w:r>
+    </w:p>
+    <w:p>
+      <w:pPr>
+        <w:spacing w:after="0"/>
+        <w:rPr>
+          <w:rFonts w:ascii="Calibri" w:eastAsia="Times New Roman" w:hAnsi="Calibri" w:cs="Times New Roman"/>
+          <w:color w:val="000000"/>
+          <w:lang w:val="en-GB" w:eastAsia="fr-FR"/>
+        </w:rPr>
+      </w:pPr>
+      <w:r>
+        <w:rPr>
+          <w:lang w:val="en-GB"/>
+        </w:rPr>
+        <w:t xml:space="preserve">Text: </w:t>
+      </w:r>
+      <w:r>
+        <w:rPr>
+          <w:rFonts w:ascii="Calibri" w:eastAsia="Times New Roman" w:hAnsi="Calibri" w:cs="Times New Roman"/>
+          <w:color w:val="000000"/>
+          <w:lang w:val="en-GB" w:eastAsia="fr-FR"/>
+        </w:rPr>
+        <w:t xml:space="preserve">When the </w:t>
+      </w:r>
+      <w:r>
+        <w:rPr>
+          <w:rFonts w:ascii="Calibri" w:eastAsia="Times New Roman" w:hAnsi="Calibri" w:cs="Times New Roman"/>
+          <w:color w:val="000000"/>
+          <w:lang w:val="en-GB" w:eastAsia="fr-FR"/>
+        </w:rPr>
+        <w:t>stop</w:t>
+      </w:r>
+      <w:r>
+        <w:rPr>
+          <w:rFonts w:ascii="Calibri" w:eastAsia="Times New Roman" w:hAnsi="Calibri" w:cs="Times New Roman"/>
+          <w:color w:val="000000"/>
+          <w:lang w:val="en-GB" w:eastAsia="fr-FR"/>
+        </w:rPr>
+        <w:t xml:space="preserve"> command is send from the computer to the MSP430G2553 the bot should stop moving and wait for next command to be read.</w:t>
+      </w:r>
+    </w:p>
+    <w:p>
+      <w:pPr>
+        <w:spacing w:after="0"/>
+        <w:rPr>
+          <w:rFonts w:ascii="Calibri" w:eastAsia="Times New Roman" w:hAnsi="Calibri" w:cs="Times New Roman"/>
+          <w:color w:val="000000"/>
+          <w:lang w:val="en-GB" w:eastAsia="fr-FR"/>
+        </w:rPr>
+      </w:pPr>
+      <w:r>
+        <w:rPr>
+          <w:lang w:val="en-GB"/>
+        </w:rPr>
+        <w:t>Covers:</w:t>
+      </w:r>
+      <w:r>
+        <w:rPr>
+          <w:rFonts w:ascii="Calibri" w:hAnsi="Calibri"/>
+          <w:color w:val="000000"/>
+          <w:lang w:val="en-GB"/>
+        </w:rPr>
+        <w:t xml:space="preserve"> </w:t>
+      </w:r>
+      <w:r>
+        <w:rPr>
+          <w:rFonts w:ascii="Calibri" w:eastAsia="Times New Roman" w:hAnsi="Calibri" w:cs="Times New Roman"/>
+          <w:color w:val="000000"/>
+          <w:lang w:val="en-GB" w:eastAsia="fr-FR"/>
+        </w:rPr>
+        <w:t>SYS_00600</w:t>
+      </w:r>
+    </w:p>
+    <w:p>
+      <w:pPr>
+        <w:spacing w:after="0"/>
+        <w:rPr>
+          <w:rFonts w:ascii="Calibri" w:eastAsia="Times New Roman" w:hAnsi="Calibri" w:cs="Times New Roman"/>
+          <w:color w:val="000000"/>
+          <w:lang w:val="en-US" w:eastAsia="fr-FR"/>
+        </w:rPr>
+      </w:pPr>
+      <w:r>
+        <w:rPr>
+          <w:rFonts w:ascii="Calibri" w:eastAsia="Times New Roman" w:hAnsi="Calibri" w:cs="Times New Roman"/>
+          <w:color w:val="000000"/>
+          <w:lang w:val="en-GB" w:eastAsia="fr-FR"/>
+        </w:rPr>
+        <w:t>Module:</w:t>
+      </w:r>
+      <w:r>
+        <w:rPr>
+          <w:rFonts w:ascii="Calibri" w:hAnsi="Calibri"/>
+          <w:color w:val="000000"/>
+          <w:lang w:val="en-US"/>
+        </w:rPr>
+        <w:t xml:space="preserve"> </w:t>
+      </w:r>
+      <w:r>
+        <w:rPr>
+          <w:rFonts w:ascii="Calibri" w:eastAsia="Times New Roman" w:hAnsi="Calibri" w:cs="Times New Roman"/>
+          <w:color w:val="000000"/>
+          <w:lang w:val="en-US" w:eastAsia="fr-FR"/>
+        </w:rPr>
+        <w:t>Main_2553</w:t>
+      </w:r>
+    </w:p>
+    <w:p>
+      <w:pPr>
+        <w:spacing w:after="0"/>
+        <w:rPr>
+          <w:rFonts w:ascii="Calibri" w:eastAsia="Times New Roman" w:hAnsi="Calibri" w:cs="Times New Roman"/>
+          <w:color w:val="000000"/>
+          <w:lang w:val="en-US" w:eastAsia="fr-FR"/>
+        </w:rPr>
+      </w:pPr>
+    </w:p>
+    <w:p>
+      <w:pPr>
+        <w:pStyle w:val="RequirementID"/>
+      </w:pPr>
+      <w:r>
+        <w:t>HLR_00700</w:t>
+      </w:r>
+    </w:p>
+    <w:p>
+      <w:pPr>
+        <w:spacing w:after="0"/>
+        <w:rPr>
+          <w:lang w:val="en-GB"/>
+        </w:rPr>
+      </w:pPr>
+      <w:r>
+        <w:rPr>
+          <w:lang w:val="en-GB"/>
+        </w:rPr>
+        <w:t xml:space="preserve">Name: </w:t>
+      </w:r>
+      <w:r>
+        <w:rPr>
+          <w:lang w:val="en-US"/>
+        </w:rPr>
+        <w:t>Data display</w:t>
+      </w:r>
+    </w:p>
+    <w:p>
+      <w:pPr>
+        <w:spacing w:after="0"/>
+        <w:rPr>
+          <w:rFonts w:ascii="Calibri" w:eastAsia="Times New Roman" w:hAnsi="Calibri" w:cs="Times New Roman"/>
+          <w:color w:val="000000"/>
+          <w:lang w:val="en-US" w:eastAsia="fr-FR"/>
+        </w:rPr>
+      </w:pPr>
+      <w:r>
+        <w:rPr>
+          <w:lang w:val="en-GB"/>
+        </w:rPr>
+        <w:t xml:space="preserve">Text: </w:t>
+      </w:r>
+      <w:r>
+        <w:rPr>
+          <w:lang w:val="en-GB"/>
+        </w:rPr>
+        <w:t xml:space="preserve"> When the display command is </w:t>
+      </w:r>
+      <w:r>
+        <w:rPr>
+          <w:lang w:val="en-GB"/>
+        </w:rPr>
+        <w:t>sent</w:t>
+      </w:r>
+      <w:r>
+        <w:rPr>
+          <w:lang w:val="en-GB"/>
+        </w:rPr>
+        <w:t xml:space="preserve"> from the user, the computer shall </w:t>
+      </w:r>
+      <w:r>
+        <w:rPr>
+          <w:lang w:val="en-GB"/>
+        </w:rPr>
+        <w:t>display sensors</w:t>
+      </w:r>
+      <w:r>
+        <w:rPr>
+          <w:lang w:val="en-GB"/>
+        </w:rPr>
+        <w:t xml:space="preserve"> </w:t>
+      </w:r>
+      <w:r>
+        <w:rPr>
+          <w:rFonts w:ascii="Calibri" w:eastAsia="Times New Roman" w:hAnsi="Calibri" w:cs="Times New Roman"/>
+          <w:color w:val="000000"/>
+          <w:lang w:val="en-US" w:eastAsia="fr-FR"/>
+        </w:rPr>
+        <w:t>data</w:t>
+      </w:r>
+      <w:r>
+        <w:rPr>
+          <w:lang w:val="en-GB"/>
+        </w:rPr>
+        <w:t xml:space="preserve"> information</w:t>
+      </w:r>
+    </w:p>
+    <w:p>
+      <w:pPr>
+        <w:spacing w:after="0"/>
+        <w:rPr>
+          <w:rFonts w:ascii="Calibri" w:eastAsia="Times New Roman" w:hAnsi="Calibri" w:cs="Times New Roman"/>
+          <w:color w:val="000000"/>
+          <w:lang w:val="en-GB" w:eastAsia="fr-FR"/>
+        </w:rPr>
+      </w:pPr>
+      <w:r>
+        <w:rPr>
+          <w:lang w:val="en-GB"/>
+        </w:rPr>
+        <w:t>Covers:</w:t>
+      </w:r>
+      <w:r>
+        <w:rPr>
+          <w:rFonts w:ascii="Calibri" w:hAnsi="Calibri"/>
+          <w:color w:val="000000"/>
+          <w:lang w:val="en-GB"/>
+        </w:rPr>
+        <w:t xml:space="preserve"> </w:t>
+      </w:r>
+      <w:r>
+        <w:rPr>
+          <w:rFonts w:ascii="Calibri" w:eastAsia="Times New Roman" w:hAnsi="Calibri" w:cs="Times New Roman"/>
+          <w:color w:val="000000"/>
+          <w:lang w:val="en-GB" w:eastAsia="fr-FR"/>
+        </w:rPr>
+        <w:t>SYS_00700</w:t>
+      </w:r>
+    </w:p>
+    <w:p>
+      <w:pPr>
+        <w:spacing w:after="0"/>
+        <w:rPr>
+          <w:rFonts w:ascii="Calibri" w:eastAsia="Times New Roman" w:hAnsi="Calibri" w:cs="Times New Roman"/>
+          <w:color w:val="000000"/>
+          <w:lang w:val="en-US" w:eastAsia="fr-FR"/>
+        </w:rPr>
+      </w:pPr>
+      <w:r>
+        <w:rPr>
+          <w:rFonts w:ascii="Calibri" w:eastAsia="Times New Roman" w:hAnsi="Calibri" w:cs="Times New Roman"/>
+          <w:color w:val="000000"/>
+          <w:lang w:val="en-GB" w:eastAsia="fr-FR"/>
+        </w:rPr>
+        <w:t>Module:</w:t>
+      </w:r>
+      <w:r>
+        <w:rPr>
+          <w:rFonts w:ascii="Calibri" w:hAnsi="Calibri"/>
+          <w:color w:val="000000"/>
+          <w:lang w:val="en-US"/>
+        </w:rPr>
+        <w:t xml:space="preserve"> </w:t>
+      </w:r>
+      <w:r>
+        <w:rPr>
+          <w:rFonts w:ascii="Calibri" w:eastAsia="Times New Roman" w:hAnsi="Calibri" w:cs="Times New Roman"/>
+          <w:color w:val="000000"/>
+          <w:lang w:val="en-US" w:eastAsia="fr-FR"/>
+        </w:rPr>
+        <w:t>Display</w:t>
+      </w:r>
+    </w:p>
+    <w:p>
+      <w:pPr>
+        <w:pStyle w:val="RequirementID"/>
+      </w:pPr>
+    </w:p>
+    <w:p>
+      <w:pPr>
+        <w:pStyle w:val="RequirementID"/>
+      </w:pPr>
+      <w:r>
+        <w:t>HLR_00</w:t>
+      </w:r>
+      <w:r>
+        <w:t>800</w:t>
+      </w:r>
+    </w:p>
+    <w:p>
+      <w:pPr>
+        <w:spacing w:after="0"/>
+        <w:rPr>
+          <w:lang w:val="en-GB"/>
+        </w:rPr>
+      </w:pPr>
+      <w:r>
+        <w:rPr>
+          <w:lang w:val="en-GB"/>
+        </w:rPr>
+        <w:t>Name: Make a 90 degree turn</w:t>
+      </w:r>
+    </w:p>
+    <w:p>
+      <w:pPr>
+        <w:spacing w:after="0"/>
+        <w:rPr>
+          <w:rFonts w:ascii="Calibri" w:eastAsia="Times New Roman" w:hAnsi="Calibri" w:cs="Times New Roman"/>
+          <w:color w:val="000000"/>
+          <w:lang w:val="en-GB" w:eastAsia="fr-FR"/>
+        </w:rPr>
+      </w:pPr>
+      <w:r>
+        <w:rPr>
+          <w:lang w:val="en-GB"/>
+        </w:rPr>
+        <w:t xml:space="preserve">Text: </w:t>
+      </w:r>
+      <w:r>
+        <w:rPr>
+          <w:lang w:val="en-GB"/>
+        </w:rPr>
+        <w:t xml:space="preserve">When the display command is </w:t>
+      </w:r>
+      <w:r>
+        <w:rPr>
+          <w:lang w:val="en-GB"/>
+        </w:rPr>
+        <w:t>sent</w:t>
+      </w:r>
+      <w:r>
+        <w:rPr>
+          <w:lang w:val="en-GB"/>
+        </w:rPr>
+        <w:t xml:space="preserve"> from the computer to the MSP430G2553</w:t>
+      </w:r>
+      <w:r>
+        <w:rPr>
+          <w:lang w:val="en-GB"/>
+        </w:rPr>
+        <w:t xml:space="preserve">, the </w:t>
+      </w:r>
+      <w:r>
+        <w:rPr>
+          <w:lang w:val="en-GB"/>
+        </w:rPr>
+        <w:t xml:space="preserve">bot shall make a </w:t>
+      </w:r>
+      <w:r>
+        <w:rPr>
+          <w:lang w:val="en-GB"/>
+        </w:rPr>
+        <w:t>90 degree</w:t>
+      </w:r>
+      <w:r>
+        <w:rPr>
+          <w:lang w:val="en-GB"/>
+        </w:rPr>
+        <w:t xml:space="preserve"> turn</w:t>
+      </w:r>
+    </w:p>
+    <w:p>
+      <w:pPr>
+        <w:spacing w:after="0"/>
+        <w:rPr>
+          <w:rFonts w:ascii="Calibri" w:eastAsia="Times New Roman" w:hAnsi="Calibri" w:cs="Times New Roman"/>
+          <w:color w:val="000000"/>
+          <w:lang w:val="en-GB" w:eastAsia="fr-FR"/>
+        </w:rPr>
+      </w:pPr>
+      <w:r>
+        <w:rPr>
+          <w:lang w:val="en-GB"/>
+        </w:rPr>
+        <w:t>Covers:</w:t>
+      </w:r>
+      <w:r>
+        <w:rPr>
+          <w:rFonts w:ascii="Calibri" w:hAnsi="Calibri"/>
+          <w:color w:val="000000"/>
+          <w:lang w:val="en-GB"/>
+        </w:rPr>
+        <w:t xml:space="preserve"> </w:t>
+      </w:r>
+      <w:r>
+        <w:rPr>
+          <w:rFonts w:ascii="Calibri" w:eastAsia="Times New Roman" w:hAnsi="Calibri" w:cs="Times New Roman"/>
+          <w:color w:val="000000"/>
+          <w:lang w:val="en-GB" w:eastAsia="fr-FR"/>
+        </w:rPr>
+        <w:t>SYS_00700</w:t>
+      </w:r>
+    </w:p>
+    <w:p>
+      <w:pPr>
+        <w:spacing w:after="0"/>
+        <w:rPr>
+          <w:rFonts w:ascii="Calibri" w:eastAsia="Times New Roman" w:hAnsi="Calibri" w:cs="Times New Roman"/>
+          <w:color w:val="000000"/>
+          <w:lang w:val="en-US" w:eastAsia="fr-FR"/>
+        </w:rPr>
+      </w:pPr>
+      <w:r>
+        <w:rPr>
+          <w:rFonts w:ascii="Calibri" w:eastAsia="Times New Roman" w:hAnsi="Calibri" w:cs="Times New Roman"/>
+          <w:color w:val="000000"/>
+          <w:lang w:val="en-GB" w:eastAsia="fr-FR"/>
+        </w:rPr>
+        <w:t>Module:</w:t>
+      </w:r>
+      <w:r>
+        <w:rPr>
+          <w:rFonts w:ascii="Calibri" w:hAnsi="Calibri"/>
+          <w:color w:val="000000"/>
+          <w:lang w:val="en-US"/>
+        </w:rPr>
+        <w:t xml:space="preserve"> </w:t>
+      </w:r>
+      <w:r>
+        <w:rPr>
+          <w:rFonts w:ascii="Calibri" w:eastAsia="Times New Roman" w:hAnsi="Calibri" w:cs="Times New Roman"/>
+          <w:color w:val="000000"/>
+          <w:lang w:val="en-US" w:eastAsia="fr-FR"/>
+        </w:rPr>
+        <w:t>Main_2553</w:t>
+      </w:r>
+    </w:p>
+    <w:p>
+      <w:pPr>
+        <w:spacing w:after="0"/>
+        <w:rPr>
+          <w:rFonts w:ascii="Calibri" w:eastAsia="Times New Roman" w:hAnsi="Calibri" w:cs="Times New Roman"/>
+          <w:color w:val="000000"/>
+          <w:lang w:val="en-US" w:eastAsia="fr-FR"/>
+        </w:rPr>
+      </w:pPr>
+    </w:p>
+    <w:p>
+      <w:pPr>
+        <w:pStyle w:val="RequirementID"/>
+      </w:pPr>
+      <w:r>
+        <w:t>HLR_008</w:t>
+      </w:r>
+      <w:r>
+        <w:t>10</w:t>
+      </w:r>
+    </w:p>
+    <w:p>
+      <w:pPr>
+        <w:spacing w:after="0"/>
+        <w:rPr>
+          <w:lang w:val="en-GB"/>
+        </w:rPr>
+      </w:pPr>
+      <w:r>
+        <w:rPr>
+          <w:lang w:val="en-GB"/>
+        </w:rPr>
+        <w:t xml:space="preserve">Name: Make a </w:t>
+      </w:r>
+      <w:proofErr w:type="gramStart"/>
+      <w:r>
+        <w:rPr>
+          <w:lang w:val="en-GB"/>
+        </w:rPr>
+        <w:t>180</w:t>
+      </w:r>
+      <w:r>
+        <w:rPr>
+          <w:lang w:val="en-GB"/>
+        </w:rPr>
+        <w:t xml:space="preserve"> degree</w:t>
+      </w:r>
+      <w:proofErr w:type="gramEnd"/>
+      <w:r>
+        <w:rPr>
+          <w:lang w:val="en-GB"/>
+        </w:rPr>
+        <w:t xml:space="preserve"> turn</w:t>
+      </w:r>
+    </w:p>
+    <w:p>
+      <w:pPr>
+        <w:spacing w:after="0"/>
+        <w:rPr>
+          <w:rFonts w:ascii="Calibri" w:eastAsia="Times New Roman" w:hAnsi="Calibri" w:cs="Times New Roman"/>
+          <w:color w:val="000000"/>
+          <w:lang w:val="en-GB" w:eastAsia="fr-FR"/>
+        </w:rPr>
+      </w:pPr>
+      <w:r>
+        <w:rPr>
+          <w:lang w:val="en-GB"/>
+        </w:rPr>
+        <w:t xml:space="preserve">Text: When the display command is sent from the computer to the MSP430G2553, the bot shall make a </w:t>
+      </w:r>
+      <w:proofErr w:type="gramStart"/>
+      <w:r>
+        <w:rPr>
+          <w:lang w:val="en-GB"/>
+        </w:rPr>
+        <w:t>180</w:t>
+      </w:r>
       <w:bookmarkStart w:id="2" w:name="_GoBack"/>
       <w:bookmarkEnd w:id="2"/>
-    </w:p>
-    <w:p>
-      <w:pPr>
-        <w:spacing w:after="0"/>
-        <w:rPr>
-          <w:rFonts w:ascii="Calibri" w:eastAsia="Times New Roman" w:hAnsi="Calibri" w:cs="Times New Roman"/>
-          <w:color w:val="000000"/>
-          <w:lang w:val="en-GB" w:eastAsia="fr-FR"/>
-        </w:rPr>
-      </w:pPr>
-      <w:r>
-        <w:rPr>
-          <w:lang w:val="en-GB"/>
-        </w:rPr>
-        <w:t xml:space="preserve">Text: </w:t>
-      </w:r>
-      <w:r>
-        <w:rPr>
-          <w:rFonts w:ascii="Calibri" w:eastAsia="Times New Roman" w:hAnsi="Calibri" w:cs="Times New Roman"/>
-          <w:color w:val="000000"/>
-          <w:lang w:val="en-GB" w:eastAsia="fr-FR"/>
-        </w:rPr>
-        <w:t xml:space="preserve">When the ultrasound sensor returns a value under 5cm, an obstacle can be considered detected. </w:t>
-      </w:r>
-    </w:p>
-    <w:p>
-      <w:pPr>
-        <w:spacing w:after="0"/>
-        <w:rPr>
-          <w:rFonts w:ascii="Calibri" w:eastAsia="Times New Roman" w:hAnsi="Calibri" w:cs="Times New Roman"/>
-          <w:color w:val="000000"/>
-          <w:lang w:eastAsia="fr-FR"/>
-        </w:rPr>
-      </w:pPr>
-      <w:r>
+      <w:r>
+        <w:rPr>
+          <w:lang w:val="en-GB"/>
+        </w:rPr>
+        <w:t xml:space="preserve"> degree</w:t>
+      </w:r>
+      <w:proofErr w:type="gramEnd"/>
+      <w:r>
+        <w:rPr>
+          <w:lang w:val="en-GB"/>
+        </w:rPr>
+        <w:t xml:space="preserve"> turn</w:t>
+      </w:r>
+    </w:p>
+    <w:p>
+      <w:pPr>
+        <w:spacing w:after="0"/>
+        <w:rPr>
+          <w:rFonts w:ascii="Calibri" w:eastAsia="Times New Roman" w:hAnsi="Calibri" w:cs="Times New Roman"/>
+          <w:color w:val="000000"/>
+          <w:lang w:val="en-GB" w:eastAsia="fr-FR"/>
+        </w:rPr>
+      </w:pPr>
+      <w:r>
+        <w:rPr>
+          <w:lang w:val="en-GB"/>
+        </w:rPr>
         <w:t>Covers:</w:t>
       </w:r>
       <w:r>
         <w:rPr>
           <w:rFonts w:ascii="Calibri" w:hAnsi="Calibri"/>
           <w:color w:val="000000"/>
+          <w:lang w:val="en-GB"/>
         </w:rPr>
         <w:t xml:space="preserve"> </w:t>
       </w:r>
@@ -584,25 +1604,25 @@
         <w:rPr>
           <w:rFonts w:ascii="Calibri" w:eastAsia="Times New Roman" w:hAnsi="Calibri" w:cs="Times New Roman"/>
           <w:color w:val="000000"/>
-          <w:lang w:eastAsia="fr-FR"/>
-        </w:rPr>
-        <w:t>SYS_00200</w:t>
-      </w:r>
-    </w:p>
-    <w:p>
-      <w:pPr>
-        <w:spacing w:after="0"/>
-        <w:rPr>
-          <w:rFonts w:ascii="Calibri" w:eastAsia="Times New Roman" w:hAnsi="Calibri" w:cs="Times New Roman"/>
-          <w:color w:val="000000"/>
-          <w:lang w:eastAsia="fr-FR"/>
-        </w:rPr>
-      </w:pPr>
-      <w:r>
-        <w:rPr>
-          <w:rFonts w:ascii="Calibri" w:eastAsia="Times New Roman" w:hAnsi="Calibri" w:cs="Times New Roman"/>
-          <w:color w:val="000000"/>
-          <w:lang w:eastAsia="fr-FR"/>
+          <w:lang w:val="en-GB" w:eastAsia="fr-FR"/>
+        </w:rPr>
+        <w:t>SYS_00700</w:t>
+      </w:r>
+    </w:p>
+    <w:p>
+      <w:pPr>
+        <w:spacing w:after="0"/>
+        <w:rPr>
+          <w:rFonts w:ascii="Calibri" w:eastAsia="Times New Roman" w:hAnsi="Calibri" w:cs="Times New Roman"/>
+          <w:color w:val="000000"/>
+          <w:lang w:val="en-US" w:eastAsia="fr-FR"/>
+        </w:rPr>
+      </w:pPr>
+      <w:r>
+        <w:rPr>
+          <w:rFonts w:ascii="Calibri" w:eastAsia="Times New Roman" w:hAnsi="Calibri" w:cs="Times New Roman"/>
+          <w:color w:val="000000"/>
+          <w:lang w:val="en-GB" w:eastAsia="fr-FR"/>
         </w:rPr>
         <w:t>Module:</w:t>
       </w:r>
@@ -610,408 +1630,10 @@
         <w:rPr>
           <w:rFonts w:ascii="Calibri" w:hAnsi="Calibri"/>
           <w:color w:val="000000"/>
+          <w:lang w:val="en-US"/>
         </w:rPr>
         <w:t xml:space="preserve"> </w:t>
       </w:r>
-      <w:proofErr w:type="spellStart"/>
-      <w:r>
-        <w:rPr>
-          <w:rFonts w:ascii="Calibri" w:eastAsia="Times New Roman" w:hAnsi="Calibri" w:cs="Times New Roman"/>
-          <w:color w:val="000000"/>
-          <w:lang w:eastAsia="fr-FR"/>
-        </w:rPr>
-        <w:t>Capteur_u</w:t>
-      </w:r>
-      <w:r>
-        <w:rPr>
-          <w:rFonts w:ascii="Calibri" w:eastAsia="Times New Roman" w:hAnsi="Calibri" w:cs="Times New Roman"/>
-          <w:color w:val="000000"/>
-          <w:lang w:eastAsia="fr-FR"/>
-        </w:rPr>
-        <w:t>ltrason</w:t>
-      </w:r>
-      <w:proofErr w:type="spellEnd"/>
-    </w:p>
-    <w:p>
-      <w:pPr>
-        <w:spacing w:after="0"/>
-        <w:rPr>
-          <w:rFonts w:ascii="Calibri" w:eastAsia="Times New Roman" w:hAnsi="Calibri" w:cs="Times New Roman"/>
-          <w:color w:val="000000"/>
-          <w:lang w:eastAsia="fr-FR"/>
-        </w:rPr>
-      </w:pPr>
-    </w:p>
-    <w:p>
-      <w:pPr>
-        <w:pStyle w:val="RequirementID"/>
-      </w:pPr>
-      <w:r>
-        <w:t>HLR</w:t>
-      </w:r>
-      <w:r>
-        <w:t>_00210</w:t>
-      </w:r>
-    </w:p>
-    <w:p>
-      <w:pPr>
-        <w:spacing w:after="0"/>
-        <w:rPr>
-          <w:lang w:val="en-GB"/>
-        </w:rPr>
-      </w:pPr>
-      <w:r>
-        <w:rPr>
-          <w:lang w:val="en-GB"/>
-        </w:rPr>
-        <w:t>Name: Sweep obstacle sensor</w:t>
-      </w:r>
-    </w:p>
-    <w:p>
-      <w:pPr>
-        <w:spacing w:after="0"/>
-        <w:rPr>
-          <w:rFonts w:ascii="Calibri" w:eastAsia="Times New Roman" w:hAnsi="Calibri" w:cs="Times New Roman"/>
-          <w:color w:val="000000"/>
-          <w:lang w:val="en-GB" w:eastAsia="fr-FR"/>
-        </w:rPr>
-      </w:pPr>
-      <w:r>
-        <w:rPr>
-          <w:lang w:val="en-GB"/>
-        </w:rPr>
-        <w:t xml:space="preserve">Text: </w:t>
-      </w:r>
-      <w:r>
-        <w:rPr>
-          <w:rFonts w:ascii="Calibri" w:eastAsia="Times New Roman" w:hAnsi="Calibri" w:cs="Times New Roman"/>
-          <w:color w:val="000000"/>
-          <w:lang w:val="en-GB" w:eastAsia="fr-FR"/>
-        </w:rPr>
-        <w:t>The servomotor shall rotate in a range of [-45°; +45°] in order to have an obstacle scan of 90 degrees in front of the bot</w:t>
-      </w:r>
-    </w:p>
-    <w:p>
-      <w:pPr>
-        <w:spacing w:after="0"/>
-        <w:rPr>
-          <w:rFonts w:ascii="Calibri" w:eastAsia="Times New Roman" w:hAnsi="Calibri" w:cs="Times New Roman"/>
-          <w:color w:val="000000"/>
-          <w:lang w:val="en-GB" w:eastAsia="fr-FR"/>
-        </w:rPr>
-      </w:pPr>
-      <w:r>
-        <w:rPr>
-          <w:lang w:val="en-GB"/>
-        </w:rPr>
-        <w:t>Covers:</w:t>
-      </w:r>
-      <w:r>
-        <w:rPr>
-          <w:rFonts w:ascii="Calibri" w:hAnsi="Calibri"/>
-          <w:color w:val="000000"/>
-          <w:lang w:val="en-GB"/>
-        </w:rPr>
-        <w:t xml:space="preserve"> </w:t>
-      </w:r>
-      <w:r>
-        <w:rPr>
-          <w:rFonts w:ascii="Calibri" w:eastAsia="Times New Roman" w:hAnsi="Calibri" w:cs="Times New Roman"/>
-          <w:color w:val="000000"/>
-          <w:lang w:val="en-GB" w:eastAsia="fr-FR"/>
-        </w:rPr>
-        <w:t>SYS_00200</w:t>
-      </w:r>
-    </w:p>
-    <w:p>
-      <w:pPr>
-        <w:spacing w:after="0"/>
-        <w:rPr>
-          <w:rFonts w:ascii="Calibri" w:eastAsia="Times New Roman" w:hAnsi="Calibri" w:cs="Times New Roman"/>
-          <w:color w:val="000000"/>
-          <w:lang w:val="en-US" w:eastAsia="fr-FR"/>
-        </w:rPr>
-      </w:pPr>
-      <w:r>
-        <w:rPr>
-          <w:rFonts w:ascii="Calibri" w:eastAsia="Times New Roman" w:hAnsi="Calibri" w:cs="Times New Roman"/>
-          <w:color w:val="000000"/>
-          <w:lang w:val="en-GB" w:eastAsia="fr-FR"/>
-        </w:rPr>
-        <w:t>Module:</w:t>
-      </w:r>
-      <w:r>
-        <w:rPr>
-          <w:rFonts w:ascii="Calibri" w:hAnsi="Calibri"/>
-          <w:color w:val="000000"/>
-          <w:lang w:val="en-US"/>
-        </w:rPr>
-        <w:t xml:space="preserve"> </w:t>
-      </w:r>
-      <w:r>
-        <w:rPr>
-          <w:rFonts w:ascii="Calibri" w:eastAsia="Times New Roman" w:hAnsi="Calibri" w:cs="Times New Roman"/>
-          <w:color w:val="000000"/>
-          <w:lang w:val="en-US" w:eastAsia="fr-FR"/>
-        </w:rPr>
-        <w:t>Servomoteur</w:t>
-      </w:r>
-    </w:p>
-    <w:bookmarkEnd w:id="1"/>
-    <w:p>
-      <w:pPr>
-        <w:spacing w:after="0"/>
-        <w:rPr>
-          <w:rFonts w:ascii="Calibri" w:eastAsia="Times New Roman" w:hAnsi="Calibri" w:cs="Times New Roman"/>
-          <w:color w:val="000000"/>
-          <w:lang w:val="en-US" w:eastAsia="fr-FR"/>
-        </w:rPr>
-      </w:pPr>
-    </w:p>
-    <w:p>
-      <w:pPr>
-        <w:pStyle w:val="RequirementID"/>
-      </w:pPr>
-      <w:r>
-        <w:t>HLR_00300</w:t>
-      </w:r>
-    </w:p>
-    <w:p>
-      <w:pPr>
-        <w:spacing w:after="0"/>
-        <w:rPr>
-          <w:lang w:val="en-GB"/>
-        </w:rPr>
-      </w:pPr>
-      <w:r>
-        <w:rPr>
-          <w:lang w:val="en-GB"/>
-        </w:rPr>
-        <w:t>Name: Detect hole</w:t>
-      </w:r>
-    </w:p>
-    <w:p>
-      <w:pPr>
-        <w:spacing w:after="0"/>
-        <w:rPr>
-          <w:rFonts w:ascii="Calibri" w:eastAsia="Times New Roman" w:hAnsi="Calibri" w:cs="Times New Roman"/>
-          <w:color w:val="000000"/>
-          <w:lang w:val="en-GB" w:eastAsia="fr-FR"/>
-        </w:rPr>
-      </w:pPr>
-      <w:r>
-        <w:rPr>
-          <w:lang w:val="en-GB"/>
-        </w:rPr>
-        <w:t xml:space="preserve">Text: </w:t>
-      </w:r>
-      <w:r>
-        <w:rPr>
-          <w:rFonts w:ascii="Calibri" w:eastAsia="Times New Roman" w:hAnsi="Calibri" w:cs="Times New Roman"/>
-          <w:color w:val="000000"/>
-          <w:lang w:val="en-GB" w:eastAsia="fr-FR"/>
-        </w:rPr>
-        <w:t>When the infrared sensor return a value over 4cm, a hole can be considered detected.</w:t>
-      </w:r>
-      <w:r>
-        <w:rPr>
-          <w:rFonts w:ascii="Calibri" w:eastAsia="Times New Roman" w:hAnsi="Calibri" w:cs="Times New Roman"/>
-          <w:color w:val="000000"/>
-          <w:lang w:val="en-GB" w:eastAsia="fr-FR"/>
-        </w:rPr>
-        <w:t xml:space="preserve"> </w:t>
-      </w:r>
-    </w:p>
-    <w:p>
-      <w:pPr>
-        <w:spacing w:after="0"/>
-        <w:rPr>
-          <w:rFonts w:ascii="Calibri" w:eastAsia="Times New Roman" w:hAnsi="Calibri" w:cs="Times New Roman"/>
-          <w:color w:val="000000"/>
-          <w:lang w:val="en-GB" w:eastAsia="fr-FR"/>
-        </w:rPr>
-      </w:pPr>
-      <w:r>
-        <w:rPr>
-          <w:lang w:val="en-GB"/>
-        </w:rPr>
-        <w:t>Covers:</w:t>
-      </w:r>
-      <w:r>
-        <w:rPr>
-          <w:rFonts w:ascii="Calibri" w:hAnsi="Calibri"/>
-          <w:color w:val="000000"/>
-          <w:lang w:val="en-GB"/>
-        </w:rPr>
-        <w:t xml:space="preserve"> </w:t>
-      </w:r>
-      <w:r>
-        <w:rPr>
-          <w:rFonts w:ascii="Calibri" w:eastAsia="Times New Roman" w:hAnsi="Calibri" w:cs="Times New Roman"/>
-          <w:color w:val="000000"/>
-          <w:lang w:val="en-GB" w:eastAsia="fr-FR"/>
-        </w:rPr>
-        <w:t>SYS_003</w:t>
-      </w:r>
-      <w:r>
-        <w:rPr>
-          <w:rFonts w:ascii="Calibri" w:eastAsia="Times New Roman" w:hAnsi="Calibri" w:cs="Times New Roman"/>
-          <w:color w:val="000000"/>
-          <w:lang w:val="en-GB" w:eastAsia="fr-FR"/>
-        </w:rPr>
-        <w:t>00</w:t>
-      </w:r>
-    </w:p>
-    <w:p>
-      <w:pPr>
-        <w:spacing w:after="0"/>
-        <w:rPr>
-          <w:rFonts w:ascii="Calibri" w:eastAsia="Times New Roman" w:hAnsi="Calibri" w:cs="Times New Roman"/>
-          <w:color w:val="000000"/>
-          <w:lang w:val="en-US" w:eastAsia="fr-FR"/>
-        </w:rPr>
-      </w:pPr>
-      <w:r>
-        <w:rPr>
-          <w:rFonts w:ascii="Calibri" w:eastAsia="Times New Roman" w:hAnsi="Calibri" w:cs="Times New Roman"/>
-          <w:color w:val="000000"/>
-          <w:lang w:val="en-GB" w:eastAsia="fr-FR"/>
-        </w:rPr>
-        <w:t>Module:</w:t>
-      </w:r>
-      <w:r>
-        <w:rPr>
-          <w:rFonts w:ascii="Calibri" w:hAnsi="Calibri"/>
-          <w:color w:val="000000"/>
-          <w:lang w:val="en-US"/>
-        </w:rPr>
-        <w:t xml:space="preserve"> </w:t>
-      </w:r>
-      <w:r>
-        <w:rPr>
-          <w:rFonts w:ascii="Calibri" w:eastAsia="Times New Roman" w:hAnsi="Calibri" w:cs="Times New Roman"/>
-          <w:color w:val="000000"/>
-          <w:lang w:eastAsia="fr-FR"/>
-        </w:rPr>
-        <w:t>Capteur_infra</w:t>
-      </w:r>
-    </w:p>
-    <w:p>
-      <w:pPr>
-        <w:spacing w:after="0"/>
-        <w:rPr>
-          <w:rFonts w:ascii="Calibri" w:eastAsia="Times New Roman" w:hAnsi="Calibri" w:cs="Times New Roman"/>
-          <w:color w:val="000000"/>
-          <w:lang w:val="en-US" w:eastAsia="fr-FR"/>
-        </w:rPr>
-      </w:pPr>
-    </w:p>
-    <w:p>
-      <w:pPr>
-        <w:pStyle w:val="RequirementID"/>
-      </w:pPr>
-      <w:r>
-        <w:t>HLR_006</w:t>
-      </w:r>
-      <w:r>
-        <w:t>00</w:t>
-      </w:r>
-    </w:p>
-    <w:p>
-      <w:pPr>
-        <w:spacing w:after="0"/>
-        <w:rPr>
-          <w:lang w:val="en-GB"/>
-        </w:rPr>
-      </w:pPr>
-      <w:r>
-        <w:rPr>
-          <w:lang w:val="en-GB"/>
-        </w:rPr>
-        <w:t>Name: Bot start-up</w:t>
-      </w:r>
-    </w:p>
-    <w:p>
-      <w:pPr>
-        <w:spacing w:after="0"/>
-        <w:rPr>
-          <w:rFonts w:ascii="Calibri" w:eastAsia="Times New Roman" w:hAnsi="Calibri" w:cs="Times New Roman"/>
-          <w:color w:val="000000"/>
-          <w:lang w:val="en-GB" w:eastAsia="fr-FR"/>
-        </w:rPr>
-      </w:pPr>
-      <w:r>
-        <w:rPr>
-          <w:lang w:val="en-GB"/>
-        </w:rPr>
-        <w:t xml:space="preserve">Text: </w:t>
-      </w:r>
-      <w:r>
-        <w:rPr>
-          <w:rFonts w:ascii="Calibri" w:eastAsia="Times New Roman" w:hAnsi="Calibri" w:cs="Times New Roman"/>
-          <w:color w:val="000000"/>
-          <w:lang w:val="en-GB" w:eastAsia="fr-FR"/>
-        </w:rPr>
-        <w:t>When the start-up command is send from the computer to the MSP430G2553 the bot should start to move in its environment.</w:t>
-      </w:r>
-    </w:p>
-    <w:p>
-      <w:pPr>
-        <w:spacing w:after="0"/>
-        <w:rPr>
-          <w:rFonts w:ascii="Calibri" w:eastAsia="Times New Roman" w:hAnsi="Calibri" w:cs="Times New Roman"/>
-          <w:color w:val="000000"/>
-          <w:lang w:val="en-GB" w:eastAsia="fr-FR"/>
-        </w:rPr>
-      </w:pPr>
-      <w:r>
-        <w:rPr>
-          <w:lang w:val="en-GB"/>
-        </w:rPr>
-        <w:t>Covers:</w:t>
-      </w:r>
-      <w:r>
-        <w:rPr>
-          <w:rFonts w:ascii="Calibri" w:hAnsi="Calibri"/>
-          <w:color w:val="000000"/>
-          <w:lang w:val="en-GB"/>
-        </w:rPr>
-        <w:t xml:space="preserve"> </w:t>
-      </w:r>
-      <w:r>
-        <w:rPr>
-          <w:rFonts w:ascii="Calibri" w:eastAsia="Times New Roman" w:hAnsi="Calibri" w:cs="Times New Roman"/>
-          <w:color w:val="000000"/>
-          <w:lang w:val="en-GB" w:eastAsia="fr-FR"/>
-        </w:rPr>
-        <w:t>SYS_00600</w:t>
-      </w:r>
-    </w:p>
-    <w:p>
-      <w:pPr>
-        <w:spacing w:after="0"/>
-        <w:rPr>
-          <w:rFonts w:ascii="Calibri" w:eastAsia="Times New Roman" w:hAnsi="Calibri" w:cs="Times New Roman"/>
-          <w:color w:val="000000"/>
-          <w:lang w:val="en-US" w:eastAsia="fr-FR"/>
-        </w:rPr>
-      </w:pPr>
-      <w:r>
-        <w:rPr>
-          <w:rFonts w:ascii="Calibri" w:eastAsia="Times New Roman" w:hAnsi="Calibri" w:cs="Times New Roman"/>
-          <w:color w:val="000000"/>
-          <w:lang w:val="en-GB" w:eastAsia="fr-FR"/>
-        </w:rPr>
-        <w:t>Module:</w:t>
-      </w:r>
-      <w:r>
-        <w:rPr>
-          <w:rFonts w:ascii="Calibri" w:hAnsi="Calibri"/>
-          <w:color w:val="000000"/>
-          <w:lang w:val="en-US"/>
-        </w:rPr>
-        <w:t xml:space="preserve"> </w:t>
-      </w:r>
       <w:r>
         <w:rPr>
           <w:rFonts w:ascii="Calibri" w:eastAsia="Times New Roman" w:hAnsi="Calibri" w:cs="Times New Roman"/>
@@ -1030,461 +1652,6 @@
           <w:lang w:val="en-US" w:eastAsia="fr-FR"/>
         </w:rPr>
       </w:pPr>
-    </w:p>
-    <w:p>
-      <w:pPr>
-        <w:pStyle w:val="RequirementID"/>
-      </w:pPr>
-      <w:r>
-        <w:t>HLR_0061</w:t>
-      </w:r>
-      <w:r>
-        <w:t>0</w:t>
-      </w:r>
-    </w:p>
-    <w:p>
-      <w:pPr>
-        <w:spacing w:after="0"/>
-        <w:rPr>
-          <w:lang w:val="en-GB"/>
-        </w:rPr>
-      </w:pPr>
-      <w:r>
-        <w:rPr>
-          <w:lang w:val="en-GB"/>
-        </w:rPr>
-        <w:t xml:space="preserve">Name: Bot </w:t>
-      </w:r>
-      <w:r>
-        <w:rPr>
-          <w:lang w:val="en-GB"/>
-        </w:rPr>
-        <w:t>stop</w:t>
-      </w:r>
-    </w:p>
-    <w:p>
-      <w:pPr>
-        <w:spacing w:after="0"/>
-        <w:rPr>
-          <w:rFonts w:ascii="Calibri" w:eastAsia="Times New Roman" w:hAnsi="Calibri" w:cs="Times New Roman"/>
-          <w:color w:val="000000"/>
-          <w:lang w:val="en-GB" w:eastAsia="fr-FR"/>
-        </w:rPr>
-      </w:pPr>
-      <w:r>
-        <w:rPr>
-          <w:lang w:val="en-GB"/>
-        </w:rPr>
-        <w:t xml:space="preserve">Text: </w:t>
-      </w:r>
-      <w:r>
-        <w:rPr>
-          <w:rFonts w:ascii="Calibri" w:eastAsia="Times New Roman" w:hAnsi="Calibri" w:cs="Times New Roman"/>
-          <w:color w:val="000000"/>
-          <w:lang w:val="en-GB" w:eastAsia="fr-FR"/>
-        </w:rPr>
-        <w:t xml:space="preserve">When the </w:t>
-      </w:r>
-      <w:r>
-        <w:rPr>
-          <w:rFonts w:ascii="Calibri" w:eastAsia="Times New Roman" w:hAnsi="Calibri" w:cs="Times New Roman"/>
-          <w:color w:val="000000"/>
-          <w:lang w:val="en-GB" w:eastAsia="fr-FR"/>
-        </w:rPr>
-        <w:t>stop</w:t>
-      </w:r>
-      <w:r>
-        <w:rPr>
-          <w:rFonts w:ascii="Calibri" w:eastAsia="Times New Roman" w:hAnsi="Calibri" w:cs="Times New Roman"/>
-          <w:color w:val="000000"/>
-          <w:lang w:val="en-GB" w:eastAsia="fr-FR"/>
-        </w:rPr>
-        <w:t xml:space="preserve"> command is send from the computer to the MSP430G2553 the bot should stop moving and wait for next command to be read.</w:t>
-      </w:r>
-    </w:p>
-    <w:p>
-      <w:pPr>
-        <w:spacing w:after="0"/>
-        <w:rPr>
-          <w:rFonts w:ascii="Calibri" w:eastAsia="Times New Roman" w:hAnsi="Calibri" w:cs="Times New Roman"/>
-          <w:color w:val="000000"/>
-          <w:lang w:val="en-GB" w:eastAsia="fr-FR"/>
-        </w:rPr>
-      </w:pPr>
-      <w:r>
-        <w:rPr>
-          <w:lang w:val="en-GB"/>
-        </w:rPr>
-        <w:t>Covers:</w:t>
-      </w:r>
-      <w:r>
-        <w:rPr>
-          <w:rFonts w:ascii="Calibri" w:hAnsi="Calibri"/>
-          <w:color w:val="000000"/>
-          <w:lang w:val="en-GB"/>
-        </w:rPr>
-        <w:t xml:space="preserve"> </w:t>
-      </w:r>
-      <w:r>
-        <w:rPr>
-          <w:rFonts w:ascii="Calibri" w:eastAsia="Times New Roman" w:hAnsi="Calibri" w:cs="Times New Roman"/>
-          <w:color w:val="000000"/>
-          <w:lang w:val="en-GB" w:eastAsia="fr-FR"/>
-        </w:rPr>
-        <w:t>SYS_00600</w:t>
-      </w:r>
-    </w:p>
-    <w:p>
-      <w:pPr>
-        <w:spacing w:after="0"/>
-        <w:rPr>
-          <w:rFonts w:ascii="Calibri" w:eastAsia="Times New Roman" w:hAnsi="Calibri" w:cs="Times New Roman"/>
-          <w:color w:val="000000"/>
-          <w:lang w:val="en-US" w:eastAsia="fr-FR"/>
-        </w:rPr>
-      </w:pPr>
-      <w:r>
-        <w:rPr>
-          <w:rFonts w:ascii="Calibri" w:eastAsia="Times New Roman" w:hAnsi="Calibri" w:cs="Times New Roman"/>
-          <w:color w:val="000000"/>
-          <w:lang w:val="en-GB" w:eastAsia="fr-FR"/>
-        </w:rPr>
-        <w:t>Module:</w:t>
-      </w:r>
-      <w:r>
-        <w:rPr>
-          <w:rFonts w:ascii="Calibri" w:hAnsi="Calibri"/>
-          <w:color w:val="000000"/>
-          <w:lang w:val="en-US"/>
-        </w:rPr>
-        <w:t xml:space="preserve"> </w:t>
-      </w:r>
-      <w:r>
-        <w:rPr>
-          <w:rFonts w:ascii="Calibri" w:eastAsia="Times New Roman" w:hAnsi="Calibri" w:cs="Times New Roman"/>
-          <w:color w:val="000000"/>
-          <w:lang w:val="en-US" w:eastAsia="fr-FR"/>
-        </w:rPr>
-        <w:t>Main_2553</w:t>
-      </w:r>
-    </w:p>
-    <w:p>
-      <w:pPr>
-        <w:spacing w:after="0"/>
-        <w:rPr>
-          <w:rFonts w:ascii="Calibri" w:eastAsia="Times New Roman" w:hAnsi="Calibri" w:cs="Times New Roman"/>
-          <w:color w:val="000000"/>
-          <w:lang w:val="en-US" w:eastAsia="fr-FR"/>
-        </w:rPr>
-      </w:pPr>
-    </w:p>
-    <w:p>
-      <w:pPr>
-        <w:pStyle w:val="RequirementID"/>
-      </w:pPr>
-      <w:r>
-        <w:t>HLR_00700</w:t>
-      </w:r>
-    </w:p>
-    <w:p>
-      <w:pPr>
-        <w:spacing w:after="0"/>
-        <w:rPr>
-          <w:lang w:val="en-GB"/>
-        </w:rPr>
-      </w:pPr>
-      <w:r>
-        <w:rPr>
-          <w:lang w:val="en-GB"/>
-        </w:rPr>
-        <w:t xml:space="preserve">Name: </w:t>
-      </w:r>
-      <w:r>
-        <w:rPr>
-          <w:lang w:val="en-US"/>
-        </w:rPr>
-        <w:t>Data display</w:t>
-      </w:r>
-    </w:p>
-    <w:p>
-      <w:pPr>
-        <w:spacing w:after="0"/>
-        <w:rPr>
-          <w:rFonts w:ascii="Calibri" w:eastAsia="Times New Roman" w:hAnsi="Calibri" w:cs="Times New Roman"/>
-          <w:color w:val="000000"/>
-          <w:lang w:val="en-US" w:eastAsia="fr-FR"/>
-        </w:rPr>
-      </w:pPr>
-      <w:r>
-        <w:rPr>
-          <w:lang w:val="en-GB"/>
-        </w:rPr>
-        <w:t xml:space="preserve">Text: </w:t>
-      </w:r>
-      <w:r>
-        <w:rPr>
-          <w:lang w:val="en-GB"/>
-        </w:rPr>
-        <w:t xml:space="preserve"> When the display command is </w:t>
-      </w:r>
-      <w:r>
-        <w:rPr>
-          <w:lang w:val="en-GB"/>
-        </w:rPr>
-        <w:t>sent</w:t>
-      </w:r>
-      <w:r>
-        <w:rPr>
-          <w:lang w:val="en-GB"/>
-        </w:rPr>
-        <w:t xml:space="preserve"> from the user, the computer shall </w:t>
-      </w:r>
-      <w:r>
-        <w:rPr>
-          <w:lang w:val="en-GB"/>
-        </w:rPr>
-        <w:t>display sensors</w:t>
-      </w:r>
-      <w:r>
-        <w:rPr>
-          <w:lang w:val="en-GB"/>
-        </w:rPr>
-        <w:t xml:space="preserve"> </w:t>
-      </w:r>
-      <w:r>
-        <w:rPr>
-          <w:rFonts w:ascii="Calibri" w:eastAsia="Times New Roman" w:hAnsi="Calibri" w:cs="Times New Roman"/>
-          <w:color w:val="000000"/>
-          <w:lang w:val="en-US" w:eastAsia="fr-FR"/>
-        </w:rPr>
-        <w:t>data</w:t>
-      </w:r>
-      <w:r>
-        <w:rPr>
-          <w:lang w:val="en-GB"/>
-        </w:rPr>
-        <w:t xml:space="preserve"> information</w:t>
-      </w:r>
-    </w:p>
-    <w:p>
-      <w:pPr>
-        <w:spacing w:after="0"/>
-        <w:rPr>
-          <w:rFonts w:ascii="Calibri" w:eastAsia="Times New Roman" w:hAnsi="Calibri" w:cs="Times New Roman"/>
-          <w:color w:val="000000"/>
-          <w:lang w:val="en-GB" w:eastAsia="fr-FR"/>
-        </w:rPr>
-      </w:pPr>
-      <w:r>
-        <w:rPr>
-          <w:lang w:val="en-GB"/>
-        </w:rPr>
-        <w:t>Covers:</w:t>
-      </w:r>
-      <w:r>
-        <w:rPr>
-          <w:rFonts w:ascii="Calibri" w:hAnsi="Calibri"/>
-          <w:color w:val="000000"/>
-          <w:lang w:val="en-GB"/>
-        </w:rPr>
-        <w:t xml:space="preserve"> </w:t>
-      </w:r>
-      <w:r>
-        <w:rPr>
-          <w:rFonts w:ascii="Calibri" w:eastAsia="Times New Roman" w:hAnsi="Calibri" w:cs="Times New Roman"/>
-          <w:color w:val="000000"/>
-          <w:lang w:val="en-GB" w:eastAsia="fr-FR"/>
-        </w:rPr>
-        <w:t>SYS_00700</w:t>
-      </w:r>
-    </w:p>
-    <w:p>
-      <w:pPr>
-        <w:spacing w:after="0"/>
-        <w:rPr>
-          <w:rFonts w:ascii="Calibri" w:eastAsia="Times New Roman" w:hAnsi="Calibri" w:cs="Times New Roman"/>
-          <w:color w:val="000000"/>
-          <w:lang w:val="en-US" w:eastAsia="fr-FR"/>
-        </w:rPr>
-      </w:pPr>
-      <w:r>
-        <w:rPr>
-          <w:rFonts w:ascii="Calibri" w:eastAsia="Times New Roman" w:hAnsi="Calibri" w:cs="Times New Roman"/>
-          <w:color w:val="000000"/>
-          <w:lang w:val="en-GB" w:eastAsia="fr-FR"/>
-        </w:rPr>
-        <w:t>Module:</w:t>
-      </w:r>
-      <w:r>
-        <w:rPr>
-          <w:rFonts w:ascii="Calibri" w:hAnsi="Calibri"/>
-          <w:color w:val="000000"/>
-          <w:lang w:val="en-US"/>
-        </w:rPr>
-        <w:t xml:space="preserve"> </w:t>
-      </w:r>
-      <w:r>
-        <w:rPr>
-          <w:rFonts w:ascii="Calibri" w:eastAsia="Times New Roman" w:hAnsi="Calibri" w:cs="Times New Roman"/>
-          <w:color w:val="000000"/>
-          <w:lang w:val="en-US" w:eastAsia="fr-FR"/>
-        </w:rPr>
-        <w:t>Display</w:t>
-      </w:r>
-    </w:p>
-    <w:p>
-      <w:pPr>
-        <w:pStyle w:val="RequirementID"/>
-      </w:pPr>
-    </w:p>
-    <w:p>
-      <w:pPr>
-        <w:pStyle w:val="RequirementID"/>
-      </w:pPr>
-      <w:r>
-        <w:t>HLR_00</w:t>
-      </w:r>
-      <w:r>
-        <w:t>800</w:t>
-      </w:r>
-    </w:p>
-    <w:p>
-      <w:pPr>
-        <w:spacing w:after="0"/>
-        <w:rPr>
-          <w:lang w:val="en-GB"/>
-        </w:rPr>
-      </w:pPr>
-      <w:r>
-        <w:rPr>
-          <w:lang w:val="en-GB"/>
-        </w:rPr>
-        <w:t>Name: Make a 90 degree turn</w:t>
-      </w:r>
-    </w:p>
-    <w:p>
-      <w:pPr>
-        <w:spacing w:after="0"/>
-        <w:rPr>
-          <w:rFonts w:ascii="Calibri" w:eastAsia="Times New Roman" w:hAnsi="Calibri" w:cs="Times New Roman"/>
-          <w:color w:val="000000"/>
-          <w:lang w:val="en-GB" w:eastAsia="fr-FR"/>
-        </w:rPr>
-      </w:pPr>
-      <w:r>
-        <w:rPr>
-          <w:lang w:val="en-GB"/>
-        </w:rPr>
-        <w:t xml:space="preserve">Text: </w:t>
-      </w:r>
-      <w:r>
-        <w:rPr>
-          <w:lang w:val="en-GB"/>
-        </w:rPr>
-        <w:t xml:space="preserve">When the display command is </w:t>
-      </w:r>
-      <w:r>
-        <w:rPr>
-          <w:lang w:val="en-GB"/>
-        </w:rPr>
-        <w:t>sent</w:t>
-      </w:r>
-      <w:r>
-        <w:rPr>
-          <w:lang w:val="en-GB"/>
-        </w:rPr>
-        <w:t xml:space="preserve"> from the computer to the MSP430G2553</w:t>
-      </w:r>
-      <w:r>
-        <w:rPr>
-          <w:lang w:val="en-GB"/>
-        </w:rPr>
-        <w:t xml:space="preserve">, the </w:t>
-      </w:r>
-      <w:r>
-        <w:rPr>
-          <w:lang w:val="en-GB"/>
-        </w:rPr>
-        <w:t xml:space="preserve">bot shall make a </w:t>
-      </w:r>
-      <w:r>
-        <w:rPr>
-          <w:lang w:val="en-GB"/>
-        </w:rPr>
-        <w:t>90 degree</w:t>
-      </w:r>
-      <w:r>
-        <w:rPr>
-          <w:lang w:val="en-GB"/>
-        </w:rPr>
-        <w:t xml:space="preserve"> turn</w:t>
-      </w:r>
-    </w:p>
-    <w:p>
-      <w:pPr>
-        <w:spacing w:after="0"/>
-        <w:rPr>
-          <w:rFonts w:ascii="Calibri" w:eastAsia="Times New Roman" w:hAnsi="Calibri" w:cs="Times New Roman"/>
-          <w:color w:val="000000"/>
-          <w:lang w:val="en-GB" w:eastAsia="fr-FR"/>
-        </w:rPr>
-      </w:pPr>
-      <w:r>
-        <w:rPr>
-          <w:lang w:val="en-GB"/>
-        </w:rPr>
-        <w:t>Covers:</w:t>
-      </w:r>
-      <w:r>
-        <w:rPr>
-          <w:rFonts w:ascii="Calibri" w:hAnsi="Calibri"/>
-          <w:color w:val="000000"/>
-          <w:lang w:val="en-GB"/>
-        </w:rPr>
-        <w:t xml:space="preserve"> </w:t>
-      </w:r>
-      <w:r>
-        <w:rPr>
-          <w:rFonts w:ascii="Calibri" w:eastAsia="Times New Roman" w:hAnsi="Calibri" w:cs="Times New Roman"/>
-          <w:color w:val="000000"/>
-          <w:lang w:val="en-GB" w:eastAsia="fr-FR"/>
-        </w:rPr>
-        <w:t>SYS_00700</w:t>
-      </w:r>
-    </w:p>
-    <w:p>
-      <w:pPr>
-        <w:spacing w:after="0"/>
-        <w:rPr>
-          <w:rFonts w:ascii="Calibri" w:eastAsia="Times New Roman" w:hAnsi="Calibri" w:cs="Times New Roman"/>
-          <w:color w:val="000000"/>
-          <w:lang w:val="en-US" w:eastAsia="fr-FR"/>
-        </w:rPr>
-      </w:pPr>
-      <w:r>
-        <w:rPr>
-          <w:rFonts w:ascii="Calibri" w:eastAsia="Times New Roman" w:hAnsi="Calibri" w:cs="Times New Roman"/>
-          <w:color w:val="000000"/>
-          <w:lang w:val="en-GB" w:eastAsia="fr-FR"/>
-        </w:rPr>
-        <w:t>Module:</w:t>
-      </w:r>
-      <w:r>
-        <w:rPr>
-          <w:rFonts w:ascii="Calibri" w:hAnsi="Calibri"/>
-          <w:color w:val="000000"/>
-          <w:lang w:val="en-US"/>
-        </w:rPr>
-        <w:t xml:space="preserve"> </w:t>
-      </w:r>
-      <w:r>
-        <w:rPr>
-          <w:rFonts w:ascii="Calibri" w:eastAsia="Times New Roman" w:hAnsi="Calibri" w:cs="Times New Roman"/>
-          <w:color w:val="000000"/>
-          <w:lang w:val="en-US" w:eastAsia="fr-FR"/>
-        </w:rPr>
-        <w:t>Main_2553</w:t>
-      </w:r>
     </w:p>
     <w:p>
       <w:pPr>
@@ -1568,7 +1735,7 @@
 </file>
 
 <file path=word/numbering.xml><?xml version="1.0" encoding="utf-8"?>
-<w:numbering xmlns:wpc="http://schemas.microsoft.com/office/word/2010/wordprocessingCanvas" xmlns:mc="http://schemas.openxmlformats.org/markup-compatibility/2006" xmlns:o="urn:schemas-microsoft-com:office:office" xmlns:r="http://schemas.openxmlformats.org/officeDocument/2006/relationships" xmlns:m="http://schemas.openxmlformats.org/officeDocument/2006/math" xmlns:v="urn:schemas-microsoft-com:vml" xmlns:wp14="http://schemas.microsoft.com/office/word/2010/wordprocessingDrawing" xmlns:wp="http://schemas.openxmlformats.org/drawingml/2006/wordprocessingDrawing" xmlns:w10="urn:schemas-microsoft-com:office:word" xmlns:w="http://schemas.openxmlformats.org/wordprocessingml/2006/main" xmlns:w14="http://schemas.microsoft.com/office/word/2010/wordml" xmlns:w15="http://schemas.microsoft.com/office/word/2012/wordml" xmlns:wpg="http://schemas.microsoft.com/office/word/2010/wordprocessingGroup" xmlns:wpi="http://schemas.microsoft.com/office/word/2010/wordprocessingInk" xmlns:wne="http://schemas.microsoft.com/office/word/2006/wordml" xmlns:wps="http://schemas.microsoft.com/office/word/2010/wordprocessingShape" mc:Ignorable="w14 w15 wp14">
+<w:numbering xmlns:wpc="http://schemas.microsoft.com/office/word/2010/wordprocessingCanvas" xmlns:cx="http://schemas.microsoft.com/office/drawing/2014/chartex" xmlns:cx1="http://schemas.microsoft.com/office/drawing/2015/9/8/chartex" xmlns:cx2="http://schemas.microsoft.com/office/drawing/2015/10/21/chartex" xmlns:cx3="http://schemas.microsoft.com/office/drawing/2016/5/9/chartex" xmlns:cx4="http://schemas.microsoft.com/office/drawing/2016/5/10/chartex" xmlns:cx5="http://schemas.microsoft.com/office/drawing/2016/5/11/chartex" xmlns:cx6="http://schemas.microsoft.com/office/drawing/2016/5/12/chartex" xmlns:cx7="http://schemas.microsoft.com/office/drawing/2016/5/13/chartex" xmlns:cx8="http://schemas.microsoft.com/office/drawing/2016/5/14/chartex" xmlns:mc="http://schemas.openxmlformats.org/markup-compatibility/2006" xmlns:aink="http://schemas.microsoft.com/office/drawing/2016/ink" xmlns:am3d="http://schemas.microsoft.com/office/drawing/2017/model3d" xmlns:o="urn:schemas-microsoft-com:office:office" xmlns:r="http://schemas.openxmlformats.org/officeDocument/2006/relationships" xmlns:m="http://schemas.openxmlformats.org/officeDocument/2006/math" xmlns:v="urn:schemas-microsoft-com:vml" xmlns:wp14="http://schemas.microsoft.com/office/word/2010/wordprocessingDrawing" xmlns:wp="http://schemas.openxmlformats.org/drawingml/2006/wordprocessingDrawing" xmlns:w10="urn:schemas-microsoft-com:office:word" xmlns:w="http://schemas.openxmlformats.org/wordprocessingml/2006/main" xmlns:w14="http://schemas.microsoft.com/office/word/2010/wordml" xmlns:w15="http://schemas.microsoft.com/office/word/2012/wordml" xmlns:w16cid="http://schemas.microsoft.com/office/word/2016/wordml/cid" xmlns:w16se="http://schemas.microsoft.com/office/word/2015/wordml/symex" xmlns:wpg="http://schemas.microsoft.com/office/word/2010/wordprocessingGroup" xmlns:wpi="http://schemas.microsoft.com/office/word/2010/wordprocessingInk" xmlns:wne="http://schemas.microsoft.com/office/word/2006/wordml" xmlns:wps="http://schemas.microsoft.com/office/word/2010/wordprocessingShape" mc:Ignorable="w14 w15 w16se w16cid wp14">
   <w:abstractNum w:abstractNumId="0" w15:restartNumberingAfterBreak="0">
     <w:nsid w:val="66CF546B"/>
     <w:multiLevelType w:val="hybridMultilevel"/>
@@ -1688,7 +1855,7 @@
 </file>
 
 <file path=word/styles.xml><?xml version="1.0" encoding="utf-8"?>
-<w:styles xmlns:mc="http://schemas.openxmlformats.org/markup-compatibility/2006" xmlns:r="http://schemas.openxmlformats.org/officeDocument/2006/relationships" xmlns:w="http://schemas.openxmlformats.org/wordprocessingml/2006/main" xmlns:w14="http://schemas.microsoft.com/office/word/2010/wordml" xmlns:w15="http://schemas.microsoft.com/office/word/2012/wordml" mc:Ignorable="w14 w15">
+<w:styles xmlns:mc="http://schemas.openxmlformats.org/markup-compatibility/2006" xmlns:r="http://schemas.openxmlformats.org/officeDocument/2006/relationships" xmlns:w="http://schemas.openxmlformats.org/wordprocessingml/2006/main" xmlns:w14="http://schemas.microsoft.com/office/word/2010/wordml" xmlns:w15="http://schemas.microsoft.com/office/word/2012/wordml" xmlns:w16cid="http://schemas.microsoft.com/office/word/2016/wordml/cid" xmlns:w16se="http://schemas.microsoft.com/office/word/2015/wordml/symex" mc:Ignorable="w14 w15 w16se w16cid">
   <w:docDefaults>
     <w:rPrDefault>
       <w:rPr>
@@ -1704,7 +1871,7 @@
       </w:pPr>
     </w:pPrDefault>
   </w:docDefaults>
-  <w:latentStyles w:defLockedState="0" w:defUIPriority="99" w:defSemiHidden="0" w:defUnhideWhenUsed="0" w:defQFormat="0" w:count="371">
+  <w:latentStyles w:defLockedState="0" w:defUIPriority="99" w:defSemiHidden="0" w:defUnhideWhenUsed="0" w:defQFormat="0" w:count="377">
     <w:lsdException w:name="Normal" w:uiPriority="0" w:qFormat="1"/>
     <w:lsdException w:name="heading 1" w:uiPriority="9" w:qFormat="1"/>
     <w:lsdException w:name="heading 2" w:semiHidden="1" w:uiPriority="9" w:unhideWhenUsed="1" w:qFormat="1"/>
@@ -1852,11 +2019,8 @@
     <w:lsdException w:name="Table 3D effects 3" w:semiHidden="1" w:unhideWhenUsed="1"/>
     <w:lsdException w:name="Table Contemporary" w:semiHidden="1" w:unhideWhenUsed="1"/>
     <w:lsdException w:name="Table Elegant" w:semiHidden="1" w:unhideWhenUsed="1"/>
-    <w:lsdException w:name="Table Professional" w:semiHidden="1" w:unhideWhenUsed="1"/>
     <w:lsdException w:name="Table Subtle 1" w:semiHidden="1" w:unhideWhenUsed="1"/>
     <w:lsdException w:name="Table Subtle 2" w:semiHidden="1" w:unhideWhenUsed="1"/>
-    <w:lsdException w:name="Table Web 1" w:semiHidden="1" w:unhideWhenUsed="1"/>
-    <w:lsdException w:name="Table Web 2" w:semiHidden="1" w:unhideWhenUsed="1"/>
     <w:lsdException w:name="Table Web 3" w:semiHidden="1" w:unhideWhenUsed="1"/>
     <w:lsdException w:name="Balloon Text" w:semiHidden="1" w:unhideWhenUsed="1"/>
     <w:lsdException w:name="Table Grid" w:uiPriority="39"/>
@@ -2076,6 +2240,12 @@
     <w:lsdException w:name="List Table 5 Dark Accent 6" w:uiPriority="50"/>
     <w:lsdException w:name="List Table 6 Colorful Accent 6" w:uiPriority="51"/>
     <w:lsdException w:name="List Table 7 Colorful Accent 6" w:uiPriority="52"/>
+    <w:lsdException w:name="Mention" w:semiHidden="1" w:unhideWhenUsed="1"/>
+    <w:lsdException w:name="Smart Hyperlink" w:semiHidden="1" w:unhideWhenUsed="1"/>
+    <w:lsdException w:name="Hashtag" w:semiHidden="1" w:unhideWhenUsed="1"/>
+    <w:lsdException w:name="Unresolved Mention" w:semiHidden="1" w:unhideWhenUsed="1"/>
+    <w:lsdException w:name="Smart Link" w:semiHidden="1" w:unhideWhenUsed="1"/>
+    <w:lsdException w:name="Smart Link Error" w:semiHidden="1" w:unhideWhenUsed="1"/>
   </w:latentStyles>
   <w:style w:type="paragraph" w:default="1" w:styleId="Normal">
     <w:name w:val="Normal"/>

</xml_diff>

<commit_message>
UnitTest : - Add file with every unit tests
Architectural Design & Detailed Designed & Code:
- Modified some functions to make it more modular
</commit_message>
<xml_diff>
--- a/Software Architectural Design Requirements.docx
+++ b/Software Architectural Design Requirements.docx
@@ -556,1018 +556,1027 @@
           <w:color w:val="000000"/>
           <w:lang w:val="en-GB" w:eastAsia="fr-FR"/>
         </w:rPr>
-        <w:t xml:space="preserve">When the ultrasound sensor returns a value under 5cm, an obstacle can be considered detected. </w:t>
-      </w:r>
-    </w:p>
-    <w:p>
-      <w:pPr>
-        <w:spacing w:after="0"/>
-        <w:rPr>
-          <w:rFonts w:ascii="Calibri" w:eastAsia="Times New Roman" w:hAnsi="Calibri" w:cs="Times New Roman"/>
-          <w:color w:val="000000"/>
-          <w:lang w:eastAsia="fr-FR"/>
-        </w:rPr>
-      </w:pPr>
-      <w:r>
-        <w:t>Covers:</w:t>
-      </w:r>
-      <w:r>
-        <w:rPr>
-          <w:rFonts w:ascii="Calibri" w:hAnsi="Calibri"/>
-          <w:color w:val="000000"/>
-        </w:rPr>
-        <w:t xml:space="preserve"> </w:t>
-      </w:r>
-      <w:r>
-        <w:rPr>
-          <w:rFonts w:ascii="Calibri" w:eastAsia="Times New Roman" w:hAnsi="Calibri" w:cs="Times New Roman"/>
-          <w:color w:val="000000"/>
-          <w:lang w:eastAsia="fr-FR"/>
-        </w:rPr>
-        <w:t>SYS_00200</w:t>
-      </w:r>
-    </w:p>
-    <w:p>
-      <w:pPr>
-        <w:spacing w:after="0"/>
-        <w:rPr>
-          <w:rFonts w:ascii="Calibri" w:eastAsia="Times New Roman" w:hAnsi="Calibri" w:cs="Times New Roman"/>
-          <w:color w:val="000000"/>
-          <w:lang w:eastAsia="fr-FR"/>
-        </w:rPr>
-      </w:pPr>
-      <w:r>
-        <w:rPr>
-          <w:rFonts w:ascii="Calibri" w:eastAsia="Times New Roman" w:hAnsi="Calibri" w:cs="Times New Roman"/>
-          <w:color w:val="000000"/>
-          <w:lang w:eastAsia="fr-FR"/>
-        </w:rPr>
-        <w:t>Module:</w:t>
-      </w:r>
-      <w:r>
-        <w:rPr>
-          <w:rFonts w:ascii="Calibri" w:hAnsi="Calibri"/>
-          <w:color w:val="000000"/>
-        </w:rPr>
-        <w:t xml:space="preserve"> </w:t>
-      </w:r>
-      <w:proofErr w:type="spellStart"/>
-      <w:r>
-        <w:rPr>
-          <w:rFonts w:ascii="Calibri" w:eastAsia="Times New Roman" w:hAnsi="Calibri" w:cs="Times New Roman"/>
-          <w:color w:val="000000"/>
-          <w:lang w:eastAsia="fr-FR"/>
-        </w:rPr>
-        <w:t>Capteur_u</w:t>
-      </w:r>
-      <w:r>
-        <w:rPr>
-          <w:rFonts w:ascii="Calibri" w:eastAsia="Times New Roman" w:hAnsi="Calibri" w:cs="Times New Roman"/>
-          <w:color w:val="000000"/>
-          <w:lang w:eastAsia="fr-FR"/>
-        </w:rPr>
-        <w:t>ltrason</w:t>
-      </w:r>
-      <w:proofErr w:type="spellEnd"/>
-    </w:p>
-    <w:p>
-      <w:pPr>
-        <w:spacing w:after="0"/>
-        <w:rPr>
-          <w:rFonts w:ascii="Calibri" w:eastAsia="Times New Roman" w:hAnsi="Calibri" w:cs="Times New Roman"/>
-          <w:color w:val="000000"/>
-          <w:lang w:eastAsia="fr-FR"/>
-        </w:rPr>
-      </w:pPr>
-    </w:p>
-    <w:p>
-      <w:pPr>
-        <w:pStyle w:val="RequirementID"/>
-      </w:pPr>
-      <w:r>
-        <w:t>HLR</w:t>
-      </w:r>
-      <w:r>
-        <w:t>_00210</w:t>
-      </w:r>
-    </w:p>
-    <w:p>
-      <w:pPr>
-        <w:spacing w:after="0"/>
-        <w:rPr>
-          <w:lang w:val="en-GB"/>
-        </w:rPr>
-      </w:pPr>
-      <w:r>
-        <w:rPr>
-          <w:lang w:val="en-GB"/>
-        </w:rPr>
-        <w:t>Name: Sweep obstacle sensor</w:t>
-      </w:r>
-    </w:p>
-    <w:p>
-      <w:pPr>
-        <w:spacing w:after="0"/>
-        <w:rPr>
-          <w:rFonts w:ascii="Calibri" w:eastAsia="Times New Roman" w:hAnsi="Calibri" w:cs="Times New Roman"/>
-          <w:color w:val="000000"/>
-          <w:lang w:val="en-GB" w:eastAsia="fr-FR"/>
-        </w:rPr>
-      </w:pPr>
-      <w:r>
-        <w:rPr>
-          <w:lang w:val="en-GB"/>
-        </w:rPr>
-        <w:t xml:space="preserve">Text: </w:t>
-      </w:r>
-      <w:r>
-        <w:rPr>
-          <w:rFonts w:ascii="Calibri" w:eastAsia="Times New Roman" w:hAnsi="Calibri" w:cs="Times New Roman"/>
-          <w:color w:val="000000"/>
-          <w:lang w:val="en-GB" w:eastAsia="fr-FR"/>
-        </w:rPr>
-        <w:t>The servomotor shall rotate in a range of [-45°; +45°] in order to have an obstacle scan of 90 degrees in front of the bot</w:t>
-      </w:r>
-    </w:p>
-    <w:p>
-      <w:pPr>
-        <w:spacing w:after="0"/>
-        <w:rPr>
-          <w:rFonts w:ascii="Calibri" w:eastAsia="Times New Roman" w:hAnsi="Calibri" w:cs="Times New Roman"/>
-          <w:color w:val="000000"/>
-          <w:lang w:val="en-GB" w:eastAsia="fr-FR"/>
-        </w:rPr>
-      </w:pPr>
-      <w:r>
-        <w:rPr>
-          <w:lang w:val="en-GB"/>
-        </w:rPr>
-        <w:t>Covers:</w:t>
-      </w:r>
-      <w:r>
-        <w:rPr>
-          <w:rFonts w:ascii="Calibri" w:hAnsi="Calibri"/>
-          <w:color w:val="000000"/>
-          <w:lang w:val="en-GB"/>
-        </w:rPr>
-        <w:t xml:space="preserve"> </w:t>
-      </w:r>
-      <w:r>
-        <w:rPr>
-          <w:rFonts w:ascii="Calibri" w:eastAsia="Times New Roman" w:hAnsi="Calibri" w:cs="Times New Roman"/>
-          <w:color w:val="000000"/>
-          <w:lang w:val="en-GB" w:eastAsia="fr-FR"/>
-        </w:rPr>
-        <w:t>SYS_00200</w:t>
-      </w:r>
-    </w:p>
-    <w:p>
-      <w:pPr>
-        <w:spacing w:after="0"/>
-        <w:rPr>
-          <w:rFonts w:ascii="Calibri" w:eastAsia="Times New Roman" w:hAnsi="Calibri" w:cs="Times New Roman"/>
-          <w:color w:val="000000"/>
-          <w:lang w:val="en-US" w:eastAsia="fr-FR"/>
-        </w:rPr>
-      </w:pPr>
-      <w:r>
-        <w:rPr>
-          <w:rFonts w:ascii="Calibri" w:eastAsia="Times New Roman" w:hAnsi="Calibri" w:cs="Times New Roman"/>
-          <w:color w:val="000000"/>
-          <w:lang w:val="en-GB" w:eastAsia="fr-FR"/>
-        </w:rPr>
-        <w:t>Module:</w:t>
-      </w:r>
-      <w:r>
-        <w:rPr>
-          <w:rFonts w:ascii="Calibri" w:hAnsi="Calibri"/>
-          <w:color w:val="000000"/>
-          <w:lang w:val="en-US"/>
-        </w:rPr>
-        <w:t xml:space="preserve"> </w:t>
-      </w:r>
-      <w:r>
-        <w:rPr>
-          <w:rFonts w:ascii="Calibri" w:eastAsia="Times New Roman" w:hAnsi="Calibri" w:cs="Times New Roman"/>
-          <w:color w:val="000000"/>
-          <w:lang w:val="en-US" w:eastAsia="fr-FR"/>
-        </w:rPr>
-        <w:t>Servomoteur</w:t>
-      </w:r>
-    </w:p>
-    <w:bookmarkEnd w:id="1"/>
-    <w:p>
-      <w:pPr>
-        <w:spacing w:after="0"/>
-        <w:rPr>
-          <w:rFonts w:ascii="Calibri" w:eastAsia="Times New Roman" w:hAnsi="Calibri" w:cs="Times New Roman"/>
-          <w:color w:val="000000"/>
-          <w:lang w:val="en-US" w:eastAsia="fr-FR"/>
-        </w:rPr>
-      </w:pPr>
-    </w:p>
-    <w:p>
-      <w:pPr>
-        <w:pStyle w:val="RequirementID"/>
-      </w:pPr>
-      <w:r>
-        <w:t>HLR_00300</w:t>
-      </w:r>
-    </w:p>
-    <w:p>
-      <w:pPr>
-        <w:spacing w:after="0"/>
-        <w:rPr>
-          <w:lang w:val="en-GB"/>
-        </w:rPr>
-      </w:pPr>
-      <w:r>
-        <w:rPr>
-          <w:lang w:val="en-GB"/>
-        </w:rPr>
-        <w:t>Name: Detect hole</w:t>
-      </w:r>
-    </w:p>
-    <w:p>
-      <w:pPr>
-        <w:spacing w:after="0"/>
-        <w:rPr>
-          <w:rFonts w:ascii="Calibri" w:eastAsia="Times New Roman" w:hAnsi="Calibri" w:cs="Times New Roman"/>
-          <w:color w:val="000000"/>
-          <w:lang w:val="en-GB" w:eastAsia="fr-FR"/>
-        </w:rPr>
-      </w:pPr>
-      <w:r>
-        <w:rPr>
-          <w:lang w:val="en-GB"/>
-        </w:rPr>
-        <w:t xml:space="preserve">Text: </w:t>
-      </w:r>
-      <w:r>
-        <w:rPr>
-          <w:rFonts w:ascii="Calibri" w:eastAsia="Times New Roman" w:hAnsi="Calibri" w:cs="Times New Roman"/>
-          <w:color w:val="000000"/>
-          <w:lang w:val="en-GB" w:eastAsia="fr-FR"/>
-        </w:rPr>
-        <w:t>When the infrared sensor return a value over 4cm, a hole can be considered detected.</w:t>
-      </w:r>
-      <w:r>
-        <w:rPr>
-          <w:rFonts w:ascii="Calibri" w:eastAsia="Times New Roman" w:hAnsi="Calibri" w:cs="Times New Roman"/>
-          <w:color w:val="000000"/>
-          <w:lang w:val="en-GB" w:eastAsia="fr-FR"/>
-        </w:rPr>
-        <w:t xml:space="preserve"> </w:t>
-      </w:r>
-    </w:p>
-    <w:p>
-      <w:pPr>
-        <w:spacing w:after="0"/>
-        <w:rPr>
-          <w:rFonts w:ascii="Calibri" w:eastAsia="Times New Roman" w:hAnsi="Calibri" w:cs="Times New Roman"/>
-          <w:color w:val="000000"/>
-          <w:lang w:val="en-GB" w:eastAsia="fr-FR"/>
-        </w:rPr>
-      </w:pPr>
-      <w:r>
-        <w:rPr>
-          <w:lang w:val="en-GB"/>
-        </w:rPr>
-        <w:t>Covers:</w:t>
-      </w:r>
-      <w:r>
-        <w:rPr>
-          <w:rFonts w:ascii="Calibri" w:hAnsi="Calibri"/>
-          <w:color w:val="000000"/>
-          <w:lang w:val="en-GB"/>
-        </w:rPr>
-        <w:t xml:space="preserve"> </w:t>
-      </w:r>
-      <w:r>
-        <w:rPr>
-          <w:rFonts w:ascii="Calibri" w:eastAsia="Times New Roman" w:hAnsi="Calibri" w:cs="Times New Roman"/>
-          <w:color w:val="000000"/>
-          <w:lang w:val="en-GB" w:eastAsia="fr-FR"/>
-        </w:rPr>
-        <w:t>SYS_003</w:t>
-      </w:r>
-      <w:r>
-        <w:rPr>
-          <w:rFonts w:ascii="Calibri" w:eastAsia="Times New Roman" w:hAnsi="Calibri" w:cs="Times New Roman"/>
-          <w:color w:val="000000"/>
-          <w:lang w:val="en-GB" w:eastAsia="fr-FR"/>
-        </w:rPr>
-        <w:t>00</w:t>
-      </w:r>
-    </w:p>
-    <w:p>
-      <w:pPr>
-        <w:spacing w:after="0"/>
-        <w:rPr>
-          <w:rFonts w:ascii="Calibri" w:eastAsia="Times New Roman" w:hAnsi="Calibri" w:cs="Times New Roman"/>
-          <w:color w:val="000000"/>
-          <w:lang w:val="en-US" w:eastAsia="fr-FR"/>
-        </w:rPr>
-      </w:pPr>
-      <w:r>
-        <w:rPr>
-          <w:rFonts w:ascii="Calibri" w:eastAsia="Times New Roman" w:hAnsi="Calibri" w:cs="Times New Roman"/>
-          <w:color w:val="000000"/>
-          <w:lang w:val="en-GB" w:eastAsia="fr-FR"/>
-        </w:rPr>
-        <w:t>Module:</w:t>
-      </w:r>
-      <w:r>
-        <w:rPr>
-          <w:rFonts w:ascii="Calibri" w:hAnsi="Calibri"/>
-          <w:color w:val="000000"/>
-          <w:lang w:val="en-US"/>
-        </w:rPr>
-        <w:t xml:space="preserve"> </w:t>
-      </w:r>
-      <w:r>
-        <w:rPr>
-          <w:rFonts w:ascii="Calibri" w:eastAsia="Times New Roman" w:hAnsi="Calibri" w:cs="Times New Roman"/>
-          <w:color w:val="000000"/>
-          <w:lang w:eastAsia="fr-FR"/>
-        </w:rPr>
-        <w:t>Capteur_infra</w:t>
-      </w:r>
-    </w:p>
-    <w:p>
-      <w:pPr>
-        <w:spacing w:after="0"/>
-        <w:rPr>
-          <w:rFonts w:ascii="Calibri" w:eastAsia="Times New Roman" w:hAnsi="Calibri" w:cs="Times New Roman"/>
-          <w:color w:val="000000"/>
-          <w:lang w:val="en-US" w:eastAsia="fr-FR"/>
-        </w:rPr>
-      </w:pPr>
-    </w:p>
-    <w:p>
-      <w:pPr>
-        <w:pStyle w:val="RequirementID"/>
-      </w:pPr>
-      <w:r>
-        <w:t>HLR_006</w:t>
-      </w:r>
-      <w:r>
-        <w:t>00</w:t>
-      </w:r>
-    </w:p>
-    <w:p>
-      <w:pPr>
-        <w:spacing w:after="0"/>
-        <w:rPr>
-          <w:lang w:val="en-GB"/>
-        </w:rPr>
-      </w:pPr>
-      <w:r>
-        <w:rPr>
-          <w:lang w:val="en-GB"/>
-        </w:rPr>
-        <w:t>Name: Bot start-up</w:t>
-      </w:r>
-    </w:p>
-    <w:p>
-      <w:pPr>
-        <w:spacing w:after="0"/>
-        <w:rPr>
-          <w:rFonts w:ascii="Calibri" w:eastAsia="Times New Roman" w:hAnsi="Calibri" w:cs="Times New Roman"/>
-          <w:color w:val="000000"/>
-          <w:lang w:val="en-GB" w:eastAsia="fr-FR"/>
-        </w:rPr>
-      </w:pPr>
-      <w:r>
-        <w:rPr>
-          <w:lang w:val="en-GB"/>
-        </w:rPr>
-        <w:t xml:space="preserve">Text: </w:t>
-      </w:r>
-      <w:r>
-        <w:rPr>
-          <w:rFonts w:ascii="Calibri" w:eastAsia="Times New Roman" w:hAnsi="Calibri" w:cs="Times New Roman"/>
-          <w:color w:val="000000"/>
-          <w:lang w:val="en-GB" w:eastAsia="fr-FR"/>
-        </w:rPr>
-        <w:t>When the start-up command is send from the computer to the MSP430G2553 the bot should start to move in its environment.</w:t>
-      </w:r>
-    </w:p>
-    <w:p>
-      <w:pPr>
-        <w:spacing w:after="0"/>
-        <w:rPr>
-          <w:rFonts w:ascii="Calibri" w:eastAsia="Times New Roman" w:hAnsi="Calibri" w:cs="Times New Roman"/>
-          <w:color w:val="000000"/>
-          <w:lang w:val="en-GB" w:eastAsia="fr-FR"/>
-        </w:rPr>
-      </w:pPr>
-      <w:r>
-        <w:rPr>
-          <w:lang w:val="en-GB"/>
-        </w:rPr>
-        <w:t>Covers:</w:t>
-      </w:r>
-      <w:r>
-        <w:rPr>
-          <w:rFonts w:ascii="Calibri" w:hAnsi="Calibri"/>
-          <w:color w:val="000000"/>
-          <w:lang w:val="en-GB"/>
-        </w:rPr>
-        <w:t xml:space="preserve"> </w:t>
-      </w:r>
-      <w:r>
-        <w:rPr>
-          <w:rFonts w:ascii="Calibri" w:eastAsia="Times New Roman" w:hAnsi="Calibri" w:cs="Times New Roman"/>
-          <w:color w:val="000000"/>
-          <w:lang w:val="en-GB" w:eastAsia="fr-FR"/>
-        </w:rPr>
-        <w:t>SYS_00600</w:t>
-      </w:r>
-    </w:p>
-    <w:p>
-      <w:pPr>
-        <w:spacing w:after="0"/>
-        <w:rPr>
-          <w:rFonts w:ascii="Calibri" w:eastAsia="Times New Roman" w:hAnsi="Calibri" w:cs="Times New Roman"/>
-          <w:color w:val="000000"/>
-          <w:lang w:val="en-US" w:eastAsia="fr-FR"/>
-        </w:rPr>
-      </w:pPr>
-      <w:r>
-        <w:rPr>
-          <w:rFonts w:ascii="Calibri" w:eastAsia="Times New Roman" w:hAnsi="Calibri" w:cs="Times New Roman"/>
-          <w:color w:val="000000"/>
-          <w:lang w:val="en-GB" w:eastAsia="fr-FR"/>
-        </w:rPr>
-        <w:t>Module:</w:t>
-      </w:r>
-      <w:r>
-        <w:rPr>
-          <w:rFonts w:ascii="Calibri" w:hAnsi="Calibri"/>
-          <w:color w:val="000000"/>
-          <w:lang w:val="en-US"/>
-        </w:rPr>
-        <w:t xml:space="preserve"> </w:t>
-      </w:r>
-      <w:r>
-        <w:rPr>
-          <w:rFonts w:ascii="Calibri" w:eastAsia="Times New Roman" w:hAnsi="Calibri" w:cs="Times New Roman"/>
-          <w:color w:val="000000"/>
-          <w:lang w:val="en-US" w:eastAsia="fr-FR"/>
-        </w:rPr>
-        <w:t>Main_2553</w:t>
-      </w:r>
-    </w:p>
-    <w:p>
-      <w:pPr>
-        <w:spacing w:after="0"/>
-        <w:rPr>
-          <w:rFonts w:ascii="Calibri" w:eastAsia="Times New Roman" w:hAnsi="Calibri" w:cs="Times New Roman"/>
-          <w:color w:val="000000"/>
-          <w:lang w:val="en-US" w:eastAsia="fr-FR"/>
-        </w:rPr>
-      </w:pPr>
-    </w:p>
-    <w:p>
-      <w:pPr>
-        <w:pStyle w:val="RequirementID"/>
-      </w:pPr>
-      <w:r>
-        <w:t>HLR_0061</w:t>
-      </w:r>
-      <w:r>
-        <w:t>0</w:t>
-      </w:r>
-    </w:p>
-    <w:p>
-      <w:pPr>
-        <w:spacing w:after="0"/>
-        <w:rPr>
-          <w:lang w:val="en-GB"/>
-        </w:rPr>
-      </w:pPr>
-      <w:r>
-        <w:rPr>
-          <w:lang w:val="en-GB"/>
-        </w:rPr>
-        <w:t xml:space="preserve">Name: Bot </w:t>
-      </w:r>
-      <w:r>
-        <w:rPr>
-          <w:lang w:val="en-GB"/>
-        </w:rPr>
-        <w:t>stop</w:t>
-      </w:r>
-    </w:p>
-    <w:p>
-      <w:pPr>
-        <w:spacing w:after="0"/>
-        <w:rPr>
-          <w:rFonts w:ascii="Calibri" w:eastAsia="Times New Roman" w:hAnsi="Calibri" w:cs="Times New Roman"/>
-          <w:color w:val="000000"/>
-          <w:lang w:val="en-GB" w:eastAsia="fr-FR"/>
-        </w:rPr>
-      </w:pPr>
-      <w:r>
-        <w:rPr>
-          <w:lang w:val="en-GB"/>
-        </w:rPr>
-        <w:t xml:space="preserve">Text: </w:t>
-      </w:r>
-      <w:r>
-        <w:rPr>
-          <w:rFonts w:ascii="Calibri" w:eastAsia="Times New Roman" w:hAnsi="Calibri" w:cs="Times New Roman"/>
-          <w:color w:val="000000"/>
-          <w:lang w:val="en-GB" w:eastAsia="fr-FR"/>
-        </w:rPr>
-        <w:t xml:space="preserve">When the </w:t>
-      </w:r>
-      <w:r>
-        <w:rPr>
-          <w:rFonts w:ascii="Calibri" w:eastAsia="Times New Roman" w:hAnsi="Calibri" w:cs="Times New Roman"/>
-          <w:color w:val="000000"/>
-          <w:lang w:val="en-GB" w:eastAsia="fr-FR"/>
-        </w:rPr>
-        <w:t>stop</w:t>
-      </w:r>
-      <w:r>
-        <w:rPr>
-          <w:rFonts w:ascii="Calibri" w:eastAsia="Times New Roman" w:hAnsi="Calibri" w:cs="Times New Roman"/>
-          <w:color w:val="000000"/>
-          <w:lang w:val="en-GB" w:eastAsia="fr-FR"/>
-        </w:rPr>
-        <w:t xml:space="preserve"> command is send from the computer to the MSP430G2553 the bot should stop moving and wait for next command to be read.</w:t>
-      </w:r>
-    </w:p>
-    <w:p>
-      <w:pPr>
-        <w:spacing w:after="0"/>
-        <w:rPr>
-          <w:rFonts w:ascii="Calibri" w:eastAsia="Times New Roman" w:hAnsi="Calibri" w:cs="Times New Roman"/>
-          <w:color w:val="000000"/>
-          <w:lang w:val="en-GB" w:eastAsia="fr-FR"/>
-        </w:rPr>
-      </w:pPr>
-      <w:r>
-        <w:rPr>
-          <w:lang w:val="en-GB"/>
-        </w:rPr>
-        <w:t>Covers:</w:t>
-      </w:r>
-      <w:r>
-        <w:rPr>
-          <w:rFonts w:ascii="Calibri" w:hAnsi="Calibri"/>
-          <w:color w:val="000000"/>
-          <w:lang w:val="en-GB"/>
-        </w:rPr>
-        <w:t xml:space="preserve"> </w:t>
-      </w:r>
-      <w:r>
-        <w:rPr>
-          <w:rFonts w:ascii="Calibri" w:eastAsia="Times New Roman" w:hAnsi="Calibri" w:cs="Times New Roman"/>
-          <w:color w:val="000000"/>
-          <w:lang w:val="en-GB" w:eastAsia="fr-FR"/>
-        </w:rPr>
-        <w:t>SYS_00600</w:t>
-      </w:r>
-    </w:p>
-    <w:p>
-      <w:pPr>
-        <w:spacing w:after="0"/>
-        <w:rPr>
-          <w:rFonts w:ascii="Calibri" w:eastAsia="Times New Roman" w:hAnsi="Calibri" w:cs="Times New Roman"/>
-          <w:color w:val="000000"/>
-          <w:lang w:val="en-US" w:eastAsia="fr-FR"/>
-        </w:rPr>
-      </w:pPr>
-      <w:r>
-        <w:rPr>
-          <w:rFonts w:ascii="Calibri" w:eastAsia="Times New Roman" w:hAnsi="Calibri" w:cs="Times New Roman"/>
-          <w:color w:val="000000"/>
-          <w:lang w:val="en-GB" w:eastAsia="fr-FR"/>
-        </w:rPr>
-        <w:t>Module:</w:t>
-      </w:r>
-      <w:r>
-        <w:rPr>
-          <w:rFonts w:ascii="Calibri" w:hAnsi="Calibri"/>
-          <w:color w:val="000000"/>
-          <w:lang w:val="en-US"/>
-        </w:rPr>
-        <w:t xml:space="preserve"> </w:t>
-      </w:r>
-      <w:r>
-        <w:rPr>
-          <w:rFonts w:ascii="Calibri" w:eastAsia="Times New Roman" w:hAnsi="Calibri" w:cs="Times New Roman"/>
-          <w:color w:val="000000"/>
-          <w:lang w:val="en-US" w:eastAsia="fr-FR"/>
-        </w:rPr>
-        <w:t>Main_2553</w:t>
-      </w:r>
-    </w:p>
-    <w:p>
-      <w:pPr>
-        <w:spacing w:after="0"/>
-        <w:rPr>
-          <w:rFonts w:ascii="Calibri" w:eastAsia="Times New Roman" w:hAnsi="Calibri" w:cs="Times New Roman"/>
-          <w:color w:val="000000"/>
-          <w:lang w:val="en-US" w:eastAsia="fr-FR"/>
-        </w:rPr>
-      </w:pPr>
-    </w:p>
-    <w:p>
-      <w:pPr>
-        <w:pStyle w:val="RequirementID"/>
-      </w:pPr>
-      <w:r>
-        <w:t>HLR_00700</w:t>
-      </w:r>
-    </w:p>
-    <w:p>
-      <w:pPr>
-        <w:spacing w:after="0"/>
-        <w:rPr>
-          <w:lang w:val="en-GB"/>
-        </w:rPr>
-      </w:pPr>
-      <w:r>
-        <w:rPr>
-          <w:lang w:val="en-GB"/>
-        </w:rPr>
-        <w:t xml:space="preserve">Name: </w:t>
-      </w:r>
-      <w:r>
-        <w:rPr>
-          <w:lang w:val="en-US"/>
-        </w:rPr>
-        <w:t>Data display</w:t>
-      </w:r>
-    </w:p>
-    <w:p>
-      <w:pPr>
-        <w:spacing w:after="0"/>
-        <w:rPr>
-          <w:rFonts w:ascii="Calibri" w:eastAsia="Times New Roman" w:hAnsi="Calibri" w:cs="Times New Roman"/>
-          <w:color w:val="000000"/>
-          <w:lang w:val="en-US" w:eastAsia="fr-FR"/>
-        </w:rPr>
-      </w:pPr>
-      <w:r>
-        <w:rPr>
-          <w:lang w:val="en-GB"/>
-        </w:rPr>
-        <w:t xml:space="preserve">Text: </w:t>
-      </w:r>
-      <w:r>
-        <w:rPr>
-          <w:lang w:val="en-GB"/>
-        </w:rPr>
-        <w:t xml:space="preserve"> When the display command is </w:t>
-      </w:r>
-      <w:r>
-        <w:rPr>
-          <w:lang w:val="en-GB"/>
-        </w:rPr>
-        <w:t>sent</w:t>
-      </w:r>
-      <w:r>
-        <w:rPr>
-          <w:lang w:val="en-GB"/>
-        </w:rPr>
-        <w:t xml:space="preserve"> from the user, the computer shall </w:t>
-      </w:r>
-      <w:r>
-        <w:rPr>
-          <w:lang w:val="en-GB"/>
-        </w:rPr>
-        <w:t>display sensors</w:t>
-      </w:r>
-      <w:r>
-        <w:rPr>
-          <w:lang w:val="en-GB"/>
-        </w:rPr>
-        <w:t xml:space="preserve"> </w:t>
-      </w:r>
-      <w:r>
-        <w:rPr>
-          <w:rFonts w:ascii="Calibri" w:eastAsia="Times New Roman" w:hAnsi="Calibri" w:cs="Times New Roman"/>
-          <w:color w:val="000000"/>
-          <w:lang w:val="en-US" w:eastAsia="fr-FR"/>
-        </w:rPr>
-        <w:t>data</w:t>
-      </w:r>
-      <w:r>
-        <w:rPr>
-          <w:lang w:val="en-GB"/>
-        </w:rPr>
-        <w:t xml:space="preserve"> information</w:t>
-      </w:r>
-    </w:p>
-    <w:p>
-      <w:pPr>
-        <w:spacing w:after="0"/>
-        <w:rPr>
-          <w:rFonts w:ascii="Calibri" w:eastAsia="Times New Roman" w:hAnsi="Calibri" w:cs="Times New Roman"/>
-          <w:color w:val="000000"/>
-          <w:lang w:val="en-GB" w:eastAsia="fr-FR"/>
-        </w:rPr>
-      </w:pPr>
-      <w:r>
-        <w:rPr>
-          <w:lang w:val="en-GB"/>
-        </w:rPr>
-        <w:t>Covers:</w:t>
-      </w:r>
-      <w:r>
-        <w:rPr>
-          <w:rFonts w:ascii="Calibri" w:hAnsi="Calibri"/>
-          <w:color w:val="000000"/>
-          <w:lang w:val="en-GB"/>
-        </w:rPr>
-        <w:t xml:space="preserve"> </w:t>
-      </w:r>
-      <w:r>
-        <w:rPr>
-          <w:rFonts w:ascii="Calibri" w:eastAsia="Times New Roman" w:hAnsi="Calibri" w:cs="Times New Roman"/>
-          <w:color w:val="000000"/>
-          <w:lang w:val="en-GB" w:eastAsia="fr-FR"/>
-        </w:rPr>
-        <w:t>SYS_00700</w:t>
-      </w:r>
-    </w:p>
-    <w:p>
-      <w:pPr>
-        <w:spacing w:after="0"/>
-        <w:rPr>
-          <w:rFonts w:ascii="Calibri" w:eastAsia="Times New Roman" w:hAnsi="Calibri" w:cs="Times New Roman"/>
-          <w:color w:val="000000"/>
-          <w:lang w:val="en-US" w:eastAsia="fr-FR"/>
-        </w:rPr>
-      </w:pPr>
-      <w:r>
-        <w:rPr>
-          <w:rFonts w:ascii="Calibri" w:eastAsia="Times New Roman" w:hAnsi="Calibri" w:cs="Times New Roman"/>
-          <w:color w:val="000000"/>
-          <w:lang w:val="en-GB" w:eastAsia="fr-FR"/>
-        </w:rPr>
-        <w:t>Module:</w:t>
-      </w:r>
-      <w:r>
-        <w:rPr>
-          <w:rFonts w:ascii="Calibri" w:hAnsi="Calibri"/>
-          <w:color w:val="000000"/>
-          <w:lang w:val="en-US"/>
-        </w:rPr>
-        <w:t xml:space="preserve"> </w:t>
-      </w:r>
-      <w:r>
-        <w:rPr>
-          <w:rFonts w:ascii="Calibri" w:eastAsia="Times New Roman" w:hAnsi="Calibri" w:cs="Times New Roman"/>
-          <w:color w:val="000000"/>
-          <w:lang w:val="en-US" w:eastAsia="fr-FR"/>
-        </w:rPr>
-        <w:t>Display</w:t>
-      </w:r>
-    </w:p>
-    <w:p>
-      <w:pPr>
-        <w:pStyle w:val="RequirementID"/>
-      </w:pPr>
-    </w:p>
-    <w:p>
-      <w:pPr>
-        <w:pStyle w:val="RequirementID"/>
-      </w:pPr>
-      <w:r>
-        <w:t>HLR_00</w:t>
-      </w:r>
-      <w:r>
-        <w:t>800</w:t>
-      </w:r>
-    </w:p>
-    <w:p>
-      <w:pPr>
-        <w:spacing w:after="0"/>
-        <w:rPr>
-          <w:lang w:val="en-GB"/>
-        </w:rPr>
-      </w:pPr>
-      <w:r>
-        <w:rPr>
-          <w:lang w:val="en-GB"/>
-        </w:rPr>
-        <w:t>Name: Make a 90 degree turn</w:t>
-      </w:r>
-    </w:p>
-    <w:p>
-      <w:pPr>
-        <w:spacing w:after="0"/>
-        <w:rPr>
-          <w:rFonts w:ascii="Calibri" w:eastAsia="Times New Roman" w:hAnsi="Calibri" w:cs="Times New Roman"/>
-          <w:color w:val="000000"/>
-          <w:lang w:val="en-GB" w:eastAsia="fr-FR"/>
-        </w:rPr>
-      </w:pPr>
-      <w:r>
-        <w:rPr>
-          <w:lang w:val="en-GB"/>
-        </w:rPr>
-        <w:t xml:space="preserve">Text: </w:t>
-      </w:r>
-      <w:r>
-        <w:rPr>
-          <w:lang w:val="en-GB"/>
-        </w:rPr>
-        <w:t xml:space="preserve">When the display command is </w:t>
-      </w:r>
-      <w:r>
-        <w:rPr>
-          <w:lang w:val="en-GB"/>
-        </w:rPr>
-        <w:t>sent</w:t>
-      </w:r>
-      <w:r>
-        <w:rPr>
-          <w:lang w:val="en-GB"/>
-        </w:rPr>
-        <w:t xml:space="preserve"> from the computer to the MSP430G2553</w:t>
-      </w:r>
-      <w:r>
-        <w:rPr>
-          <w:lang w:val="en-GB"/>
-        </w:rPr>
-        <w:t xml:space="preserve">, the </w:t>
-      </w:r>
-      <w:r>
-        <w:rPr>
-          <w:lang w:val="en-GB"/>
-        </w:rPr>
-        <w:t xml:space="preserve">bot shall make a </w:t>
-      </w:r>
-      <w:r>
-        <w:rPr>
-          <w:lang w:val="en-GB"/>
-        </w:rPr>
-        <w:t>90 degree</w:t>
-      </w:r>
-      <w:r>
-        <w:rPr>
-          <w:lang w:val="en-GB"/>
-        </w:rPr>
-        <w:t xml:space="preserve"> turn</w:t>
-      </w:r>
-    </w:p>
-    <w:p>
-      <w:pPr>
-        <w:spacing w:after="0"/>
-        <w:rPr>
-          <w:rFonts w:ascii="Calibri" w:eastAsia="Times New Roman" w:hAnsi="Calibri" w:cs="Times New Roman"/>
-          <w:color w:val="000000"/>
-          <w:lang w:val="en-GB" w:eastAsia="fr-FR"/>
-        </w:rPr>
-      </w:pPr>
-      <w:r>
-        <w:rPr>
-          <w:lang w:val="en-GB"/>
-        </w:rPr>
-        <w:t>Covers:</w:t>
-      </w:r>
-      <w:r>
-        <w:rPr>
-          <w:rFonts w:ascii="Calibri" w:hAnsi="Calibri"/>
-          <w:color w:val="000000"/>
-          <w:lang w:val="en-GB"/>
-        </w:rPr>
-        <w:t xml:space="preserve"> </w:t>
-      </w:r>
-      <w:r>
-        <w:rPr>
-          <w:rFonts w:ascii="Calibri" w:eastAsia="Times New Roman" w:hAnsi="Calibri" w:cs="Times New Roman"/>
-          <w:color w:val="000000"/>
-          <w:lang w:val="en-GB" w:eastAsia="fr-FR"/>
-        </w:rPr>
-        <w:t>SYS_00700</w:t>
-      </w:r>
-    </w:p>
-    <w:p>
-      <w:pPr>
-        <w:spacing w:after="0"/>
-        <w:rPr>
-          <w:rFonts w:ascii="Calibri" w:eastAsia="Times New Roman" w:hAnsi="Calibri" w:cs="Times New Roman"/>
-          <w:color w:val="000000"/>
-          <w:lang w:val="en-US" w:eastAsia="fr-FR"/>
-        </w:rPr>
-      </w:pPr>
-      <w:r>
-        <w:rPr>
-          <w:rFonts w:ascii="Calibri" w:eastAsia="Times New Roman" w:hAnsi="Calibri" w:cs="Times New Roman"/>
-          <w:color w:val="000000"/>
-          <w:lang w:val="en-GB" w:eastAsia="fr-FR"/>
-        </w:rPr>
-        <w:t>Module:</w:t>
-      </w:r>
-      <w:r>
-        <w:rPr>
-          <w:rFonts w:ascii="Calibri" w:hAnsi="Calibri"/>
-          <w:color w:val="000000"/>
-          <w:lang w:val="en-US"/>
-        </w:rPr>
-        <w:t xml:space="preserve"> </w:t>
-      </w:r>
-      <w:r>
-        <w:rPr>
-          <w:rFonts w:ascii="Calibri" w:eastAsia="Times New Roman" w:hAnsi="Calibri" w:cs="Times New Roman"/>
-          <w:color w:val="000000"/>
-          <w:lang w:val="en-US" w:eastAsia="fr-FR"/>
-        </w:rPr>
-        <w:t>Main_2553</w:t>
-      </w:r>
-    </w:p>
-    <w:p>
-      <w:pPr>
-        <w:spacing w:after="0"/>
-        <w:rPr>
-          <w:rFonts w:ascii="Calibri" w:eastAsia="Times New Roman" w:hAnsi="Calibri" w:cs="Times New Roman"/>
-          <w:color w:val="000000"/>
-          <w:lang w:val="en-US" w:eastAsia="fr-FR"/>
-        </w:rPr>
-      </w:pPr>
-    </w:p>
-    <w:p>
-      <w:pPr>
-        <w:pStyle w:val="RequirementID"/>
-      </w:pPr>
-      <w:r>
-        <w:t>HLR_008</w:t>
-      </w:r>
-      <w:r>
-        <w:t>10</w:t>
-      </w:r>
-    </w:p>
-    <w:p>
-      <w:pPr>
-        <w:spacing w:after="0"/>
-        <w:rPr>
-          <w:lang w:val="en-GB"/>
-        </w:rPr>
-      </w:pPr>
-      <w:r>
-        <w:rPr>
-          <w:lang w:val="en-GB"/>
-        </w:rPr>
-        <w:t xml:space="preserve">Name: Make a </w:t>
-      </w:r>
-      <w:proofErr w:type="gramStart"/>
-      <w:r>
-        <w:rPr>
-          <w:lang w:val="en-GB"/>
-        </w:rPr>
-        <w:t>180</w:t>
-      </w:r>
-      <w:r>
-        <w:rPr>
-          <w:lang w:val="en-GB"/>
-        </w:rPr>
-        <w:t xml:space="preserve"> degree</w:t>
-      </w:r>
-      <w:proofErr w:type="gramEnd"/>
-      <w:r>
-        <w:rPr>
-          <w:lang w:val="en-GB"/>
-        </w:rPr>
-        <w:t xml:space="preserve"> turn</w:t>
-      </w:r>
-    </w:p>
-    <w:p>
-      <w:pPr>
-        <w:spacing w:after="0"/>
-        <w:rPr>
-          <w:rFonts w:ascii="Calibri" w:eastAsia="Times New Roman" w:hAnsi="Calibri" w:cs="Times New Roman"/>
-          <w:color w:val="000000"/>
-          <w:lang w:val="en-GB" w:eastAsia="fr-FR"/>
-        </w:rPr>
-      </w:pPr>
-      <w:r>
-        <w:rPr>
-          <w:lang w:val="en-GB"/>
-        </w:rPr>
-        <w:t xml:space="preserve">Text: When the display command is sent from the computer to the MSP430G2553, the bot shall make a </w:t>
-      </w:r>
-      <w:proofErr w:type="gramStart"/>
-      <w:r>
-        <w:rPr>
-          <w:lang w:val="en-GB"/>
-        </w:rPr>
-        <w:t>180</w:t>
+        <w:t>When the ultrasou</w:t>
       </w:r>
       <w:bookmarkStart w:id="2" w:name="_GoBack"/>
       <w:bookmarkEnd w:id="2"/>
       <w:r>
         <w:rPr>
-          <w:lang w:val="en-GB"/>
-        </w:rPr>
-        <w:t xml:space="preserve"> degree</w:t>
+          <w:rFonts w:ascii="Calibri" w:eastAsia="Times New Roman" w:hAnsi="Calibri" w:cs="Times New Roman"/>
+          <w:color w:val="000000"/>
+          <w:lang w:val="en-GB" w:eastAsia="fr-FR"/>
+        </w:rPr>
+        <w:t xml:space="preserve">nd sensor returns a value under </w:t>
+      </w:r>
+      <w:r>
+        <w:rPr>
+          <w:rFonts w:ascii="Calibri" w:eastAsia="Times New Roman" w:hAnsi="Calibri" w:cs="Times New Roman"/>
+          <w:color w:val="000000"/>
+          <w:lang w:val="en-GB" w:eastAsia="fr-FR"/>
+        </w:rPr>
+        <w:t>8</w:t>
+      </w:r>
+      <w:r>
+        <w:rPr>
+          <w:rFonts w:ascii="Calibri" w:eastAsia="Times New Roman" w:hAnsi="Calibri" w:cs="Times New Roman"/>
+          <w:color w:val="000000"/>
+          <w:lang w:val="en-GB" w:eastAsia="fr-FR"/>
+        </w:rPr>
+        <w:t xml:space="preserve">cm, an obstacle can be considered detected. </w:t>
+      </w:r>
+    </w:p>
+    <w:p>
+      <w:pPr>
+        <w:spacing w:after="0"/>
+        <w:rPr>
+          <w:rFonts w:ascii="Calibri" w:eastAsia="Times New Roman" w:hAnsi="Calibri" w:cs="Times New Roman"/>
+          <w:color w:val="000000"/>
+          <w:lang w:eastAsia="fr-FR"/>
+        </w:rPr>
+      </w:pPr>
+      <w:r>
+        <w:t>Covers:</w:t>
+      </w:r>
+      <w:r>
+        <w:rPr>
+          <w:rFonts w:ascii="Calibri" w:hAnsi="Calibri"/>
+          <w:color w:val="000000"/>
+        </w:rPr>
+        <w:t xml:space="preserve"> </w:t>
+      </w:r>
+      <w:r>
+        <w:rPr>
+          <w:rFonts w:ascii="Calibri" w:eastAsia="Times New Roman" w:hAnsi="Calibri" w:cs="Times New Roman"/>
+          <w:color w:val="000000"/>
+          <w:lang w:eastAsia="fr-FR"/>
+        </w:rPr>
+        <w:t>SYS_00200</w:t>
+      </w:r>
+    </w:p>
+    <w:p>
+      <w:pPr>
+        <w:spacing w:after="0"/>
+        <w:rPr>
+          <w:rFonts w:ascii="Calibri" w:eastAsia="Times New Roman" w:hAnsi="Calibri" w:cs="Times New Roman"/>
+          <w:color w:val="000000"/>
+          <w:lang w:eastAsia="fr-FR"/>
+        </w:rPr>
+      </w:pPr>
+      <w:r>
+        <w:rPr>
+          <w:rFonts w:ascii="Calibri" w:eastAsia="Times New Roman" w:hAnsi="Calibri" w:cs="Times New Roman"/>
+          <w:color w:val="000000"/>
+          <w:lang w:eastAsia="fr-FR"/>
+        </w:rPr>
+        <w:t>Module:</w:t>
+      </w:r>
+      <w:r>
+        <w:rPr>
+          <w:rFonts w:ascii="Calibri" w:hAnsi="Calibri"/>
+          <w:color w:val="000000"/>
+        </w:rPr>
+        <w:t xml:space="preserve"> </w:t>
+      </w:r>
+      <w:proofErr w:type="spellStart"/>
+      <w:r>
+        <w:rPr>
+          <w:rFonts w:ascii="Calibri" w:eastAsia="Times New Roman" w:hAnsi="Calibri" w:cs="Times New Roman"/>
+          <w:color w:val="000000"/>
+          <w:lang w:eastAsia="fr-FR"/>
+        </w:rPr>
+        <w:t>Capteur_u</w:t>
+      </w:r>
+      <w:r>
+        <w:rPr>
+          <w:rFonts w:ascii="Calibri" w:eastAsia="Times New Roman" w:hAnsi="Calibri" w:cs="Times New Roman"/>
+          <w:color w:val="000000"/>
+          <w:lang w:eastAsia="fr-FR"/>
+        </w:rPr>
+        <w:t>ltrason</w:t>
+      </w:r>
+      <w:proofErr w:type="spellEnd"/>
+    </w:p>
+    <w:p>
+      <w:pPr>
+        <w:spacing w:after="0"/>
+        <w:rPr>
+          <w:rFonts w:ascii="Calibri" w:eastAsia="Times New Roman" w:hAnsi="Calibri" w:cs="Times New Roman"/>
+          <w:color w:val="000000"/>
+          <w:lang w:eastAsia="fr-FR"/>
+        </w:rPr>
+      </w:pPr>
+    </w:p>
+    <w:p>
+      <w:pPr>
+        <w:pStyle w:val="RequirementID"/>
+      </w:pPr>
+      <w:r>
+        <w:t>HLR</w:t>
+      </w:r>
+      <w:r>
+        <w:t>_00210</w:t>
+      </w:r>
+    </w:p>
+    <w:p>
+      <w:pPr>
+        <w:spacing w:after="0"/>
+        <w:rPr>
+          <w:lang w:val="en-GB"/>
+        </w:rPr>
+      </w:pPr>
+      <w:r>
+        <w:rPr>
+          <w:lang w:val="en-GB"/>
+        </w:rPr>
+        <w:t>Name: Sweep obstacle sensor</w:t>
+      </w:r>
+    </w:p>
+    <w:p>
+      <w:pPr>
+        <w:spacing w:after="0"/>
+        <w:rPr>
+          <w:rFonts w:ascii="Calibri" w:eastAsia="Times New Roman" w:hAnsi="Calibri" w:cs="Times New Roman"/>
+          <w:color w:val="000000"/>
+          <w:lang w:val="en-GB" w:eastAsia="fr-FR"/>
+        </w:rPr>
+      </w:pPr>
+      <w:r>
+        <w:rPr>
+          <w:lang w:val="en-GB"/>
+        </w:rPr>
+        <w:t xml:space="preserve">Text: </w:t>
+      </w:r>
+      <w:r>
+        <w:rPr>
+          <w:rFonts w:ascii="Calibri" w:eastAsia="Times New Roman" w:hAnsi="Calibri" w:cs="Times New Roman"/>
+          <w:color w:val="000000"/>
+          <w:lang w:val="en-GB" w:eastAsia="fr-FR"/>
+        </w:rPr>
+        <w:t>The servomotor shall rotate in a range of [-45°; +45°] in order to have an obstacle scan of 90 degrees in front of the bot</w:t>
+      </w:r>
+    </w:p>
+    <w:p>
+      <w:pPr>
+        <w:spacing w:after="0"/>
+        <w:rPr>
+          <w:rFonts w:ascii="Calibri" w:eastAsia="Times New Roman" w:hAnsi="Calibri" w:cs="Times New Roman"/>
+          <w:color w:val="000000"/>
+          <w:lang w:val="en-GB" w:eastAsia="fr-FR"/>
+        </w:rPr>
+      </w:pPr>
+      <w:r>
+        <w:rPr>
+          <w:lang w:val="en-GB"/>
+        </w:rPr>
+        <w:t>Covers:</w:t>
+      </w:r>
+      <w:r>
+        <w:rPr>
+          <w:rFonts w:ascii="Calibri" w:hAnsi="Calibri"/>
+          <w:color w:val="000000"/>
+          <w:lang w:val="en-GB"/>
+        </w:rPr>
+        <w:t xml:space="preserve"> </w:t>
+      </w:r>
+      <w:r>
+        <w:rPr>
+          <w:rFonts w:ascii="Calibri" w:eastAsia="Times New Roman" w:hAnsi="Calibri" w:cs="Times New Roman"/>
+          <w:color w:val="000000"/>
+          <w:lang w:val="en-GB" w:eastAsia="fr-FR"/>
+        </w:rPr>
+        <w:t>SYS_00200</w:t>
+      </w:r>
+    </w:p>
+    <w:p>
+      <w:pPr>
+        <w:spacing w:after="0"/>
+        <w:rPr>
+          <w:rFonts w:ascii="Calibri" w:eastAsia="Times New Roman" w:hAnsi="Calibri" w:cs="Times New Roman"/>
+          <w:color w:val="000000"/>
+          <w:lang w:val="en-US" w:eastAsia="fr-FR"/>
+        </w:rPr>
+      </w:pPr>
+      <w:r>
+        <w:rPr>
+          <w:rFonts w:ascii="Calibri" w:eastAsia="Times New Roman" w:hAnsi="Calibri" w:cs="Times New Roman"/>
+          <w:color w:val="000000"/>
+          <w:lang w:val="en-GB" w:eastAsia="fr-FR"/>
+        </w:rPr>
+        <w:t>Module:</w:t>
+      </w:r>
+      <w:r>
+        <w:rPr>
+          <w:rFonts w:ascii="Calibri" w:hAnsi="Calibri"/>
+          <w:color w:val="000000"/>
+          <w:lang w:val="en-US"/>
+        </w:rPr>
+        <w:t xml:space="preserve"> </w:t>
+      </w:r>
+      <w:r>
+        <w:rPr>
+          <w:rFonts w:ascii="Calibri" w:eastAsia="Times New Roman" w:hAnsi="Calibri" w:cs="Times New Roman"/>
+          <w:color w:val="000000"/>
+          <w:lang w:val="en-US" w:eastAsia="fr-FR"/>
+        </w:rPr>
+        <w:t>Servomoteur</w:t>
+      </w:r>
+    </w:p>
+    <w:bookmarkEnd w:id="1"/>
+    <w:p>
+      <w:pPr>
+        <w:spacing w:after="0"/>
+        <w:rPr>
+          <w:rFonts w:ascii="Calibri" w:eastAsia="Times New Roman" w:hAnsi="Calibri" w:cs="Times New Roman"/>
+          <w:color w:val="000000"/>
+          <w:lang w:val="en-US" w:eastAsia="fr-FR"/>
+        </w:rPr>
+      </w:pPr>
+    </w:p>
+    <w:p>
+      <w:pPr>
+        <w:pStyle w:val="RequirementID"/>
+      </w:pPr>
+      <w:r>
+        <w:t>HLR_00300</w:t>
+      </w:r>
+    </w:p>
+    <w:p>
+      <w:pPr>
+        <w:spacing w:after="0"/>
+        <w:rPr>
+          <w:lang w:val="en-GB"/>
+        </w:rPr>
+      </w:pPr>
+      <w:r>
+        <w:rPr>
+          <w:lang w:val="en-GB"/>
+        </w:rPr>
+        <w:t>Name: Detect hole</w:t>
+      </w:r>
+    </w:p>
+    <w:p>
+      <w:pPr>
+        <w:spacing w:after="0"/>
+        <w:rPr>
+          <w:rFonts w:ascii="Calibri" w:eastAsia="Times New Roman" w:hAnsi="Calibri" w:cs="Times New Roman"/>
+          <w:color w:val="000000"/>
+          <w:lang w:val="en-GB" w:eastAsia="fr-FR"/>
+        </w:rPr>
+      </w:pPr>
+      <w:r>
+        <w:rPr>
+          <w:lang w:val="en-GB"/>
+        </w:rPr>
+        <w:t xml:space="preserve">Text: </w:t>
+      </w:r>
+      <w:r>
+        <w:rPr>
+          <w:rFonts w:ascii="Calibri" w:eastAsia="Times New Roman" w:hAnsi="Calibri" w:cs="Times New Roman"/>
+          <w:color w:val="000000"/>
+          <w:lang w:val="en-GB" w:eastAsia="fr-FR"/>
+        </w:rPr>
+        <w:t>When the infrared sensor return a value over 4cm, a hole can be considered detected.</w:t>
+      </w:r>
+      <w:r>
+        <w:rPr>
+          <w:rFonts w:ascii="Calibri" w:eastAsia="Times New Roman" w:hAnsi="Calibri" w:cs="Times New Roman"/>
+          <w:color w:val="000000"/>
+          <w:lang w:val="en-GB" w:eastAsia="fr-FR"/>
+        </w:rPr>
+        <w:t xml:space="preserve"> </w:t>
+      </w:r>
+    </w:p>
+    <w:p>
+      <w:pPr>
+        <w:spacing w:after="0"/>
+        <w:rPr>
+          <w:rFonts w:ascii="Calibri" w:eastAsia="Times New Roman" w:hAnsi="Calibri" w:cs="Times New Roman"/>
+          <w:color w:val="000000"/>
+          <w:lang w:val="en-GB" w:eastAsia="fr-FR"/>
+        </w:rPr>
+      </w:pPr>
+      <w:r>
+        <w:rPr>
+          <w:lang w:val="en-GB"/>
+        </w:rPr>
+        <w:t>Covers:</w:t>
+      </w:r>
+      <w:r>
+        <w:rPr>
+          <w:rFonts w:ascii="Calibri" w:hAnsi="Calibri"/>
+          <w:color w:val="000000"/>
+          <w:lang w:val="en-GB"/>
+        </w:rPr>
+        <w:t xml:space="preserve"> </w:t>
+      </w:r>
+      <w:r>
+        <w:rPr>
+          <w:rFonts w:ascii="Calibri" w:eastAsia="Times New Roman" w:hAnsi="Calibri" w:cs="Times New Roman"/>
+          <w:color w:val="000000"/>
+          <w:lang w:val="en-GB" w:eastAsia="fr-FR"/>
+        </w:rPr>
+        <w:t>SYS_003</w:t>
+      </w:r>
+      <w:r>
+        <w:rPr>
+          <w:rFonts w:ascii="Calibri" w:eastAsia="Times New Roman" w:hAnsi="Calibri" w:cs="Times New Roman"/>
+          <w:color w:val="000000"/>
+          <w:lang w:val="en-GB" w:eastAsia="fr-FR"/>
+        </w:rPr>
+        <w:t>00</w:t>
+      </w:r>
+    </w:p>
+    <w:p>
+      <w:pPr>
+        <w:spacing w:after="0"/>
+        <w:rPr>
+          <w:rFonts w:ascii="Calibri" w:eastAsia="Times New Roman" w:hAnsi="Calibri" w:cs="Times New Roman"/>
+          <w:color w:val="000000"/>
+          <w:lang w:val="en-US" w:eastAsia="fr-FR"/>
+        </w:rPr>
+      </w:pPr>
+      <w:r>
+        <w:rPr>
+          <w:rFonts w:ascii="Calibri" w:eastAsia="Times New Roman" w:hAnsi="Calibri" w:cs="Times New Roman"/>
+          <w:color w:val="000000"/>
+          <w:lang w:val="en-GB" w:eastAsia="fr-FR"/>
+        </w:rPr>
+        <w:t>Module:</w:t>
+      </w:r>
+      <w:r>
+        <w:rPr>
+          <w:rFonts w:ascii="Calibri" w:hAnsi="Calibri"/>
+          <w:color w:val="000000"/>
+          <w:lang w:val="en-US"/>
+        </w:rPr>
+        <w:t xml:space="preserve"> </w:t>
+      </w:r>
+      <w:r>
+        <w:rPr>
+          <w:rFonts w:ascii="Calibri" w:eastAsia="Times New Roman" w:hAnsi="Calibri" w:cs="Times New Roman"/>
+          <w:color w:val="000000"/>
+          <w:lang w:eastAsia="fr-FR"/>
+        </w:rPr>
+        <w:t>Capteur_infra</w:t>
+      </w:r>
+    </w:p>
+    <w:p>
+      <w:pPr>
+        <w:spacing w:after="0"/>
+        <w:rPr>
+          <w:rFonts w:ascii="Calibri" w:eastAsia="Times New Roman" w:hAnsi="Calibri" w:cs="Times New Roman"/>
+          <w:color w:val="000000"/>
+          <w:lang w:val="en-US" w:eastAsia="fr-FR"/>
+        </w:rPr>
+      </w:pPr>
+    </w:p>
+    <w:p>
+      <w:pPr>
+        <w:pStyle w:val="RequirementID"/>
+      </w:pPr>
+      <w:r>
+        <w:t>HLR_006</w:t>
+      </w:r>
+      <w:r>
+        <w:t>00</w:t>
+      </w:r>
+    </w:p>
+    <w:p>
+      <w:pPr>
+        <w:spacing w:after="0"/>
+        <w:rPr>
+          <w:lang w:val="en-GB"/>
+        </w:rPr>
+      </w:pPr>
+      <w:r>
+        <w:rPr>
+          <w:lang w:val="en-GB"/>
+        </w:rPr>
+        <w:t>Name: Bot start-up</w:t>
+      </w:r>
+    </w:p>
+    <w:p>
+      <w:pPr>
+        <w:spacing w:after="0"/>
+        <w:rPr>
+          <w:rFonts w:ascii="Calibri" w:eastAsia="Times New Roman" w:hAnsi="Calibri" w:cs="Times New Roman"/>
+          <w:color w:val="000000"/>
+          <w:lang w:val="en-GB" w:eastAsia="fr-FR"/>
+        </w:rPr>
+      </w:pPr>
+      <w:r>
+        <w:rPr>
+          <w:lang w:val="en-GB"/>
+        </w:rPr>
+        <w:t xml:space="preserve">Text: </w:t>
+      </w:r>
+      <w:r>
+        <w:rPr>
+          <w:rFonts w:ascii="Calibri" w:eastAsia="Times New Roman" w:hAnsi="Calibri" w:cs="Times New Roman"/>
+          <w:color w:val="000000"/>
+          <w:lang w:val="en-GB" w:eastAsia="fr-FR"/>
+        </w:rPr>
+        <w:t>When the start-up command is send from the computer to the MSP430G2553 the bot should start to move in its environment.</w:t>
+      </w:r>
+    </w:p>
+    <w:p>
+      <w:pPr>
+        <w:spacing w:after="0"/>
+        <w:rPr>
+          <w:rFonts w:ascii="Calibri" w:eastAsia="Times New Roman" w:hAnsi="Calibri" w:cs="Times New Roman"/>
+          <w:color w:val="000000"/>
+          <w:lang w:val="en-GB" w:eastAsia="fr-FR"/>
+        </w:rPr>
+      </w:pPr>
+      <w:r>
+        <w:rPr>
+          <w:lang w:val="en-GB"/>
+        </w:rPr>
+        <w:t>Covers:</w:t>
+      </w:r>
+      <w:r>
+        <w:rPr>
+          <w:rFonts w:ascii="Calibri" w:hAnsi="Calibri"/>
+          <w:color w:val="000000"/>
+          <w:lang w:val="en-GB"/>
+        </w:rPr>
+        <w:t xml:space="preserve"> </w:t>
+      </w:r>
+      <w:r>
+        <w:rPr>
+          <w:rFonts w:ascii="Calibri" w:eastAsia="Times New Roman" w:hAnsi="Calibri" w:cs="Times New Roman"/>
+          <w:color w:val="000000"/>
+          <w:lang w:val="en-GB" w:eastAsia="fr-FR"/>
+        </w:rPr>
+        <w:t>SYS_00600</w:t>
+      </w:r>
+    </w:p>
+    <w:p>
+      <w:pPr>
+        <w:spacing w:after="0"/>
+        <w:rPr>
+          <w:rFonts w:ascii="Calibri" w:eastAsia="Times New Roman" w:hAnsi="Calibri" w:cs="Times New Roman"/>
+          <w:color w:val="000000"/>
+          <w:lang w:val="en-US" w:eastAsia="fr-FR"/>
+        </w:rPr>
+      </w:pPr>
+      <w:r>
+        <w:rPr>
+          <w:rFonts w:ascii="Calibri" w:eastAsia="Times New Roman" w:hAnsi="Calibri" w:cs="Times New Roman"/>
+          <w:color w:val="000000"/>
+          <w:lang w:val="en-GB" w:eastAsia="fr-FR"/>
+        </w:rPr>
+        <w:t>Module:</w:t>
+      </w:r>
+      <w:r>
+        <w:rPr>
+          <w:rFonts w:ascii="Calibri" w:hAnsi="Calibri"/>
+          <w:color w:val="000000"/>
+          <w:lang w:val="en-US"/>
+        </w:rPr>
+        <w:t xml:space="preserve"> </w:t>
+      </w:r>
+      <w:r>
+        <w:rPr>
+          <w:rFonts w:ascii="Calibri" w:eastAsia="Times New Roman" w:hAnsi="Calibri" w:cs="Times New Roman"/>
+          <w:color w:val="000000"/>
+          <w:lang w:val="en-US" w:eastAsia="fr-FR"/>
+        </w:rPr>
+        <w:t>Main_2553</w:t>
+      </w:r>
+    </w:p>
+    <w:p>
+      <w:pPr>
+        <w:spacing w:after="0"/>
+        <w:rPr>
+          <w:rFonts w:ascii="Calibri" w:eastAsia="Times New Roman" w:hAnsi="Calibri" w:cs="Times New Roman"/>
+          <w:color w:val="000000"/>
+          <w:lang w:val="en-US" w:eastAsia="fr-FR"/>
+        </w:rPr>
+      </w:pPr>
+    </w:p>
+    <w:p>
+      <w:pPr>
+        <w:pStyle w:val="RequirementID"/>
+      </w:pPr>
+      <w:r>
+        <w:t>HLR_0061</w:t>
+      </w:r>
+      <w:r>
+        <w:t>0</w:t>
+      </w:r>
+    </w:p>
+    <w:p>
+      <w:pPr>
+        <w:spacing w:after="0"/>
+        <w:rPr>
+          <w:lang w:val="en-GB"/>
+        </w:rPr>
+      </w:pPr>
+      <w:r>
+        <w:rPr>
+          <w:lang w:val="en-GB"/>
+        </w:rPr>
+        <w:t xml:space="preserve">Name: Bot </w:t>
+      </w:r>
+      <w:r>
+        <w:rPr>
+          <w:lang w:val="en-GB"/>
+        </w:rPr>
+        <w:t>stop</w:t>
+      </w:r>
+    </w:p>
+    <w:p>
+      <w:pPr>
+        <w:spacing w:after="0"/>
+        <w:rPr>
+          <w:rFonts w:ascii="Calibri" w:eastAsia="Times New Roman" w:hAnsi="Calibri" w:cs="Times New Roman"/>
+          <w:color w:val="000000"/>
+          <w:lang w:val="en-GB" w:eastAsia="fr-FR"/>
+        </w:rPr>
+      </w:pPr>
+      <w:r>
+        <w:rPr>
+          <w:lang w:val="en-GB"/>
+        </w:rPr>
+        <w:t xml:space="preserve">Text: </w:t>
+      </w:r>
+      <w:r>
+        <w:rPr>
+          <w:rFonts w:ascii="Calibri" w:eastAsia="Times New Roman" w:hAnsi="Calibri" w:cs="Times New Roman"/>
+          <w:color w:val="000000"/>
+          <w:lang w:val="en-GB" w:eastAsia="fr-FR"/>
+        </w:rPr>
+        <w:t xml:space="preserve">When the </w:t>
+      </w:r>
+      <w:r>
+        <w:rPr>
+          <w:rFonts w:ascii="Calibri" w:eastAsia="Times New Roman" w:hAnsi="Calibri" w:cs="Times New Roman"/>
+          <w:color w:val="000000"/>
+          <w:lang w:val="en-GB" w:eastAsia="fr-FR"/>
+        </w:rPr>
+        <w:t>stop</w:t>
+      </w:r>
+      <w:r>
+        <w:rPr>
+          <w:rFonts w:ascii="Calibri" w:eastAsia="Times New Roman" w:hAnsi="Calibri" w:cs="Times New Roman"/>
+          <w:color w:val="000000"/>
+          <w:lang w:val="en-GB" w:eastAsia="fr-FR"/>
+        </w:rPr>
+        <w:t xml:space="preserve"> command is send from the computer to the MSP430G2553 the bot should stop moving and wait for next command to be read.</w:t>
+      </w:r>
+    </w:p>
+    <w:p>
+      <w:pPr>
+        <w:spacing w:after="0"/>
+        <w:rPr>
+          <w:rFonts w:ascii="Calibri" w:eastAsia="Times New Roman" w:hAnsi="Calibri" w:cs="Times New Roman"/>
+          <w:color w:val="000000"/>
+          <w:lang w:val="en-GB" w:eastAsia="fr-FR"/>
+        </w:rPr>
+      </w:pPr>
+      <w:r>
+        <w:rPr>
+          <w:lang w:val="en-GB"/>
+        </w:rPr>
+        <w:t>Covers:</w:t>
+      </w:r>
+      <w:r>
+        <w:rPr>
+          <w:rFonts w:ascii="Calibri" w:hAnsi="Calibri"/>
+          <w:color w:val="000000"/>
+          <w:lang w:val="en-GB"/>
+        </w:rPr>
+        <w:t xml:space="preserve"> </w:t>
+      </w:r>
+      <w:r>
+        <w:rPr>
+          <w:rFonts w:ascii="Calibri" w:eastAsia="Times New Roman" w:hAnsi="Calibri" w:cs="Times New Roman"/>
+          <w:color w:val="000000"/>
+          <w:lang w:val="en-GB" w:eastAsia="fr-FR"/>
+        </w:rPr>
+        <w:t>SYS_00600</w:t>
+      </w:r>
+    </w:p>
+    <w:p>
+      <w:pPr>
+        <w:spacing w:after="0"/>
+        <w:rPr>
+          <w:rFonts w:ascii="Calibri" w:eastAsia="Times New Roman" w:hAnsi="Calibri" w:cs="Times New Roman"/>
+          <w:color w:val="000000"/>
+          <w:lang w:val="en-US" w:eastAsia="fr-FR"/>
+        </w:rPr>
+      </w:pPr>
+      <w:r>
+        <w:rPr>
+          <w:rFonts w:ascii="Calibri" w:eastAsia="Times New Roman" w:hAnsi="Calibri" w:cs="Times New Roman"/>
+          <w:color w:val="000000"/>
+          <w:lang w:val="en-GB" w:eastAsia="fr-FR"/>
+        </w:rPr>
+        <w:t>Module:</w:t>
+      </w:r>
+      <w:r>
+        <w:rPr>
+          <w:rFonts w:ascii="Calibri" w:hAnsi="Calibri"/>
+          <w:color w:val="000000"/>
+          <w:lang w:val="en-US"/>
+        </w:rPr>
+        <w:t xml:space="preserve"> </w:t>
+      </w:r>
+      <w:r>
+        <w:rPr>
+          <w:rFonts w:ascii="Calibri" w:eastAsia="Times New Roman" w:hAnsi="Calibri" w:cs="Times New Roman"/>
+          <w:color w:val="000000"/>
+          <w:lang w:val="en-US" w:eastAsia="fr-FR"/>
+        </w:rPr>
+        <w:t>Main_2553</w:t>
+      </w:r>
+    </w:p>
+    <w:p>
+      <w:pPr>
+        <w:spacing w:after="0"/>
+        <w:rPr>
+          <w:rFonts w:ascii="Calibri" w:eastAsia="Times New Roman" w:hAnsi="Calibri" w:cs="Times New Roman"/>
+          <w:color w:val="000000"/>
+          <w:lang w:val="en-US" w:eastAsia="fr-FR"/>
+        </w:rPr>
+      </w:pPr>
+    </w:p>
+    <w:p>
+      <w:pPr>
+        <w:pStyle w:val="RequirementID"/>
+      </w:pPr>
+      <w:r>
+        <w:t>HLR_00700</w:t>
+      </w:r>
+    </w:p>
+    <w:p>
+      <w:pPr>
+        <w:spacing w:after="0"/>
+        <w:rPr>
+          <w:lang w:val="en-GB"/>
+        </w:rPr>
+      </w:pPr>
+      <w:r>
+        <w:rPr>
+          <w:lang w:val="en-GB"/>
+        </w:rPr>
+        <w:t xml:space="preserve">Name: </w:t>
+      </w:r>
+      <w:r>
+        <w:rPr>
+          <w:lang w:val="en-US"/>
+        </w:rPr>
+        <w:t>Data display</w:t>
+      </w:r>
+    </w:p>
+    <w:p>
+      <w:pPr>
+        <w:spacing w:after="0"/>
+        <w:rPr>
+          <w:rFonts w:ascii="Calibri" w:eastAsia="Times New Roman" w:hAnsi="Calibri" w:cs="Times New Roman"/>
+          <w:color w:val="000000"/>
+          <w:lang w:val="en-US" w:eastAsia="fr-FR"/>
+        </w:rPr>
+      </w:pPr>
+      <w:r>
+        <w:rPr>
+          <w:lang w:val="en-GB"/>
+        </w:rPr>
+        <w:t xml:space="preserve">Text: </w:t>
+      </w:r>
+      <w:r>
+        <w:rPr>
+          <w:lang w:val="en-GB"/>
+        </w:rPr>
+        <w:t xml:space="preserve"> When the display command is </w:t>
+      </w:r>
+      <w:r>
+        <w:rPr>
+          <w:lang w:val="en-GB"/>
+        </w:rPr>
+        <w:t>sent</w:t>
+      </w:r>
+      <w:r>
+        <w:rPr>
+          <w:lang w:val="en-GB"/>
+        </w:rPr>
+        <w:t xml:space="preserve"> from the user, the computer shall </w:t>
+      </w:r>
+      <w:r>
+        <w:rPr>
+          <w:lang w:val="en-GB"/>
+        </w:rPr>
+        <w:t>display sensors</w:t>
+      </w:r>
+      <w:r>
+        <w:rPr>
+          <w:lang w:val="en-GB"/>
+        </w:rPr>
+        <w:t xml:space="preserve"> </w:t>
+      </w:r>
+      <w:r>
+        <w:rPr>
+          <w:rFonts w:ascii="Calibri" w:eastAsia="Times New Roman" w:hAnsi="Calibri" w:cs="Times New Roman"/>
+          <w:color w:val="000000"/>
+          <w:lang w:val="en-US" w:eastAsia="fr-FR"/>
+        </w:rPr>
+        <w:t>data</w:t>
+      </w:r>
+      <w:r>
+        <w:rPr>
+          <w:lang w:val="en-GB"/>
+        </w:rPr>
+        <w:t xml:space="preserve"> information</w:t>
+      </w:r>
+    </w:p>
+    <w:p>
+      <w:pPr>
+        <w:spacing w:after="0"/>
+        <w:rPr>
+          <w:rFonts w:ascii="Calibri" w:eastAsia="Times New Roman" w:hAnsi="Calibri" w:cs="Times New Roman"/>
+          <w:color w:val="000000"/>
+          <w:lang w:val="en-GB" w:eastAsia="fr-FR"/>
+        </w:rPr>
+      </w:pPr>
+      <w:r>
+        <w:rPr>
+          <w:lang w:val="en-GB"/>
+        </w:rPr>
+        <w:t>Covers:</w:t>
+      </w:r>
+      <w:r>
+        <w:rPr>
+          <w:rFonts w:ascii="Calibri" w:hAnsi="Calibri"/>
+          <w:color w:val="000000"/>
+          <w:lang w:val="en-GB"/>
+        </w:rPr>
+        <w:t xml:space="preserve"> </w:t>
+      </w:r>
+      <w:r>
+        <w:rPr>
+          <w:rFonts w:ascii="Calibri" w:eastAsia="Times New Roman" w:hAnsi="Calibri" w:cs="Times New Roman"/>
+          <w:color w:val="000000"/>
+          <w:lang w:val="en-GB" w:eastAsia="fr-FR"/>
+        </w:rPr>
+        <w:t>SYS_00700</w:t>
+      </w:r>
+    </w:p>
+    <w:p>
+      <w:pPr>
+        <w:spacing w:after="0"/>
+        <w:rPr>
+          <w:rFonts w:ascii="Calibri" w:eastAsia="Times New Roman" w:hAnsi="Calibri" w:cs="Times New Roman"/>
+          <w:color w:val="000000"/>
+          <w:lang w:val="en-US" w:eastAsia="fr-FR"/>
+        </w:rPr>
+      </w:pPr>
+      <w:r>
+        <w:rPr>
+          <w:rFonts w:ascii="Calibri" w:eastAsia="Times New Roman" w:hAnsi="Calibri" w:cs="Times New Roman"/>
+          <w:color w:val="000000"/>
+          <w:lang w:val="en-GB" w:eastAsia="fr-FR"/>
+        </w:rPr>
+        <w:t>Module:</w:t>
+      </w:r>
+      <w:r>
+        <w:rPr>
+          <w:rFonts w:ascii="Calibri" w:hAnsi="Calibri"/>
+          <w:color w:val="000000"/>
+          <w:lang w:val="en-US"/>
+        </w:rPr>
+        <w:t xml:space="preserve"> </w:t>
+      </w:r>
+      <w:r>
+        <w:rPr>
+          <w:rFonts w:ascii="Calibri" w:eastAsia="Times New Roman" w:hAnsi="Calibri" w:cs="Times New Roman"/>
+          <w:color w:val="000000"/>
+          <w:lang w:val="en-US" w:eastAsia="fr-FR"/>
+        </w:rPr>
+        <w:t>Display</w:t>
+      </w:r>
+    </w:p>
+    <w:p>
+      <w:pPr>
+        <w:pStyle w:val="RequirementID"/>
+      </w:pPr>
+    </w:p>
+    <w:p>
+      <w:pPr>
+        <w:pStyle w:val="RequirementID"/>
+      </w:pPr>
+      <w:r>
+        <w:t>HLR_00</w:t>
+      </w:r>
+      <w:r>
+        <w:t>800</w:t>
+      </w:r>
+    </w:p>
+    <w:p>
+      <w:pPr>
+        <w:spacing w:after="0"/>
+        <w:rPr>
+          <w:lang w:val="en-GB"/>
+        </w:rPr>
+      </w:pPr>
+      <w:r>
+        <w:rPr>
+          <w:lang w:val="en-GB"/>
+        </w:rPr>
+        <w:t>Name: Make a 90 degree turn</w:t>
+      </w:r>
+    </w:p>
+    <w:p>
+      <w:pPr>
+        <w:spacing w:after="0"/>
+        <w:rPr>
+          <w:rFonts w:ascii="Calibri" w:eastAsia="Times New Roman" w:hAnsi="Calibri" w:cs="Times New Roman"/>
+          <w:color w:val="000000"/>
+          <w:lang w:val="en-GB" w:eastAsia="fr-FR"/>
+        </w:rPr>
+      </w:pPr>
+      <w:r>
+        <w:rPr>
+          <w:lang w:val="en-GB"/>
+        </w:rPr>
+        <w:t xml:space="preserve">Text: </w:t>
+      </w:r>
+      <w:r>
+        <w:rPr>
+          <w:lang w:val="en-GB"/>
+        </w:rPr>
+        <w:t xml:space="preserve">When the display command is </w:t>
+      </w:r>
+      <w:r>
+        <w:rPr>
+          <w:lang w:val="en-GB"/>
+        </w:rPr>
+        <w:t>sent</w:t>
+      </w:r>
+      <w:r>
+        <w:rPr>
+          <w:lang w:val="en-GB"/>
+        </w:rPr>
+        <w:t xml:space="preserve"> from the computer to the MSP430G2553</w:t>
+      </w:r>
+      <w:r>
+        <w:rPr>
+          <w:lang w:val="en-GB"/>
+        </w:rPr>
+        <w:t xml:space="preserve">, the </w:t>
+      </w:r>
+      <w:r>
+        <w:rPr>
+          <w:lang w:val="en-GB"/>
+        </w:rPr>
+        <w:t xml:space="preserve">bot shall make a </w:t>
+      </w:r>
+      <w:r>
+        <w:rPr>
+          <w:lang w:val="en-GB"/>
+        </w:rPr>
+        <w:t>90 degree</w:t>
+      </w:r>
+      <w:r>
+        <w:rPr>
+          <w:lang w:val="en-GB"/>
+        </w:rPr>
+        <w:t xml:space="preserve"> turn</w:t>
+      </w:r>
+    </w:p>
+    <w:p>
+      <w:pPr>
+        <w:spacing w:after="0"/>
+        <w:rPr>
+          <w:rFonts w:ascii="Calibri" w:eastAsia="Times New Roman" w:hAnsi="Calibri" w:cs="Times New Roman"/>
+          <w:color w:val="000000"/>
+          <w:lang w:val="en-GB" w:eastAsia="fr-FR"/>
+        </w:rPr>
+      </w:pPr>
+      <w:r>
+        <w:rPr>
+          <w:lang w:val="en-GB"/>
+        </w:rPr>
+        <w:t>Covers:</w:t>
+      </w:r>
+      <w:r>
+        <w:rPr>
+          <w:rFonts w:ascii="Calibri" w:hAnsi="Calibri"/>
+          <w:color w:val="000000"/>
+          <w:lang w:val="en-GB"/>
+        </w:rPr>
+        <w:t xml:space="preserve"> </w:t>
+      </w:r>
+      <w:r>
+        <w:rPr>
+          <w:rFonts w:ascii="Calibri" w:eastAsia="Times New Roman" w:hAnsi="Calibri" w:cs="Times New Roman"/>
+          <w:color w:val="000000"/>
+          <w:lang w:val="en-GB" w:eastAsia="fr-FR"/>
+        </w:rPr>
+        <w:t>SYS_00700</w:t>
+      </w:r>
+    </w:p>
+    <w:p>
+      <w:pPr>
+        <w:spacing w:after="0"/>
+        <w:rPr>
+          <w:rFonts w:ascii="Calibri" w:eastAsia="Times New Roman" w:hAnsi="Calibri" w:cs="Times New Roman"/>
+          <w:color w:val="000000"/>
+          <w:lang w:val="en-US" w:eastAsia="fr-FR"/>
+        </w:rPr>
+      </w:pPr>
+      <w:r>
+        <w:rPr>
+          <w:rFonts w:ascii="Calibri" w:eastAsia="Times New Roman" w:hAnsi="Calibri" w:cs="Times New Roman"/>
+          <w:color w:val="000000"/>
+          <w:lang w:val="en-GB" w:eastAsia="fr-FR"/>
+        </w:rPr>
+        <w:t>Module:</w:t>
+      </w:r>
+      <w:r>
+        <w:rPr>
+          <w:rFonts w:ascii="Calibri" w:hAnsi="Calibri"/>
+          <w:color w:val="000000"/>
+          <w:lang w:val="en-US"/>
+        </w:rPr>
+        <w:t xml:space="preserve"> </w:t>
+      </w:r>
+      <w:r>
+        <w:rPr>
+          <w:rFonts w:ascii="Calibri" w:eastAsia="Times New Roman" w:hAnsi="Calibri" w:cs="Times New Roman"/>
+          <w:color w:val="000000"/>
+          <w:lang w:val="en-US" w:eastAsia="fr-FR"/>
+        </w:rPr>
+        <w:t>Main_2553</w:t>
+      </w:r>
+    </w:p>
+    <w:p>
+      <w:pPr>
+        <w:spacing w:after="0"/>
+        <w:rPr>
+          <w:rFonts w:ascii="Calibri" w:eastAsia="Times New Roman" w:hAnsi="Calibri" w:cs="Times New Roman"/>
+          <w:color w:val="000000"/>
+          <w:lang w:val="en-US" w:eastAsia="fr-FR"/>
+        </w:rPr>
+      </w:pPr>
+    </w:p>
+    <w:p>
+      <w:pPr>
+        <w:pStyle w:val="RequirementID"/>
+      </w:pPr>
+      <w:r>
+        <w:t>HLR_00810</w:t>
+      </w:r>
+    </w:p>
+    <w:p>
+      <w:pPr>
+        <w:spacing w:after="0"/>
+        <w:rPr>
+          <w:lang w:val="en-GB"/>
+        </w:rPr>
+      </w:pPr>
+      <w:r>
+        <w:rPr>
+          <w:lang w:val="en-GB"/>
+        </w:rPr>
+        <w:t xml:space="preserve">Name: Make a </w:t>
+      </w:r>
+      <w:proofErr w:type="gramStart"/>
+      <w:r>
+        <w:rPr>
+          <w:lang w:val="en-GB"/>
+        </w:rPr>
+        <w:t>180 degree</w:t>
+      </w:r>
+      <w:proofErr w:type="gramEnd"/>
+      <w:r>
+        <w:rPr>
+          <w:lang w:val="en-GB"/>
+        </w:rPr>
+        <w:t xml:space="preserve"> turn</w:t>
+      </w:r>
+    </w:p>
+    <w:p>
+      <w:pPr>
+        <w:spacing w:after="0"/>
+        <w:rPr>
+          <w:rFonts w:ascii="Calibri" w:eastAsia="Times New Roman" w:hAnsi="Calibri" w:cs="Times New Roman"/>
+          <w:color w:val="000000"/>
+          <w:lang w:val="en-GB" w:eastAsia="fr-FR"/>
+        </w:rPr>
+      </w:pPr>
+      <w:r>
+        <w:rPr>
+          <w:lang w:val="en-GB"/>
+        </w:rPr>
+        <w:t xml:space="preserve">Text: When the display command is sent from the computer to the MSP430G2553, the bot shall make a </w:t>
+      </w:r>
+      <w:proofErr w:type="gramStart"/>
+      <w:r>
+        <w:rPr>
+          <w:lang w:val="en-GB"/>
+        </w:rPr>
+        <w:t>180 degree</w:t>
       </w:r>
       <w:proofErr w:type="gramEnd"/>
       <w:r>
@@ -2019,8 +2028,11 @@
     <w:lsdException w:name="Table 3D effects 3" w:semiHidden="1" w:unhideWhenUsed="1"/>
     <w:lsdException w:name="Table Contemporary" w:semiHidden="1" w:unhideWhenUsed="1"/>
     <w:lsdException w:name="Table Elegant" w:semiHidden="1" w:unhideWhenUsed="1"/>
+    <w:lsdException w:name="Table Professional" w:semiHidden="1" w:unhideWhenUsed="1"/>
     <w:lsdException w:name="Table Subtle 1" w:semiHidden="1" w:unhideWhenUsed="1"/>
     <w:lsdException w:name="Table Subtle 2" w:semiHidden="1" w:unhideWhenUsed="1"/>
+    <w:lsdException w:name="Table Web 1" w:semiHidden="1" w:unhideWhenUsed="1"/>
+    <w:lsdException w:name="Table Web 2" w:semiHidden="1" w:unhideWhenUsed="1"/>
     <w:lsdException w:name="Table Web 3" w:semiHidden="1" w:unhideWhenUsed="1"/>
     <w:lsdException w:name="Balloon Text" w:semiHidden="1" w:unhideWhenUsed="1"/>
     <w:lsdException w:name="Table Grid" w:uiPriority="39"/>

</xml_diff>

<commit_message>
Create files : Sambot_Sys_Test.xlsx Sambot_Int_Test.xlsx
Modifications :
Software Architectural Design Requirements.docx
Software Detailed Design Requirements.docx
System requirements.docx
Sambot_Unit_Test.xlsx
</commit_message>
<xml_diff>
--- a/Software Architectural Design Requirements.docx
+++ b/Software Architectural Design Requirements.docx
@@ -351,6 +351,8 @@
       <w:pPr>
         <w:pStyle w:val="RequirementID"/>
       </w:pPr>
+      <w:bookmarkStart w:id="1" w:name="_GoBack"/>
+      <w:bookmarkEnd w:id="1"/>
     </w:p>
     <w:p>
       <w:pPr>
@@ -386,7 +388,7 @@
         <w:rPr>
           <w:rFonts w:ascii="Calibri" w:eastAsia="Times New Roman" w:hAnsi="Calibri" w:cs="Times New Roman"/>
           <w:color w:val="000000"/>
-          <w:lang w:val="en-GB" w:eastAsia="fr-FR"/>
+          <w:lang w:val="en-US" w:eastAsia="fr-FR"/>
         </w:rPr>
       </w:pPr>
       <w:r>
@@ -399,42 +401,216 @@
         <w:rPr>
           <w:rFonts w:ascii="Calibri" w:eastAsia="Times New Roman" w:hAnsi="Calibri" w:cs="Times New Roman"/>
           <w:color w:val="000000"/>
-          <w:lang w:val="en-GB" w:eastAsia="fr-FR"/>
-        </w:rPr>
-        <w:t xml:space="preserve">The </w:t>
-      </w:r>
-      <w:r>
-        <w:rPr>
-          <w:rFonts w:ascii="Calibri" w:eastAsia="Times New Roman" w:hAnsi="Calibri" w:cs="Times New Roman"/>
-          <w:color w:val="000000"/>
-          <w:lang w:val="en-GB" w:eastAsia="fr-FR"/>
-        </w:rPr>
-        <w:t>bot shall move forwar</w:t>
-      </w:r>
-      <w:r>
-        <w:rPr>
-          <w:rFonts w:ascii="Calibri" w:eastAsia="Times New Roman" w:hAnsi="Calibri" w:cs="Times New Roman"/>
-          <w:color w:val="000000"/>
-          <w:lang w:val="en-GB" w:eastAsia="fr-FR"/>
-        </w:rPr>
-        <w:t>d</w:t>
-      </w:r>
-      <w:r>
-        <w:rPr>
-          <w:rFonts w:ascii="Calibri" w:eastAsia="Times New Roman" w:hAnsi="Calibri" w:cs="Times New Roman"/>
-          <w:color w:val="000000"/>
-          <w:lang w:val="en-GB" w:eastAsia="fr-FR"/>
+          <w:lang w:val="en-US" w:eastAsia="fr-FR"/>
+        </w:rPr>
+        <w:t>When the user turns the</w:t>
+      </w:r>
+      <w:r>
+        <w:rPr>
+          <w:rFonts w:ascii="Calibri" w:eastAsia="Times New Roman" w:hAnsi="Calibri" w:cs="Times New Roman"/>
+          <w:color w:val="000000"/>
+          <w:lang w:val="en-US" w:eastAsia="fr-FR"/>
+        </w:rPr>
+        <w:t xml:space="preserve"> bot </w:t>
+      </w:r>
+      <w:r>
+        <w:rPr>
+          <w:rFonts w:ascii="Calibri" w:eastAsia="Times New Roman" w:hAnsi="Calibri" w:cs="Times New Roman"/>
+          <w:color w:val="000000"/>
+          <w:lang w:val="en-US" w:eastAsia="fr-FR"/>
+        </w:rPr>
+        <w:t xml:space="preserve">on, it </w:t>
+      </w:r>
+      <w:r>
+        <w:rPr>
+          <w:rFonts w:ascii="Calibri" w:eastAsia="Times New Roman" w:hAnsi="Calibri" w:cs="Times New Roman"/>
+          <w:color w:val="000000"/>
+          <w:lang w:val="en-US" w:eastAsia="fr-FR"/>
+        </w:rPr>
+        <w:t>shall move forward</w:t>
+      </w:r>
+      <w:r>
+        <w:rPr>
+          <w:rFonts w:ascii="Calibri" w:eastAsia="Times New Roman" w:hAnsi="Calibri" w:cs="Times New Roman"/>
+          <w:color w:val="000000"/>
+          <w:lang w:val="en-US" w:eastAsia="fr-FR"/>
         </w:rPr>
         <w:t>.</w:t>
       </w:r>
-      <w:r>
-        <w:rPr>
-          <w:rFonts w:ascii="Calibri" w:eastAsia="Times New Roman" w:hAnsi="Calibri" w:cs="Times New Roman"/>
-          <w:color w:val="000000"/>
-          <w:lang w:val="en-GB" w:eastAsia="fr-FR"/>
+    </w:p>
+    <w:p>
+      <w:pPr>
+        <w:spacing w:after="0"/>
+        <w:rPr>
+          <w:rFonts w:ascii="Calibri" w:eastAsia="Times New Roman" w:hAnsi="Calibri" w:cs="Times New Roman"/>
+          <w:color w:val="000000"/>
+          <w:lang w:val="en-GB" w:eastAsia="fr-FR"/>
+        </w:rPr>
+      </w:pPr>
+      <w:r>
+        <w:rPr>
+          <w:lang w:val="en-GB"/>
+        </w:rPr>
+        <w:t>Covers:</w:t>
+      </w:r>
+      <w:r>
+        <w:rPr>
+          <w:rFonts w:ascii="Calibri" w:hAnsi="Calibri"/>
+          <w:color w:val="000000"/>
+          <w:lang w:val="en-GB"/>
         </w:rPr>
         <w:t xml:space="preserve"> </w:t>
       </w:r>
+      <w:r>
+        <w:rPr>
+          <w:rFonts w:ascii="Calibri" w:eastAsia="Times New Roman" w:hAnsi="Calibri" w:cs="Times New Roman"/>
+          <w:color w:val="000000"/>
+          <w:lang w:val="en-GB" w:eastAsia="fr-FR"/>
+        </w:rPr>
+        <w:t>SYS_00100</w:t>
+      </w:r>
+    </w:p>
+    <w:p>
+      <w:pPr>
+        <w:spacing w:after="0"/>
+        <w:rPr>
+          <w:rFonts w:ascii="Calibri" w:eastAsia="Times New Roman" w:hAnsi="Calibri" w:cs="Times New Roman"/>
+          <w:color w:val="000000"/>
+          <w:lang w:val="en-US" w:eastAsia="fr-FR"/>
+        </w:rPr>
+      </w:pPr>
+      <w:r>
+        <w:rPr>
+          <w:rFonts w:ascii="Calibri" w:eastAsia="Times New Roman" w:hAnsi="Calibri" w:cs="Times New Roman"/>
+          <w:color w:val="000000"/>
+          <w:lang w:val="en-GB" w:eastAsia="fr-FR"/>
+        </w:rPr>
+        <w:t>Module:</w:t>
+      </w:r>
+      <w:r>
+        <w:rPr>
+          <w:rFonts w:ascii="Calibri" w:hAnsi="Calibri"/>
+          <w:color w:val="000000"/>
+          <w:lang w:val="en-US"/>
+        </w:rPr>
+        <w:t xml:space="preserve"> </w:t>
+      </w:r>
+      <w:r>
+        <w:rPr>
+          <w:rFonts w:ascii="Calibri" w:eastAsia="Times New Roman" w:hAnsi="Calibri" w:cs="Times New Roman"/>
+          <w:color w:val="000000"/>
+          <w:lang w:val="en-US" w:eastAsia="fr-FR"/>
+        </w:rPr>
+        <w:t>Bot</w:t>
+      </w:r>
+    </w:p>
+    <w:p>
+      <w:pPr>
+        <w:spacing w:after="0"/>
+        <w:rPr>
+          <w:rFonts w:ascii="Calibri" w:eastAsia="Times New Roman" w:hAnsi="Calibri" w:cs="Times New Roman"/>
+          <w:color w:val="000000"/>
+          <w:lang w:val="en-US" w:eastAsia="fr-FR"/>
+        </w:rPr>
+      </w:pPr>
+    </w:p>
+    <w:p>
+      <w:pPr>
+        <w:pStyle w:val="RequirementID"/>
+      </w:pPr>
+      <w:r>
+        <w:t>HLR_001</w:t>
+      </w:r>
+      <w:r>
+        <w:t>1</w:t>
+      </w:r>
+      <w:r>
+        <w:t>0</w:t>
+      </w:r>
+    </w:p>
+    <w:p>
+      <w:pPr>
+        <w:spacing w:after="0"/>
+        <w:rPr>
+          <w:lang w:val="en-GB"/>
+        </w:rPr>
+      </w:pPr>
+      <w:r>
+        <w:rPr>
+          <w:lang w:val="en-GB"/>
+        </w:rPr>
+        <w:t xml:space="preserve">Name: </w:t>
+      </w:r>
+      <w:r>
+        <w:rPr>
+          <w:lang w:val="en-GB"/>
+        </w:rPr>
+        <w:t>Turn right</w:t>
+      </w:r>
+    </w:p>
+    <w:p>
+      <w:pPr>
+        <w:spacing w:after="0"/>
+        <w:rPr>
+          <w:rFonts w:ascii="Calibri" w:eastAsia="Times New Roman" w:hAnsi="Calibri" w:cs="Times New Roman"/>
+          <w:color w:val="000000"/>
+          <w:lang w:val="en-US" w:eastAsia="fr-FR"/>
+        </w:rPr>
+      </w:pPr>
+      <w:r>
+        <w:rPr>
+          <w:lang w:val="en-GB"/>
+        </w:rPr>
+        <w:t xml:space="preserve">Text: </w:t>
+      </w:r>
+      <w:r>
+        <w:rPr>
+          <w:rFonts w:ascii="Calibri" w:eastAsia="Times New Roman" w:hAnsi="Calibri" w:cs="Times New Roman"/>
+          <w:color w:val="000000"/>
+          <w:lang w:val="en-US" w:eastAsia="fr-FR"/>
+        </w:rPr>
+        <w:t xml:space="preserve">The bot shall be able to </w:t>
+      </w:r>
+      <w:r>
+        <w:rPr>
+          <w:rFonts w:ascii="Calibri" w:eastAsia="Times New Roman" w:hAnsi="Calibri" w:cs="Times New Roman"/>
+          <w:color w:val="000000"/>
+          <w:lang w:val="en-US" w:eastAsia="fr-FR"/>
+        </w:rPr>
+        <w:t>turn</w:t>
+      </w:r>
+      <w:r>
+        <w:rPr>
+          <w:rFonts w:ascii="Calibri" w:eastAsia="Times New Roman" w:hAnsi="Calibri" w:cs="Times New Roman"/>
+          <w:color w:val="000000"/>
+          <w:lang w:val="en-US" w:eastAsia="fr-FR"/>
+        </w:rPr>
+        <w:t xml:space="preserve"> </w:t>
+      </w:r>
+      <w:r>
+        <w:rPr>
+          <w:rFonts w:ascii="Calibri" w:eastAsia="Times New Roman" w:hAnsi="Calibri" w:cs="Times New Roman"/>
+          <w:color w:val="000000"/>
+          <w:lang w:val="en-US" w:eastAsia="fr-FR"/>
+        </w:rPr>
+        <w:t xml:space="preserve">90° </w:t>
+      </w:r>
+      <w:r>
+        <w:rPr>
+          <w:rFonts w:ascii="Calibri" w:eastAsia="Times New Roman" w:hAnsi="Calibri" w:cs="Times New Roman"/>
+          <w:color w:val="000000"/>
+          <w:lang w:val="en-US" w:eastAsia="fr-FR"/>
+        </w:rPr>
+        <w:t>right</w:t>
+      </w:r>
+      <w:r>
+        <w:rPr>
+          <w:rFonts w:ascii="Calibri" w:eastAsia="Times New Roman" w:hAnsi="Calibri" w:cs="Times New Roman"/>
+          <w:color w:val="000000"/>
+          <w:lang w:val="en-US" w:eastAsia="fr-FR"/>
+        </w:rPr>
+        <w:t>.</w:t>
+      </w:r>
     </w:p>
     <w:p>
       <w:pPr>
@@ -504,19 +680,198 @@
     </w:p>
     <w:p>
       <w:pPr>
-        <w:spacing w:after="0"/>
-        <w:rPr>
-          <w:rFonts w:ascii="Calibri" w:eastAsia="Times New Roman" w:hAnsi="Calibri" w:cs="Times New Roman"/>
-          <w:color w:val="000000"/>
-          <w:lang w:val="en-US" w:eastAsia="fr-FR"/>
-        </w:rPr>
-      </w:pPr>
-    </w:p>
-    <w:p>
-      <w:pPr>
         <w:pStyle w:val="RequirementID"/>
       </w:pPr>
-      <w:bookmarkStart w:id="1" w:name="_Hlk35511003"/>
+    </w:p>
+    <w:p>
+      <w:pPr>
+        <w:pStyle w:val="RequirementID"/>
+      </w:pPr>
+      <w:r>
+        <w:t>HLR_001</w:t>
+      </w:r>
+      <w:r>
+        <w:t>2</w:t>
+      </w:r>
+      <w:r>
+        <w:t>0</w:t>
+      </w:r>
+    </w:p>
+    <w:p>
+      <w:pPr>
+        <w:spacing w:after="0"/>
+        <w:rPr>
+          <w:lang w:val="en-GB"/>
+        </w:rPr>
+      </w:pPr>
+      <w:r>
+        <w:rPr>
+          <w:lang w:val="en-GB"/>
+        </w:rPr>
+        <w:t>Name: Turn</w:t>
+      </w:r>
+      <w:r>
+        <w:rPr>
+          <w:lang w:val="en-GB"/>
+        </w:rPr>
+        <w:t xml:space="preserve"> around</w:t>
+      </w:r>
+    </w:p>
+    <w:p>
+      <w:pPr>
+        <w:spacing w:after="0"/>
+        <w:rPr>
+          <w:rFonts w:ascii="Calibri" w:eastAsia="Times New Roman" w:hAnsi="Calibri" w:cs="Times New Roman"/>
+          <w:color w:val="000000"/>
+          <w:lang w:val="en-US" w:eastAsia="fr-FR"/>
+        </w:rPr>
+      </w:pPr>
+      <w:r>
+        <w:rPr>
+          <w:lang w:val="en-GB"/>
+        </w:rPr>
+        <w:t xml:space="preserve">Text: </w:t>
+      </w:r>
+      <w:r>
+        <w:rPr>
+          <w:rFonts w:ascii="Calibri" w:eastAsia="Times New Roman" w:hAnsi="Calibri" w:cs="Times New Roman"/>
+          <w:color w:val="000000"/>
+          <w:lang w:val="en-US" w:eastAsia="fr-FR"/>
+        </w:rPr>
+        <w:t xml:space="preserve">The bot shall be able to </w:t>
+      </w:r>
+      <w:r>
+        <w:rPr>
+          <w:rFonts w:ascii="Calibri" w:eastAsia="Times New Roman" w:hAnsi="Calibri" w:cs="Times New Roman"/>
+          <w:color w:val="000000"/>
+          <w:lang w:val="en-US" w:eastAsia="fr-FR"/>
+        </w:rPr>
+        <w:t>turn</w:t>
+      </w:r>
+      <w:r>
+        <w:rPr>
+          <w:rFonts w:ascii="Calibri" w:eastAsia="Times New Roman" w:hAnsi="Calibri" w:cs="Times New Roman"/>
+          <w:color w:val="000000"/>
+          <w:lang w:val="en-US" w:eastAsia="fr-FR"/>
+        </w:rPr>
+        <w:t xml:space="preserve"> </w:t>
+      </w:r>
+      <w:r>
+        <w:rPr>
+          <w:rFonts w:ascii="Calibri" w:eastAsia="Times New Roman" w:hAnsi="Calibri" w:cs="Times New Roman"/>
+          <w:color w:val="000000"/>
+          <w:lang w:val="en-US" w:eastAsia="fr-FR"/>
+        </w:rPr>
+        <w:t xml:space="preserve">180° </w:t>
+      </w:r>
+      <w:r>
+        <w:rPr>
+          <w:rFonts w:ascii="Calibri" w:eastAsia="Times New Roman" w:hAnsi="Calibri" w:cs="Times New Roman"/>
+          <w:color w:val="000000"/>
+          <w:lang w:val="en-US" w:eastAsia="fr-FR"/>
+        </w:rPr>
+        <w:t>right</w:t>
+      </w:r>
+      <w:r>
+        <w:rPr>
+          <w:rFonts w:ascii="Calibri" w:eastAsia="Times New Roman" w:hAnsi="Calibri" w:cs="Times New Roman"/>
+          <w:color w:val="000000"/>
+          <w:lang w:val="en-US" w:eastAsia="fr-FR"/>
+        </w:rPr>
+        <w:t>.</w:t>
+      </w:r>
+    </w:p>
+    <w:p>
+      <w:pPr>
+        <w:spacing w:after="0"/>
+        <w:rPr>
+          <w:rFonts w:ascii="Calibri" w:eastAsia="Times New Roman" w:hAnsi="Calibri" w:cs="Times New Roman"/>
+          <w:color w:val="000000"/>
+          <w:lang w:val="en-GB" w:eastAsia="fr-FR"/>
+        </w:rPr>
+      </w:pPr>
+      <w:r>
+        <w:rPr>
+          <w:lang w:val="en-GB"/>
+        </w:rPr>
+        <w:t>Covers:</w:t>
+      </w:r>
+      <w:r>
+        <w:rPr>
+          <w:rFonts w:ascii="Calibri" w:hAnsi="Calibri"/>
+          <w:color w:val="000000"/>
+          <w:lang w:val="en-GB"/>
+        </w:rPr>
+        <w:t xml:space="preserve"> </w:t>
+      </w:r>
+      <w:r>
+        <w:rPr>
+          <w:rFonts w:ascii="Calibri" w:eastAsia="Times New Roman" w:hAnsi="Calibri" w:cs="Times New Roman"/>
+          <w:color w:val="000000"/>
+          <w:lang w:val="en-GB" w:eastAsia="fr-FR"/>
+        </w:rPr>
+        <w:t>SYS_00100</w:t>
+      </w:r>
+    </w:p>
+    <w:p>
+      <w:pPr>
+        <w:spacing w:after="0"/>
+        <w:rPr>
+          <w:rFonts w:ascii="Calibri" w:eastAsia="Times New Roman" w:hAnsi="Calibri" w:cs="Times New Roman"/>
+          <w:color w:val="000000"/>
+          <w:lang w:val="en-US" w:eastAsia="fr-FR"/>
+        </w:rPr>
+      </w:pPr>
+      <w:r>
+        <w:rPr>
+          <w:rFonts w:ascii="Calibri" w:eastAsia="Times New Roman" w:hAnsi="Calibri" w:cs="Times New Roman"/>
+          <w:color w:val="000000"/>
+          <w:lang w:val="en-GB" w:eastAsia="fr-FR"/>
+        </w:rPr>
+        <w:t>Module:</w:t>
+      </w:r>
+      <w:r>
+        <w:rPr>
+          <w:rFonts w:ascii="Calibri" w:hAnsi="Calibri"/>
+          <w:color w:val="000000"/>
+          <w:lang w:val="en-US"/>
+        </w:rPr>
+        <w:t xml:space="preserve"> </w:t>
+      </w:r>
+      <w:r>
+        <w:rPr>
+          <w:rFonts w:ascii="Calibri" w:eastAsia="Times New Roman" w:hAnsi="Calibri" w:cs="Times New Roman"/>
+          <w:color w:val="000000"/>
+          <w:lang w:val="en-US" w:eastAsia="fr-FR"/>
+        </w:rPr>
+        <w:t>Bot</w:t>
+      </w:r>
+    </w:p>
+    <w:p>
+      <w:pPr>
+        <w:spacing w:after="0"/>
+        <w:rPr>
+          <w:rFonts w:ascii="Calibri" w:eastAsia="Times New Roman" w:hAnsi="Calibri" w:cs="Times New Roman"/>
+          <w:color w:val="000000"/>
+          <w:lang w:val="en-US" w:eastAsia="fr-FR"/>
+        </w:rPr>
+      </w:pPr>
+    </w:p>
+    <w:p>
+      <w:pPr>
+        <w:spacing w:after="0"/>
+        <w:rPr>
+          <w:rFonts w:ascii="Calibri" w:eastAsia="Times New Roman" w:hAnsi="Calibri" w:cs="Times New Roman"/>
+          <w:color w:val="000000"/>
+          <w:lang w:val="en-US" w:eastAsia="fr-FR"/>
+        </w:rPr>
+      </w:pPr>
+    </w:p>
+    <w:p>
+      <w:pPr>
+        <w:pStyle w:val="RequirementID"/>
+      </w:pPr>
+      <w:bookmarkStart w:id="2" w:name="_Hlk35511003"/>
       <w:r>
         <w:t>HLR_00200</w:t>
       </w:r>
@@ -556,17 +911,7 @@
           <w:color w:val="000000"/>
           <w:lang w:val="en-GB" w:eastAsia="fr-FR"/>
         </w:rPr>
-        <w:t>When the ultrasou</w:t>
-      </w:r>
-      <w:bookmarkStart w:id="2" w:name="_GoBack"/>
-      <w:bookmarkEnd w:id="2"/>
-      <w:r>
-        <w:rPr>
-          <w:rFonts w:ascii="Calibri" w:eastAsia="Times New Roman" w:hAnsi="Calibri" w:cs="Times New Roman"/>
-          <w:color w:val="000000"/>
-          <w:lang w:val="en-GB" w:eastAsia="fr-FR"/>
-        </w:rPr>
-        <w:t xml:space="preserve">nd sensor returns a value under </w:t>
+        <w:t xml:space="preserve">When the ultrasound sensor returns a value under </w:t>
       </w:r>
       <w:r>
         <w:rPr>
@@ -669,11 +1014,20 @@
     <w:p>
       <w:pPr>
         <w:pStyle w:val="RequirementID"/>
-      </w:pPr>
-      <w:r>
+        <w:rPr>
+          <w:lang w:val="fr-FR"/>
+        </w:rPr>
+      </w:pPr>
+      <w:r>
+        <w:rPr>
+          <w:lang w:val="fr-FR"/>
+        </w:rPr>
         <w:t>HLR</w:t>
       </w:r>
       <w:r>
+        <w:rPr>
+          <w:lang w:val="fr-FR"/>
+        </w:rPr>
         <w:t>_00210</w:t>
       </w:r>
     </w:p>
@@ -781,7 +1135,7 @@
         <w:t>Servomoteur</w:t>
       </w:r>
     </w:p>
-    <w:bookmarkEnd w:id="1"/>
+    <w:bookmarkEnd w:id="2"/>
     <w:p>
       <w:pPr>
         <w:spacing w:after="0"/>
@@ -852,6 +1206,154 @@
         <w:rPr>
           <w:rFonts w:ascii="Calibri" w:eastAsia="Times New Roman" w:hAnsi="Calibri" w:cs="Times New Roman"/>
           <w:color w:val="000000"/>
+          <w:lang w:eastAsia="fr-FR"/>
+        </w:rPr>
+      </w:pPr>
+      <w:proofErr w:type="spellStart"/>
+      <w:proofErr w:type="gramStart"/>
+      <w:r>
+        <w:t>Covers</w:t>
+      </w:r>
+      <w:proofErr w:type="spellEnd"/>
+      <w:r>
+        <w:t>:</w:t>
+      </w:r>
+      <w:proofErr w:type="gramEnd"/>
+      <w:r>
+        <w:rPr>
+          <w:rFonts w:ascii="Calibri" w:hAnsi="Calibri"/>
+          <w:color w:val="000000"/>
+        </w:rPr>
+        <w:t xml:space="preserve"> </w:t>
+      </w:r>
+      <w:r>
+        <w:rPr>
+          <w:rFonts w:ascii="Calibri" w:eastAsia="Times New Roman" w:hAnsi="Calibri" w:cs="Times New Roman"/>
+          <w:color w:val="000000"/>
+          <w:lang w:eastAsia="fr-FR"/>
+        </w:rPr>
+        <w:t>SYS_003</w:t>
+      </w:r>
+      <w:r>
+        <w:rPr>
+          <w:rFonts w:ascii="Calibri" w:eastAsia="Times New Roman" w:hAnsi="Calibri" w:cs="Times New Roman"/>
+          <w:color w:val="000000"/>
+          <w:lang w:eastAsia="fr-FR"/>
+        </w:rPr>
+        <w:t>00</w:t>
+      </w:r>
+    </w:p>
+    <w:p>
+      <w:pPr>
+        <w:spacing w:after="0"/>
+        <w:rPr>
+          <w:rFonts w:ascii="Calibri" w:eastAsia="Times New Roman" w:hAnsi="Calibri" w:cs="Times New Roman"/>
+          <w:color w:val="000000"/>
+          <w:lang w:eastAsia="fr-FR"/>
+        </w:rPr>
+      </w:pPr>
+      <w:proofErr w:type="gramStart"/>
+      <w:r>
+        <w:rPr>
+          <w:rFonts w:ascii="Calibri" w:eastAsia="Times New Roman" w:hAnsi="Calibri" w:cs="Times New Roman"/>
+          <w:color w:val="000000"/>
+          <w:lang w:eastAsia="fr-FR"/>
+        </w:rPr>
+        <w:t>Module:</w:t>
+      </w:r>
+      <w:proofErr w:type="gramEnd"/>
+      <w:r>
+        <w:rPr>
+          <w:rFonts w:ascii="Calibri" w:hAnsi="Calibri"/>
+          <w:color w:val="000000"/>
+        </w:rPr>
+        <w:t xml:space="preserve"> </w:t>
+      </w:r>
+      <w:proofErr w:type="spellStart"/>
+      <w:r>
+        <w:rPr>
+          <w:rFonts w:ascii="Calibri" w:eastAsia="Times New Roman" w:hAnsi="Calibri" w:cs="Times New Roman"/>
+          <w:color w:val="000000"/>
+          <w:lang w:eastAsia="fr-FR"/>
+        </w:rPr>
+        <w:t>Capteur_infra</w:t>
+      </w:r>
+      <w:proofErr w:type="spellEnd"/>
+    </w:p>
+    <w:p>
+      <w:pPr>
+        <w:spacing w:after="0"/>
+        <w:rPr>
+          <w:rFonts w:ascii="Calibri" w:eastAsia="Times New Roman" w:hAnsi="Calibri" w:cs="Times New Roman"/>
+          <w:color w:val="000000"/>
+          <w:lang w:eastAsia="fr-FR"/>
+        </w:rPr>
+      </w:pPr>
+    </w:p>
+    <w:p>
+      <w:pPr>
+        <w:pStyle w:val="RequirementID"/>
+        <w:rPr>
+          <w:lang w:val="fr-FR"/>
+        </w:rPr>
+      </w:pPr>
+      <w:r>
+        <w:rPr>
+          <w:lang w:val="fr-FR"/>
+        </w:rPr>
+        <w:t>HLR_006</w:t>
+      </w:r>
+      <w:r>
+        <w:rPr>
+          <w:lang w:val="fr-FR"/>
+        </w:rPr>
+        <w:t>00</w:t>
+      </w:r>
+    </w:p>
+    <w:p>
+      <w:pPr>
+        <w:spacing w:after="0"/>
+        <w:rPr>
+          <w:lang w:val="en-GB"/>
+        </w:rPr>
+      </w:pPr>
+      <w:r>
+        <w:rPr>
+          <w:lang w:val="en-GB"/>
+        </w:rPr>
+        <w:t>Name: Bot start-up</w:t>
+      </w:r>
+    </w:p>
+    <w:p>
+      <w:pPr>
+        <w:spacing w:after="0"/>
+        <w:rPr>
+          <w:rFonts w:ascii="Calibri" w:eastAsia="Times New Roman" w:hAnsi="Calibri" w:cs="Times New Roman"/>
+          <w:color w:val="000000"/>
+          <w:lang w:val="en-GB" w:eastAsia="fr-FR"/>
+        </w:rPr>
+      </w:pPr>
+      <w:r>
+        <w:rPr>
+          <w:lang w:val="en-GB"/>
+        </w:rPr>
+        <w:t xml:space="preserve">Text: </w:t>
+      </w:r>
+      <w:r>
+        <w:rPr>
+          <w:rFonts w:ascii="Calibri" w:eastAsia="Times New Roman" w:hAnsi="Calibri" w:cs="Times New Roman"/>
+          <w:color w:val="000000"/>
+          <w:lang w:val="en-GB" w:eastAsia="fr-FR"/>
+        </w:rPr>
+        <w:t>When the start-up command is send from the computer to the MSP430G2553 the bot should start to move in its environment.</w:t>
+      </w:r>
+    </w:p>
+    <w:p>
+      <w:pPr>
+        <w:spacing w:after="0"/>
+        <w:rPr>
+          <w:rFonts w:ascii="Calibri" w:eastAsia="Times New Roman" w:hAnsi="Calibri" w:cs="Times New Roman"/>
+          <w:color w:val="000000"/>
           <w:lang w:val="en-GB" w:eastAsia="fr-FR"/>
         </w:rPr>
       </w:pPr>
@@ -875,15 +1377,7 @@
           <w:color w:val="000000"/>
           <w:lang w:val="en-GB" w:eastAsia="fr-FR"/>
         </w:rPr>
-        <w:t>SYS_003</w:t>
-      </w:r>
-      <w:r>
-        <w:rPr>
-          <w:rFonts w:ascii="Calibri" w:eastAsia="Times New Roman" w:hAnsi="Calibri" w:cs="Times New Roman"/>
-          <w:color w:val="000000"/>
-          <w:lang w:val="en-GB" w:eastAsia="fr-FR"/>
-        </w:rPr>
-        <w:t>00</w:t>
+        <w:t>SYS_00600</w:t>
       </w:r>
     </w:p>
     <w:p>
@@ -915,9 +1409,9 @@
         <w:rPr>
           <w:rFonts w:ascii="Calibri" w:eastAsia="Times New Roman" w:hAnsi="Calibri" w:cs="Times New Roman"/>
           <w:color w:val="000000"/>
-          <w:lang w:eastAsia="fr-FR"/>
-        </w:rPr>
-        <w:t>Capteur_infra</w:t>
+          <w:lang w:val="en-US" w:eastAsia="fr-FR"/>
+        </w:rPr>
+        <w:t>Main_2553</w:t>
       </w:r>
     </w:p>
     <w:p>
@@ -935,24 +1429,31 @@
         <w:pStyle w:val="RequirementID"/>
       </w:pPr>
       <w:r>
-        <w:t>HLR_006</w:t>
-      </w:r>
-      <w:r>
-        <w:t>00</w:t>
-      </w:r>
-    </w:p>
-    <w:p>
-      <w:pPr>
-        <w:spacing w:after="0"/>
-        <w:rPr>
-          <w:lang w:val="en-GB"/>
-        </w:rPr>
-      </w:pPr>
-      <w:r>
-        <w:rPr>
-          <w:lang w:val="en-GB"/>
-        </w:rPr>
-        <w:t>Name: Bot start-up</w:t>
+        <w:lastRenderedPageBreak/>
+        <w:t>HLR_0061</w:t>
+      </w:r>
+      <w:r>
+        <w:t>0</w:t>
+      </w:r>
+    </w:p>
+    <w:p>
+      <w:pPr>
+        <w:spacing w:after="0"/>
+        <w:rPr>
+          <w:lang w:val="en-GB"/>
+        </w:rPr>
+      </w:pPr>
+      <w:r>
+        <w:rPr>
+          <w:lang w:val="en-GB"/>
+        </w:rPr>
+        <w:t xml:space="preserve">Name: Bot </w:t>
+      </w:r>
+      <w:r>
+        <w:rPr>
+          <w:lang w:val="en-GB"/>
+        </w:rPr>
+        <w:t>stop</w:t>
       </w:r>
     </w:p>
     <w:p>
@@ -976,7 +1477,23 @@
           <w:color w:val="000000"/>
           <w:lang w:val="en-GB" w:eastAsia="fr-FR"/>
         </w:rPr>
-        <w:t>When the start-up command is send from the computer to the MSP430G2553 the bot should start to move in its environment.</w:t>
+        <w:t xml:space="preserve">When the </w:t>
+      </w:r>
+      <w:r>
+        <w:rPr>
+          <w:rFonts w:ascii="Calibri" w:eastAsia="Times New Roman" w:hAnsi="Calibri" w:cs="Times New Roman"/>
+          <w:color w:val="000000"/>
+          <w:lang w:val="en-GB" w:eastAsia="fr-FR"/>
+        </w:rPr>
+        <w:t>stop</w:t>
+      </w:r>
+      <w:r>
+        <w:rPr>
+          <w:rFonts w:ascii="Calibri" w:eastAsia="Times New Roman" w:hAnsi="Calibri" w:cs="Times New Roman"/>
+          <w:color w:val="000000"/>
+          <w:lang w:val="en-GB" w:eastAsia="fr-FR"/>
+        </w:rPr>
+        <w:t xml:space="preserve"> command is send from the computer to the MSP430G2553 the bot should stop moving and wait for next command to be read.</w:t>
       </w:r>
     </w:p>
     <w:p>
@@ -1060,39 +1577,36 @@
         <w:pStyle w:val="RequirementID"/>
       </w:pPr>
       <w:r>
-        <w:t>HLR_0061</w:t>
-      </w:r>
-      <w:r>
-        <w:t>0</w:t>
-      </w:r>
-    </w:p>
-    <w:p>
-      <w:pPr>
-        <w:spacing w:after="0"/>
-        <w:rPr>
-          <w:lang w:val="en-GB"/>
-        </w:rPr>
-      </w:pPr>
-      <w:r>
-        <w:rPr>
-          <w:lang w:val="en-GB"/>
-        </w:rPr>
-        <w:t xml:space="preserve">Name: Bot </w:t>
-      </w:r>
-      <w:r>
-        <w:rPr>
-          <w:lang w:val="en-GB"/>
-        </w:rPr>
-        <w:t>stop</w:t>
-      </w:r>
-    </w:p>
-    <w:p>
-      <w:pPr>
-        <w:spacing w:after="0"/>
-        <w:rPr>
-          <w:rFonts w:ascii="Calibri" w:eastAsia="Times New Roman" w:hAnsi="Calibri" w:cs="Times New Roman"/>
-          <w:color w:val="000000"/>
-          <w:lang w:val="en-GB" w:eastAsia="fr-FR"/>
+        <w:t>HLR_00700</w:t>
+      </w:r>
+    </w:p>
+    <w:p>
+      <w:pPr>
+        <w:spacing w:after="0"/>
+        <w:rPr>
+          <w:lang w:val="en-GB"/>
+        </w:rPr>
+      </w:pPr>
+      <w:r>
+        <w:rPr>
+          <w:lang w:val="en-GB"/>
+        </w:rPr>
+        <w:t xml:space="preserve">Name: </w:t>
+      </w:r>
+      <w:r>
+        <w:rPr>
+          <w:lang w:val="en-US"/>
+        </w:rPr>
+        <w:t>Data display</w:t>
+      </w:r>
+    </w:p>
+    <w:p>
+      <w:pPr>
+        <w:spacing w:after="0"/>
+        <w:rPr>
+          <w:rFonts w:ascii="Calibri" w:eastAsia="Times New Roman" w:hAnsi="Calibri" w:cs="Times New Roman"/>
+          <w:color w:val="000000"/>
+          <w:lang w:val="en-US" w:eastAsia="fr-FR"/>
         </w:rPr>
       </w:pPr>
       <w:r>
@@ -1103,27 +1617,47 @@
       </w:r>
       <w:r>
         <w:rPr>
-          <w:rFonts w:ascii="Calibri" w:eastAsia="Times New Roman" w:hAnsi="Calibri" w:cs="Times New Roman"/>
-          <w:color w:val="000000"/>
-          <w:lang w:val="en-GB" w:eastAsia="fr-FR"/>
-        </w:rPr>
-        <w:t xml:space="preserve">When the </w:t>
-      </w:r>
-      <w:r>
-        <w:rPr>
-          <w:rFonts w:ascii="Calibri" w:eastAsia="Times New Roman" w:hAnsi="Calibri" w:cs="Times New Roman"/>
-          <w:color w:val="000000"/>
-          <w:lang w:val="en-GB" w:eastAsia="fr-FR"/>
-        </w:rPr>
-        <w:t>stop</w:t>
-      </w:r>
-      <w:r>
-        <w:rPr>
-          <w:rFonts w:ascii="Calibri" w:eastAsia="Times New Roman" w:hAnsi="Calibri" w:cs="Times New Roman"/>
-          <w:color w:val="000000"/>
-          <w:lang w:val="en-GB" w:eastAsia="fr-FR"/>
-        </w:rPr>
-        <w:t xml:space="preserve"> command is send from the computer to the MSP430G2553 the bot should stop moving and wait for next command to be read.</w:t>
+          <w:lang w:val="en-GB"/>
+        </w:rPr>
+        <w:t xml:space="preserve"> When the display command is </w:t>
+      </w:r>
+      <w:r>
+        <w:rPr>
+          <w:lang w:val="en-GB"/>
+        </w:rPr>
+        <w:t>sent</w:t>
+      </w:r>
+      <w:r>
+        <w:rPr>
+          <w:lang w:val="en-GB"/>
+        </w:rPr>
+        <w:t xml:space="preserve"> from the user, the computer shall </w:t>
+      </w:r>
+      <w:r>
+        <w:rPr>
+          <w:lang w:val="en-GB"/>
+        </w:rPr>
+        <w:t>display sensors</w:t>
+      </w:r>
+      <w:r>
+        <w:rPr>
+          <w:lang w:val="en-GB"/>
+        </w:rPr>
+        <w:t xml:space="preserve"> </w:t>
+      </w:r>
+      <w:r>
+        <w:rPr>
+          <w:rFonts w:ascii="Calibri" w:eastAsia="Times New Roman" w:hAnsi="Calibri" w:cs="Times New Roman"/>
+          <w:color w:val="000000"/>
+          <w:lang w:val="en-US" w:eastAsia="fr-FR"/>
+        </w:rPr>
+        <w:t>data</w:t>
+      </w:r>
+      <w:r>
+        <w:rPr>
+          <w:lang w:val="en-GB"/>
+        </w:rPr>
+        <w:t xml:space="preserve"> information</w:t>
       </w:r>
     </w:p>
     <w:p>
@@ -1155,7 +1689,7 @@
           <w:color w:val="000000"/>
           <w:lang w:val="en-GB" w:eastAsia="fr-FR"/>
         </w:rPr>
-        <w:t>SYS_00600</w:t>
+        <w:t>SYS_00700</w:t>
       </w:r>
     </w:p>
     <w:p>
@@ -1189,468 +1723,13 @@
           <w:color w:val="000000"/>
           <w:lang w:val="en-US" w:eastAsia="fr-FR"/>
         </w:rPr>
-        <w:t>Main_2553</w:t>
-      </w:r>
-    </w:p>
-    <w:p>
-      <w:pPr>
-        <w:spacing w:after="0"/>
-        <w:rPr>
-          <w:rFonts w:ascii="Calibri" w:eastAsia="Times New Roman" w:hAnsi="Calibri" w:cs="Times New Roman"/>
-          <w:color w:val="000000"/>
-          <w:lang w:val="en-US" w:eastAsia="fr-FR"/>
-        </w:rPr>
-      </w:pPr>
+        <w:t>Display</w:t>
+      </w:r>
     </w:p>
     <w:p>
       <w:pPr>
         <w:pStyle w:val="RequirementID"/>
       </w:pPr>
-      <w:r>
-        <w:t>HLR_00700</w:t>
-      </w:r>
-    </w:p>
-    <w:p>
-      <w:pPr>
-        <w:spacing w:after="0"/>
-        <w:rPr>
-          <w:lang w:val="en-GB"/>
-        </w:rPr>
-      </w:pPr>
-      <w:r>
-        <w:rPr>
-          <w:lang w:val="en-GB"/>
-        </w:rPr>
-        <w:t xml:space="preserve">Name: </w:t>
-      </w:r>
-      <w:r>
-        <w:rPr>
-          <w:lang w:val="en-US"/>
-        </w:rPr>
-        <w:t>Data display</w:t>
-      </w:r>
-    </w:p>
-    <w:p>
-      <w:pPr>
-        <w:spacing w:after="0"/>
-        <w:rPr>
-          <w:rFonts w:ascii="Calibri" w:eastAsia="Times New Roman" w:hAnsi="Calibri" w:cs="Times New Roman"/>
-          <w:color w:val="000000"/>
-          <w:lang w:val="en-US" w:eastAsia="fr-FR"/>
-        </w:rPr>
-      </w:pPr>
-      <w:r>
-        <w:rPr>
-          <w:lang w:val="en-GB"/>
-        </w:rPr>
-        <w:t xml:space="preserve">Text: </w:t>
-      </w:r>
-      <w:r>
-        <w:rPr>
-          <w:lang w:val="en-GB"/>
-        </w:rPr>
-        <w:t xml:space="preserve"> When the display command is </w:t>
-      </w:r>
-      <w:r>
-        <w:rPr>
-          <w:lang w:val="en-GB"/>
-        </w:rPr>
-        <w:t>sent</w:t>
-      </w:r>
-      <w:r>
-        <w:rPr>
-          <w:lang w:val="en-GB"/>
-        </w:rPr>
-        <w:t xml:space="preserve"> from the user, the computer shall </w:t>
-      </w:r>
-      <w:r>
-        <w:rPr>
-          <w:lang w:val="en-GB"/>
-        </w:rPr>
-        <w:t>display sensors</w:t>
-      </w:r>
-      <w:r>
-        <w:rPr>
-          <w:lang w:val="en-GB"/>
-        </w:rPr>
-        <w:t xml:space="preserve"> </w:t>
-      </w:r>
-      <w:r>
-        <w:rPr>
-          <w:rFonts w:ascii="Calibri" w:eastAsia="Times New Roman" w:hAnsi="Calibri" w:cs="Times New Roman"/>
-          <w:color w:val="000000"/>
-          <w:lang w:val="en-US" w:eastAsia="fr-FR"/>
-        </w:rPr>
-        <w:t>data</w:t>
-      </w:r>
-      <w:r>
-        <w:rPr>
-          <w:lang w:val="en-GB"/>
-        </w:rPr>
-        <w:t xml:space="preserve"> information</w:t>
-      </w:r>
-    </w:p>
-    <w:p>
-      <w:pPr>
-        <w:spacing w:after="0"/>
-        <w:rPr>
-          <w:rFonts w:ascii="Calibri" w:eastAsia="Times New Roman" w:hAnsi="Calibri" w:cs="Times New Roman"/>
-          <w:color w:val="000000"/>
-          <w:lang w:val="en-GB" w:eastAsia="fr-FR"/>
-        </w:rPr>
-      </w:pPr>
-      <w:r>
-        <w:rPr>
-          <w:lang w:val="en-GB"/>
-        </w:rPr>
-        <w:t>Covers:</w:t>
-      </w:r>
-      <w:r>
-        <w:rPr>
-          <w:rFonts w:ascii="Calibri" w:hAnsi="Calibri"/>
-          <w:color w:val="000000"/>
-          <w:lang w:val="en-GB"/>
-        </w:rPr>
-        <w:t xml:space="preserve"> </w:t>
-      </w:r>
-      <w:r>
-        <w:rPr>
-          <w:rFonts w:ascii="Calibri" w:eastAsia="Times New Roman" w:hAnsi="Calibri" w:cs="Times New Roman"/>
-          <w:color w:val="000000"/>
-          <w:lang w:val="en-GB" w:eastAsia="fr-FR"/>
-        </w:rPr>
-        <w:t>SYS_00700</w:t>
-      </w:r>
-    </w:p>
-    <w:p>
-      <w:pPr>
-        <w:spacing w:after="0"/>
-        <w:rPr>
-          <w:rFonts w:ascii="Calibri" w:eastAsia="Times New Roman" w:hAnsi="Calibri" w:cs="Times New Roman"/>
-          <w:color w:val="000000"/>
-          <w:lang w:val="en-US" w:eastAsia="fr-FR"/>
-        </w:rPr>
-      </w:pPr>
-      <w:r>
-        <w:rPr>
-          <w:rFonts w:ascii="Calibri" w:eastAsia="Times New Roman" w:hAnsi="Calibri" w:cs="Times New Roman"/>
-          <w:color w:val="000000"/>
-          <w:lang w:val="en-GB" w:eastAsia="fr-FR"/>
-        </w:rPr>
-        <w:t>Module:</w:t>
-      </w:r>
-      <w:r>
-        <w:rPr>
-          <w:rFonts w:ascii="Calibri" w:hAnsi="Calibri"/>
-          <w:color w:val="000000"/>
-          <w:lang w:val="en-US"/>
-        </w:rPr>
-        <w:t xml:space="preserve"> </w:t>
-      </w:r>
-      <w:r>
-        <w:rPr>
-          <w:rFonts w:ascii="Calibri" w:eastAsia="Times New Roman" w:hAnsi="Calibri" w:cs="Times New Roman"/>
-          <w:color w:val="000000"/>
-          <w:lang w:val="en-US" w:eastAsia="fr-FR"/>
-        </w:rPr>
-        <w:t>Display</w:t>
-      </w:r>
-    </w:p>
-    <w:p>
-      <w:pPr>
-        <w:pStyle w:val="RequirementID"/>
-      </w:pPr>
-    </w:p>
-    <w:p>
-      <w:pPr>
-        <w:pStyle w:val="RequirementID"/>
-      </w:pPr>
-      <w:r>
-        <w:t>HLR_00</w:t>
-      </w:r>
-      <w:r>
-        <w:t>800</w:t>
-      </w:r>
-    </w:p>
-    <w:p>
-      <w:pPr>
-        <w:spacing w:after="0"/>
-        <w:rPr>
-          <w:lang w:val="en-GB"/>
-        </w:rPr>
-      </w:pPr>
-      <w:r>
-        <w:rPr>
-          <w:lang w:val="en-GB"/>
-        </w:rPr>
-        <w:t>Name: Make a 90 degree turn</w:t>
-      </w:r>
-    </w:p>
-    <w:p>
-      <w:pPr>
-        <w:spacing w:after="0"/>
-        <w:rPr>
-          <w:rFonts w:ascii="Calibri" w:eastAsia="Times New Roman" w:hAnsi="Calibri" w:cs="Times New Roman"/>
-          <w:color w:val="000000"/>
-          <w:lang w:val="en-GB" w:eastAsia="fr-FR"/>
-        </w:rPr>
-      </w:pPr>
-      <w:r>
-        <w:rPr>
-          <w:lang w:val="en-GB"/>
-        </w:rPr>
-        <w:t xml:space="preserve">Text: </w:t>
-      </w:r>
-      <w:r>
-        <w:rPr>
-          <w:lang w:val="en-GB"/>
-        </w:rPr>
-        <w:t xml:space="preserve">When the display command is </w:t>
-      </w:r>
-      <w:r>
-        <w:rPr>
-          <w:lang w:val="en-GB"/>
-        </w:rPr>
-        <w:t>sent</w:t>
-      </w:r>
-      <w:r>
-        <w:rPr>
-          <w:lang w:val="en-GB"/>
-        </w:rPr>
-        <w:t xml:space="preserve"> from the computer to the MSP430G2553</w:t>
-      </w:r>
-      <w:r>
-        <w:rPr>
-          <w:lang w:val="en-GB"/>
-        </w:rPr>
-        <w:t xml:space="preserve">, the </w:t>
-      </w:r>
-      <w:r>
-        <w:rPr>
-          <w:lang w:val="en-GB"/>
-        </w:rPr>
-        <w:t xml:space="preserve">bot shall make a </w:t>
-      </w:r>
-      <w:r>
-        <w:rPr>
-          <w:lang w:val="en-GB"/>
-        </w:rPr>
-        <w:t>90 degree</w:t>
-      </w:r>
-      <w:r>
-        <w:rPr>
-          <w:lang w:val="en-GB"/>
-        </w:rPr>
-        <w:t xml:space="preserve"> turn</w:t>
-      </w:r>
-    </w:p>
-    <w:p>
-      <w:pPr>
-        <w:spacing w:after="0"/>
-        <w:rPr>
-          <w:rFonts w:ascii="Calibri" w:eastAsia="Times New Roman" w:hAnsi="Calibri" w:cs="Times New Roman"/>
-          <w:color w:val="000000"/>
-          <w:lang w:val="en-GB" w:eastAsia="fr-FR"/>
-        </w:rPr>
-      </w:pPr>
-      <w:r>
-        <w:rPr>
-          <w:lang w:val="en-GB"/>
-        </w:rPr>
-        <w:t>Covers:</w:t>
-      </w:r>
-      <w:r>
-        <w:rPr>
-          <w:rFonts w:ascii="Calibri" w:hAnsi="Calibri"/>
-          <w:color w:val="000000"/>
-          <w:lang w:val="en-GB"/>
-        </w:rPr>
-        <w:t xml:space="preserve"> </w:t>
-      </w:r>
-      <w:r>
-        <w:rPr>
-          <w:rFonts w:ascii="Calibri" w:eastAsia="Times New Roman" w:hAnsi="Calibri" w:cs="Times New Roman"/>
-          <w:color w:val="000000"/>
-          <w:lang w:val="en-GB" w:eastAsia="fr-FR"/>
-        </w:rPr>
-        <w:t>SYS_00700</w:t>
-      </w:r>
-    </w:p>
-    <w:p>
-      <w:pPr>
-        <w:spacing w:after="0"/>
-        <w:rPr>
-          <w:rFonts w:ascii="Calibri" w:eastAsia="Times New Roman" w:hAnsi="Calibri" w:cs="Times New Roman"/>
-          <w:color w:val="000000"/>
-          <w:lang w:val="en-US" w:eastAsia="fr-FR"/>
-        </w:rPr>
-      </w:pPr>
-      <w:r>
-        <w:rPr>
-          <w:rFonts w:ascii="Calibri" w:eastAsia="Times New Roman" w:hAnsi="Calibri" w:cs="Times New Roman"/>
-          <w:color w:val="000000"/>
-          <w:lang w:val="en-GB" w:eastAsia="fr-FR"/>
-        </w:rPr>
-        <w:t>Module:</w:t>
-      </w:r>
-      <w:r>
-        <w:rPr>
-          <w:rFonts w:ascii="Calibri" w:hAnsi="Calibri"/>
-          <w:color w:val="000000"/>
-          <w:lang w:val="en-US"/>
-        </w:rPr>
-        <w:t xml:space="preserve"> </w:t>
-      </w:r>
-      <w:r>
-        <w:rPr>
-          <w:rFonts w:ascii="Calibri" w:eastAsia="Times New Roman" w:hAnsi="Calibri" w:cs="Times New Roman"/>
-          <w:color w:val="000000"/>
-          <w:lang w:val="en-US" w:eastAsia="fr-FR"/>
-        </w:rPr>
-        <w:t>Main_2553</w:t>
-      </w:r>
-    </w:p>
-    <w:p>
-      <w:pPr>
-        <w:spacing w:after="0"/>
-        <w:rPr>
-          <w:rFonts w:ascii="Calibri" w:eastAsia="Times New Roman" w:hAnsi="Calibri" w:cs="Times New Roman"/>
-          <w:color w:val="000000"/>
-          <w:lang w:val="en-US" w:eastAsia="fr-FR"/>
-        </w:rPr>
-      </w:pPr>
-    </w:p>
-    <w:p>
-      <w:pPr>
-        <w:pStyle w:val="RequirementID"/>
-      </w:pPr>
-      <w:r>
-        <w:t>HLR_00810</w:t>
-      </w:r>
-    </w:p>
-    <w:p>
-      <w:pPr>
-        <w:spacing w:after="0"/>
-        <w:rPr>
-          <w:lang w:val="en-GB"/>
-        </w:rPr>
-      </w:pPr>
-      <w:r>
-        <w:rPr>
-          <w:lang w:val="en-GB"/>
-        </w:rPr>
-        <w:t xml:space="preserve">Name: Make a </w:t>
-      </w:r>
-      <w:proofErr w:type="gramStart"/>
-      <w:r>
-        <w:rPr>
-          <w:lang w:val="en-GB"/>
-        </w:rPr>
-        <w:t>180 degree</w:t>
-      </w:r>
-      <w:proofErr w:type="gramEnd"/>
-      <w:r>
-        <w:rPr>
-          <w:lang w:val="en-GB"/>
-        </w:rPr>
-        <w:t xml:space="preserve"> turn</w:t>
-      </w:r>
-    </w:p>
-    <w:p>
-      <w:pPr>
-        <w:spacing w:after="0"/>
-        <w:rPr>
-          <w:rFonts w:ascii="Calibri" w:eastAsia="Times New Roman" w:hAnsi="Calibri" w:cs="Times New Roman"/>
-          <w:color w:val="000000"/>
-          <w:lang w:val="en-GB" w:eastAsia="fr-FR"/>
-        </w:rPr>
-      </w:pPr>
-      <w:r>
-        <w:rPr>
-          <w:lang w:val="en-GB"/>
-        </w:rPr>
-        <w:t xml:space="preserve">Text: When the display command is sent from the computer to the MSP430G2553, the bot shall make a </w:t>
-      </w:r>
-      <w:proofErr w:type="gramStart"/>
-      <w:r>
-        <w:rPr>
-          <w:lang w:val="en-GB"/>
-        </w:rPr>
-        <w:t>180 degree</w:t>
-      </w:r>
-      <w:proofErr w:type="gramEnd"/>
-      <w:r>
-        <w:rPr>
-          <w:lang w:val="en-GB"/>
-        </w:rPr>
-        <w:t xml:space="preserve"> turn</w:t>
-      </w:r>
-    </w:p>
-    <w:p>
-      <w:pPr>
-        <w:spacing w:after="0"/>
-        <w:rPr>
-          <w:rFonts w:ascii="Calibri" w:eastAsia="Times New Roman" w:hAnsi="Calibri" w:cs="Times New Roman"/>
-          <w:color w:val="000000"/>
-          <w:lang w:val="en-GB" w:eastAsia="fr-FR"/>
-        </w:rPr>
-      </w:pPr>
-      <w:r>
-        <w:rPr>
-          <w:lang w:val="en-GB"/>
-        </w:rPr>
-        <w:t>Covers:</w:t>
-      </w:r>
-      <w:r>
-        <w:rPr>
-          <w:rFonts w:ascii="Calibri" w:hAnsi="Calibri"/>
-          <w:color w:val="000000"/>
-          <w:lang w:val="en-GB"/>
-        </w:rPr>
-        <w:t xml:space="preserve"> </w:t>
-      </w:r>
-      <w:r>
-        <w:rPr>
-          <w:rFonts w:ascii="Calibri" w:eastAsia="Times New Roman" w:hAnsi="Calibri" w:cs="Times New Roman"/>
-          <w:color w:val="000000"/>
-          <w:lang w:val="en-GB" w:eastAsia="fr-FR"/>
-        </w:rPr>
-        <w:t>SYS_00700</w:t>
-      </w:r>
-    </w:p>
-    <w:p>
-      <w:pPr>
-        <w:spacing w:after="0"/>
-        <w:rPr>
-          <w:rFonts w:ascii="Calibri" w:eastAsia="Times New Roman" w:hAnsi="Calibri" w:cs="Times New Roman"/>
-          <w:color w:val="000000"/>
-          <w:lang w:val="en-US" w:eastAsia="fr-FR"/>
-        </w:rPr>
-      </w:pPr>
-      <w:r>
-        <w:rPr>
-          <w:rFonts w:ascii="Calibri" w:eastAsia="Times New Roman" w:hAnsi="Calibri" w:cs="Times New Roman"/>
-          <w:color w:val="000000"/>
-          <w:lang w:val="en-GB" w:eastAsia="fr-FR"/>
-        </w:rPr>
-        <w:t>Module:</w:t>
-      </w:r>
-      <w:r>
-        <w:rPr>
-          <w:rFonts w:ascii="Calibri" w:hAnsi="Calibri"/>
-          <w:color w:val="000000"/>
-          <w:lang w:val="en-US"/>
-        </w:rPr>
-        <w:t xml:space="preserve"> </w:t>
-      </w:r>
-      <w:r>
-        <w:rPr>
-          <w:rFonts w:ascii="Calibri" w:eastAsia="Times New Roman" w:hAnsi="Calibri" w:cs="Times New Roman"/>
-          <w:color w:val="000000"/>
-          <w:lang w:val="en-US" w:eastAsia="fr-FR"/>
-        </w:rPr>
-        <w:t>Main_2553</w:t>
-      </w:r>
     </w:p>
     <w:p>
       <w:pPr>

</xml_diff>

<commit_message>
Modifications : Sambot_Int_Test.xlsx Sambot_Sys_Test.xlsx Sambot_Unit_Test.xlsx Software Architectural Design Requirements.docx System requirements.docx
</commit_message>
<xml_diff>
--- a/Software Architectural Design Requirements.docx
+++ b/Software Architectural Design Requirements.docx
@@ -351,8 +351,6 @@
       <w:pPr>
         <w:pStyle w:val="RequirementID"/>
       </w:pPr>
-      <w:bookmarkStart w:id="1" w:name="_GoBack"/>
-      <w:bookmarkEnd w:id="1"/>
     </w:p>
     <w:p>
       <w:pPr>
@@ -467,7 +465,7 @@
           <w:color w:val="000000"/>
           <w:lang w:val="en-GB" w:eastAsia="fr-FR"/>
         </w:rPr>
-        <w:t>SYS_00100</w:t>
+        <w:t>SYS_0100</w:t>
       </w:r>
     </w:p>
     <w:p>
@@ -539,22 +537,785 @@
         <w:rPr>
           <w:lang w:val="en-GB"/>
         </w:rPr>
+        <w:t>Name: Turn right</w:t>
+      </w:r>
+    </w:p>
+    <w:p>
+      <w:pPr>
+        <w:spacing w:after="0"/>
+        <w:rPr>
+          <w:rFonts w:ascii="Calibri" w:eastAsia="Times New Roman" w:hAnsi="Calibri" w:cs="Times New Roman"/>
+          <w:color w:val="000000"/>
+          <w:lang w:val="en-US" w:eastAsia="fr-FR"/>
+        </w:rPr>
+      </w:pPr>
+      <w:r>
+        <w:rPr>
+          <w:lang w:val="en-GB"/>
+        </w:rPr>
+        <w:t xml:space="preserve">Text: </w:t>
+      </w:r>
+      <w:r>
+        <w:rPr>
+          <w:rFonts w:ascii="Calibri" w:eastAsia="Times New Roman" w:hAnsi="Calibri" w:cs="Times New Roman"/>
+          <w:color w:val="000000"/>
+          <w:lang w:val="en-US" w:eastAsia="fr-FR"/>
+        </w:rPr>
+        <w:t xml:space="preserve">The bot shall be able to </w:t>
+      </w:r>
+      <w:r>
+        <w:rPr>
+          <w:rFonts w:ascii="Calibri" w:eastAsia="Times New Roman" w:hAnsi="Calibri" w:cs="Times New Roman"/>
+          <w:color w:val="000000"/>
+          <w:lang w:val="en-US" w:eastAsia="fr-FR"/>
+        </w:rPr>
+        <w:t>turn</w:t>
+      </w:r>
+      <w:r>
+        <w:rPr>
+          <w:rFonts w:ascii="Calibri" w:eastAsia="Times New Roman" w:hAnsi="Calibri" w:cs="Times New Roman"/>
+          <w:color w:val="000000"/>
+          <w:lang w:val="en-US" w:eastAsia="fr-FR"/>
+        </w:rPr>
+        <w:t xml:space="preserve"> </w:t>
+      </w:r>
+      <w:r>
+        <w:rPr>
+          <w:rFonts w:ascii="Calibri" w:eastAsia="Times New Roman" w:hAnsi="Calibri" w:cs="Times New Roman"/>
+          <w:color w:val="000000"/>
+          <w:lang w:val="en-US" w:eastAsia="fr-FR"/>
+        </w:rPr>
+        <w:t xml:space="preserve">90° </w:t>
+      </w:r>
+      <w:r>
+        <w:rPr>
+          <w:rFonts w:ascii="Calibri" w:eastAsia="Times New Roman" w:hAnsi="Calibri" w:cs="Times New Roman"/>
+          <w:color w:val="000000"/>
+          <w:lang w:val="en-US" w:eastAsia="fr-FR"/>
+        </w:rPr>
+        <w:t>right</w:t>
+      </w:r>
+      <w:r>
+        <w:rPr>
+          <w:rFonts w:ascii="Calibri" w:eastAsia="Times New Roman" w:hAnsi="Calibri" w:cs="Times New Roman"/>
+          <w:color w:val="000000"/>
+          <w:lang w:val="en-US" w:eastAsia="fr-FR"/>
+        </w:rPr>
+        <w:t>.</w:t>
+      </w:r>
+    </w:p>
+    <w:p>
+      <w:pPr>
+        <w:spacing w:after="0"/>
+        <w:rPr>
+          <w:rFonts w:ascii="Calibri" w:eastAsia="Times New Roman" w:hAnsi="Calibri" w:cs="Times New Roman"/>
+          <w:color w:val="000000"/>
+          <w:lang w:val="en-GB" w:eastAsia="fr-FR"/>
+        </w:rPr>
+      </w:pPr>
+      <w:r>
+        <w:rPr>
+          <w:lang w:val="en-GB"/>
+        </w:rPr>
+        <w:t>Covers:</w:t>
+      </w:r>
+      <w:r>
+        <w:rPr>
+          <w:rFonts w:ascii="Calibri" w:hAnsi="Calibri"/>
+          <w:color w:val="000000"/>
+          <w:lang w:val="en-GB"/>
+        </w:rPr>
+        <w:t xml:space="preserve"> </w:t>
+      </w:r>
+      <w:r>
+        <w:rPr>
+          <w:rFonts w:ascii="Calibri" w:eastAsia="Times New Roman" w:hAnsi="Calibri" w:cs="Times New Roman"/>
+          <w:color w:val="000000"/>
+          <w:lang w:val="en-GB" w:eastAsia="fr-FR"/>
+        </w:rPr>
+        <w:t>SYS_0100</w:t>
+      </w:r>
+    </w:p>
+    <w:p>
+      <w:pPr>
+        <w:spacing w:after="0"/>
+        <w:rPr>
+          <w:rFonts w:ascii="Calibri" w:eastAsia="Times New Roman" w:hAnsi="Calibri" w:cs="Times New Roman"/>
+          <w:color w:val="000000"/>
+          <w:lang w:val="en-US" w:eastAsia="fr-FR"/>
+        </w:rPr>
+      </w:pPr>
+      <w:r>
+        <w:rPr>
+          <w:rFonts w:ascii="Calibri" w:eastAsia="Times New Roman" w:hAnsi="Calibri" w:cs="Times New Roman"/>
+          <w:color w:val="000000"/>
+          <w:lang w:val="en-GB" w:eastAsia="fr-FR"/>
+        </w:rPr>
+        <w:t>Module:</w:t>
+      </w:r>
+      <w:r>
+        <w:rPr>
+          <w:rFonts w:ascii="Calibri" w:hAnsi="Calibri"/>
+          <w:color w:val="000000"/>
+          <w:lang w:val="en-US"/>
+        </w:rPr>
+        <w:t xml:space="preserve"> </w:t>
+      </w:r>
+      <w:r>
+        <w:rPr>
+          <w:rFonts w:ascii="Calibri" w:eastAsia="Times New Roman" w:hAnsi="Calibri" w:cs="Times New Roman"/>
+          <w:color w:val="000000"/>
+          <w:lang w:val="en-US" w:eastAsia="fr-FR"/>
+        </w:rPr>
+        <w:t>Bot</w:t>
+      </w:r>
+    </w:p>
+    <w:p>
+      <w:pPr>
+        <w:pStyle w:val="RequirementID"/>
+      </w:pPr>
+    </w:p>
+    <w:p>
+      <w:pPr>
+        <w:pStyle w:val="RequirementID"/>
+      </w:pPr>
+      <w:r>
+        <w:t>HLR_001</w:t>
+      </w:r>
+      <w:r>
+        <w:t>2</w:t>
+      </w:r>
+      <w:r>
+        <w:t>0</w:t>
+      </w:r>
+    </w:p>
+    <w:p>
+      <w:pPr>
+        <w:spacing w:after="0"/>
+        <w:rPr>
+          <w:lang w:val="en-GB"/>
+        </w:rPr>
+      </w:pPr>
+      <w:r>
+        <w:rPr>
+          <w:lang w:val="en-GB"/>
+        </w:rPr>
+        <w:t>Name: Turn around</w:t>
+      </w:r>
+    </w:p>
+    <w:p>
+      <w:pPr>
+        <w:spacing w:after="0"/>
+        <w:rPr>
+          <w:rFonts w:ascii="Calibri" w:eastAsia="Times New Roman" w:hAnsi="Calibri" w:cs="Times New Roman"/>
+          <w:color w:val="000000"/>
+          <w:lang w:val="en-US" w:eastAsia="fr-FR"/>
+        </w:rPr>
+      </w:pPr>
+      <w:r>
+        <w:rPr>
+          <w:lang w:val="en-GB"/>
+        </w:rPr>
+        <w:t xml:space="preserve">Text: </w:t>
+      </w:r>
+      <w:r>
+        <w:rPr>
+          <w:rFonts w:ascii="Calibri" w:eastAsia="Times New Roman" w:hAnsi="Calibri" w:cs="Times New Roman"/>
+          <w:color w:val="000000"/>
+          <w:lang w:val="en-US" w:eastAsia="fr-FR"/>
+        </w:rPr>
+        <w:t xml:space="preserve">The bot shall be able to </w:t>
+      </w:r>
+      <w:r>
+        <w:rPr>
+          <w:rFonts w:ascii="Calibri" w:eastAsia="Times New Roman" w:hAnsi="Calibri" w:cs="Times New Roman"/>
+          <w:color w:val="000000"/>
+          <w:lang w:val="en-US" w:eastAsia="fr-FR"/>
+        </w:rPr>
+        <w:t>turn</w:t>
+      </w:r>
+      <w:r>
+        <w:rPr>
+          <w:rFonts w:ascii="Calibri" w:eastAsia="Times New Roman" w:hAnsi="Calibri" w:cs="Times New Roman"/>
+          <w:color w:val="000000"/>
+          <w:lang w:val="en-US" w:eastAsia="fr-FR"/>
+        </w:rPr>
+        <w:t xml:space="preserve"> </w:t>
+      </w:r>
+      <w:r>
+        <w:rPr>
+          <w:rFonts w:ascii="Calibri" w:eastAsia="Times New Roman" w:hAnsi="Calibri" w:cs="Times New Roman"/>
+          <w:color w:val="000000"/>
+          <w:lang w:val="en-US" w:eastAsia="fr-FR"/>
+        </w:rPr>
+        <w:t xml:space="preserve">180° </w:t>
+      </w:r>
+      <w:r>
+        <w:rPr>
+          <w:rFonts w:ascii="Calibri" w:eastAsia="Times New Roman" w:hAnsi="Calibri" w:cs="Times New Roman"/>
+          <w:color w:val="000000"/>
+          <w:lang w:val="en-US" w:eastAsia="fr-FR"/>
+        </w:rPr>
+        <w:t>right</w:t>
+      </w:r>
+      <w:r>
+        <w:rPr>
+          <w:rFonts w:ascii="Calibri" w:eastAsia="Times New Roman" w:hAnsi="Calibri" w:cs="Times New Roman"/>
+          <w:color w:val="000000"/>
+          <w:lang w:val="en-US" w:eastAsia="fr-FR"/>
+        </w:rPr>
+        <w:t>.</w:t>
+      </w:r>
+    </w:p>
+    <w:p>
+      <w:pPr>
+        <w:spacing w:after="0"/>
+        <w:rPr>
+          <w:rFonts w:ascii="Calibri" w:eastAsia="Times New Roman" w:hAnsi="Calibri" w:cs="Times New Roman"/>
+          <w:color w:val="000000"/>
+          <w:lang w:val="en-GB" w:eastAsia="fr-FR"/>
+        </w:rPr>
+      </w:pPr>
+      <w:r>
+        <w:rPr>
+          <w:lang w:val="en-GB"/>
+        </w:rPr>
+        <w:t>Covers:</w:t>
+      </w:r>
+      <w:r>
+        <w:rPr>
+          <w:rFonts w:ascii="Calibri" w:hAnsi="Calibri"/>
+          <w:color w:val="000000"/>
+          <w:lang w:val="en-GB"/>
+        </w:rPr>
+        <w:t xml:space="preserve"> </w:t>
+      </w:r>
+      <w:r>
+        <w:rPr>
+          <w:rFonts w:ascii="Calibri" w:eastAsia="Times New Roman" w:hAnsi="Calibri" w:cs="Times New Roman"/>
+          <w:color w:val="000000"/>
+          <w:lang w:val="en-GB" w:eastAsia="fr-FR"/>
+        </w:rPr>
+        <w:t>SYS_0100</w:t>
+      </w:r>
+    </w:p>
+    <w:p>
+      <w:pPr>
+        <w:spacing w:after="0"/>
+        <w:rPr>
+          <w:rFonts w:ascii="Calibri" w:eastAsia="Times New Roman" w:hAnsi="Calibri" w:cs="Times New Roman"/>
+          <w:color w:val="000000"/>
+          <w:lang w:val="en-US" w:eastAsia="fr-FR"/>
+        </w:rPr>
+      </w:pPr>
+      <w:r>
+        <w:rPr>
+          <w:rFonts w:ascii="Calibri" w:eastAsia="Times New Roman" w:hAnsi="Calibri" w:cs="Times New Roman"/>
+          <w:color w:val="000000"/>
+          <w:lang w:val="en-GB" w:eastAsia="fr-FR"/>
+        </w:rPr>
+        <w:t>Module:</w:t>
+      </w:r>
+      <w:r>
+        <w:rPr>
+          <w:rFonts w:ascii="Calibri" w:hAnsi="Calibri"/>
+          <w:color w:val="000000"/>
+          <w:lang w:val="en-US"/>
+        </w:rPr>
+        <w:t xml:space="preserve"> </w:t>
+      </w:r>
+      <w:r>
+        <w:rPr>
+          <w:rFonts w:ascii="Calibri" w:eastAsia="Times New Roman" w:hAnsi="Calibri" w:cs="Times New Roman"/>
+          <w:color w:val="000000"/>
+          <w:lang w:val="en-US" w:eastAsia="fr-FR"/>
+        </w:rPr>
+        <w:t>Bot</w:t>
+      </w:r>
+    </w:p>
+    <w:p>
+      <w:pPr>
+        <w:spacing w:after="0"/>
+        <w:rPr>
+          <w:rFonts w:ascii="Calibri" w:eastAsia="Times New Roman" w:hAnsi="Calibri" w:cs="Times New Roman"/>
+          <w:color w:val="000000"/>
+          <w:lang w:val="en-US" w:eastAsia="fr-FR"/>
+        </w:rPr>
+      </w:pPr>
+    </w:p>
+    <w:p>
+      <w:pPr>
+        <w:spacing w:after="0"/>
+        <w:rPr>
+          <w:rFonts w:ascii="Calibri" w:eastAsia="Times New Roman" w:hAnsi="Calibri" w:cs="Times New Roman"/>
+          <w:color w:val="000000"/>
+          <w:lang w:val="en-US" w:eastAsia="fr-FR"/>
+        </w:rPr>
+      </w:pPr>
+    </w:p>
+    <w:p>
+      <w:pPr>
+        <w:pStyle w:val="RequirementID"/>
+      </w:pPr>
+      <w:bookmarkStart w:id="1" w:name="_Hlk35511003"/>
+      <w:r>
+        <w:t>HLR_00200</w:t>
+      </w:r>
+    </w:p>
+    <w:p>
+      <w:pPr>
+        <w:spacing w:after="0"/>
+        <w:rPr>
+          <w:lang w:val="en-GB"/>
+        </w:rPr>
+      </w:pPr>
+      <w:r>
+        <w:rPr>
+          <w:lang w:val="en-GB"/>
+        </w:rPr>
+        <w:t>Name: Detect obstacle</w:t>
+      </w:r>
+    </w:p>
+    <w:p>
+      <w:pPr>
+        <w:spacing w:after="0"/>
+        <w:rPr>
+          <w:rFonts w:ascii="Calibri" w:eastAsia="Times New Roman" w:hAnsi="Calibri" w:cs="Times New Roman"/>
+          <w:color w:val="000000"/>
+          <w:lang w:val="en-GB" w:eastAsia="fr-FR"/>
+        </w:rPr>
+      </w:pPr>
+      <w:r>
+        <w:rPr>
+          <w:lang w:val="en-GB"/>
+        </w:rPr>
+        <w:t xml:space="preserve">Text: </w:t>
+      </w:r>
+      <w:r>
+        <w:rPr>
+          <w:rFonts w:ascii="Calibri" w:eastAsia="Times New Roman" w:hAnsi="Calibri" w:cs="Times New Roman"/>
+          <w:color w:val="000000"/>
+          <w:lang w:val="en-GB" w:eastAsia="fr-FR"/>
+        </w:rPr>
+        <w:t xml:space="preserve">When the ultrasound sensor returns a value under </w:t>
+      </w:r>
+      <w:r>
+        <w:rPr>
+          <w:rFonts w:ascii="Calibri" w:eastAsia="Times New Roman" w:hAnsi="Calibri" w:cs="Times New Roman"/>
+          <w:color w:val="000000"/>
+          <w:lang w:val="en-GB" w:eastAsia="fr-FR"/>
+        </w:rPr>
+        <w:t>8</w:t>
+      </w:r>
+      <w:r>
+        <w:rPr>
+          <w:rFonts w:ascii="Calibri" w:eastAsia="Times New Roman" w:hAnsi="Calibri" w:cs="Times New Roman"/>
+          <w:color w:val="000000"/>
+          <w:lang w:val="en-GB" w:eastAsia="fr-FR"/>
+        </w:rPr>
+        <w:t xml:space="preserve">cm, an obstacle can be considered detected. </w:t>
+      </w:r>
+    </w:p>
+    <w:p>
+      <w:pPr>
+        <w:spacing w:after="0"/>
+        <w:rPr>
+          <w:rFonts w:ascii="Calibri" w:eastAsia="Times New Roman" w:hAnsi="Calibri" w:cs="Times New Roman"/>
+          <w:color w:val="000000"/>
+          <w:lang w:eastAsia="fr-FR"/>
+        </w:rPr>
+      </w:pPr>
+      <w:r>
+        <w:t>Covers:</w:t>
+      </w:r>
+      <w:r>
+        <w:rPr>
+          <w:rFonts w:ascii="Calibri" w:hAnsi="Calibri"/>
+          <w:color w:val="000000"/>
+        </w:rPr>
+        <w:t xml:space="preserve"> </w:t>
+      </w:r>
+      <w:r>
+        <w:rPr>
+          <w:rFonts w:ascii="Calibri" w:eastAsia="Times New Roman" w:hAnsi="Calibri" w:cs="Times New Roman"/>
+          <w:color w:val="000000"/>
+          <w:lang w:eastAsia="fr-FR"/>
+        </w:rPr>
+        <w:t>SYS_0200</w:t>
+      </w:r>
+    </w:p>
+    <w:p>
+      <w:pPr>
+        <w:spacing w:after="0"/>
+        <w:rPr>
+          <w:rFonts w:ascii="Calibri" w:eastAsia="Times New Roman" w:hAnsi="Calibri" w:cs="Times New Roman"/>
+          <w:color w:val="000000"/>
+          <w:lang w:eastAsia="fr-FR"/>
+        </w:rPr>
+      </w:pPr>
+      <w:r>
+        <w:rPr>
+          <w:rFonts w:ascii="Calibri" w:eastAsia="Times New Roman" w:hAnsi="Calibri" w:cs="Times New Roman"/>
+          <w:color w:val="000000"/>
+          <w:lang w:eastAsia="fr-FR"/>
+        </w:rPr>
+        <w:t>Module:</w:t>
+      </w:r>
+      <w:r>
+        <w:rPr>
+          <w:rFonts w:ascii="Calibri" w:hAnsi="Calibri"/>
+          <w:color w:val="000000"/>
+        </w:rPr>
+        <w:t xml:space="preserve"> </w:t>
+      </w:r>
+      <w:r>
+        <w:rPr>
+          <w:rFonts w:ascii="Calibri" w:eastAsia="Times New Roman" w:hAnsi="Calibri" w:cs="Times New Roman"/>
+          <w:color w:val="000000"/>
+          <w:lang w:eastAsia="fr-FR"/>
+        </w:rPr>
+        <w:t>Capteur_u</w:t>
+      </w:r>
+      <w:r>
+        <w:rPr>
+          <w:rFonts w:ascii="Calibri" w:eastAsia="Times New Roman" w:hAnsi="Calibri" w:cs="Times New Roman"/>
+          <w:color w:val="000000"/>
+          <w:lang w:eastAsia="fr-FR"/>
+        </w:rPr>
+        <w:t>ltrason</w:t>
+      </w:r>
+    </w:p>
+    <w:p>
+      <w:pPr>
+        <w:spacing w:after="0"/>
+        <w:rPr>
+          <w:rFonts w:ascii="Calibri" w:eastAsia="Times New Roman" w:hAnsi="Calibri" w:cs="Times New Roman"/>
+          <w:color w:val="000000"/>
+          <w:lang w:eastAsia="fr-FR"/>
+        </w:rPr>
+      </w:pPr>
+    </w:p>
+    <w:p>
+      <w:pPr>
+        <w:pStyle w:val="RequirementID"/>
+        <w:rPr>
+          <w:lang w:val="fr-FR"/>
+        </w:rPr>
+      </w:pPr>
+      <w:r>
+        <w:rPr>
+          <w:lang w:val="fr-FR"/>
+        </w:rPr>
+        <w:t>HLR</w:t>
+      </w:r>
+      <w:r>
+        <w:rPr>
+          <w:lang w:val="fr-FR"/>
+        </w:rPr>
+        <w:t>_00210</w:t>
+      </w:r>
+    </w:p>
+    <w:p>
+      <w:pPr>
+        <w:spacing w:after="0"/>
+        <w:rPr>
+          <w:lang w:val="en-GB"/>
+        </w:rPr>
+      </w:pPr>
+      <w:r>
+        <w:rPr>
+          <w:lang w:val="en-GB"/>
+        </w:rPr>
+        <w:t>Name: Sweep obstacle sensor</w:t>
+      </w:r>
+    </w:p>
+    <w:p>
+      <w:pPr>
+        <w:spacing w:after="0"/>
+        <w:rPr>
+          <w:rFonts w:ascii="Calibri" w:eastAsia="Times New Roman" w:hAnsi="Calibri" w:cs="Times New Roman"/>
+          <w:color w:val="000000"/>
+          <w:lang w:val="en-GB" w:eastAsia="fr-FR"/>
+        </w:rPr>
+      </w:pPr>
+      <w:r>
+        <w:rPr>
+          <w:lang w:val="en-GB"/>
+        </w:rPr>
+        <w:t xml:space="preserve">Text: </w:t>
+      </w:r>
+      <w:r>
+        <w:rPr>
+          <w:rFonts w:ascii="Calibri" w:eastAsia="Times New Roman" w:hAnsi="Calibri" w:cs="Times New Roman"/>
+          <w:color w:val="000000"/>
+          <w:lang w:val="en-GB" w:eastAsia="fr-FR"/>
+        </w:rPr>
+        <w:t>The servomotor shall rotate in a range of [-45°; +45°] in order to have an obstacle scan of 90 degrees in front of the bot</w:t>
+      </w:r>
+    </w:p>
+    <w:p>
+      <w:pPr>
+        <w:spacing w:after="0"/>
+        <w:rPr>
+          <w:rFonts w:ascii="Calibri" w:eastAsia="Times New Roman" w:hAnsi="Calibri" w:cs="Times New Roman"/>
+          <w:color w:val="000000"/>
+          <w:lang w:val="en-GB" w:eastAsia="fr-FR"/>
+        </w:rPr>
+      </w:pPr>
+      <w:r>
+        <w:rPr>
+          <w:lang w:val="en-GB"/>
+        </w:rPr>
+        <w:t>Covers:</w:t>
+      </w:r>
+      <w:r>
+        <w:rPr>
+          <w:rFonts w:ascii="Calibri" w:hAnsi="Calibri"/>
+          <w:color w:val="000000"/>
+          <w:lang w:val="en-GB"/>
+        </w:rPr>
+        <w:t xml:space="preserve"> </w:t>
+      </w:r>
+      <w:r>
+        <w:rPr>
+          <w:rFonts w:ascii="Calibri" w:eastAsia="Times New Roman" w:hAnsi="Calibri" w:cs="Times New Roman"/>
+          <w:color w:val="000000"/>
+          <w:lang w:val="en-GB" w:eastAsia="fr-FR"/>
+        </w:rPr>
+        <w:t>SYS_0200</w:t>
+      </w:r>
+    </w:p>
+    <w:p>
+      <w:pPr>
+        <w:spacing w:after="0"/>
+        <w:rPr>
+          <w:rFonts w:ascii="Calibri" w:eastAsia="Times New Roman" w:hAnsi="Calibri" w:cs="Times New Roman"/>
+          <w:color w:val="000000"/>
+          <w:lang w:val="en-US" w:eastAsia="fr-FR"/>
+        </w:rPr>
+      </w:pPr>
+      <w:r>
+        <w:rPr>
+          <w:rFonts w:ascii="Calibri" w:eastAsia="Times New Roman" w:hAnsi="Calibri" w:cs="Times New Roman"/>
+          <w:color w:val="000000"/>
+          <w:lang w:val="en-GB" w:eastAsia="fr-FR"/>
+        </w:rPr>
+        <w:t>Module:</w:t>
+      </w:r>
+      <w:r>
+        <w:rPr>
+          <w:rFonts w:ascii="Calibri" w:hAnsi="Calibri"/>
+          <w:color w:val="000000"/>
+          <w:lang w:val="en-US"/>
+        </w:rPr>
+        <w:t xml:space="preserve"> </w:t>
+      </w:r>
+      <w:r>
+        <w:rPr>
+          <w:rFonts w:ascii="Calibri" w:eastAsia="Times New Roman" w:hAnsi="Calibri" w:cs="Times New Roman"/>
+          <w:color w:val="000000"/>
+          <w:lang w:val="en-US" w:eastAsia="fr-FR"/>
+        </w:rPr>
+        <w:t>Servomoteur</w:t>
+      </w:r>
+    </w:p>
+    <w:bookmarkEnd w:id="1"/>
+    <w:p>
+      <w:pPr>
+        <w:spacing w:after="0"/>
+        <w:rPr>
+          <w:rFonts w:ascii="Calibri" w:eastAsia="Times New Roman" w:hAnsi="Calibri" w:cs="Times New Roman"/>
+          <w:color w:val="000000"/>
+          <w:lang w:val="en-US" w:eastAsia="fr-FR"/>
+        </w:rPr>
+      </w:pPr>
+    </w:p>
+    <w:p>
+      <w:pPr>
+        <w:pStyle w:val="RequirementID"/>
+      </w:pPr>
+      <w:r>
+        <w:t>HLR_00300</w:t>
+      </w:r>
+    </w:p>
+    <w:p>
+      <w:pPr>
+        <w:spacing w:after="0"/>
+        <w:rPr>
+          <w:lang w:val="en-GB"/>
+        </w:rPr>
+      </w:pPr>
+      <w:r>
+        <w:rPr>
+          <w:lang w:val="en-GB"/>
+        </w:rPr>
+        <w:t>Name: Detect hole</w:t>
+      </w:r>
+    </w:p>
+    <w:p>
+      <w:pPr>
+        <w:spacing w:after="0"/>
+        <w:rPr>
+          <w:rFonts w:ascii="Calibri" w:eastAsia="Times New Roman" w:hAnsi="Calibri" w:cs="Times New Roman"/>
+          <w:color w:val="000000"/>
+          <w:lang w:val="en-GB" w:eastAsia="fr-FR"/>
+        </w:rPr>
+      </w:pPr>
+      <w:r>
+        <w:rPr>
+          <w:lang w:val="en-GB"/>
+        </w:rPr>
+        <w:t xml:space="preserve">Text: </w:t>
+      </w:r>
+      <w:r>
+        <w:rPr>
+          <w:rFonts w:ascii="Calibri" w:eastAsia="Times New Roman" w:hAnsi="Calibri" w:cs="Times New Roman"/>
+          <w:color w:val="000000"/>
+          <w:lang w:val="en-GB" w:eastAsia="fr-FR"/>
+        </w:rPr>
+        <w:t>When the infrared sensor return a value over 4cm, a hole can be considered detected.</w:t>
+      </w:r>
+      <w:r>
+        <w:rPr>
+          <w:rFonts w:ascii="Calibri" w:eastAsia="Times New Roman" w:hAnsi="Calibri" w:cs="Times New Roman"/>
+          <w:color w:val="000000"/>
+          <w:lang w:val="en-GB" w:eastAsia="fr-FR"/>
+        </w:rPr>
+        <w:t xml:space="preserve"> </w:t>
+      </w:r>
+    </w:p>
+    <w:p>
+      <w:pPr>
+        <w:spacing w:after="0"/>
+        <w:rPr>
+          <w:rFonts w:ascii="Calibri" w:eastAsia="Times New Roman" w:hAnsi="Calibri" w:cs="Times New Roman"/>
+          <w:color w:val="000000"/>
+          <w:lang w:eastAsia="fr-FR"/>
+        </w:rPr>
+      </w:pPr>
+      <w:r>
+        <w:t>Covers:</w:t>
+      </w:r>
+      <w:r>
+        <w:rPr>
+          <w:rFonts w:ascii="Calibri" w:hAnsi="Calibri"/>
+          <w:color w:val="000000"/>
+        </w:rPr>
+        <w:t xml:space="preserve"> </w:t>
+      </w:r>
+      <w:r>
+        <w:rPr>
+          <w:rFonts w:ascii="Calibri" w:eastAsia="Times New Roman" w:hAnsi="Calibri" w:cs="Times New Roman"/>
+          <w:color w:val="000000"/>
+          <w:lang w:eastAsia="fr-FR"/>
+        </w:rPr>
+        <w:t>SYS_003</w:t>
+      </w:r>
+      <w:r>
+        <w:rPr>
+          <w:rFonts w:ascii="Calibri" w:eastAsia="Times New Roman" w:hAnsi="Calibri" w:cs="Times New Roman"/>
+          <w:color w:val="000000"/>
+          <w:lang w:eastAsia="fr-FR"/>
+        </w:rPr>
+        <w:t>00</w:t>
+      </w:r>
+    </w:p>
+    <w:p>
+      <w:pPr>
+        <w:spacing w:after="0"/>
+        <w:rPr>
+          <w:rFonts w:ascii="Calibri" w:eastAsia="Times New Roman" w:hAnsi="Calibri" w:cs="Times New Roman"/>
+          <w:color w:val="000000"/>
+          <w:lang w:eastAsia="fr-FR"/>
+        </w:rPr>
+      </w:pPr>
+      <w:r>
+        <w:rPr>
+          <w:rFonts w:ascii="Calibri" w:eastAsia="Times New Roman" w:hAnsi="Calibri" w:cs="Times New Roman"/>
+          <w:color w:val="000000"/>
+          <w:lang w:eastAsia="fr-FR"/>
+        </w:rPr>
+        <w:t>Module:</w:t>
+      </w:r>
+      <w:r>
+        <w:rPr>
+          <w:rFonts w:ascii="Calibri" w:hAnsi="Calibri"/>
+          <w:color w:val="000000"/>
+        </w:rPr>
+        <w:t xml:space="preserve"> </w:t>
+      </w:r>
+      <w:r>
+        <w:rPr>
+          <w:rFonts w:ascii="Calibri" w:eastAsia="Times New Roman" w:hAnsi="Calibri" w:cs="Times New Roman"/>
+          <w:color w:val="000000"/>
+          <w:lang w:eastAsia="fr-FR"/>
+        </w:rPr>
+        <w:t>Capteur_infra</w:t>
+      </w:r>
+    </w:p>
+    <w:p>
+      <w:pPr>
+        <w:spacing w:after="0"/>
+        <w:rPr>
+          <w:rFonts w:ascii="Calibri" w:eastAsia="Times New Roman" w:hAnsi="Calibri" w:cs="Times New Roman"/>
+          <w:color w:val="000000"/>
+          <w:lang w:eastAsia="fr-FR"/>
+        </w:rPr>
+      </w:pPr>
+    </w:p>
+    <w:p>
+      <w:pPr>
+        <w:pStyle w:val="RequirementID"/>
+        <w:rPr>
+          <w:lang w:val="en-US"/>
+        </w:rPr>
+      </w:pPr>
+      <w:r>
+        <w:rPr>
+          <w:lang w:val="en-US"/>
+        </w:rPr>
+        <w:t>HLR_00</w:t>
+      </w:r>
+      <w:r>
+        <w:rPr>
+          <w:lang w:val="en-US"/>
+        </w:rPr>
+        <w:t>50</w:t>
+      </w:r>
+      <w:r>
+        <w:rPr>
+          <w:lang w:val="en-US"/>
+        </w:rPr>
+        <w:t>0</w:t>
+      </w:r>
+    </w:p>
+    <w:p>
+      <w:pPr>
+        <w:spacing w:after="0"/>
+        <w:rPr>
+          <w:lang w:val="en-GB"/>
+        </w:rPr>
+      </w:pPr>
+      <w:r>
+        <w:rPr>
+          <w:lang w:val="en-GB"/>
+        </w:rPr>
         <w:t xml:space="preserve">Name: </w:t>
       </w:r>
       <w:r>
         <w:rPr>
           <w:lang w:val="en-GB"/>
         </w:rPr>
-        <w:t>Turn right</w:t>
-      </w:r>
-    </w:p>
-    <w:p>
-      <w:pPr>
-        <w:spacing w:after="0"/>
-        <w:rPr>
-          <w:rFonts w:ascii="Calibri" w:eastAsia="Times New Roman" w:hAnsi="Calibri" w:cs="Times New Roman"/>
-          <w:color w:val="000000"/>
-          <w:lang w:val="en-US" w:eastAsia="fr-FR"/>
+        <w:t>UART</w:t>
+      </w:r>
+    </w:p>
+    <w:p>
+      <w:pPr>
+        <w:spacing w:after="0"/>
+        <w:rPr>
+          <w:rFonts w:ascii="Calibri" w:eastAsia="Times New Roman" w:hAnsi="Calibri" w:cs="Times New Roman"/>
+          <w:color w:val="000000"/>
+          <w:lang w:val="en-GB" w:eastAsia="fr-FR"/>
         </w:rPr>
       </w:pPr>
       <w:r>
@@ -565,25 +1326,39 @@
       </w:r>
       <w:r>
         <w:rPr>
-          <w:rFonts w:ascii="Calibri" w:eastAsia="Times New Roman" w:hAnsi="Calibri" w:cs="Times New Roman"/>
-          <w:color w:val="000000"/>
-          <w:lang w:val="en-US" w:eastAsia="fr-FR"/>
-        </w:rPr>
-        <w:t xml:space="preserve">The bot shall be able to </w:t>
-      </w:r>
-      <w:r>
-        <w:rPr>
-          <w:rFonts w:ascii="Calibri" w:eastAsia="Times New Roman" w:hAnsi="Calibri" w:cs="Times New Roman"/>
-          <w:color w:val="000000"/>
-          <w:lang w:val="en-US" w:eastAsia="fr-FR"/>
-        </w:rPr>
-        <w:t>turn</w:t>
-      </w:r>
-      <w:r>
-        <w:rPr>
-          <w:rFonts w:ascii="Calibri" w:eastAsia="Times New Roman" w:hAnsi="Calibri" w:cs="Times New Roman"/>
-          <w:color w:val="000000"/>
-          <w:lang w:val="en-US" w:eastAsia="fr-FR"/>
+          <w:lang w:val="en-GB"/>
+        </w:rPr>
+        <w:t>When a command is sent by user, the MSP430G2553 shall be able to receive and send informations for a device by</w:t>
+      </w:r>
+      <w:bookmarkStart w:id="2" w:name="_GoBack"/>
+      <w:bookmarkEnd w:id="2"/>
+      <w:r>
+        <w:rPr>
+          <w:lang w:val="en-GB"/>
+        </w:rPr>
+        <w:t xml:space="preserve"> UART connection (Bluetooth) </w:t>
+      </w:r>
+    </w:p>
+    <w:p>
+      <w:pPr>
+        <w:spacing w:after="0"/>
+        <w:rPr>
+          <w:rFonts w:ascii="Calibri" w:eastAsia="Times New Roman" w:hAnsi="Calibri" w:cs="Times New Roman"/>
+          <w:color w:val="000000"/>
+          <w:lang w:val="en-GB" w:eastAsia="fr-FR"/>
+        </w:rPr>
+      </w:pPr>
+      <w:r>
+        <w:rPr>
+          <w:lang w:val="en-GB"/>
+        </w:rPr>
+        <w:t>Covers:</w:t>
+      </w:r>
+      <w:r>
+        <w:rPr>
+          <w:rFonts w:ascii="Calibri" w:hAnsi="Calibri"/>
+          <w:color w:val="000000"/>
+          <w:lang w:val="en-GB"/>
         </w:rPr>
         <w:t xml:space="preserve"> </w:t>
       </w:r>
@@ -591,25 +1366,130 @@
         <w:rPr>
           <w:rFonts w:ascii="Calibri" w:eastAsia="Times New Roman" w:hAnsi="Calibri" w:cs="Times New Roman"/>
           <w:color w:val="000000"/>
-          <w:lang w:val="en-US" w:eastAsia="fr-FR"/>
-        </w:rPr>
-        <w:t xml:space="preserve">90° </w:t>
-      </w:r>
-      <w:r>
-        <w:rPr>
-          <w:rFonts w:ascii="Calibri" w:eastAsia="Times New Roman" w:hAnsi="Calibri" w:cs="Times New Roman"/>
-          <w:color w:val="000000"/>
-          <w:lang w:val="en-US" w:eastAsia="fr-FR"/>
-        </w:rPr>
-        <w:t>right</w:t>
-      </w:r>
-      <w:r>
-        <w:rPr>
-          <w:rFonts w:ascii="Calibri" w:eastAsia="Times New Roman" w:hAnsi="Calibri" w:cs="Times New Roman"/>
-          <w:color w:val="000000"/>
-          <w:lang w:val="en-US" w:eastAsia="fr-FR"/>
-        </w:rPr>
-        <w:t>.</w:t>
+          <w:lang w:val="en-GB" w:eastAsia="fr-FR"/>
+        </w:rPr>
+        <w:t>SYS_0</w:t>
+      </w:r>
+      <w:r>
+        <w:rPr>
+          <w:rFonts w:ascii="Calibri" w:eastAsia="Times New Roman" w:hAnsi="Calibri" w:cs="Times New Roman"/>
+          <w:color w:val="000000"/>
+          <w:lang w:val="en-GB" w:eastAsia="fr-FR"/>
+        </w:rPr>
+        <w:t>500</w:t>
+      </w:r>
+    </w:p>
+    <w:p>
+      <w:pPr>
+        <w:spacing w:after="0"/>
+        <w:rPr>
+          <w:rFonts w:ascii="Calibri" w:eastAsia="Times New Roman" w:hAnsi="Calibri" w:cs="Times New Roman"/>
+          <w:color w:val="000000"/>
+          <w:lang w:val="en-US" w:eastAsia="fr-FR"/>
+        </w:rPr>
+      </w:pPr>
+      <w:r>
+        <w:rPr>
+          <w:rFonts w:ascii="Calibri" w:eastAsia="Times New Roman" w:hAnsi="Calibri" w:cs="Times New Roman"/>
+          <w:color w:val="000000"/>
+          <w:lang w:val="en-GB" w:eastAsia="fr-FR"/>
+        </w:rPr>
+        <w:t>Module:</w:t>
+      </w:r>
+      <w:r>
+        <w:rPr>
+          <w:rFonts w:ascii="Calibri" w:hAnsi="Calibri"/>
+          <w:color w:val="000000"/>
+          <w:lang w:val="en-US"/>
+        </w:rPr>
+        <w:t xml:space="preserve"> </w:t>
+      </w:r>
+      <w:r>
+        <w:rPr>
+          <w:rFonts w:ascii="Calibri" w:eastAsia="Times New Roman" w:hAnsi="Calibri" w:cs="Times New Roman"/>
+          <w:color w:val="000000"/>
+          <w:lang w:val="en-US" w:eastAsia="fr-FR"/>
+        </w:rPr>
+        <w:t>UART</w:t>
+      </w:r>
+    </w:p>
+    <w:p>
+      <w:pPr>
+        <w:spacing w:after="0"/>
+        <w:rPr>
+          <w:rFonts w:ascii="Calibri" w:eastAsia="Times New Roman" w:hAnsi="Calibri" w:cs="Times New Roman"/>
+          <w:color w:val="000000"/>
+          <w:lang w:val="en-US" w:eastAsia="fr-FR"/>
+        </w:rPr>
+      </w:pPr>
+    </w:p>
+    <w:p>
+      <w:pPr>
+        <w:pStyle w:val="RequirementID"/>
+        <w:rPr>
+          <w:lang w:val="en-US"/>
+        </w:rPr>
+      </w:pPr>
+      <w:r>
+        <w:rPr>
+          <w:lang w:val="en-US"/>
+        </w:rPr>
+        <w:lastRenderedPageBreak/>
+        <w:t>HLR_00</w:t>
+      </w:r>
+      <w:r>
+        <w:rPr>
+          <w:lang w:val="en-US"/>
+        </w:rPr>
+        <w:t>51</w:t>
+      </w:r>
+      <w:r>
+        <w:rPr>
+          <w:lang w:val="en-US"/>
+        </w:rPr>
+        <w:t>0</w:t>
+      </w:r>
+    </w:p>
+    <w:p>
+      <w:pPr>
+        <w:spacing w:after="0"/>
+        <w:rPr>
+          <w:lang w:val="en-GB"/>
+        </w:rPr>
+      </w:pPr>
+      <w:r>
+        <w:rPr>
+          <w:lang w:val="en-GB"/>
+        </w:rPr>
+        <w:t xml:space="preserve">Name: </w:t>
+      </w:r>
+      <w:r>
+        <w:rPr>
+          <w:lang w:val="en-GB"/>
+        </w:rPr>
+        <w:t>SPI</w:t>
+      </w:r>
+    </w:p>
+    <w:p>
+      <w:pPr>
+        <w:spacing w:after="0"/>
+        <w:rPr>
+          <w:rFonts w:ascii="Calibri" w:eastAsia="Times New Roman" w:hAnsi="Calibri" w:cs="Times New Roman"/>
+          <w:color w:val="000000"/>
+          <w:lang w:val="en-GB" w:eastAsia="fr-FR"/>
+        </w:rPr>
+      </w:pPr>
+      <w:r>
+        <w:rPr>
+          <w:lang w:val="en-GB"/>
+        </w:rPr>
+        <w:t xml:space="preserve">Text: </w:t>
+      </w:r>
+      <w:r>
+        <w:rPr>
+          <w:lang w:val="en-GB"/>
+        </w:rPr>
+        <w:t>When the user sent the command, the MSP430G2553 and MSP430G2231 shall be able to communicate together in transmitter/receiver by SPI connection</w:t>
       </w:r>
     </w:p>
     <w:p>
@@ -641,7 +1521,7 @@
           <w:color w:val="000000"/>
           <w:lang w:val="en-GB" w:eastAsia="fr-FR"/>
         </w:rPr>
-        <w:t>SYS_00100</w:t>
+        <w:t>SYS_0600</w:t>
       </w:r>
     </w:p>
     <w:p>
@@ -675,12 +1555,161 @@
           <w:color w:val="000000"/>
           <w:lang w:val="en-US" w:eastAsia="fr-FR"/>
         </w:rPr>
-        <w:t>Bot</w:t>
-      </w:r>
+        <w:t>SPI</w:t>
+      </w:r>
+    </w:p>
+    <w:p>
+      <w:pPr>
+        <w:spacing w:after="0"/>
+        <w:rPr>
+          <w:rFonts w:ascii="Calibri" w:eastAsia="Times New Roman" w:hAnsi="Calibri" w:cs="Times New Roman"/>
+          <w:color w:val="000000"/>
+          <w:lang w:val="en-US" w:eastAsia="fr-FR"/>
+        </w:rPr>
+      </w:pPr>
+    </w:p>
+    <w:p>
+      <w:pPr>
+        <w:spacing w:after="0"/>
+        <w:rPr>
+          <w:rFonts w:ascii="Calibri" w:eastAsia="Times New Roman" w:hAnsi="Calibri" w:cs="Times New Roman"/>
+          <w:color w:val="000000"/>
+          <w:lang w:val="en-US" w:eastAsia="fr-FR"/>
+        </w:rPr>
+      </w:pPr>
     </w:p>
     <w:p>
       <w:pPr>
         <w:pStyle w:val="RequirementID"/>
+        <w:rPr>
+          <w:lang w:val="en-US"/>
+        </w:rPr>
+      </w:pPr>
+      <w:r>
+        <w:rPr>
+          <w:lang w:val="en-US"/>
+        </w:rPr>
+        <w:t>HLR_006</w:t>
+      </w:r>
+      <w:r>
+        <w:rPr>
+          <w:lang w:val="en-US"/>
+        </w:rPr>
+        <w:t>00</w:t>
+      </w:r>
+    </w:p>
+    <w:p>
+      <w:pPr>
+        <w:spacing w:after="0"/>
+        <w:rPr>
+          <w:lang w:val="en-GB"/>
+        </w:rPr>
+      </w:pPr>
+      <w:r>
+        <w:rPr>
+          <w:lang w:val="en-GB"/>
+        </w:rPr>
+        <w:t>Name: Bot start-up</w:t>
+      </w:r>
+    </w:p>
+    <w:p>
+      <w:pPr>
+        <w:spacing w:after="0"/>
+        <w:rPr>
+          <w:rFonts w:ascii="Calibri" w:eastAsia="Times New Roman" w:hAnsi="Calibri" w:cs="Times New Roman"/>
+          <w:color w:val="000000"/>
+          <w:lang w:val="en-GB" w:eastAsia="fr-FR"/>
+        </w:rPr>
+      </w:pPr>
+      <w:r>
+        <w:rPr>
+          <w:lang w:val="en-GB"/>
+        </w:rPr>
+        <w:t xml:space="preserve">Text: </w:t>
+      </w:r>
+      <w:r>
+        <w:rPr>
+          <w:rFonts w:ascii="Calibri" w:eastAsia="Times New Roman" w:hAnsi="Calibri" w:cs="Times New Roman"/>
+          <w:color w:val="000000"/>
+          <w:lang w:val="en-GB" w:eastAsia="fr-FR"/>
+        </w:rPr>
+        <w:t>When the start-up command is send from the computer to the MSP430G2553 the bot should start to move in its environment.</w:t>
+      </w:r>
+    </w:p>
+    <w:p>
+      <w:pPr>
+        <w:spacing w:after="0"/>
+        <w:rPr>
+          <w:rFonts w:ascii="Calibri" w:eastAsia="Times New Roman" w:hAnsi="Calibri" w:cs="Times New Roman"/>
+          <w:color w:val="000000"/>
+          <w:lang w:val="en-GB" w:eastAsia="fr-FR"/>
+        </w:rPr>
+      </w:pPr>
+      <w:r>
+        <w:rPr>
+          <w:lang w:val="en-GB"/>
+        </w:rPr>
+        <w:t>Covers:</w:t>
+      </w:r>
+      <w:r>
+        <w:rPr>
+          <w:rFonts w:ascii="Calibri" w:hAnsi="Calibri"/>
+          <w:color w:val="000000"/>
+          <w:lang w:val="en-GB"/>
+        </w:rPr>
+        <w:t xml:space="preserve"> </w:t>
+      </w:r>
+      <w:r>
+        <w:rPr>
+          <w:rFonts w:ascii="Calibri" w:eastAsia="Times New Roman" w:hAnsi="Calibri" w:cs="Times New Roman"/>
+          <w:color w:val="000000"/>
+          <w:lang w:val="en-GB" w:eastAsia="fr-FR"/>
+        </w:rPr>
+        <w:t>SYS_0600</w:t>
+      </w:r>
+    </w:p>
+    <w:p>
+      <w:pPr>
+        <w:spacing w:after="0"/>
+        <w:rPr>
+          <w:rFonts w:ascii="Calibri" w:eastAsia="Times New Roman" w:hAnsi="Calibri" w:cs="Times New Roman"/>
+          <w:color w:val="000000"/>
+          <w:lang w:val="en-US" w:eastAsia="fr-FR"/>
+        </w:rPr>
+      </w:pPr>
+      <w:r>
+        <w:rPr>
+          <w:rFonts w:ascii="Calibri" w:eastAsia="Times New Roman" w:hAnsi="Calibri" w:cs="Times New Roman"/>
+          <w:color w:val="000000"/>
+          <w:lang w:val="en-GB" w:eastAsia="fr-FR"/>
+        </w:rPr>
+        <w:t>Module:</w:t>
+      </w:r>
+      <w:r>
+        <w:rPr>
+          <w:rFonts w:ascii="Calibri" w:hAnsi="Calibri"/>
+          <w:color w:val="000000"/>
+          <w:lang w:val="en-US"/>
+        </w:rPr>
+        <w:t xml:space="preserve"> </w:t>
+      </w:r>
+      <w:r>
+        <w:rPr>
+          <w:rFonts w:ascii="Calibri" w:eastAsia="Times New Roman" w:hAnsi="Calibri" w:cs="Times New Roman"/>
+          <w:color w:val="000000"/>
+          <w:lang w:val="en-US" w:eastAsia="fr-FR"/>
+        </w:rPr>
+        <w:t>Main_2553</w:t>
+      </w:r>
+    </w:p>
+    <w:p>
+      <w:pPr>
+        <w:spacing w:after="0"/>
+        <w:rPr>
+          <w:rFonts w:ascii="Calibri" w:eastAsia="Times New Roman" w:hAnsi="Calibri" w:cs="Times New Roman"/>
+          <w:color w:val="000000"/>
+          <w:lang w:val="en-US" w:eastAsia="fr-FR"/>
+        </w:rPr>
       </w:pPr>
     </w:p>
     <w:p>
@@ -688,10 +1717,7 @@
         <w:pStyle w:val="RequirementID"/>
       </w:pPr>
       <w:r>
-        <w:t>HLR_001</w:t>
-      </w:r>
-      <w:r>
-        <w:t>2</w:t>
+        <w:t>HLR_0061</w:t>
       </w:r>
       <w:r>
         <w:t>0</w:t>
@@ -708,22 +1734,22 @@
         <w:rPr>
           <w:lang w:val="en-GB"/>
         </w:rPr>
-        <w:t>Name: Turn</w:t>
-      </w:r>
-      <w:r>
-        <w:rPr>
-          <w:lang w:val="en-GB"/>
-        </w:rPr>
-        <w:t xml:space="preserve"> around</w:t>
-      </w:r>
-    </w:p>
-    <w:p>
-      <w:pPr>
-        <w:spacing w:after="0"/>
-        <w:rPr>
-          <w:rFonts w:ascii="Calibri" w:eastAsia="Times New Roman" w:hAnsi="Calibri" w:cs="Times New Roman"/>
-          <w:color w:val="000000"/>
-          <w:lang w:val="en-US" w:eastAsia="fr-FR"/>
+        <w:t xml:space="preserve">Name: Bot </w:t>
+      </w:r>
+      <w:r>
+        <w:rPr>
+          <w:lang w:val="en-GB"/>
+        </w:rPr>
+        <w:t>stop</w:t>
+      </w:r>
+    </w:p>
+    <w:p>
+      <w:pPr>
+        <w:spacing w:after="0"/>
+        <w:rPr>
+          <w:rFonts w:ascii="Calibri" w:eastAsia="Times New Roman" w:hAnsi="Calibri" w:cs="Times New Roman"/>
+          <w:color w:val="000000"/>
+          <w:lang w:val="en-GB" w:eastAsia="fr-FR"/>
         </w:rPr>
       </w:pPr>
       <w:r>
@@ -736,23 +1762,47 @@
         <w:rPr>
           <w:rFonts w:ascii="Calibri" w:eastAsia="Times New Roman" w:hAnsi="Calibri" w:cs="Times New Roman"/>
           <w:color w:val="000000"/>
-          <w:lang w:val="en-US" w:eastAsia="fr-FR"/>
-        </w:rPr>
-        <w:t xml:space="preserve">The bot shall be able to </w:t>
-      </w:r>
-      <w:r>
-        <w:rPr>
-          <w:rFonts w:ascii="Calibri" w:eastAsia="Times New Roman" w:hAnsi="Calibri" w:cs="Times New Roman"/>
-          <w:color w:val="000000"/>
-          <w:lang w:val="en-US" w:eastAsia="fr-FR"/>
-        </w:rPr>
-        <w:t>turn</w:t>
-      </w:r>
-      <w:r>
-        <w:rPr>
-          <w:rFonts w:ascii="Calibri" w:eastAsia="Times New Roman" w:hAnsi="Calibri" w:cs="Times New Roman"/>
-          <w:color w:val="000000"/>
-          <w:lang w:val="en-US" w:eastAsia="fr-FR"/>
+          <w:lang w:val="en-GB" w:eastAsia="fr-FR"/>
+        </w:rPr>
+        <w:t xml:space="preserve">When the </w:t>
+      </w:r>
+      <w:r>
+        <w:rPr>
+          <w:rFonts w:ascii="Calibri" w:eastAsia="Times New Roman" w:hAnsi="Calibri" w:cs="Times New Roman"/>
+          <w:color w:val="000000"/>
+          <w:lang w:val="en-GB" w:eastAsia="fr-FR"/>
+        </w:rPr>
+        <w:t>stop</w:t>
+      </w:r>
+      <w:r>
+        <w:rPr>
+          <w:rFonts w:ascii="Calibri" w:eastAsia="Times New Roman" w:hAnsi="Calibri" w:cs="Times New Roman"/>
+          <w:color w:val="000000"/>
+          <w:lang w:val="en-GB" w:eastAsia="fr-FR"/>
+        </w:rPr>
+        <w:t xml:space="preserve"> command is send from the computer to the MSP430G2553 the bot should stop moving and wait for next command to be read.</w:t>
+      </w:r>
+    </w:p>
+    <w:p>
+      <w:pPr>
+        <w:spacing w:after="0"/>
+        <w:rPr>
+          <w:rFonts w:ascii="Calibri" w:eastAsia="Times New Roman" w:hAnsi="Calibri" w:cs="Times New Roman"/>
+          <w:color w:val="000000"/>
+          <w:lang w:val="en-GB" w:eastAsia="fr-FR"/>
+        </w:rPr>
+      </w:pPr>
+      <w:r>
+        <w:rPr>
+          <w:lang w:val="en-GB"/>
+        </w:rPr>
+        <w:t>Covers:</w:t>
+      </w:r>
+      <w:r>
+        <w:rPr>
+          <w:rFonts w:ascii="Calibri" w:hAnsi="Calibri"/>
+          <w:color w:val="000000"/>
+          <w:lang w:val="en-GB"/>
         </w:rPr>
         <w:t xml:space="preserve"> </w:t>
       </w:r>
@@ -760,25 +1810,141 @@
         <w:rPr>
           <w:rFonts w:ascii="Calibri" w:eastAsia="Times New Roman" w:hAnsi="Calibri" w:cs="Times New Roman"/>
           <w:color w:val="000000"/>
-          <w:lang w:val="en-US" w:eastAsia="fr-FR"/>
-        </w:rPr>
-        <w:t xml:space="preserve">180° </w:t>
-      </w:r>
-      <w:r>
-        <w:rPr>
-          <w:rFonts w:ascii="Calibri" w:eastAsia="Times New Roman" w:hAnsi="Calibri" w:cs="Times New Roman"/>
-          <w:color w:val="000000"/>
-          <w:lang w:val="en-US" w:eastAsia="fr-FR"/>
-        </w:rPr>
-        <w:t>right</w:t>
-      </w:r>
-      <w:r>
-        <w:rPr>
-          <w:rFonts w:ascii="Calibri" w:eastAsia="Times New Roman" w:hAnsi="Calibri" w:cs="Times New Roman"/>
-          <w:color w:val="000000"/>
-          <w:lang w:val="en-US" w:eastAsia="fr-FR"/>
-        </w:rPr>
-        <w:t>.</w:t>
+          <w:lang w:val="en-GB" w:eastAsia="fr-FR"/>
+        </w:rPr>
+        <w:t>SYS_0600</w:t>
+      </w:r>
+    </w:p>
+    <w:p>
+      <w:pPr>
+        <w:spacing w:after="0"/>
+        <w:rPr>
+          <w:rFonts w:ascii="Calibri" w:eastAsia="Times New Roman" w:hAnsi="Calibri" w:cs="Times New Roman"/>
+          <w:color w:val="000000"/>
+          <w:lang w:val="en-US" w:eastAsia="fr-FR"/>
+        </w:rPr>
+      </w:pPr>
+      <w:r>
+        <w:rPr>
+          <w:rFonts w:ascii="Calibri" w:eastAsia="Times New Roman" w:hAnsi="Calibri" w:cs="Times New Roman"/>
+          <w:color w:val="000000"/>
+          <w:lang w:val="en-GB" w:eastAsia="fr-FR"/>
+        </w:rPr>
+        <w:t>Module:</w:t>
+      </w:r>
+      <w:r>
+        <w:rPr>
+          <w:rFonts w:ascii="Calibri" w:hAnsi="Calibri"/>
+          <w:color w:val="000000"/>
+          <w:lang w:val="en-US"/>
+        </w:rPr>
+        <w:t xml:space="preserve"> </w:t>
+      </w:r>
+      <w:r>
+        <w:rPr>
+          <w:rFonts w:ascii="Calibri" w:eastAsia="Times New Roman" w:hAnsi="Calibri" w:cs="Times New Roman"/>
+          <w:color w:val="000000"/>
+          <w:lang w:val="en-US" w:eastAsia="fr-FR"/>
+        </w:rPr>
+        <w:t>Main_2553</w:t>
+      </w:r>
+    </w:p>
+    <w:p>
+      <w:pPr>
+        <w:spacing w:after="0"/>
+        <w:rPr>
+          <w:rFonts w:ascii="Calibri" w:eastAsia="Times New Roman" w:hAnsi="Calibri" w:cs="Times New Roman"/>
+          <w:color w:val="000000"/>
+          <w:lang w:val="en-US" w:eastAsia="fr-FR"/>
+        </w:rPr>
+      </w:pPr>
+    </w:p>
+    <w:p>
+      <w:pPr>
+        <w:pStyle w:val="RequirementID"/>
+      </w:pPr>
+      <w:r>
+        <w:t>HLR_00700</w:t>
+      </w:r>
+    </w:p>
+    <w:p>
+      <w:pPr>
+        <w:spacing w:after="0"/>
+        <w:rPr>
+          <w:lang w:val="en-GB"/>
+        </w:rPr>
+      </w:pPr>
+      <w:r>
+        <w:rPr>
+          <w:lang w:val="en-GB"/>
+        </w:rPr>
+        <w:t xml:space="preserve">Name: </w:t>
+      </w:r>
+      <w:r>
+        <w:rPr>
+          <w:lang w:val="en-US"/>
+        </w:rPr>
+        <w:t>Data display</w:t>
+      </w:r>
+    </w:p>
+    <w:p>
+      <w:pPr>
+        <w:spacing w:after="0"/>
+        <w:rPr>
+          <w:rFonts w:ascii="Calibri" w:eastAsia="Times New Roman" w:hAnsi="Calibri" w:cs="Times New Roman"/>
+          <w:color w:val="000000"/>
+          <w:lang w:val="en-US" w:eastAsia="fr-FR"/>
+        </w:rPr>
+      </w:pPr>
+      <w:r>
+        <w:rPr>
+          <w:lang w:val="en-GB"/>
+        </w:rPr>
+        <w:t xml:space="preserve">Text: </w:t>
+      </w:r>
+      <w:r>
+        <w:rPr>
+          <w:lang w:val="en-GB"/>
+        </w:rPr>
+        <w:t xml:space="preserve"> When the display command is </w:t>
+      </w:r>
+      <w:r>
+        <w:rPr>
+          <w:lang w:val="en-GB"/>
+        </w:rPr>
+        <w:t>sent</w:t>
+      </w:r>
+      <w:r>
+        <w:rPr>
+          <w:lang w:val="en-GB"/>
+        </w:rPr>
+        <w:t xml:space="preserve"> from the user, the computer shall </w:t>
+      </w:r>
+      <w:r>
+        <w:rPr>
+          <w:lang w:val="en-GB"/>
+        </w:rPr>
+        <w:t>display sensors</w:t>
+      </w:r>
+      <w:r>
+        <w:rPr>
+          <w:lang w:val="en-GB"/>
+        </w:rPr>
+        <w:t xml:space="preserve"> </w:t>
+      </w:r>
+      <w:r>
+        <w:rPr>
+          <w:rFonts w:ascii="Calibri" w:eastAsia="Times New Roman" w:hAnsi="Calibri" w:cs="Times New Roman"/>
+          <w:color w:val="000000"/>
+          <w:lang w:val="en-US" w:eastAsia="fr-FR"/>
+        </w:rPr>
+        <w:t>data</w:t>
+      </w:r>
+      <w:r>
+        <w:rPr>
+          <w:lang w:val="en-GB"/>
+        </w:rPr>
+        <w:t xml:space="preserve"> information</w:t>
       </w:r>
     </w:p>
     <w:p>
@@ -810,886 +1976,7 @@
           <w:color w:val="000000"/>
           <w:lang w:val="en-GB" w:eastAsia="fr-FR"/>
         </w:rPr>
-        <w:t>SYS_00100</w:t>
-      </w:r>
-    </w:p>
-    <w:p>
-      <w:pPr>
-        <w:spacing w:after="0"/>
-        <w:rPr>
-          <w:rFonts w:ascii="Calibri" w:eastAsia="Times New Roman" w:hAnsi="Calibri" w:cs="Times New Roman"/>
-          <w:color w:val="000000"/>
-          <w:lang w:val="en-US" w:eastAsia="fr-FR"/>
-        </w:rPr>
-      </w:pPr>
-      <w:r>
-        <w:rPr>
-          <w:rFonts w:ascii="Calibri" w:eastAsia="Times New Roman" w:hAnsi="Calibri" w:cs="Times New Roman"/>
-          <w:color w:val="000000"/>
-          <w:lang w:val="en-GB" w:eastAsia="fr-FR"/>
-        </w:rPr>
-        <w:t>Module:</w:t>
-      </w:r>
-      <w:r>
-        <w:rPr>
-          <w:rFonts w:ascii="Calibri" w:hAnsi="Calibri"/>
-          <w:color w:val="000000"/>
-          <w:lang w:val="en-US"/>
-        </w:rPr>
-        <w:t xml:space="preserve"> </w:t>
-      </w:r>
-      <w:r>
-        <w:rPr>
-          <w:rFonts w:ascii="Calibri" w:eastAsia="Times New Roman" w:hAnsi="Calibri" w:cs="Times New Roman"/>
-          <w:color w:val="000000"/>
-          <w:lang w:val="en-US" w:eastAsia="fr-FR"/>
-        </w:rPr>
-        <w:t>Bot</w:t>
-      </w:r>
-    </w:p>
-    <w:p>
-      <w:pPr>
-        <w:spacing w:after="0"/>
-        <w:rPr>
-          <w:rFonts w:ascii="Calibri" w:eastAsia="Times New Roman" w:hAnsi="Calibri" w:cs="Times New Roman"/>
-          <w:color w:val="000000"/>
-          <w:lang w:val="en-US" w:eastAsia="fr-FR"/>
-        </w:rPr>
-      </w:pPr>
-    </w:p>
-    <w:p>
-      <w:pPr>
-        <w:spacing w:after="0"/>
-        <w:rPr>
-          <w:rFonts w:ascii="Calibri" w:eastAsia="Times New Roman" w:hAnsi="Calibri" w:cs="Times New Roman"/>
-          <w:color w:val="000000"/>
-          <w:lang w:val="en-US" w:eastAsia="fr-FR"/>
-        </w:rPr>
-      </w:pPr>
-    </w:p>
-    <w:p>
-      <w:pPr>
-        <w:pStyle w:val="RequirementID"/>
-      </w:pPr>
-      <w:bookmarkStart w:id="2" w:name="_Hlk35511003"/>
-      <w:r>
-        <w:t>HLR_00200</w:t>
-      </w:r>
-    </w:p>
-    <w:p>
-      <w:pPr>
-        <w:spacing w:after="0"/>
-        <w:rPr>
-          <w:lang w:val="en-GB"/>
-        </w:rPr>
-      </w:pPr>
-      <w:r>
-        <w:rPr>
-          <w:lang w:val="en-GB"/>
-        </w:rPr>
-        <w:t>Name: Detect obstacle</w:t>
-      </w:r>
-    </w:p>
-    <w:p>
-      <w:pPr>
-        <w:spacing w:after="0"/>
-        <w:rPr>
-          <w:rFonts w:ascii="Calibri" w:eastAsia="Times New Roman" w:hAnsi="Calibri" w:cs="Times New Roman"/>
-          <w:color w:val="000000"/>
-          <w:lang w:val="en-GB" w:eastAsia="fr-FR"/>
-        </w:rPr>
-      </w:pPr>
-      <w:r>
-        <w:rPr>
-          <w:lang w:val="en-GB"/>
-        </w:rPr>
-        <w:t xml:space="preserve">Text: </w:t>
-      </w:r>
-      <w:r>
-        <w:rPr>
-          <w:rFonts w:ascii="Calibri" w:eastAsia="Times New Roman" w:hAnsi="Calibri" w:cs="Times New Roman"/>
-          <w:color w:val="000000"/>
-          <w:lang w:val="en-GB" w:eastAsia="fr-FR"/>
-        </w:rPr>
-        <w:t xml:space="preserve">When the ultrasound sensor returns a value under </w:t>
-      </w:r>
-      <w:r>
-        <w:rPr>
-          <w:rFonts w:ascii="Calibri" w:eastAsia="Times New Roman" w:hAnsi="Calibri" w:cs="Times New Roman"/>
-          <w:color w:val="000000"/>
-          <w:lang w:val="en-GB" w:eastAsia="fr-FR"/>
-        </w:rPr>
-        <w:t>8</w:t>
-      </w:r>
-      <w:r>
-        <w:rPr>
-          <w:rFonts w:ascii="Calibri" w:eastAsia="Times New Roman" w:hAnsi="Calibri" w:cs="Times New Roman"/>
-          <w:color w:val="000000"/>
-          <w:lang w:val="en-GB" w:eastAsia="fr-FR"/>
-        </w:rPr>
-        <w:t xml:space="preserve">cm, an obstacle can be considered detected. </w:t>
-      </w:r>
-    </w:p>
-    <w:p>
-      <w:pPr>
-        <w:spacing w:after="0"/>
-        <w:rPr>
-          <w:rFonts w:ascii="Calibri" w:eastAsia="Times New Roman" w:hAnsi="Calibri" w:cs="Times New Roman"/>
-          <w:color w:val="000000"/>
-          <w:lang w:eastAsia="fr-FR"/>
-        </w:rPr>
-      </w:pPr>
-      <w:r>
-        <w:t>Covers:</w:t>
-      </w:r>
-      <w:r>
-        <w:rPr>
-          <w:rFonts w:ascii="Calibri" w:hAnsi="Calibri"/>
-          <w:color w:val="000000"/>
-        </w:rPr>
-        <w:t xml:space="preserve"> </w:t>
-      </w:r>
-      <w:r>
-        <w:rPr>
-          <w:rFonts w:ascii="Calibri" w:eastAsia="Times New Roman" w:hAnsi="Calibri" w:cs="Times New Roman"/>
-          <w:color w:val="000000"/>
-          <w:lang w:eastAsia="fr-FR"/>
-        </w:rPr>
-        <w:t>SYS_00200</w:t>
-      </w:r>
-    </w:p>
-    <w:p>
-      <w:pPr>
-        <w:spacing w:after="0"/>
-        <w:rPr>
-          <w:rFonts w:ascii="Calibri" w:eastAsia="Times New Roman" w:hAnsi="Calibri" w:cs="Times New Roman"/>
-          <w:color w:val="000000"/>
-          <w:lang w:eastAsia="fr-FR"/>
-        </w:rPr>
-      </w:pPr>
-      <w:r>
-        <w:rPr>
-          <w:rFonts w:ascii="Calibri" w:eastAsia="Times New Roman" w:hAnsi="Calibri" w:cs="Times New Roman"/>
-          <w:color w:val="000000"/>
-          <w:lang w:eastAsia="fr-FR"/>
-        </w:rPr>
-        <w:t>Module:</w:t>
-      </w:r>
-      <w:r>
-        <w:rPr>
-          <w:rFonts w:ascii="Calibri" w:hAnsi="Calibri"/>
-          <w:color w:val="000000"/>
-        </w:rPr>
-        <w:t xml:space="preserve"> </w:t>
-      </w:r>
-      <w:proofErr w:type="spellStart"/>
-      <w:r>
-        <w:rPr>
-          <w:rFonts w:ascii="Calibri" w:eastAsia="Times New Roman" w:hAnsi="Calibri" w:cs="Times New Roman"/>
-          <w:color w:val="000000"/>
-          <w:lang w:eastAsia="fr-FR"/>
-        </w:rPr>
-        <w:t>Capteur_u</w:t>
-      </w:r>
-      <w:r>
-        <w:rPr>
-          <w:rFonts w:ascii="Calibri" w:eastAsia="Times New Roman" w:hAnsi="Calibri" w:cs="Times New Roman"/>
-          <w:color w:val="000000"/>
-          <w:lang w:eastAsia="fr-FR"/>
-        </w:rPr>
-        <w:t>ltrason</w:t>
-      </w:r>
-      <w:proofErr w:type="spellEnd"/>
-    </w:p>
-    <w:p>
-      <w:pPr>
-        <w:spacing w:after="0"/>
-        <w:rPr>
-          <w:rFonts w:ascii="Calibri" w:eastAsia="Times New Roman" w:hAnsi="Calibri" w:cs="Times New Roman"/>
-          <w:color w:val="000000"/>
-          <w:lang w:eastAsia="fr-FR"/>
-        </w:rPr>
-      </w:pPr>
-    </w:p>
-    <w:p>
-      <w:pPr>
-        <w:pStyle w:val="RequirementID"/>
-        <w:rPr>
-          <w:lang w:val="fr-FR"/>
-        </w:rPr>
-      </w:pPr>
-      <w:r>
-        <w:rPr>
-          <w:lang w:val="fr-FR"/>
-        </w:rPr>
-        <w:t>HLR</w:t>
-      </w:r>
-      <w:r>
-        <w:rPr>
-          <w:lang w:val="fr-FR"/>
-        </w:rPr>
-        <w:t>_00210</w:t>
-      </w:r>
-    </w:p>
-    <w:p>
-      <w:pPr>
-        <w:spacing w:after="0"/>
-        <w:rPr>
-          <w:lang w:val="en-GB"/>
-        </w:rPr>
-      </w:pPr>
-      <w:r>
-        <w:rPr>
-          <w:lang w:val="en-GB"/>
-        </w:rPr>
-        <w:t>Name: Sweep obstacle sensor</w:t>
-      </w:r>
-    </w:p>
-    <w:p>
-      <w:pPr>
-        <w:spacing w:after="0"/>
-        <w:rPr>
-          <w:rFonts w:ascii="Calibri" w:eastAsia="Times New Roman" w:hAnsi="Calibri" w:cs="Times New Roman"/>
-          <w:color w:val="000000"/>
-          <w:lang w:val="en-GB" w:eastAsia="fr-FR"/>
-        </w:rPr>
-      </w:pPr>
-      <w:r>
-        <w:rPr>
-          <w:lang w:val="en-GB"/>
-        </w:rPr>
-        <w:t xml:space="preserve">Text: </w:t>
-      </w:r>
-      <w:r>
-        <w:rPr>
-          <w:rFonts w:ascii="Calibri" w:eastAsia="Times New Roman" w:hAnsi="Calibri" w:cs="Times New Roman"/>
-          <w:color w:val="000000"/>
-          <w:lang w:val="en-GB" w:eastAsia="fr-FR"/>
-        </w:rPr>
-        <w:t>The servomotor shall rotate in a range of [-45°; +45°] in order to have an obstacle scan of 90 degrees in front of the bot</w:t>
-      </w:r>
-    </w:p>
-    <w:p>
-      <w:pPr>
-        <w:spacing w:after="0"/>
-        <w:rPr>
-          <w:rFonts w:ascii="Calibri" w:eastAsia="Times New Roman" w:hAnsi="Calibri" w:cs="Times New Roman"/>
-          <w:color w:val="000000"/>
-          <w:lang w:val="en-GB" w:eastAsia="fr-FR"/>
-        </w:rPr>
-      </w:pPr>
-      <w:r>
-        <w:rPr>
-          <w:lang w:val="en-GB"/>
-        </w:rPr>
-        <w:t>Covers:</w:t>
-      </w:r>
-      <w:r>
-        <w:rPr>
-          <w:rFonts w:ascii="Calibri" w:hAnsi="Calibri"/>
-          <w:color w:val="000000"/>
-          <w:lang w:val="en-GB"/>
-        </w:rPr>
-        <w:t xml:space="preserve"> </w:t>
-      </w:r>
-      <w:r>
-        <w:rPr>
-          <w:rFonts w:ascii="Calibri" w:eastAsia="Times New Roman" w:hAnsi="Calibri" w:cs="Times New Roman"/>
-          <w:color w:val="000000"/>
-          <w:lang w:val="en-GB" w:eastAsia="fr-FR"/>
-        </w:rPr>
-        <w:t>SYS_00200</w:t>
-      </w:r>
-    </w:p>
-    <w:p>
-      <w:pPr>
-        <w:spacing w:after="0"/>
-        <w:rPr>
-          <w:rFonts w:ascii="Calibri" w:eastAsia="Times New Roman" w:hAnsi="Calibri" w:cs="Times New Roman"/>
-          <w:color w:val="000000"/>
-          <w:lang w:val="en-US" w:eastAsia="fr-FR"/>
-        </w:rPr>
-      </w:pPr>
-      <w:r>
-        <w:rPr>
-          <w:rFonts w:ascii="Calibri" w:eastAsia="Times New Roman" w:hAnsi="Calibri" w:cs="Times New Roman"/>
-          <w:color w:val="000000"/>
-          <w:lang w:val="en-GB" w:eastAsia="fr-FR"/>
-        </w:rPr>
-        <w:t>Module:</w:t>
-      </w:r>
-      <w:r>
-        <w:rPr>
-          <w:rFonts w:ascii="Calibri" w:hAnsi="Calibri"/>
-          <w:color w:val="000000"/>
-          <w:lang w:val="en-US"/>
-        </w:rPr>
-        <w:t xml:space="preserve"> </w:t>
-      </w:r>
-      <w:r>
-        <w:rPr>
-          <w:rFonts w:ascii="Calibri" w:eastAsia="Times New Roman" w:hAnsi="Calibri" w:cs="Times New Roman"/>
-          <w:color w:val="000000"/>
-          <w:lang w:val="en-US" w:eastAsia="fr-FR"/>
-        </w:rPr>
-        <w:t>Servomoteur</w:t>
-      </w:r>
-    </w:p>
-    <w:bookmarkEnd w:id="2"/>
-    <w:p>
-      <w:pPr>
-        <w:spacing w:after="0"/>
-        <w:rPr>
-          <w:rFonts w:ascii="Calibri" w:eastAsia="Times New Roman" w:hAnsi="Calibri" w:cs="Times New Roman"/>
-          <w:color w:val="000000"/>
-          <w:lang w:val="en-US" w:eastAsia="fr-FR"/>
-        </w:rPr>
-      </w:pPr>
-    </w:p>
-    <w:p>
-      <w:pPr>
-        <w:pStyle w:val="RequirementID"/>
-      </w:pPr>
-      <w:r>
-        <w:t>HLR_00300</w:t>
-      </w:r>
-    </w:p>
-    <w:p>
-      <w:pPr>
-        <w:spacing w:after="0"/>
-        <w:rPr>
-          <w:lang w:val="en-GB"/>
-        </w:rPr>
-      </w:pPr>
-      <w:r>
-        <w:rPr>
-          <w:lang w:val="en-GB"/>
-        </w:rPr>
-        <w:t>Name: Detect hole</w:t>
-      </w:r>
-    </w:p>
-    <w:p>
-      <w:pPr>
-        <w:spacing w:after="0"/>
-        <w:rPr>
-          <w:rFonts w:ascii="Calibri" w:eastAsia="Times New Roman" w:hAnsi="Calibri" w:cs="Times New Roman"/>
-          <w:color w:val="000000"/>
-          <w:lang w:val="en-GB" w:eastAsia="fr-FR"/>
-        </w:rPr>
-      </w:pPr>
-      <w:r>
-        <w:rPr>
-          <w:lang w:val="en-GB"/>
-        </w:rPr>
-        <w:t xml:space="preserve">Text: </w:t>
-      </w:r>
-      <w:r>
-        <w:rPr>
-          <w:rFonts w:ascii="Calibri" w:eastAsia="Times New Roman" w:hAnsi="Calibri" w:cs="Times New Roman"/>
-          <w:color w:val="000000"/>
-          <w:lang w:val="en-GB" w:eastAsia="fr-FR"/>
-        </w:rPr>
-        <w:t>When the infrared sensor return a value over 4cm, a hole can be considered detected.</w:t>
-      </w:r>
-      <w:r>
-        <w:rPr>
-          <w:rFonts w:ascii="Calibri" w:eastAsia="Times New Roman" w:hAnsi="Calibri" w:cs="Times New Roman"/>
-          <w:color w:val="000000"/>
-          <w:lang w:val="en-GB" w:eastAsia="fr-FR"/>
-        </w:rPr>
-        <w:t xml:space="preserve"> </w:t>
-      </w:r>
-    </w:p>
-    <w:p>
-      <w:pPr>
-        <w:spacing w:after="0"/>
-        <w:rPr>
-          <w:rFonts w:ascii="Calibri" w:eastAsia="Times New Roman" w:hAnsi="Calibri" w:cs="Times New Roman"/>
-          <w:color w:val="000000"/>
-          <w:lang w:eastAsia="fr-FR"/>
-        </w:rPr>
-      </w:pPr>
-      <w:proofErr w:type="spellStart"/>
-      <w:proofErr w:type="gramStart"/>
-      <w:r>
-        <w:t>Covers</w:t>
-      </w:r>
-      <w:proofErr w:type="spellEnd"/>
-      <w:r>
-        <w:t>:</w:t>
-      </w:r>
-      <w:proofErr w:type="gramEnd"/>
-      <w:r>
-        <w:rPr>
-          <w:rFonts w:ascii="Calibri" w:hAnsi="Calibri"/>
-          <w:color w:val="000000"/>
-        </w:rPr>
-        <w:t xml:space="preserve"> </w:t>
-      </w:r>
-      <w:r>
-        <w:rPr>
-          <w:rFonts w:ascii="Calibri" w:eastAsia="Times New Roman" w:hAnsi="Calibri" w:cs="Times New Roman"/>
-          <w:color w:val="000000"/>
-          <w:lang w:eastAsia="fr-FR"/>
-        </w:rPr>
-        <w:t>SYS_003</w:t>
-      </w:r>
-      <w:r>
-        <w:rPr>
-          <w:rFonts w:ascii="Calibri" w:eastAsia="Times New Roman" w:hAnsi="Calibri" w:cs="Times New Roman"/>
-          <w:color w:val="000000"/>
-          <w:lang w:eastAsia="fr-FR"/>
-        </w:rPr>
-        <w:t>00</w:t>
-      </w:r>
-    </w:p>
-    <w:p>
-      <w:pPr>
-        <w:spacing w:after="0"/>
-        <w:rPr>
-          <w:rFonts w:ascii="Calibri" w:eastAsia="Times New Roman" w:hAnsi="Calibri" w:cs="Times New Roman"/>
-          <w:color w:val="000000"/>
-          <w:lang w:eastAsia="fr-FR"/>
-        </w:rPr>
-      </w:pPr>
-      <w:proofErr w:type="gramStart"/>
-      <w:r>
-        <w:rPr>
-          <w:rFonts w:ascii="Calibri" w:eastAsia="Times New Roman" w:hAnsi="Calibri" w:cs="Times New Roman"/>
-          <w:color w:val="000000"/>
-          <w:lang w:eastAsia="fr-FR"/>
-        </w:rPr>
-        <w:t>Module:</w:t>
-      </w:r>
-      <w:proofErr w:type="gramEnd"/>
-      <w:r>
-        <w:rPr>
-          <w:rFonts w:ascii="Calibri" w:hAnsi="Calibri"/>
-          <w:color w:val="000000"/>
-        </w:rPr>
-        <w:t xml:space="preserve"> </w:t>
-      </w:r>
-      <w:proofErr w:type="spellStart"/>
-      <w:r>
-        <w:rPr>
-          <w:rFonts w:ascii="Calibri" w:eastAsia="Times New Roman" w:hAnsi="Calibri" w:cs="Times New Roman"/>
-          <w:color w:val="000000"/>
-          <w:lang w:eastAsia="fr-FR"/>
-        </w:rPr>
-        <w:t>Capteur_infra</w:t>
-      </w:r>
-      <w:proofErr w:type="spellEnd"/>
-    </w:p>
-    <w:p>
-      <w:pPr>
-        <w:spacing w:after="0"/>
-        <w:rPr>
-          <w:rFonts w:ascii="Calibri" w:eastAsia="Times New Roman" w:hAnsi="Calibri" w:cs="Times New Roman"/>
-          <w:color w:val="000000"/>
-          <w:lang w:eastAsia="fr-FR"/>
-        </w:rPr>
-      </w:pPr>
-    </w:p>
-    <w:p>
-      <w:pPr>
-        <w:pStyle w:val="RequirementID"/>
-        <w:rPr>
-          <w:lang w:val="fr-FR"/>
-        </w:rPr>
-      </w:pPr>
-      <w:r>
-        <w:rPr>
-          <w:lang w:val="fr-FR"/>
-        </w:rPr>
-        <w:t>HLR_006</w:t>
-      </w:r>
-      <w:r>
-        <w:rPr>
-          <w:lang w:val="fr-FR"/>
-        </w:rPr>
-        <w:t>00</w:t>
-      </w:r>
-    </w:p>
-    <w:p>
-      <w:pPr>
-        <w:spacing w:after="0"/>
-        <w:rPr>
-          <w:lang w:val="en-GB"/>
-        </w:rPr>
-      </w:pPr>
-      <w:r>
-        <w:rPr>
-          <w:lang w:val="en-GB"/>
-        </w:rPr>
-        <w:t>Name: Bot start-up</w:t>
-      </w:r>
-    </w:p>
-    <w:p>
-      <w:pPr>
-        <w:spacing w:after="0"/>
-        <w:rPr>
-          <w:rFonts w:ascii="Calibri" w:eastAsia="Times New Roman" w:hAnsi="Calibri" w:cs="Times New Roman"/>
-          <w:color w:val="000000"/>
-          <w:lang w:val="en-GB" w:eastAsia="fr-FR"/>
-        </w:rPr>
-      </w:pPr>
-      <w:r>
-        <w:rPr>
-          <w:lang w:val="en-GB"/>
-        </w:rPr>
-        <w:t xml:space="preserve">Text: </w:t>
-      </w:r>
-      <w:r>
-        <w:rPr>
-          <w:rFonts w:ascii="Calibri" w:eastAsia="Times New Roman" w:hAnsi="Calibri" w:cs="Times New Roman"/>
-          <w:color w:val="000000"/>
-          <w:lang w:val="en-GB" w:eastAsia="fr-FR"/>
-        </w:rPr>
-        <w:t>When the start-up command is send from the computer to the MSP430G2553 the bot should start to move in its environment.</w:t>
-      </w:r>
-    </w:p>
-    <w:p>
-      <w:pPr>
-        <w:spacing w:after="0"/>
-        <w:rPr>
-          <w:rFonts w:ascii="Calibri" w:eastAsia="Times New Roman" w:hAnsi="Calibri" w:cs="Times New Roman"/>
-          <w:color w:val="000000"/>
-          <w:lang w:val="en-GB" w:eastAsia="fr-FR"/>
-        </w:rPr>
-      </w:pPr>
-      <w:r>
-        <w:rPr>
-          <w:lang w:val="en-GB"/>
-        </w:rPr>
-        <w:t>Covers:</w:t>
-      </w:r>
-      <w:r>
-        <w:rPr>
-          <w:rFonts w:ascii="Calibri" w:hAnsi="Calibri"/>
-          <w:color w:val="000000"/>
-          <w:lang w:val="en-GB"/>
-        </w:rPr>
-        <w:t xml:space="preserve"> </w:t>
-      </w:r>
-      <w:r>
-        <w:rPr>
-          <w:rFonts w:ascii="Calibri" w:eastAsia="Times New Roman" w:hAnsi="Calibri" w:cs="Times New Roman"/>
-          <w:color w:val="000000"/>
-          <w:lang w:val="en-GB" w:eastAsia="fr-FR"/>
-        </w:rPr>
-        <w:t>SYS_00600</w:t>
-      </w:r>
-    </w:p>
-    <w:p>
-      <w:pPr>
-        <w:spacing w:after="0"/>
-        <w:rPr>
-          <w:rFonts w:ascii="Calibri" w:eastAsia="Times New Roman" w:hAnsi="Calibri" w:cs="Times New Roman"/>
-          <w:color w:val="000000"/>
-          <w:lang w:val="en-US" w:eastAsia="fr-FR"/>
-        </w:rPr>
-      </w:pPr>
-      <w:r>
-        <w:rPr>
-          <w:rFonts w:ascii="Calibri" w:eastAsia="Times New Roman" w:hAnsi="Calibri" w:cs="Times New Roman"/>
-          <w:color w:val="000000"/>
-          <w:lang w:val="en-GB" w:eastAsia="fr-FR"/>
-        </w:rPr>
-        <w:t>Module:</w:t>
-      </w:r>
-      <w:r>
-        <w:rPr>
-          <w:rFonts w:ascii="Calibri" w:hAnsi="Calibri"/>
-          <w:color w:val="000000"/>
-          <w:lang w:val="en-US"/>
-        </w:rPr>
-        <w:t xml:space="preserve"> </w:t>
-      </w:r>
-      <w:r>
-        <w:rPr>
-          <w:rFonts w:ascii="Calibri" w:eastAsia="Times New Roman" w:hAnsi="Calibri" w:cs="Times New Roman"/>
-          <w:color w:val="000000"/>
-          <w:lang w:val="en-US" w:eastAsia="fr-FR"/>
-        </w:rPr>
-        <w:t>Main_2553</w:t>
-      </w:r>
-    </w:p>
-    <w:p>
-      <w:pPr>
-        <w:spacing w:after="0"/>
-        <w:rPr>
-          <w:rFonts w:ascii="Calibri" w:eastAsia="Times New Roman" w:hAnsi="Calibri" w:cs="Times New Roman"/>
-          <w:color w:val="000000"/>
-          <w:lang w:val="en-US" w:eastAsia="fr-FR"/>
-        </w:rPr>
-      </w:pPr>
-    </w:p>
-    <w:p>
-      <w:pPr>
-        <w:pStyle w:val="RequirementID"/>
-      </w:pPr>
-      <w:r>
-        <w:lastRenderedPageBreak/>
-        <w:t>HLR_0061</w:t>
-      </w:r>
-      <w:r>
-        <w:t>0</w:t>
-      </w:r>
-    </w:p>
-    <w:p>
-      <w:pPr>
-        <w:spacing w:after="0"/>
-        <w:rPr>
-          <w:lang w:val="en-GB"/>
-        </w:rPr>
-      </w:pPr>
-      <w:r>
-        <w:rPr>
-          <w:lang w:val="en-GB"/>
-        </w:rPr>
-        <w:t xml:space="preserve">Name: Bot </w:t>
-      </w:r>
-      <w:r>
-        <w:rPr>
-          <w:lang w:val="en-GB"/>
-        </w:rPr>
-        <w:t>stop</w:t>
-      </w:r>
-    </w:p>
-    <w:p>
-      <w:pPr>
-        <w:spacing w:after="0"/>
-        <w:rPr>
-          <w:rFonts w:ascii="Calibri" w:eastAsia="Times New Roman" w:hAnsi="Calibri" w:cs="Times New Roman"/>
-          <w:color w:val="000000"/>
-          <w:lang w:val="en-GB" w:eastAsia="fr-FR"/>
-        </w:rPr>
-      </w:pPr>
-      <w:r>
-        <w:rPr>
-          <w:lang w:val="en-GB"/>
-        </w:rPr>
-        <w:t xml:space="preserve">Text: </w:t>
-      </w:r>
-      <w:r>
-        <w:rPr>
-          <w:rFonts w:ascii="Calibri" w:eastAsia="Times New Roman" w:hAnsi="Calibri" w:cs="Times New Roman"/>
-          <w:color w:val="000000"/>
-          <w:lang w:val="en-GB" w:eastAsia="fr-FR"/>
-        </w:rPr>
-        <w:t xml:space="preserve">When the </w:t>
-      </w:r>
-      <w:r>
-        <w:rPr>
-          <w:rFonts w:ascii="Calibri" w:eastAsia="Times New Roman" w:hAnsi="Calibri" w:cs="Times New Roman"/>
-          <w:color w:val="000000"/>
-          <w:lang w:val="en-GB" w:eastAsia="fr-FR"/>
-        </w:rPr>
-        <w:t>stop</w:t>
-      </w:r>
-      <w:r>
-        <w:rPr>
-          <w:rFonts w:ascii="Calibri" w:eastAsia="Times New Roman" w:hAnsi="Calibri" w:cs="Times New Roman"/>
-          <w:color w:val="000000"/>
-          <w:lang w:val="en-GB" w:eastAsia="fr-FR"/>
-        </w:rPr>
-        <w:t xml:space="preserve"> command is send from the computer to the MSP430G2553 the bot should stop moving and wait for next command to be read.</w:t>
-      </w:r>
-    </w:p>
-    <w:p>
-      <w:pPr>
-        <w:spacing w:after="0"/>
-        <w:rPr>
-          <w:rFonts w:ascii="Calibri" w:eastAsia="Times New Roman" w:hAnsi="Calibri" w:cs="Times New Roman"/>
-          <w:color w:val="000000"/>
-          <w:lang w:val="en-GB" w:eastAsia="fr-FR"/>
-        </w:rPr>
-      </w:pPr>
-      <w:r>
-        <w:rPr>
-          <w:lang w:val="en-GB"/>
-        </w:rPr>
-        <w:t>Covers:</w:t>
-      </w:r>
-      <w:r>
-        <w:rPr>
-          <w:rFonts w:ascii="Calibri" w:hAnsi="Calibri"/>
-          <w:color w:val="000000"/>
-          <w:lang w:val="en-GB"/>
-        </w:rPr>
-        <w:t xml:space="preserve"> </w:t>
-      </w:r>
-      <w:r>
-        <w:rPr>
-          <w:rFonts w:ascii="Calibri" w:eastAsia="Times New Roman" w:hAnsi="Calibri" w:cs="Times New Roman"/>
-          <w:color w:val="000000"/>
-          <w:lang w:val="en-GB" w:eastAsia="fr-FR"/>
-        </w:rPr>
-        <w:t>SYS_00600</w:t>
-      </w:r>
-    </w:p>
-    <w:p>
-      <w:pPr>
-        <w:spacing w:after="0"/>
-        <w:rPr>
-          <w:rFonts w:ascii="Calibri" w:eastAsia="Times New Roman" w:hAnsi="Calibri" w:cs="Times New Roman"/>
-          <w:color w:val="000000"/>
-          <w:lang w:val="en-US" w:eastAsia="fr-FR"/>
-        </w:rPr>
-      </w:pPr>
-      <w:r>
-        <w:rPr>
-          <w:rFonts w:ascii="Calibri" w:eastAsia="Times New Roman" w:hAnsi="Calibri" w:cs="Times New Roman"/>
-          <w:color w:val="000000"/>
-          <w:lang w:val="en-GB" w:eastAsia="fr-FR"/>
-        </w:rPr>
-        <w:t>Module:</w:t>
-      </w:r>
-      <w:r>
-        <w:rPr>
-          <w:rFonts w:ascii="Calibri" w:hAnsi="Calibri"/>
-          <w:color w:val="000000"/>
-          <w:lang w:val="en-US"/>
-        </w:rPr>
-        <w:t xml:space="preserve"> </w:t>
-      </w:r>
-      <w:r>
-        <w:rPr>
-          <w:rFonts w:ascii="Calibri" w:eastAsia="Times New Roman" w:hAnsi="Calibri" w:cs="Times New Roman"/>
-          <w:color w:val="000000"/>
-          <w:lang w:val="en-US" w:eastAsia="fr-FR"/>
-        </w:rPr>
-        <w:t>Main_2553</w:t>
-      </w:r>
-    </w:p>
-    <w:p>
-      <w:pPr>
-        <w:spacing w:after="0"/>
-        <w:rPr>
-          <w:rFonts w:ascii="Calibri" w:eastAsia="Times New Roman" w:hAnsi="Calibri" w:cs="Times New Roman"/>
-          <w:color w:val="000000"/>
-          <w:lang w:val="en-US" w:eastAsia="fr-FR"/>
-        </w:rPr>
-      </w:pPr>
-    </w:p>
-    <w:p>
-      <w:pPr>
-        <w:pStyle w:val="RequirementID"/>
-      </w:pPr>
-      <w:r>
-        <w:t>HLR_00700</w:t>
-      </w:r>
-    </w:p>
-    <w:p>
-      <w:pPr>
-        <w:spacing w:after="0"/>
-        <w:rPr>
-          <w:lang w:val="en-GB"/>
-        </w:rPr>
-      </w:pPr>
-      <w:r>
-        <w:rPr>
-          <w:lang w:val="en-GB"/>
-        </w:rPr>
-        <w:t xml:space="preserve">Name: </w:t>
-      </w:r>
-      <w:r>
-        <w:rPr>
-          <w:lang w:val="en-US"/>
-        </w:rPr>
-        <w:t>Data display</w:t>
-      </w:r>
-    </w:p>
-    <w:p>
-      <w:pPr>
-        <w:spacing w:after="0"/>
-        <w:rPr>
-          <w:rFonts w:ascii="Calibri" w:eastAsia="Times New Roman" w:hAnsi="Calibri" w:cs="Times New Roman"/>
-          <w:color w:val="000000"/>
-          <w:lang w:val="en-US" w:eastAsia="fr-FR"/>
-        </w:rPr>
-      </w:pPr>
-      <w:r>
-        <w:rPr>
-          <w:lang w:val="en-GB"/>
-        </w:rPr>
-        <w:t xml:space="preserve">Text: </w:t>
-      </w:r>
-      <w:r>
-        <w:rPr>
-          <w:lang w:val="en-GB"/>
-        </w:rPr>
-        <w:t xml:space="preserve"> When the display command is </w:t>
-      </w:r>
-      <w:r>
-        <w:rPr>
-          <w:lang w:val="en-GB"/>
-        </w:rPr>
-        <w:t>sent</w:t>
-      </w:r>
-      <w:r>
-        <w:rPr>
-          <w:lang w:val="en-GB"/>
-        </w:rPr>
-        <w:t xml:space="preserve"> from the user, the computer shall </w:t>
-      </w:r>
-      <w:r>
-        <w:rPr>
-          <w:lang w:val="en-GB"/>
-        </w:rPr>
-        <w:t>display sensors</w:t>
-      </w:r>
-      <w:r>
-        <w:rPr>
-          <w:lang w:val="en-GB"/>
-        </w:rPr>
-        <w:t xml:space="preserve"> </w:t>
-      </w:r>
-      <w:r>
-        <w:rPr>
-          <w:rFonts w:ascii="Calibri" w:eastAsia="Times New Roman" w:hAnsi="Calibri" w:cs="Times New Roman"/>
-          <w:color w:val="000000"/>
-          <w:lang w:val="en-US" w:eastAsia="fr-FR"/>
-        </w:rPr>
-        <w:t>data</w:t>
-      </w:r>
-      <w:r>
-        <w:rPr>
-          <w:lang w:val="en-GB"/>
-        </w:rPr>
-        <w:t xml:space="preserve"> information</w:t>
-      </w:r>
-    </w:p>
-    <w:p>
-      <w:pPr>
-        <w:spacing w:after="0"/>
-        <w:rPr>
-          <w:rFonts w:ascii="Calibri" w:eastAsia="Times New Roman" w:hAnsi="Calibri" w:cs="Times New Roman"/>
-          <w:color w:val="000000"/>
-          <w:lang w:val="en-GB" w:eastAsia="fr-FR"/>
-        </w:rPr>
-      </w:pPr>
-      <w:r>
-        <w:rPr>
-          <w:lang w:val="en-GB"/>
-        </w:rPr>
-        <w:t>Covers:</w:t>
-      </w:r>
-      <w:r>
-        <w:rPr>
-          <w:rFonts w:ascii="Calibri" w:hAnsi="Calibri"/>
-          <w:color w:val="000000"/>
-          <w:lang w:val="en-GB"/>
-        </w:rPr>
-        <w:t xml:space="preserve"> </w:t>
-      </w:r>
-      <w:r>
-        <w:rPr>
-          <w:rFonts w:ascii="Calibri" w:eastAsia="Times New Roman" w:hAnsi="Calibri" w:cs="Times New Roman"/>
-          <w:color w:val="000000"/>
-          <w:lang w:val="en-GB" w:eastAsia="fr-FR"/>
-        </w:rPr>
-        <w:t>SYS_00700</w:t>
+        <w:t>SYS_0700</w:t>
       </w:r>
     </w:p>
     <w:p>

</xml_diff>